<commit_message>
animation and animation_set mario big and tail
</commit_message>
<xml_diff>
--- a/nodeGame.docx
+++ b/nodeGame.docx
@@ -99,6 +99,21 @@
     </w:p>
     <w:p>
       <w:pPr>
+        <w:pStyle w:val="ListParagraph"/>
+        <w:numPr>
+          <w:ilvl w:val="0"/>
+          <w:numId w:val="1"/>
+        </w:numPr>
+      </w:pPr>
+      <w:r>
+        <w:t>max power</w:t>
+      </w:r>
+      <w:r>
+        <w:t>: là mario trạng thái</w:t>
+      </w:r>
+    </w:p>
+    <w:p>
+      <w:pPr>
         <w:pStyle w:val="Heading1"/>
       </w:pPr>
       <w:r>
@@ -150,7 +165,7 @@
         <w:t>Mario small: 1000-10</w:t>
       </w:r>
       <w:r>
-        <w:t>19</w:t>
+        <w:t>29</w:t>
       </w:r>
     </w:p>
     <w:p>
@@ -171,14 +186,195 @@
         <w:t>: 10</w:t>
       </w:r>
       <w:r>
-        <w:t>19</w:t>
+        <w:t>30</w:t>
       </w:r>
       <w:r>
         <w:t>-10</w:t>
       </w:r>
       <w:r>
-        <w:t>39</w:t>
-      </w:r>
+        <w:t>59</w:t>
+      </w:r>
+    </w:p>
+    <w:p>
+      <w:pPr>
+        <w:pStyle w:val="Heading1"/>
+      </w:pPr>
+      <w:r>
+        <w:t>ANIMATIONS</w:t>
+      </w:r>
+      <w:r>
+        <w:t xml:space="preserve"> </w:t>
+      </w:r>
+      <w:r>
+        <w:t>-SET</w:t>
+      </w:r>
+    </w:p>
+    <w:p>
+      <w:pPr>
+        <w:pStyle w:val="Heading2"/>
+      </w:pPr>
+      <w:r>
+        <w:t>Mario small</w:t>
+      </w:r>
+    </w:p>
+    <w:p>
+      <w:pPr>
+        <w:pStyle w:val="ListParagraph"/>
+        <w:numPr>
+          <w:ilvl w:val="0"/>
+          <w:numId w:val="1"/>
+        </w:numPr>
+      </w:pPr>
+      <w:r>
+        <w:t xml:space="preserve">Id từ: </w:t>
+      </w:r>
+      <w:r>
+        <w:t>1000</w:t>
+      </w:r>
+      <w:r>
+        <w:t>-&gt;</w:t>
+      </w:r>
+      <w:r>
+        <w:t xml:space="preserve"> </w:t>
+      </w:r>
+      <w:r>
+        <w:t>10</w:t>
+      </w:r>
+      <w:r>
+        <w:t>2</w:t>
+      </w:r>
+      <w:r>
+        <w:t>9</w:t>
+      </w:r>
+    </w:p>
+    <w:p>
+      <w:pPr>
+        <w:pStyle w:val="ListParagraph"/>
+        <w:numPr>
+          <w:ilvl w:val="0"/>
+          <w:numId w:val="1"/>
+        </w:numPr>
+      </w:pPr>
+      <w:r>
+        <w:t>Id trong hàm render mario là từ 0-&gt;</w:t>
+      </w:r>
+      <w:r>
+        <w:t>21</w:t>
+      </w:r>
+    </w:p>
+    <w:p>
+      <w:pPr>
+        <w:pStyle w:val="Heading2"/>
+      </w:pPr>
+      <w:r>
+        <w:t>Mario big</w:t>
+      </w:r>
+    </w:p>
+    <w:p>
+      <w:pPr>
+        <w:pStyle w:val="ListParagraph"/>
+        <w:numPr>
+          <w:ilvl w:val="0"/>
+          <w:numId w:val="1"/>
+        </w:numPr>
+      </w:pPr>
+      <w:r>
+        <w:t>Id từ: 1030-&gt;</w:t>
+      </w:r>
+      <w:r>
+        <w:t>1059</w:t>
+      </w:r>
+    </w:p>
+    <w:p>
+      <w:pPr>
+        <w:pStyle w:val="ListParagraph"/>
+        <w:numPr>
+          <w:ilvl w:val="0"/>
+          <w:numId w:val="1"/>
+        </w:numPr>
+      </w:pPr>
+      <w:r>
+        <w:t xml:space="preserve">Id trong hàm render mario là từ </w:t>
+      </w:r>
+      <w:r>
+        <w:t>2</w:t>
+      </w:r>
+      <w:r>
+        <w:t>2</w:t>
+      </w:r>
+      <w:r>
+        <w:t>-&gt;</w:t>
+      </w:r>
+      <w:r>
+        <w:t>4</w:t>
+      </w:r>
+      <w:r>
+        <w:t>5</w:t>
+      </w:r>
+    </w:p>
+    <w:p>
+      <w:pPr>
+        <w:pStyle w:val="ListParagraph"/>
+        <w:numPr>
+          <w:ilvl w:val="0"/>
+          <w:numId w:val="1"/>
+        </w:numPr>
+      </w:pPr>
+    </w:p>
+    <w:p>
+      <w:pPr>
+        <w:pStyle w:val="Heading2"/>
+      </w:pPr>
+      <w:r>
+        <w:t>Mario tail</w:t>
+      </w:r>
+    </w:p>
+    <w:p>
+      <w:pPr>
+        <w:pStyle w:val="ListParagraph"/>
+        <w:numPr>
+          <w:ilvl w:val="0"/>
+          <w:numId w:val="1"/>
+        </w:numPr>
+      </w:pPr>
+      <w:r>
+        <w:t>Id từ: 10060-&gt;10089</w:t>
+      </w:r>
+    </w:p>
+    <w:p>
+      <w:pPr>
+        <w:pStyle w:val="ListParagraph"/>
+        <w:numPr>
+          <w:ilvl w:val="0"/>
+          <w:numId w:val="1"/>
+        </w:numPr>
+      </w:pPr>
+      <w:r>
+        <w:t xml:space="preserve">Id trong hàm render mario là từ </w:t>
+      </w:r>
+      <w:r>
+        <w:t>46</w:t>
+      </w:r>
+      <w:r>
+        <w:t>-&gt;</w:t>
+      </w:r>
+      <w:r>
+        <w:t>73</w:t>
+      </w:r>
+    </w:p>
+    <w:p>
+      <w:pPr>
+        <w:pStyle w:val="ListParagraph"/>
+        <w:numPr>
+          <w:ilvl w:val="0"/>
+          <w:numId w:val="1"/>
+        </w:numPr>
+      </w:pPr>
+    </w:p>
+    <w:p>
+      <w:pPr>
+        <w:pStyle w:val="Heading1"/>
+      </w:pPr>
     </w:p>
     <w:p>
       <w:pPr>

</xml_diff>

<commit_message>
ani, ani_set, mario fire, tail, big, small, worldmap, die DONE
</commit_message>
<xml_diff>
--- a/nodeGame.docx
+++ b/nodeGame.docx
@@ -197,16 +197,61 @@
     </w:p>
     <w:p>
       <w:pPr>
+        <w:pStyle w:val="ListParagraph"/>
+        <w:numPr>
+          <w:ilvl w:val="2"/>
+          <w:numId w:val="1"/>
+        </w:numPr>
+      </w:pPr>
+      <w:r>
+        <w:t>MARIO TAIL:</w:t>
+      </w:r>
+    </w:p>
+    <w:p>
+      <w:pPr>
+        <w:pStyle w:val="ListParagraph"/>
+        <w:numPr>
+          <w:ilvl w:val="2"/>
+          <w:numId w:val="1"/>
+        </w:numPr>
+      </w:pPr>
+      <w:r>
+        <w:t>MARIO FIRE</w:t>
+      </w:r>
+    </w:p>
+    <w:p>
+      <w:pPr>
+        <w:pStyle w:val="ListParagraph"/>
+        <w:numPr>
+          <w:ilvl w:val="2"/>
+          <w:numId w:val="1"/>
+        </w:numPr>
+      </w:pPr>
+      <w:r>
+        <w:t xml:space="preserve">MARIO SPECAIL: </w:t>
+      </w:r>
+    </w:p>
+    <w:p>
+      <w:pPr>
+        <w:pStyle w:val="ListParagraph"/>
+        <w:numPr>
+          <w:ilvl w:val="2"/>
+          <w:numId w:val="1"/>
+        </w:numPr>
+      </w:pPr>
+      <w:r>
+        <w:t>MARIO DIE: ID = 1999</w:t>
+      </w:r>
+    </w:p>
+    <w:p>
+      <w:pPr>
         <w:pStyle w:val="Heading1"/>
       </w:pPr>
       <w:r>
         <w:t>ANIMATIONS</w:t>
       </w:r>
       <w:r>
-        <w:t xml:space="preserve"> </w:t>
-      </w:r>
-      <w:r>
-        <w:t>-SET</w:t>
+        <w:t xml:space="preserve"> -SET</w:t>
       </w:r>
     </w:p>
     <w:p>
@@ -235,10 +280,7 @@
         <w:t>-&gt;</w:t>
       </w:r>
       <w:r>
-        <w:t xml:space="preserve"> </w:t>
-      </w:r>
-      <w:r>
-        <w:t>10</w:t>
+        <w:t xml:space="preserve"> 10</w:t>
       </w:r>
       <w:r>
         <w:t>2</w:t>
@@ -294,15 +336,12 @@
         </w:numPr>
       </w:pPr>
       <w:r>
-        <w:t xml:space="preserve">Id trong hàm render mario là từ </w:t>
+        <w:t>Id trong hàm render mario là từ 2</w:t>
       </w:r>
       <w:r>
         <w:t>2</w:t>
       </w:r>
       <w:r>
-        <w:t>2</w:t>
-      </w:r>
-      <w:r>
         <w:t>-&gt;</w:t>
       </w:r>
       <w:r>
@@ -350,13 +389,7 @@
         </w:numPr>
       </w:pPr>
       <w:r>
-        <w:t xml:space="preserve">Id trong hàm render mario là từ </w:t>
-      </w:r>
-      <w:r>
-        <w:t>46</w:t>
-      </w:r>
-      <w:r>
-        <w:t>-&gt;</w:t>
+        <w:t>Id trong hàm render mario là từ 46-&gt;</w:t>
       </w:r>
       <w:r>
         <w:t>73</w:t>
@@ -373,8 +406,38 @@
     </w:p>
     <w:p>
       <w:pPr>
-        <w:pStyle w:val="Heading1"/>
-      </w:pPr>
+        <w:pStyle w:val="Heading2"/>
+      </w:pPr>
+      <w:r>
+        <w:t>MARIO FIRE:</w:t>
+      </w:r>
+    </w:p>
+    <w:p>
+      <w:pPr>
+        <w:pStyle w:val="ListParagraph"/>
+        <w:numPr>
+          <w:ilvl w:val="0"/>
+          <w:numId w:val="1"/>
+        </w:numPr>
+      </w:pPr>
+      <w:r>
+        <w:t xml:space="preserve">ID từ </w:t>
+      </w:r>
+    </w:p>
+    <w:p>
+      <w:pPr>
+        <w:pStyle w:val="ListParagraph"/>
+        <w:numPr>
+          <w:ilvl w:val="0"/>
+          <w:numId w:val="1"/>
+        </w:numPr>
+      </w:pPr>
+      <w:r>
+        <w:t>Id trong hàm render mario là từ 74-&gt;</w:t>
+      </w:r>
+      <w:r>
+        <w:t>99</w:t>
+      </w:r>
     </w:p>
     <w:p>
       <w:pPr>

</xml_diff>

<commit_message>
handle render state turn
</commit_message>
<xml_diff>
--- a/nodeGame.docx
+++ b/nodeGame.docx
@@ -459,12 +459,59 @@
         <w:t>Small world map: id trong ham render la</w:t>
       </w:r>
     </w:p>
+    <w:p/>
     <w:p>
       <w:pPr>
         <w:pStyle w:val="Heading1"/>
       </w:pPr>
       <w:r>
         <w:lastRenderedPageBreak/>
+        <w:t>HANDLE</w:t>
+      </w:r>
+    </w:p>
+    <w:p>
+      <w:pPr>
+        <w:pStyle w:val="Heading2"/>
+      </w:pPr>
+      <w:r>
+        <w:t>MARIO STATE SIT DOWN</w:t>
+      </w:r>
+    </w:p>
+    <w:p>
+      <w:pPr>
+        <w:pStyle w:val="ListParagraph"/>
+        <w:numPr>
+          <w:ilvl w:val="0"/>
+          <w:numId w:val="1"/>
+        </w:numPr>
+      </w:pPr>
+      <w:r>
+        <w:t xml:space="preserve">Hiện tại thì sau khi mario ngồi xong thì sẽ rớt xuống luôn, nên cần vào playscreen.cpp hàm </w:t>
+      </w:r>
+      <w:r>
+        <w:rPr>
+          <w:rFonts w:ascii="Consolas" w:hAnsi="Consolas" w:cs="Consolas"/>
+          <w:color w:val="000000"/>
+          <w:sz w:val="19"/>
+          <w:szCs w:val="19"/>
+        </w:rPr>
+        <w:t>OnKeyUp</w:t>
+      </w:r>
+      <w:r>
+        <w:rPr>
+          <w:rFonts w:ascii="Consolas" w:hAnsi="Consolas" w:cs="Consolas"/>
+          <w:color w:val="000000"/>
+          <w:sz w:val="19"/>
+          <w:szCs w:val="19"/>
+        </w:rPr>
+        <w:t xml:space="preserve"> kiểm tra DIK_DOWN thì trừ vị trí y đi 10, và set lại là ko ngồi.</w:t>
+      </w:r>
+    </w:p>
+    <w:p>
+      <w:pPr>
+        <w:pStyle w:val="Heading1"/>
+      </w:pPr>
+      <w:r>
         <w:t>BUG</w:t>
       </w:r>
     </w:p>

</xml_diff>

<commit_message>
add class cell,grid, camera
</commit_message>
<xml_diff>
--- a/nodeGame.docx
+++ b/nodeGame.docx
@@ -257,6 +257,7 @@
     <w:p>
       <w:pPr>
         <w:pStyle w:val="Heading2"/>
+        <w:ind w:left="360"/>
       </w:pPr>
       <w:r>
         <w:t>Mario small</w:t>
@@ -269,6 +270,7 @@
           <w:ilvl w:val="0"/>
           <w:numId w:val="1"/>
         </w:numPr>
+        <w:ind w:left="1080"/>
       </w:pPr>
       <w:r>
         <w:t xml:space="preserve">Id từ: </w:t>
@@ -296,6 +298,7 @@
           <w:ilvl w:val="0"/>
           <w:numId w:val="1"/>
         </w:numPr>
+        <w:ind w:left="1080"/>
       </w:pPr>
       <w:r>
         <w:t>Id trong hàm render mario là từ 0-&gt;</w:t>
@@ -307,6 +310,7 @@
     <w:p>
       <w:pPr>
         <w:pStyle w:val="Heading2"/>
+        <w:ind w:left="360"/>
       </w:pPr>
       <w:r>
         <w:t>Mario big</w:t>
@@ -319,6 +323,7 @@
           <w:ilvl w:val="0"/>
           <w:numId w:val="1"/>
         </w:numPr>
+        <w:ind w:left="1080"/>
       </w:pPr>
       <w:r>
         <w:t>Id từ: 1030-&gt;</w:t>
@@ -334,6 +339,7 @@
           <w:ilvl w:val="0"/>
           <w:numId w:val="1"/>
         </w:numPr>
+        <w:ind w:left="1080"/>
       </w:pPr>
       <w:r>
         <w:t>Id trong hàm render mario là từ 2</w:t>
@@ -358,11 +364,13 @@
           <w:ilvl w:val="0"/>
           <w:numId w:val="1"/>
         </w:numPr>
+        <w:ind w:left="1080"/>
       </w:pPr>
     </w:p>
     <w:p>
       <w:pPr>
         <w:pStyle w:val="Heading2"/>
+        <w:ind w:left="360"/>
       </w:pPr>
       <w:r>
         <w:t>Mario tail</w:t>
@@ -375,6 +383,7 @@
           <w:ilvl w:val="0"/>
           <w:numId w:val="1"/>
         </w:numPr>
+        <w:ind w:left="1080"/>
       </w:pPr>
       <w:r>
         <w:t>Id từ: 10060-&gt;10089</w:t>
@@ -387,6 +396,7 @@
           <w:ilvl w:val="0"/>
           <w:numId w:val="1"/>
         </w:numPr>
+        <w:ind w:left="1080"/>
       </w:pPr>
       <w:r>
         <w:t>Id trong hàm render mario là từ 46-&gt;</w:t>
@@ -402,11 +412,13 @@
           <w:ilvl w:val="0"/>
           <w:numId w:val="1"/>
         </w:numPr>
+        <w:ind w:left="1080"/>
       </w:pPr>
     </w:p>
     <w:p>
       <w:pPr>
         <w:pStyle w:val="Heading2"/>
+        <w:ind w:left="360"/>
       </w:pPr>
       <w:r>
         <w:t>MARIO FIRE:</w:t>
@@ -419,6 +431,7 @@
           <w:ilvl w:val="0"/>
           <w:numId w:val="1"/>
         </w:numPr>
+        <w:ind w:left="1080"/>
       </w:pPr>
       <w:r>
         <w:t xml:space="preserve">ID từ </w:t>
@@ -431,6 +444,7 @@
           <w:ilvl w:val="0"/>
           <w:numId w:val="1"/>
         </w:numPr>
+        <w:ind w:left="1080"/>
       </w:pPr>
       <w:r>
         <w:t>Id trong hàm render mario là từ 74-&gt;</w:t>
@@ -442,6 +456,7 @@
     <w:p>
       <w:pPr>
         <w:pStyle w:val="Heading2"/>
+        <w:ind w:left="360"/>
       </w:pPr>
       <w:r>
         <w:t>MARIO SPECIAL</w:t>
@@ -454,6 +469,7 @@
           <w:ilvl w:val="0"/>
           <w:numId w:val="1"/>
         </w:numPr>
+        <w:ind w:left="1080"/>
       </w:pPr>
       <w:r>
         <w:t>Small world map: id trong ham render la</w:t>
@@ -472,6 +488,7 @@
     <w:p>
       <w:pPr>
         <w:pStyle w:val="Heading2"/>
+        <w:ind w:left="360"/>
       </w:pPr>
       <w:r>
         <w:t>MARIO STATE SIT DOWN</w:t>
@@ -484,6 +501,7 @@
           <w:ilvl w:val="0"/>
           <w:numId w:val="1"/>
         </w:numPr>
+        <w:ind w:left="1080"/>
       </w:pPr>
       <w:r>
         <w:t xml:space="preserve">Hiện tại thì sau khi mario ngồi xong thì sẽ rớt xuống luôn, nên cần vào playscreen.cpp hàm </w:t>
@@ -495,7 +513,42 @@
           <w:sz w:val="19"/>
           <w:szCs w:val="19"/>
         </w:rPr>
-        <w:t>OnKeyUp</w:t>
+        <w:t>OnKeyUp kiểm tra DIK_DOWN thì trừ vị trí y đi 10, và set lại là ko ngồi.</w:t>
+      </w:r>
+    </w:p>
+    <w:p>
+      <w:pPr>
+        <w:pStyle w:val="Heading1"/>
+      </w:pPr>
+      <w:r>
+        <w:t>BUG</w:t>
+      </w:r>
+    </w:p>
+    <w:p/>
+    <w:p>
+      <w:pPr>
+        <w:pStyle w:val="Heading1"/>
+      </w:pPr>
+      <w:r>
+        <w:t>CLASS CELL RESOURCE</w:t>
+      </w:r>
+    </w:p>
+    <w:p>
+      <w:pPr>
+        <w:pStyle w:val="ListParagraph"/>
+        <w:numPr>
+          <w:ilvl w:val="0"/>
+          <w:numId w:val="1"/>
+        </w:numPr>
+      </w:pPr>
+      <w:r>
+        <w:rPr>
+          <w:rFonts w:ascii="Consolas" w:hAnsi="Consolas" w:cs="Consolas"/>
+          <w:color w:val="2B91AF"/>
+          <w:sz w:val="19"/>
+          <w:szCs w:val="19"/>
+        </w:rPr>
+        <w:t>vector</w:t>
       </w:r>
       <w:r>
         <w:rPr>
@@ -504,7 +557,43 @@
           <w:sz w:val="19"/>
           <w:szCs w:val="19"/>
         </w:rPr>
-        <w:t xml:space="preserve"> kiểm tra DIK_DOWN thì trừ vị trí y đi 10, và set lại là ko ngồi.</w:t>
+        <w:t>&lt;</w:t>
+      </w:r>
+      <w:r>
+        <w:rPr>
+          <w:rFonts w:ascii="Consolas" w:hAnsi="Consolas" w:cs="Consolas"/>
+          <w:color w:val="2B91AF"/>
+          <w:sz w:val="19"/>
+          <w:szCs w:val="19"/>
+        </w:rPr>
+        <w:t>LPGAMEOBJECT</w:t>
+      </w:r>
+      <w:r>
+        <w:rPr>
+          <w:rFonts w:ascii="Consolas" w:hAnsi="Consolas" w:cs="Consolas"/>
+          <w:color w:val="000000"/>
+          <w:sz w:val="19"/>
+          <w:szCs w:val="19"/>
+        </w:rPr>
+        <w:t>&gt; listResourceInCell</w:t>
+      </w:r>
+      <w:r>
+        <w:rPr>
+          <w:rFonts w:ascii="Consolas" w:hAnsi="Consolas" w:cs="Consolas"/>
+          <w:color w:val="000000"/>
+          <w:sz w:val="19"/>
+          <w:szCs w:val="19"/>
+        </w:rPr>
+        <w:t xml:space="preserve">: </w:t>
+      </w:r>
+      <w:r>
+        <w:rPr>
+          <w:rFonts w:ascii="Consolas" w:hAnsi="Consolas" w:cs="Consolas"/>
+          <w:color w:val="000000"/>
+          <w:sz w:val="19"/>
+          <w:szCs w:val="19"/>
+        </w:rPr>
+        <w:t>để lưu tất cả các object có trong 1 cell.</w:t>
       </w:r>
     </w:p>
     <w:p>
@@ -512,7 +601,34 @@
         <w:pStyle w:val="Heading1"/>
       </w:pPr>
       <w:r>
-        <w:t>BUG</w:t>
+        <w:t>CLASS GRID RESOURCE:</w:t>
+      </w:r>
+    </w:p>
+    <w:p>
+      <w:pPr>
+        <w:pStyle w:val="ListParagraph"/>
+        <w:numPr>
+          <w:ilvl w:val="0"/>
+          <w:numId w:val="1"/>
+        </w:numPr>
+      </w:pPr>
+      <w:r>
+        <w:rPr>
+          <w:rFonts w:ascii="Consolas" w:hAnsi="Consolas" w:cs="Consolas"/>
+          <w:color w:val="000000"/>
+          <w:sz w:val="19"/>
+          <w:szCs w:val="19"/>
+        </w:rPr>
+        <w:t>GirdPushResource</w:t>
+      </w:r>
+      <w:r>
+        <w:rPr>
+          <w:rFonts w:ascii="Consolas" w:hAnsi="Consolas" w:cs="Consolas"/>
+          <w:color w:val="000000"/>
+          <w:sz w:val="19"/>
+          <w:szCs w:val="19"/>
+        </w:rPr>
+        <w:t>: là hàm dùng để load tất cả các object trong phayScene để thực hiện update các object trong game.</w:t>
       </w:r>
     </w:p>
     <w:sectPr>

</xml_diff>

<commit_message>
handle render ani level big
</commit_message>
<xml_diff>
--- a/nodeGame.docx
+++ b/nodeGame.docx
@@ -82,8 +82,13 @@
         </w:numPr>
       </w:pPr>
       <w:r>
-        <w:t>Take tortoiseshell: là mario trang thái mang rùa nhảy</w:t>
-      </w:r>
+        <w:t xml:space="preserve">Take tortoiseshell: là mario trang thái mang rùa </w:t>
+      </w:r>
+      <w:proofErr w:type="gramStart"/>
+      <w:r>
+        <w:t>nhảy</w:t>
+      </w:r>
+      <w:proofErr w:type="gramEnd"/>
     </w:p>
     <w:p>
       <w:pPr>
@@ -150,7 +155,15 @@
         </w:numPr>
       </w:pPr>
       <w:r>
-        <w:t>Mario sẽ là  từ 1000-&gt;1999</w:t>
+        <w:t xml:space="preserve">Mario sẽ </w:t>
+      </w:r>
+      <w:proofErr w:type="gramStart"/>
+      <w:r>
+        <w:t>là  từ</w:t>
+      </w:r>
+      <w:proofErr w:type="gramEnd"/>
+      <w:r>
+        <w:t xml:space="preserve"> 1000-&gt;1999</w:t>
       </w:r>
     </w:p>
     <w:p>
@@ -303,9 +316,11 @@
       <w:r>
         <w:t>Id trong hàm render mario là từ 0-&gt;</w:t>
       </w:r>
+      <w:proofErr w:type="gramStart"/>
       <w:r>
         <w:t>21</w:t>
       </w:r>
+      <w:proofErr w:type="gramEnd"/>
     </w:p>
     <w:p>
       <w:pPr>
@@ -350,12 +365,14 @@
       <w:r>
         <w:t>-&gt;</w:t>
       </w:r>
+      <w:proofErr w:type="gramStart"/>
       <w:r>
         <w:t>4</w:t>
       </w:r>
       <w:r>
         <w:t>5</w:t>
       </w:r>
+      <w:proofErr w:type="gramEnd"/>
     </w:p>
     <w:p>
       <w:pPr>
@@ -401,9 +418,11 @@
       <w:r>
         <w:t>Id trong hàm render mario là từ 46-&gt;</w:t>
       </w:r>
+      <w:proofErr w:type="gramStart"/>
       <w:r>
         <w:t>73</w:t>
       </w:r>
+      <w:proofErr w:type="gramEnd"/>
     </w:p>
     <w:p>
       <w:pPr>
@@ -449,9 +468,11 @@
       <w:r>
         <w:t>Id trong hàm render mario là từ 74-&gt;</w:t>
       </w:r>
+      <w:proofErr w:type="gramStart"/>
       <w:r>
         <w:t>99</w:t>
       </w:r>
+      <w:proofErr w:type="gramEnd"/>
     </w:p>
     <w:p>
       <w:pPr>
@@ -472,8 +493,13 @@
         <w:ind w:left="1080"/>
       </w:pPr>
       <w:r>
-        <w:t>Small world map: id trong ham render la</w:t>
-      </w:r>
+        <w:t xml:space="preserve">Small world map: id trong ham render </w:t>
+      </w:r>
+      <w:proofErr w:type="gramStart"/>
+      <w:r>
+        <w:t>la</w:t>
+      </w:r>
+      <w:proofErr w:type="gramEnd"/>
     </w:p>
     <w:p/>
     <w:p>
@@ -619,17 +645,223 @@
           <w:sz w:val="19"/>
           <w:szCs w:val="19"/>
         </w:rPr>
-        <w:t>GirdPushResource</w:t>
-      </w:r>
-      <w:r>
+        <w:t>GirdPushResource: là hàm dùng để load tất cả các object trong phayScene để thực hiện update các object trong game.</w:t>
+      </w:r>
+    </w:p>
+    <w:p/>
+    <w:p>
+      <w:pPr>
+        <w:pStyle w:val="Heading1"/>
         <w:rPr>
-          <w:rFonts w:ascii="Consolas" w:hAnsi="Consolas" w:cs="Consolas"/>
-          <w:color w:val="000000"/>
-          <w:sz w:val="19"/>
-          <w:szCs w:val="19"/>
+          <w:b/>
+          <w:bCs/>
+          <w:color w:val="FF0000"/>
         </w:rPr>
-        <w:t>: là hàm dùng để load tất cả các object trong phayScene để thực hiện update các object trong game.</w:t>
-      </w:r>
+      </w:pPr>
+      <w:r>
+        <w:rPr>
+          <w:b/>
+          <w:bCs/>
+          <w:color w:val="FF0000"/>
+        </w:rPr>
+        <w:t>Những thứ cần làm:</w:t>
+      </w:r>
+    </w:p>
+    <w:p>
+      <w:pPr>
+        <w:pStyle w:val="Heading2"/>
+        <w:numPr>
+          <w:ilvl w:val="0"/>
+          <w:numId w:val="3"/>
+        </w:numPr>
+      </w:pPr>
+      <w:r>
+        <w:t>Mario level big</w:t>
+      </w:r>
+    </w:p>
+    <w:p>
+      <w:pPr>
+        <w:pStyle w:val="ListParagraph"/>
+        <w:numPr>
+          <w:ilvl w:val="0"/>
+          <w:numId w:val="1"/>
+        </w:numPr>
+      </w:pPr>
+      <w:r>
+        <w:t xml:space="preserve">Trạng thái mario </w:t>
+      </w:r>
+      <w:proofErr w:type="gramStart"/>
+      <w:r>
+        <w:t>trượt</w:t>
+      </w:r>
+      <w:r>
+        <w:t xml:space="preserve"> </w:t>
+      </w:r>
+      <w:r>
+        <w:t xml:space="preserve"> -</w:t>
+      </w:r>
+      <w:proofErr w:type="gramEnd"/>
+      <w:r>
+        <w:t>&gt; done</w:t>
+      </w:r>
+    </w:p>
+    <w:p>
+      <w:pPr>
+        <w:pStyle w:val="ListParagraph"/>
+        <w:numPr>
+          <w:ilvl w:val="0"/>
+          <w:numId w:val="1"/>
+        </w:numPr>
+      </w:pPr>
+      <w:r>
+        <w:t>Nhảy thấp -&gt;</w:t>
+      </w:r>
+      <w:r>
+        <w:t xml:space="preserve"> </w:t>
+      </w:r>
+      <w:proofErr w:type="gramStart"/>
+      <w:r>
+        <w:t>done</w:t>
+      </w:r>
+      <w:proofErr w:type="gramEnd"/>
+    </w:p>
+    <w:p>
+      <w:pPr>
+        <w:pStyle w:val="ListParagraph"/>
+        <w:numPr>
+          <w:ilvl w:val="0"/>
+          <w:numId w:val="1"/>
+        </w:numPr>
+      </w:pPr>
+      <w:r>
+        <w:t>Nhảy cao</w:t>
+      </w:r>
+      <w:r>
+        <w:t xml:space="preserve"> </w:t>
+      </w:r>
+      <w:r>
+        <w:t xml:space="preserve">-&gt; </w:t>
+      </w:r>
+      <w:proofErr w:type="gramStart"/>
+      <w:r>
+        <w:t>done</w:t>
+      </w:r>
+      <w:proofErr w:type="gramEnd"/>
+    </w:p>
+    <w:p>
+      <w:pPr>
+        <w:pStyle w:val="ListParagraph"/>
+        <w:numPr>
+          <w:ilvl w:val="0"/>
+          <w:numId w:val="1"/>
+        </w:numPr>
+      </w:pPr>
+      <w:r>
+        <w:t>Đang ngồi mà đi thì phải đứng dậy dã rồi đi.</w:t>
+      </w:r>
+      <w:r>
+        <w:t xml:space="preserve"> -&gt; </w:t>
+      </w:r>
+      <w:r>
+        <w:rPr>
+          <w:b/>
+          <w:bCs/>
+        </w:rPr>
+        <w:t>pending</w:t>
+      </w:r>
+    </w:p>
+    <w:p>
+      <w:pPr>
+        <w:pStyle w:val="ListParagraph"/>
+        <w:numPr>
+          <w:ilvl w:val="0"/>
+          <w:numId w:val="1"/>
+        </w:numPr>
+      </w:pPr>
+      <w:r>
+        <w:t>Đang đi nhảy thấp</w:t>
+      </w:r>
+      <w:r>
+        <w:t xml:space="preserve"> </w:t>
+      </w:r>
+      <w:r>
+        <w:t xml:space="preserve">-&gt; </w:t>
+      </w:r>
+      <w:proofErr w:type="gramStart"/>
+      <w:r>
+        <w:t>done</w:t>
+      </w:r>
+      <w:proofErr w:type="gramEnd"/>
+    </w:p>
+    <w:p>
+      <w:pPr>
+        <w:pStyle w:val="ListParagraph"/>
+        <w:numPr>
+          <w:ilvl w:val="0"/>
+          <w:numId w:val="1"/>
+        </w:numPr>
+      </w:pPr>
+      <w:r>
+        <w:t>Đang đi nhảy cao</w:t>
+      </w:r>
+      <w:r>
+        <w:t xml:space="preserve"> </w:t>
+      </w:r>
+      <w:r>
+        <w:t xml:space="preserve">-&gt; </w:t>
+      </w:r>
+      <w:proofErr w:type="gramStart"/>
+      <w:r>
+        <w:t>done</w:t>
+      </w:r>
+      <w:proofErr w:type="gramEnd"/>
+    </w:p>
+    <w:p>
+      <w:pPr>
+        <w:pStyle w:val="ListParagraph"/>
+        <w:numPr>
+          <w:ilvl w:val="0"/>
+          <w:numId w:val="1"/>
+        </w:numPr>
+      </w:pPr>
+      <w:r>
+        <w:t>Đang nhảy lên thì không được nhảy tiếp</w:t>
+      </w:r>
+      <w:r>
+        <w:t xml:space="preserve"> </w:t>
+      </w:r>
+      <w:r>
+        <w:t xml:space="preserve">-&gt; </w:t>
+      </w:r>
+      <w:proofErr w:type="gramStart"/>
+      <w:r>
+        <w:rPr>
+          <w:b/>
+          <w:bCs/>
+        </w:rPr>
+        <w:t>pending</w:t>
+      </w:r>
+      <w:proofErr w:type="gramEnd"/>
+    </w:p>
+    <w:p>
+      <w:pPr>
+        <w:pStyle w:val="ListParagraph"/>
+        <w:numPr>
+          <w:ilvl w:val="0"/>
+          <w:numId w:val="1"/>
+        </w:numPr>
+      </w:pPr>
+      <w:r>
+        <w:t>Nhạy nhanh và nhảy</w:t>
+      </w:r>
+      <w:r>
+        <w:t xml:space="preserve"> -&gt; </w:t>
+      </w:r>
+      <w:proofErr w:type="gramStart"/>
+      <w:r>
+        <w:t>done</w:t>
+      </w:r>
+      <w:proofErr w:type="gramEnd"/>
     </w:p>
     <w:sectPr>
       <w:pgSz w:w="12240" w:h="15840"/>
@@ -644,6 +876,95 @@
 <file path=word/numbering.xml><?xml version="1.0" encoding="utf-8"?>
 <w:numbering xmlns:wpc="http://schemas.microsoft.com/office/word/2010/wordprocessingCanvas" xmlns:cx="http://schemas.microsoft.com/office/drawing/2014/chartex" xmlns:cx1="http://schemas.microsoft.com/office/drawing/2015/9/8/chartex" xmlns:cx2="http://schemas.microsoft.com/office/drawing/2015/10/21/chartex" xmlns:cx3="http://schemas.microsoft.com/office/drawing/2016/5/9/chartex" xmlns:cx4="http://schemas.microsoft.com/office/drawing/2016/5/10/chartex" xmlns:cx5="http://schemas.microsoft.com/office/drawing/2016/5/11/chartex" xmlns:cx6="http://schemas.microsoft.com/office/drawing/2016/5/12/chartex" xmlns:cx7="http://schemas.microsoft.com/office/drawing/2016/5/13/chartex" xmlns:cx8="http://schemas.microsoft.com/office/drawing/2016/5/14/chartex" xmlns:mc="http://schemas.openxmlformats.org/markup-compatibility/2006" xmlns:aink="http://schemas.microsoft.com/office/drawing/2016/ink" xmlns:am3d="http://schemas.microsoft.com/office/drawing/2017/model3d" xmlns:o="urn:schemas-microsoft-com:office:office" xmlns:r="http://schemas.openxmlformats.org/officeDocument/2006/relationships" xmlns:m="http://schemas.openxmlformats.org/officeDocument/2006/math" xmlns:v="urn:schemas-microsoft-com:vml" xmlns:wp14="http://schemas.microsoft.com/office/word/2010/wordprocessingDrawing" xmlns:wp="http://schemas.openxmlformats.org/drawingml/2006/wordprocessingDrawing" xmlns:w10="urn:schemas-microsoft-com:office:word" xmlns:w="http://schemas.openxmlformats.org/wordprocessingml/2006/main" xmlns:w14="http://schemas.microsoft.com/office/word/2010/wordml" xmlns:w15="http://schemas.microsoft.com/office/word/2012/wordml" xmlns:w16cex="http://schemas.microsoft.com/office/word/2018/wordml/cex" xmlns:w16cid="http://schemas.microsoft.com/office/word/2016/wordml/cid" xmlns:w16="http://schemas.microsoft.com/office/word/2018/wordml" xmlns:w16se="http://schemas.microsoft.com/office/word/2015/wordml/symex" xmlns:wpg="http://schemas.microsoft.com/office/word/2010/wordprocessingGroup" xmlns:wpi="http://schemas.microsoft.com/office/word/2010/wordprocessingInk" xmlns:wne="http://schemas.microsoft.com/office/word/2006/wordml" xmlns:wps="http://schemas.microsoft.com/office/word/2010/wordprocessingShape" mc:Ignorable="w14 w15 w16se w16cid w16 w16cex wp14">
   <w:abstractNum w:abstractNumId="0" w15:restartNumberingAfterBreak="0">
+    <w:nsid w:val="0BD94145"/>
+    <w:multiLevelType w:val="hybridMultilevel"/>
+    <w:tmpl w:val="266E9B74"/>
+    <w:lvl w:ilvl="0" w:tplc="0409000F">
+      <w:start w:val="1"/>
+      <w:numFmt w:val="decimal"/>
+      <w:lvlText w:val="%1."/>
+      <w:lvlJc w:val="left"/>
+      <w:pPr>
+        <w:ind w:left="720" w:hanging="360"/>
+      </w:pPr>
+      <w:rPr>
+        <w:rFonts w:hint="default"/>
+      </w:rPr>
+    </w:lvl>
+    <w:lvl w:ilvl="1" w:tplc="04090019" w:tentative="1">
+      <w:start w:val="1"/>
+      <w:numFmt w:val="lowerLetter"/>
+      <w:lvlText w:val="%2."/>
+      <w:lvlJc w:val="left"/>
+      <w:pPr>
+        <w:ind w:left="1440" w:hanging="360"/>
+      </w:pPr>
+    </w:lvl>
+    <w:lvl w:ilvl="2" w:tplc="0409001B" w:tentative="1">
+      <w:start w:val="1"/>
+      <w:numFmt w:val="lowerRoman"/>
+      <w:lvlText w:val="%3."/>
+      <w:lvlJc w:val="right"/>
+      <w:pPr>
+        <w:ind w:left="2160" w:hanging="180"/>
+      </w:pPr>
+    </w:lvl>
+    <w:lvl w:ilvl="3" w:tplc="0409000F" w:tentative="1">
+      <w:start w:val="1"/>
+      <w:numFmt w:val="decimal"/>
+      <w:lvlText w:val="%4."/>
+      <w:lvlJc w:val="left"/>
+      <w:pPr>
+        <w:ind w:left="2880" w:hanging="360"/>
+      </w:pPr>
+    </w:lvl>
+    <w:lvl w:ilvl="4" w:tplc="04090019" w:tentative="1">
+      <w:start w:val="1"/>
+      <w:numFmt w:val="lowerLetter"/>
+      <w:lvlText w:val="%5."/>
+      <w:lvlJc w:val="left"/>
+      <w:pPr>
+        <w:ind w:left="3600" w:hanging="360"/>
+      </w:pPr>
+    </w:lvl>
+    <w:lvl w:ilvl="5" w:tplc="0409001B" w:tentative="1">
+      <w:start w:val="1"/>
+      <w:numFmt w:val="lowerRoman"/>
+      <w:lvlText w:val="%6."/>
+      <w:lvlJc w:val="right"/>
+      <w:pPr>
+        <w:ind w:left="4320" w:hanging="180"/>
+      </w:pPr>
+    </w:lvl>
+    <w:lvl w:ilvl="6" w:tplc="0409000F" w:tentative="1">
+      <w:start w:val="1"/>
+      <w:numFmt w:val="decimal"/>
+      <w:lvlText w:val="%7."/>
+      <w:lvlJc w:val="left"/>
+      <w:pPr>
+        <w:ind w:left="5040" w:hanging="360"/>
+      </w:pPr>
+    </w:lvl>
+    <w:lvl w:ilvl="7" w:tplc="04090019" w:tentative="1">
+      <w:start w:val="1"/>
+      <w:numFmt w:val="lowerLetter"/>
+      <w:lvlText w:val="%8."/>
+      <w:lvlJc w:val="left"/>
+      <w:pPr>
+        <w:ind w:left="5760" w:hanging="360"/>
+      </w:pPr>
+    </w:lvl>
+    <w:lvl w:ilvl="8" w:tplc="0409001B" w:tentative="1">
+      <w:start w:val="1"/>
+      <w:numFmt w:val="lowerRoman"/>
+      <w:lvlText w:val="%9."/>
+      <w:lvlJc w:val="right"/>
+      <w:pPr>
+        <w:ind w:left="6480" w:hanging="180"/>
+      </w:pPr>
+    </w:lvl>
+  </w:abstractNum>
+  <w:abstractNum w:abstractNumId="1" w15:restartNumberingAfterBreak="0">
     <w:nsid w:val="6D0F28FA"/>
     <w:multiLevelType w:val="hybridMultilevel"/>
     <w:tmpl w:val="D31EB1C6"/>
@@ -755,7 +1076,7 @@
       </w:rPr>
     </w:lvl>
   </w:abstractNum>
-  <w:abstractNum w:abstractNumId="1" w15:restartNumberingAfterBreak="0">
+  <w:abstractNum w:abstractNumId="2" w15:restartNumberingAfterBreak="0">
     <w:nsid w:val="7346197C"/>
     <w:multiLevelType w:val="hybridMultilevel"/>
     <w:tmpl w:val="B282AD2E"/>
@@ -868,10 +1189,13 @@
     </w:lvl>
   </w:abstractNum>
   <w:num w:numId="1">
-    <w:abstractNumId w:val="0"/>
+    <w:abstractNumId w:val="1"/>
   </w:num>
   <w:num w:numId="2">
-    <w:abstractNumId w:val="1"/>
+    <w:abstractNumId w:val="2"/>
+  </w:num>
+  <w:num w:numId="3">
+    <w:abstractNumId w:val="0"/>
   </w:num>
 </w:numbering>
 </file>

</xml_diff>

<commit_message>
push temp handler hub
</commit_message>
<xml_diff>
--- a/nodeGame.docx
+++ b/nodeGame.docx
@@ -82,13 +82,8 @@
         </w:numPr>
       </w:pPr>
       <w:r>
-        <w:t xml:space="preserve">Take tortoiseshell: là mario trang thái mang rùa </w:t>
-      </w:r>
-      <w:proofErr w:type="gramStart"/>
-      <w:r>
-        <w:t>nhảy</w:t>
-      </w:r>
-      <w:proofErr w:type="gramEnd"/>
+        <w:t>Take tortoiseshell: là mario trang thái mang rùa nhảy</w:t>
+      </w:r>
     </w:p>
     <w:p>
       <w:pPr>
@@ -155,15 +150,7 @@
         </w:numPr>
       </w:pPr>
       <w:r>
-        <w:t xml:space="preserve">Mario sẽ </w:t>
-      </w:r>
-      <w:proofErr w:type="gramStart"/>
-      <w:r>
-        <w:t>là  từ</w:t>
-      </w:r>
-      <w:proofErr w:type="gramEnd"/>
-      <w:r>
-        <w:t xml:space="preserve"> 1000-&gt;1999</w:t>
+        <w:t>Mario sẽ là  từ 1000-&gt;1999</w:t>
       </w:r>
     </w:p>
     <w:p>
@@ -316,11 +303,9 @@
       <w:r>
         <w:t>Id trong hàm render mario là từ 0-&gt;</w:t>
       </w:r>
-      <w:proofErr w:type="gramStart"/>
       <w:r>
         <w:t>21</w:t>
       </w:r>
-      <w:proofErr w:type="gramEnd"/>
     </w:p>
     <w:p>
       <w:pPr>
@@ -365,14 +350,12 @@
       <w:r>
         <w:t>-&gt;</w:t>
       </w:r>
-      <w:proofErr w:type="gramStart"/>
       <w:r>
         <w:t>4</w:t>
       </w:r>
       <w:r>
         <w:t>5</w:t>
       </w:r>
-      <w:proofErr w:type="gramEnd"/>
     </w:p>
     <w:p>
       <w:pPr>
@@ -418,11 +401,9 @@
       <w:r>
         <w:t>Id trong hàm render mario là từ 46-&gt;</w:t>
       </w:r>
-      <w:proofErr w:type="gramStart"/>
       <w:r>
         <w:t>73</w:t>
       </w:r>
-      <w:proofErr w:type="gramEnd"/>
     </w:p>
     <w:p>
       <w:pPr>
@@ -468,11 +449,9 @@
       <w:r>
         <w:t>Id trong hàm render mario là từ 74-&gt;</w:t>
       </w:r>
-      <w:proofErr w:type="gramStart"/>
       <w:r>
         <w:t>99</w:t>
       </w:r>
-      <w:proofErr w:type="gramEnd"/>
     </w:p>
     <w:p>
       <w:pPr>
@@ -493,13 +472,8 @@
         <w:ind w:left="1080"/>
       </w:pPr>
       <w:r>
-        <w:t xml:space="preserve">Small world map: id trong ham render </w:t>
-      </w:r>
-      <w:proofErr w:type="gramStart"/>
-      <w:r>
-        <w:t>la</w:t>
-      </w:r>
-      <w:proofErr w:type="gramEnd"/>
+        <w:t>Small world map: id trong ham render la</w:t>
+      </w:r>
     </w:p>
     <w:p/>
     <w:p>
@@ -648,7 +622,32 @@
         <w:t>GirdPushResource: là hàm dùng để load tất cả các object trong phayScene để thực hiện update các object trong game.</w:t>
       </w:r>
     </w:p>
-    <w:p/>
+    <w:p>
+      <w:pPr>
+        <w:pStyle w:val="Heading1"/>
+        <w:rPr>
+          <w:color w:val="FF0000"/>
+        </w:rPr>
+      </w:pPr>
+      <w:r>
+        <w:rPr>
+          <w:color w:val="FF0000"/>
+        </w:rPr>
+        <w:t>BUG</w:t>
+      </w:r>
+    </w:p>
+    <w:p>
+      <w:pPr>
+        <w:pStyle w:val="ListParagraph"/>
+        <w:numPr>
+          <w:ilvl w:val="0"/>
+          <w:numId w:val="1"/>
+        </w:numPr>
+      </w:pPr>
+      <w:r>
+        <w:t>Chuyển level của mario thì bị rớt khỏi màn hình.</w:t>
+      </w:r>
+    </w:p>
     <w:p>
       <w:pPr>
         <w:pStyle w:val="Heading1"/>
@@ -672,95 +671,83 @@
         <w:pStyle w:val="Heading2"/>
         <w:numPr>
           <w:ilvl w:val="0"/>
-          <w:numId w:val="3"/>
-        </w:numPr>
-      </w:pPr>
-      <w:r>
-        <w:t>Mario level big</w:t>
-      </w:r>
-    </w:p>
-    <w:p>
-      <w:pPr>
-        <w:pStyle w:val="ListParagraph"/>
-        <w:numPr>
-          <w:ilvl w:val="0"/>
-          <w:numId w:val="1"/>
-        </w:numPr>
-      </w:pPr>
-      <w:r>
-        <w:t xml:space="preserve">Trạng thái mario </w:t>
-      </w:r>
-      <w:proofErr w:type="gramStart"/>
-      <w:r>
-        <w:t>trượt</w:t>
-      </w:r>
-      <w:r>
-        <w:t xml:space="preserve"> </w:t>
-      </w:r>
-      <w:r>
-        <w:t xml:space="preserve"> -</w:t>
-      </w:r>
-      <w:proofErr w:type="gramEnd"/>
-      <w:r>
-        <w:t>&gt; done</w:t>
-      </w:r>
-    </w:p>
-    <w:p>
-      <w:pPr>
-        <w:pStyle w:val="ListParagraph"/>
-        <w:numPr>
-          <w:ilvl w:val="0"/>
-          <w:numId w:val="1"/>
-        </w:numPr>
-      </w:pPr>
-      <w:r>
-        <w:t>Nhảy thấp -&gt;</w:t>
-      </w:r>
-      <w:r>
-        <w:t xml:space="preserve"> </w:t>
-      </w:r>
-      <w:proofErr w:type="gramStart"/>
-      <w:r>
-        <w:t>done</w:t>
-      </w:r>
-      <w:proofErr w:type="gramEnd"/>
-    </w:p>
-    <w:p>
-      <w:pPr>
-        <w:pStyle w:val="ListParagraph"/>
-        <w:numPr>
-          <w:ilvl w:val="0"/>
-          <w:numId w:val="1"/>
-        </w:numPr>
-      </w:pPr>
-      <w:r>
-        <w:t>Nhảy cao</w:t>
-      </w:r>
-      <w:r>
-        <w:t xml:space="preserve"> </w:t>
-      </w:r>
-      <w:r>
-        <w:t xml:space="preserve">-&gt; </w:t>
-      </w:r>
-      <w:proofErr w:type="gramStart"/>
-      <w:r>
-        <w:t>done</w:t>
-      </w:r>
-      <w:proofErr w:type="gramEnd"/>
-    </w:p>
-    <w:p>
-      <w:pPr>
-        <w:pStyle w:val="ListParagraph"/>
-        <w:numPr>
-          <w:ilvl w:val="0"/>
-          <w:numId w:val="1"/>
-        </w:numPr>
-      </w:pPr>
-      <w:r>
-        <w:t>Đang ngồi mà đi thì phải đứng dậy dã rồi đi.</w:t>
-      </w:r>
-      <w:r>
-        <w:t xml:space="preserve"> -&gt; </w:t>
+          <w:numId w:val="4"/>
+        </w:numPr>
+        <w:rPr>
+          <w:b/>
+          <w:bCs/>
+          <w:sz w:val="32"/>
+          <w:szCs w:val="32"/>
+        </w:rPr>
+      </w:pPr>
+      <w:r>
+        <w:rPr>
+          <w:b/>
+          <w:bCs/>
+          <w:sz w:val="32"/>
+          <w:szCs w:val="32"/>
+        </w:rPr>
+        <w:t>Trạng trái của mario</w:t>
+      </w:r>
+    </w:p>
+    <w:p>
+      <w:pPr>
+        <w:pStyle w:val="Heading3"/>
+        <w:numPr>
+          <w:ilvl w:val="0"/>
+          <w:numId w:val="5"/>
+        </w:numPr>
+      </w:pPr>
+      <w:r>
+        <w:t>Mario Fire</w:t>
+      </w:r>
+    </w:p>
+    <w:p>
+      <w:pPr>
+        <w:pStyle w:val="ListParagraph"/>
+        <w:numPr>
+          <w:ilvl w:val="0"/>
+          <w:numId w:val="1"/>
+        </w:numPr>
+      </w:pPr>
+      <w:r>
+        <w:t>Trạng thái mario trượt  -&gt; done</w:t>
+      </w:r>
+    </w:p>
+    <w:p>
+      <w:pPr>
+        <w:pStyle w:val="ListParagraph"/>
+        <w:numPr>
+          <w:ilvl w:val="0"/>
+          <w:numId w:val="1"/>
+        </w:numPr>
+      </w:pPr>
+      <w:r>
+        <w:t>Nhảy thấp -&gt; done</w:t>
+      </w:r>
+    </w:p>
+    <w:p>
+      <w:pPr>
+        <w:pStyle w:val="ListParagraph"/>
+        <w:numPr>
+          <w:ilvl w:val="0"/>
+          <w:numId w:val="1"/>
+        </w:numPr>
+      </w:pPr>
+      <w:r>
+        <w:t>Nhảy cao -&gt; done</w:t>
+      </w:r>
+    </w:p>
+    <w:p>
+      <w:pPr>
+        <w:pStyle w:val="ListParagraph"/>
+        <w:numPr>
+          <w:ilvl w:val="0"/>
+          <w:numId w:val="1"/>
+        </w:numPr>
+      </w:pPr>
+      <w:r>
+        <w:t xml:space="preserve">Đang ngồi mà đi thì phải đứng dậy dã rồi đi. -&gt; </w:t>
       </w:r>
       <w:r>
         <w:rPr>
@@ -779,61 +766,32 @@
         </w:numPr>
       </w:pPr>
       <w:r>
-        <w:t>Đang đi nhảy thấp</w:t>
-      </w:r>
-      <w:r>
-        <w:t xml:space="preserve"> </w:t>
-      </w:r>
-      <w:r>
-        <w:t xml:space="preserve">-&gt; </w:t>
-      </w:r>
-      <w:proofErr w:type="gramStart"/>
-      <w:r>
-        <w:t>done</w:t>
-      </w:r>
-      <w:proofErr w:type="gramEnd"/>
-    </w:p>
-    <w:p>
-      <w:pPr>
-        <w:pStyle w:val="ListParagraph"/>
-        <w:numPr>
-          <w:ilvl w:val="0"/>
-          <w:numId w:val="1"/>
-        </w:numPr>
-      </w:pPr>
-      <w:r>
-        <w:t>Đang đi nhảy cao</w:t>
-      </w:r>
-      <w:r>
-        <w:t xml:space="preserve"> </w:t>
-      </w:r>
-      <w:r>
-        <w:t xml:space="preserve">-&gt; </w:t>
-      </w:r>
-      <w:proofErr w:type="gramStart"/>
-      <w:r>
-        <w:t>done</w:t>
-      </w:r>
-      <w:proofErr w:type="gramEnd"/>
-    </w:p>
-    <w:p>
-      <w:pPr>
-        <w:pStyle w:val="ListParagraph"/>
-        <w:numPr>
-          <w:ilvl w:val="0"/>
-          <w:numId w:val="1"/>
-        </w:numPr>
-      </w:pPr>
-      <w:r>
-        <w:t>Đang nhảy lên thì không được nhảy tiếp</w:t>
-      </w:r>
-      <w:r>
-        <w:t xml:space="preserve"> </w:t>
-      </w:r>
-      <w:r>
-        <w:t xml:space="preserve">-&gt; </w:t>
-      </w:r>
-      <w:proofErr w:type="gramStart"/>
+        <w:t>Đang đi nhảy thấp -&gt; done</w:t>
+      </w:r>
+    </w:p>
+    <w:p>
+      <w:pPr>
+        <w:pStyle w:val="ListParagraph"/>
+        <w:numPr>
+          <w:ilvl w:val="0"/>
+          <w:numId w:val="1"/>
+        </w:numPr>
+      </w:pPr>
+      <w:r>
+        <w:t>Đang đi nhảy cao -&gt; done</w:t>
+      </w:r>
+    </w:p>
+    <w:p>
+      <w:pPr>
+        <w:pStyle w:val="ListParagraph"/>
+        <w:numPr>
+          <w:ilvl w:val="0"/>
+          <w:numId w:val="1"/>
+        </w:numPr>
+      </w:pPr>
+      <w:r>
+        <w:t xml:space="preserve">Đang nhảy lên thì không được nhảy tiếp -&gt; </w:t>
+      </w:r>
       <w:r>
         <w:rPr>
           <w:b/>
@@ -841,7 +799,213 @@
         </w:rPr>
         <w:t>pending</w:t>
       </w:r>
-      <w:proofErr w:type="gramEnd"/>
+    </w:p>
+    <w:p>
+      <w:pPr>
+        <w:pStyle w:val="ListParagraph"/>
+        <w:numPr>
+          <w:ilvl w:val="0"/>
+          <w:numId w:val="1"/>
+        </w:numPr>
+      </w:pPr>
+      <w:r>
+        <w:t>Nhạy nhanh và nhảy -&gt; done</w:t>
+      </w:r>
+    </w:p>
+    <w:p>
+      <w:pPr>
+        <w:pStyle w:val="ListParagraph"/>
+        <w:numPr>
+          <w:ilvl w:val="0"/>
+          <w:numId w:val="1"/>
+        </w:numPr>
+      </w:pPr>
+      <w:r>
+        <w:t>Đá rùa</w:t>
+      </w:r>
+    </w:p>
+    <w:p>
+      <w:pPr>
+        <w:pStyle w:val="ListParagraph"/>
+        <w:numPr>
+          <w:ilvl w:val="0"/>
+          <w:numId w:val="1"/>
+        </w:numPr>
+      </w:pPr>
+      <w:r>
+        <w:t>Cầm rùa đi</w:t>
+      </w:r>
+    </w:p>
+    <w:p>
+      <w:pPr>
+        <w:pStyle w:val="ListParagraph"/>
+        <w:numPr>
+          <w:ilvl w:val="0"/>
+          <w:numId w:val="1"/>
+        </w:numPr>
+      </w:pPr>
+      <w:r>
+        <w:t>Cầm rùa đứng tại chỗ</w:t>
+      </w:r>
+    </w:p>
+    <w:p>
+      <w:pPr>
+        <w:pStyle w:val="ListParagraph"/>
+        <w:numPr>
+          <w:ilvl w:val="0"/>
+          <w:numId w:val="1"/>
+        </w:numPr>
+      </w:pPr>
+      <w:r>
+        <w:t>Cầm rùa nhảy</w:t>
+      </w:r>
+    </w:p>
+    <w:p>
+      <w:pPr>
+        <w:pStyle w:val="ListParagraph"/>
+        <w:numPr>
+          <w:ilvl w:val="0"/>
+          <w:numId w:val="1"/>
+        </w:numPr>
+      </w:pPr>
+      <w:r>
+        <w:t>Mario bắn đạn</w:t>
+      </w:r>
+    </w:p>
+    <w:p>
+      <w:pPr>
+        <w:pStyle w:val="Heading3"/>
+        <w:numPr>
+          <w:ilvl w:val="0"/>
+          <w:numId w:val="5"/>
+        </w:numPr>
+      </w:pPr>
+      <w:r>
+        <w:t>Mario level big</w:t>
+      </w:r>
+    </w:p>
+    <w:p>
+      <w:pPr>
+        <w:pStyle w:val="ListParagraph"/>
+        <w:numPr>
+          <w:ilvl w:val="0"/>
+          <w:numId w:val="1"/>
+        </w:numPr>
+      </w:pPr>
+      <w:r>
+        <w:t>Trạng thái mario trượt</w:t>
+      </w:r>
+      <w:r>
+        <w:t xml:space="preserve"> </w:t>
+      </w:r>
+      <w:r>
+        <w:t xml:space="preserve"> -&gt; done</w:t>
+      </w:r>
+    </w:p>
+    <w:p>
+      <w:pPr>
+        <w:pStyle w:val="ListParagraph"/>
+        <w:numPr>
+          <w:ilvl w:val="0"/>
+          <w:numId w:val="1"/>
+        </w:numPr>
+      </w:pPr>
+      <w:r>
+        <w:t>Nhảy thấp -&gt;</w:t>
+      </w:r>
+      <w:r>
+        <w:t xml:space="preserve"> done</w:t>
+      </w:r>
+    </w:p>
+    <w:p>
+      <w:pPr>
+        <w:pStyle w:val="ListParagraph"/>
+        <w:numPr>
+          <w:ilvl w:val="0"/>
+          <w:numId w:val="1"/>
+        </w:numPr>
+      </w:pPr>
+      <w:r>
+        <w:t>Nhảy cao</w:t>
+      </w:r>
+      <w:r>
+        <w:t xml:space="preserve"> -&gt; done</w:t>
+      </w:r>
+    </w:p>
+    <w:p>
+      <w:pPr>
+        <w:pStyle w:val="ListParagraph"/>
+        <w:numPr>
+          <w:ilvl w:val="0"/>
+          <w:numId w:val="1"/>
+        </w:numPr>
+      </w:pPr>
+      <w:r>
+        <w:t>Đang ngồi mà đi thì phải đứng dậy dã rồi đi.</w:t>
+      </w:r>
+      <w:r>
+        <w:t xml:space="preserve"> -&gt; </w:t>
+      </w:r>
+      <w:r>
+        <w:rPr>
+          <w:b/>
+          <w:bCs/>
+        </w:rPr>
+        <w:t>pending</w:t>
+      </w:r>
+    </w:p>
+    <w:p>
+      <w:pPr>
+        <w:pStyle w:val="ListParagraph"/>
+        <w:numPr>
+          <w:ilvl w:val="0"/>
+          <w:numId w:val="1"/>
+        </w:numPr>
+      </w:pPr>
+      <w:r>
+        <w:t>Đang đi nhảy thấp</w:t>
+      </w:r>
+      <w:r>
+        <w:t xml:space="preserve"> -&gt; done</w:t>
+      </w:r>
+    </w:p>
+    <w:p>
+      <w:pPr>
+        <w:pStyle w:val="ListParagraph"/>
+        <w:numPr>
+          <w:ilvl w:val="0"/>
+          <w:numId w:val="1"/>
+        </w:numPr>
+      </w:pPr>
+      <w:r>
+        <w:t>Đang đi nhảy cao</w:t>
+      </w:r>
+      <w:r>
+        <w:t xml:space="preserve"> -&gt; done</w:t>
+      </w:r>
+    </w:p>
+    <w:p>
+      <w:pPr>
+        <w:pStyle w:val="ListParagraph"/>
+        <w:numPr>
+          <w:ilvl w:val="0"/>
+          <w:numId w:val="1"/>
+        </w:numPr>
+      </w:pPr>
+      <w:r>
+        <w:lastRenderedPageBreak/>
+        <w:t>Đang nhảy lên thì không được nhảy tiếp</w:t>
+      </w:r>
+      <w:r>
+        <w:t xml:space="preserve"> -&gt; </w:t>
+      </w:r>
+      <w:r>
+        <w:rPr>
+          <w:b/>
+          <w:bCs/>
+        </w:rPr>
+        <w:t>pending</w:t>
+      </w:r>
     </w:p>
     <w:p>
       <w:pPr>
@@ -855,13 +1019,285 @@
         <w:t>Nhạy nhanh và nhảy</w:t>
       </w:r>
       <w:r>
-        <w:t xml:space="preserve"> -&gt; </w:t>
-      </w:r>
-      <w:proofErr w:type="gramStart"/>
-      <w:r>
+        <w:t xml:space="preserve"> -&gt; done</w:t>
+      </w:r>
+    </w:p>
+    <w:p>
+      <w:pPr>
+        <w:pStyle w:val="ListParagraph"/>
+        <w:numPr>
+          <w:ilvl w:val="0"/>
+          <w:numId w:val="1"/>
+        </w:numPr>
+      </w:pPr>
+      <w:r>
+        <w:t>Đá rùa</w:t>
+      </w:r>
+    </w:p>
+    <w:p>
+      <w:pPr>
+        <w:pStyle w:val="ListParagraph"/>
+        <w:numPr>
+          <w:ilvl w:val="0"/>
+          <w:numId w:val="1"/>
+        </w:numPr>
+      </w:pPr>
+      <w:r>
+        <w:t>Cầm rùa đi</w:t>
+      </w:r>
+    </w:p>
+    <w:p>
+      <w:pPr>
+        <w:pStyle w:val="ListParagraph"/>
+        <w:numPr>
+          <w:ilvl w:val="0"/>
+          <w:numId w:val="1"/>
+        </w:numPr>
+      </w:pPr>
+      <w:r>
+        <w:t>Cầm rùa đứng tại chỗ</w:t>
+      </w:r>
+    </w:p>
+    <w:p>
+      <w:pPr>
+        <w:pStyle w:val="ListParagraph"/>
+        <w:numPr>
+          <w:ilvl w:val="0"/>
+          <w:numId w:val="1"/>
+        </w:numPr>
+      </w:pPr>
+      <w:r>
+        <w:t>Cầm rùa nhảy</w:t>
+      </w:r>
+    </w:p>
+    <w:p>
+      <w:pPr>
+        <w:pStyle w:val="Heading3"/>
+        <w:numPr>
+          <w:ilvl w:val="0"/>
+          <w:numId w:val="5"/>
+        </w:numPr>
+      </w:pPr>
+      <w:r>
+        <w:t>Mario level tail</w:t>
+      </w:r>
+    </w:p>
+    <w:p>
+      <w:pPr>
+        <w:pStyle w:val="ListParagraph"/>
+        <w:numPr>
+          <w:ilvl w:val="0"/>
+          <w:numId w:val="1"/>
+        </w:numPr>
+      </w:pPr>
+      <w:r>
+        <w:t xml:space="preserve">Trạng thái trượt trái và phải </w:t>
+      </w:r>
+      <w:r>
+        <w:t xml:space="preserve">-&gt; </w:t>
+      </w:r>
+      <w:r>
+        <w:rPr>
+          <w:b/>
+          <w:bCs/>
+        </w:rPr>
         <w:t>done</w:t>
       </w:r>
-      <w:proofErr w:type="gramEnd"/>
+    </w:p>
+    <w:p>
+      <w:pPr>
+        <w:pStyle w:val="ListParagraph"/>
+        <w:numPr>
+          <w:ilvl w:val="0"/>
+          <w:numId w:val="1"/>
+        </w:numPr>
+      </w:pPr>
+      <w:r>
+        <w:t xml:space="preserve">Nhảy cao </w:t>
+      </w:r>
+      <w:r>
+        <w:t xml:space="preserve">-&gt; </w:t>
+      </w:r>
+      <w:r>
+        <w:rPr>
+          <w:b/>
+          <w:bCs/>
+        </w:rPr>
+        <w:t>done</w:t>
+      </w:r>
+    </w:p>
+    <w:p>
+      <w:pPr>
+        <w:pStyle w:val="ListParagraph"/>
+        <w:numPr>
+          <w:ilvl w:val="0"/>
+          <w:numId w:val="1"/>
+        </w:numPr>
+      </w:pPr>
+      <w:r>
+        <w:t>Nhảy thấp</w:t>
+      </w:r>
+      <w:r>
+        <w:t xml:space="preserve"> </w:t>
+      </w:r>
+      <w:r>
+        <w:t xml:space="preserve">-&gt; </w:t>
+      </w:r>
+      <w:r>
+        <w:rPr>
+          <w:b/>
+          <w:bCs/>
+        </w:rPr>
+        <w:t>done</w:t>
+      </w:r>
+    </w:p>
+    <w:p>
+      <w:pPr>
+        <w:pStyle w:val="ListParagraph"/>
+        <w:numPr>
+          <w:ilvl w:val="0"/>
+          <w:numId w:val="1"/>
+        </w:numPr>
+      </w:pPr>
+      <w:r>
+        <w:t>Đang đi nhảy thấp</w:t>
+      </w:r>
+      <w:r>
+        <w:t xml:space="preserve"> </w:t>
+      </w:r>
+    </w:p>
+    <w:p>
+      <w:pPr>
+        <w:pStyle w:val="ListParagraph"/>
+        <w:numPr>
+          <w:ilvl w:val="0"/>
+          <w:numId w:val="1"/>
+        </w:numPr>
+      </w:pPr>
+      <w:r>
+        <w:t>Đang đi nhảy cao</w:t>
+      </w:r>
+    </w:p>
+    <w:p>
+      <w:pPr>
+        <w:pStyle w:val="ListParagraph"/>
+        <w:numPr>
+          <w:ilvl w:val="0"/>
+          <w:numId w:val="1"/>
+        </w:numPr>
+      </w:pPr>
+      <w:r>
+        <w:t>Đang ngồi mà đi thì phải đứng dậy đã rồi mới đi</w:t>
+      </w:r>
+    </w:p>
+    <w:p>
+      <w:pPr>
+        <w:pStyle w:val="ListParagraph"/>
+        <w:numPr>
+          <w:ilvl w:val="0"/>
+          <w:numId w:val="1"/>
+        </w:numPr>
+      </w:pPr>
+      <w:r>
+        <w:t>Đang nhảy lên thì không được nhảy tiếp</w:t>
+      </w:r>
+    </w:p>
+    <w:p>
+      <w:pPr>
+        <w:pStyle w:val="ListParagraph"/>
+        <w:numPr>
+          <w:ilvl w:val="0"/>
+          <w:numId w:val="1"/>
+        </w:numPr>
+      </w:pPr>
+      <w:r>
+        <w:t>Chạy nhanh và nhảy</w:t>
+      </w:r>
+    </w:p>
+    <w:p>
+      <w:pPr>
+        <w:pStyle w:val="ListParagraph"/>
+        <w:numPr>
+          <w:ilvl w:val="0"/>
+          <w:numId w:val="1"/>
+        </w:numPr>
+      </w:pPr>
+      <w:r>
+        <w:t>Đá rùa</w:t>
+      </w:r>
+    </w:p>
+    <w:p>
+      <w:pPr>
+        <w:pStyle w:val="ListParagraph"/>
+        <w:numPr>
+          <w:ilvl w:val="0"/>
+          <w:numId w:val="1"/>
+        </w:numPr>
+      </w:pPr>
+      <w:r>
+        <w:t>Ngồi</w:t>
+      </w:r>
+      <w:r>
+        <w:t xml:space="preserve"> -&gt;</w:t>
+      </w:r>
+      <w:r>
+        <w:t xml:space="preserve"> </w:t>
+      </w:r>
+      <w:r>
+        <w:rPr>
+          <w:b/>
+          <w:bCs/>
+        </w:rPr>
+        <w:t>Done</w:t>
+      </w:r>
+    </w:p>
+    <w:p>
+      <w:pPr>
+        <w:pStyle w:val="ListParagraph"/>
+        <w:numPr>
+          <w:ilvl w:val="0"/>
+          <w:numId w:val="1"/>
+        </w:numPr>
+      </w:pPr>
+      <w:r>
+        <w:t>Cầm rùa đi</w:t>
+      </w:r>
+    </w:p>
+    <w:p>
+      <w:pPr>
+        <w:pStyle w:val="ListParagraph"/>
+        <w:numPr>
+          <w:ilvl w:val="0"/>
+          <w:numId w:val="1"/>
+        </w:numPr>
+      </w:pPr>
+      <w:r>
+        <w:t>Cầm rủa đứng tại chỗ</w:t>
+      </w:r>
+    </w:p>
+    <w:p>
+      <w:pPr>
+        <w:pStyle w:val="ListParagraph"/>
+        <w:numPr>
+          <w:ilvl w:val="0"/>
+          <w:numId w:val="1"/>
+        </w:numPr>
+      </w:pPr>
+      <w:r>
+        <w:t>Cầm rùa nhảy</w:t>
+      </w:r>
+    </w:p>
+    <w:p>
+      <w:pPr>
+        <w:pStyle w:val="ListParagraph"/>
+        <w:numPr>
+          <w:ilvl w:val="0"/>
+          <w:numId w:val="1"/>
+        </w:numPr>
+      </w:pPr>
+      <w:r>
+        <w:t>Nhảy Ngoắc đuôi</w:t>
+      </w:r>
     </w:p>
     <w:sectPr>
       <w:pgSz w:w="12240" w:h="15840"/>
@@ -965,6 +1401,184 @@
     </w:lvl>
   </w:abstractNum>
   <w:abstractNum w:abstractNumId="1" w15:restartNumberingAfterBreak="0">
+    <w:nsid w:val="295313E2"/>
+    <w:multiLevelType w:val="hybridMultilevel"/>
+    <w:tmpl w:val="5242FEBA"/>
+    <w:lvl w:ilvl="0" w:tplc="7BC8368E">
+      <w:start w:val="1"/>
+      <w:numFmt w:val="upperRoman"/>
+      <w:lvlText w:val="%1."/>
+      <w:lvlJc w:val="left"/>
+      <w:pPr>
+        <w:ind w:left="1080" w:hanging="720"/>
+      </w:pPr>
+      <w:rPr>
+        <w:rFonts w:hint="default"/>
+      </w:rPr>
+    </w:lvl>
+    <w:lvl w:ilvl="1" w:tplc="04090019" w:tentative="1">
+      <w:start w:val="1"/>
+      <w:numFmt w:val="lowerLetter"/>
+      <w:lvlText w:val="%2."/>
+      <w:lvlJc w:val="left"/>
+      <w:pPr>
+        <w:ind w:left="1440" w:hanging="360"/>
+      </w:pPr>
+    </w:lvl>
+    <w:lvl w:ilvl="2" w:tplc="0409001B" w:tentative="1">
+      <w:start w:val="1"/>
+      <w:numFmt w:val="lowerRoman"/>
+      <w:lvlText w:val="%3."/>
+      <w:lvlJc w:val="right"/>
+      <w:pPr>
+        <w:ind w:left="2160" w:hanging="180"/>
+      </w:pPr>
+    </w:lvl>
+    <w:lvl w:ilvl="3" w:tplc="0409000F" w:tentative="1">
+      <w:start w:val="1"/>
+      <w:numFmt w:val="decimal"/>
+      <w:lvlText w:val="%4."/>
+      <w:lvlJc w:val="left"/>
+      <w:pPr>
+        <w:ind w:left="2880" w:hanging="360"/>
+      </w:pPr>
+    </w:lvl>
+    <w:lvl w:ilvl="4" w:tplc="04090019" w:tentative="1">
+      <w:start w:val="1"/>
+      <w:numFmt w:val="lowerLetter"/>
+      <w:lvlText w:val="%5."/>
+      <w:lvlJc w:val="left"/>
+      <w:pPr>
+        <w:ind w:left="3600" w:hanging="360"/>
+      </w:pPr>
+    </w:lvl>
+    <w:lvl w:ilvl="5" w:tplc="0409001B" w:tentative="1">
+      <w:start w:val="1"/>
+      <w:numFmt w:val="lowerRoman"/>
+      <w:lvlText w:val="%6."/>
+      <w:lvlJc w:val="right"/>
+      <w:pPr>
+        <w:ind w:left="4320" w:hanging="180"/>
+      </w:pPr>
+    </w:lvl>
+    <w:lvl w:ilvl="6" w:tplc="0409000F" w:tentative="1">
+      <w:start w:val="1"/>
+      <w:numFmt w:val="decimal"/>
+      <w:lvlText w:val="%7."/>
+      <w:lvlJc w:val="left"/>
+      <w:pPr>
+        <w:ind w:left="5040" w:hanging="360"/>
+      </w:pPr>
+    </w:lvl>
+    <w:lvl w:ilvl="7" w:tplc="04090019" w:tentative="1">
+      <w:start w:val="1"/>
+      <w:numFmt w:val="lowerLetter"/>
+      <w:lvlText w:val="%8."/>
+      <w:lvlJc w:val="left"/>
+      <w:pPr>
+        <w:ind w:left="5760" w:hanging="360"/>
+      </w:pPr>
+    </w:lvl>
+    <w:lvl w:ilvl="8" w:tplc="0409001B" w:tentative="1">
+      <w:start w:val="1"/>
+      <w:numFmt w:val="lowerRoman"/>
+      <w:lvlText w:val="%9."/>
+      <w:lvlJc w:val="right"/>
+      <w:pPr>
+        <w:ind w:left="6480" w:hanging="180"/>
+      </w:pPr>
+    </w:lvl>
+  </w:abstractNum>
+  <w:abstractNum w:abstractNumId="2" w15:restartNumberingAfterBreak="0">
+    <w:nsid w:val="2ED14D62"/>
+    <w:multiLevelType w:val="hybridMultilevel"/>
+    <w:tmpl w:val="04A46560"/>
+    <w:lvl w:ilvl="0" w:tplc="0409000F">
+      <w:start w:val="1"/>
+      <w:numFmt w:val="decimal"/>
+      <w:lvlText w:val="%1."/>
+      <w:lvlJc w:val="left"/>
+      <w:pPr>
+        <w:ind w:left="720" w:hanging="360"/>
+      </w:pPr>
+      <w:rPr>
+        <w:rFonts w:hint="default"/>
+      </w:rPr>
+    </w:lvl>
+    <w:lvl w:ilvl="1" w:tplc="04090019" w:tentative="1">
+      <w:start w:val="1"/>
+      <w:numFmt w:val="lowerLetter"/>
+      <w:lvlText w:val="%2."/>
+      <w:lvlJc w:val="left"/>
+      <w:pPr>
+        <w:ind w:left="1440" w:hanging="360"/>
+      </w:pPr>
+    </w:lvl>
+    <w:lvl w:ilvl="2" w:tplc="0409001B" w:tentative="1">
+      <w:start w:val="1"/>
+      <w:numFmt w:val="lowerRoman"/>
+      <w:lvlText w:val="%3."/>
+      <w:lvlJc w:val="right"/>
+      <w:pPr>
+        <w:ind w:left="2160" w:hanging="180"/>
+      </w:pPr>
+    </w:lvl>
+    <w:lvl w:ilvl="3" w:tplc="0409000F" w:tentative="1">
+      <w:start w:val="1"/>
+      <w:numFmt w:val="decimal"/>
+      <w:lvlText w:val="%4."/>
+      <w:lvlJc w:val="left"/>
+      <w:pPr>
+        <w:ind w:left="2880" w:hanging="360"/>
+      </w:pPr>
+    </w:lvl>
+    <w:lvl w:ilvl="4" w:tplc="04090019" w:tentative="1">
+      <w:start w:val="1"/>
+      <w:numFmt w:val="lowerLetter"/>
+      <w:lvlText w:val="%5."/>
+      <w:lvlJc w:val="left"/>
+      <w:pPr>
+        <w:ind w:left="3600" w:hanging="360"/>
+      </w:pPr>
+    </w:lvl>
+    <w:lvl w:ilvl="5" w:tplc="0409001B" w:tentative="1">
+      <w:start w:val="1"/>
+      <w:numFmt w:val="lowerRoman"/>
+      <w:lvlText w:val="%6."/>
+      <w:lvlJc w:val="right"/>
+      <w:pPr>
+        <w:ind w:left="4320" w:hanging="180"/>
+      </w:pPr>
+    </w:lvl>
+    <w:lvl w:ilvl="6" w:tplc="0409000F" w:tentative="1">
+      <w:start w:val="1"/>
+      <w:numFmt w:val="decimal"/>
+      <w:lvlText w:val="%7."/>
+      <w:lvlJc w:val="left"/>
+      <w:pPr>
+        <w:ind w:left="5040" w:hanging="360"/>
+      </w:pPr>
+    </w:lvl>
+    <w:lvl w:ilvl="7" w:tplc="04090019" w:tentative="1">
+      <w:start w:val="1"/>
+      <w:numFmt w:val="lowerLetter"/>
+      <w:lvlText w:val="%8."/>
+      <w:lvlJc w:val="left"/>
+      <w:pPr>
+        <w:ind w:left="5760" w:hanging="360"/>
+      </w:pPr>
+    </w:lvl>
+    <w:lvl w:ilvl="8" w:tplc="0409001B" w:tentative="1">
+      <w:start w:val="1"/>
+      <w:numFmt w:val="lowerRoman"/>
+      <w:lvlText w:val="%9."/>
+      <w:lvlJc w:val="right"/>
+      <w:pPr>
+        <w:ind w:left="6480" w:hanging="180"/>
+      </w:pPr>
+    </w:lvl>
+  </w:abstractNum>
+  <w:abstractNum w:abstractNumId="3" w15:restartNumberingAfterBreak="0">
     <w:nsid w:val="6D0F28FA"/>
     <w:multiLevelType w:val="hybridMultilevel"/>
     <w:tmpl w:val="D31EB1C6"/>
@@ -1076,7 +1690,7 @@
       </w:rPr>
     </w:lvl>
   </w:abstractNum>
-  <w:abstractNum w:abstractNumId="2" w15:restartNumberingAfterBreak="0">
+  <w:abstractNum w:abstractNumId="4" w15:restartNumberingAfterBreak="0">
     <w:nsid w:val="7346197C"/>
     <w:multiLevelType w:val="hybridMultilevel"/>
     <w:tmpl w:val="B282AD2E"/>
@@ -1189,13 +1803,19 @@
     </w:lvl>
   </w:abstractNum>
   <w:num w:numId="1">
-    <w:abstractNumId w:val="1"/>
+    <w:abstractNumId w:val="3"/>
   </w:num>
   <w:num w:numId="2">
-    <w:abstractNumId w:val="2"/>
+    <w:abstractNumId w:val="4"/>
   </w:num>
   <w:num w:numId="3">
     <w:abstractNumId w:val="0"/>
+  </w:num>
+  <w:num w:numId="4">
+    <w:abstractNumId w:val="1"/>
+  </w:num>
+  <w:num w:numId="5">
+    <w:abstractNumId w:val="2"/>
   </w:num>
 </w:numbering>
 </file>
@@ -1642,6 +2262,28 @@
       <w:szCs w:val="26"/>
     </w:rPr>
   </w:style>
+  <w:style w:type="paragraph" w:styleId="Heading3">
+    <w:name w:val="heading 3"/>
+    <w:basedOn w:val="Normal"/>
+    <w:next w:val="Normal"/>
+    <w:link w:val="Heading3Char"/>
+    <w:uiPriority w:val="9"/>
+    <w:unhideWhenUsed/>
+    <w:qFormat/>
+    <w:rsid w:val="00654A68"/>
+    <w:pPr>
+      <w:keepNext/>
+      <w:keepLines/>
+      <w:spacing w:before="40" w:after="0"/>
+      <w:outlineLvl w:val="2"/>
+    </w:pPr>
+    <w:rPr>
+      <w:rFonts w:asciiTheme="majorHAnsi" w:eastAsiaTheme="majorEastAsia" w:hAnsiTheme="majorHAnsi" w:cstheme="majorBidi"/>
+      <w:color w:val="1F3763" w:themeColor="accent1" w:themeShade="7F"/>
+      <w:sz w:val="24"/>
+      <w:szCs w:val="24"/>
+    </w:rPr>
+  </w:style>
   <w:style w:type="character" w:default="1" w:styleId="DefaultParagraphFont">
     <w:name w:val="Default Paragraph Font"/>
     <w:uiPriority w:val="1"/>
@@ -1705,6 +2347,19 @@
       <w:ind w:left="720"/>
       <w:contextualSpacing/>
     </w:pPr>
+  </w:style>
+  <w:style w:type="character" w:customStyle="1" w:styleId="Heading3Char">
+    <w:name w:val="Heading 3 Char"/>
+    <w:basedOn w:val="DefaultParagraphFont"/>
+    <w:link w:val="Heading3"/>
+    <w:uiPriority w:val="9"/>
+    <w:rsid w:val="00654A68"/>
+    <w:rPr>
+      <w:rFonts w:asciiTheme="majorHAnsi" w:eastAsiaTheme="majorEastAsia" w:hAnsiTheme="majorHAnsi" w:cstheme="majorBidi"/>
+      <w:color w:val="1F3763" w:themeColor="accent1" w:themeShade="7F"/>
+      <w:sz w:val="24"/>
+      <w:szCs w:val="24"/>
+    </w:rPr>
   </w:style>
 </w:styles>
 </file>

</xml_diff>

<commit_message>
create class collision from gameObject
</commit_message>
<xml_diff>
--- a/nodeGame.docx
+++ b/nodeGame.docx
@@ -5,6 +5,534 @@
     <w:p>
       <w:pPr>
         <w:pStyle w:val="Heading1"/>
+        <w:rPr>
+          <w:b/>
+          <w:bCs/>
+          <w:color w:val="00B050"/>
+          <w:sz w:val="56"/>
+          <w:szCs w:val="56"/>
+        </w:rPr>
+      </w:pPr>
+      <w:r>
+        <w:rPr>
+          <w:b/>
+          <w:bCs/>
+          <w:color w:val="00B050"/>
+          <w:sz w:val="56"/>
+          <w:szCs w:val="56"/>
+        </w:rPr>
+        <w:t>Các bug thường xuất hiện trong game</w:t>
+      </w:r>
+    </w:p>
+    <w:tbl>
+      <w:tblPr>
+        <w:tblW w:w="0" w:type="auto"/>
+        <w:tblBorders>
+          <w:top w:val="single" w:sz="4" w:space="0" w:color="auto"/>
+          <w:left w:val="single" w:sz="4" w:space="0" w:color="auto"/>
+          <w:bottom w:val="single" w:sz="4" w:space="0" w:color="auto"/>
+          <w:right w:val="single" w:sz="4" w:space="0" w:color="auto"/>
+        </w:tblBorders>
+        <w:tblLook w:val="0000" w:firstRow="0" w:lastRow="0" w:firstColumn="0" w:lastColumn="0" w:noHBand="0" w:noVBand="0"/>
+      </w:tblPr>
+      <w:tblGrid>
+        <w:gridCol w:w="493"/>
+        <w:gridCol w:w="533"/>
+        <w:gridCol w:w="5125"/>
+        <w:gridCol w:w="778"/>
+        <w:gridCol w:w="1412"/>
+        <w:gridCol w:w="361"/>
+        <w:gridCol w:w="648"/>
+      </w:tblGrid>
+      <w:tr>
+        <w:tblPrEx>
+          <w:tblCellMar>
+            <w:top w:w="0" w:type="dxa"/>
+            <w:bottom w:w="0" w:type="dxa"/>
+          </w:tblCellMar>
+        </w:tblPrEx>
+        <w:trPr>
+          <w:trHeight w:val="200"/>
+        </w:trPr>
+        <w:tc>
+          <w:tcPr>
+            <w:tcW w:w="0" w:type="auto"/>
+            <w:tcBorders>
+              <w:top w:val="single" w:sz="4" w:space="0" w:color="7F7F7F"/>
+              <w:left w:val="single" w:sz="4" w:space="0" w:color="7F7F7F"/>
+              <w:bottom w:val="single" w:sz="4" w:space="0" w:color="7F7F7F"/>
+              <w:right w:val="single" w:sz="4" w:space="0" w:color="7F7F7F"/>
+            </w:tcBorders>
+            <w:vAlign w:val="center"/>
+          </w:tcPr>
+          <w:p>
+            <w:pPr>
+              <w:autoSpaceDE w:val="0"/>
+              <w:autoSpaceDN w:val="0"/>
+              <w:adjustRightInd w:val="0"/>
+              <w:spacing w:after="0" w:line="240" w:lineRule="auto"/>
+              <w:rPr>
+                <w:rFonts w:ascii="Segoe UI" w:hAnsi="Segoe UI" w:cs="Segoe UI"/>
+                <w:sz w:val="18"/>
+                <w:szCs w:val="18"/>
+              </w:rPr>
+            </w:pPr>
+            <w:r>
+              <w:rPr>
+                <w:rFonts w:ascii="Segoe UI" w:hAnsi="Segoe UI" w:cs="Segoe UI"/>
+                <w:sz w:val="18"/>
+                <w:szCs w:val="18"/>
+              </w:rPr>
+              <w:t>Severity</w:t>
+            </w:r>
+          </w:p>
+        </w:tc>
+        <w:tc>
+          <w:tcPr>
+            <w:tcW w:w="0" w:type="auto"/>
+            <w:tcBorders>
+              <w:top w:val="single" w:sz="4" w:space="0" w:color="7F7F7F"/>
+              <w:left w:val="single" w:sz="4" w:space="0" w:color="7F7F7F"/>
+              <w:bottom w:val="single" w:sz="4" w:space="0" w:color="7F7F7F"/>
+              <w:right w:val="single" w:sz="4" w:space="0" w:color="7F7F7F"/>
+            </w:tcBorders>
+            <w:vAlign w:val="center"/>
+          </w:tcPr>
+          <w:p>
+            <w:pPr>
+              <w:autoSpaceDE w:val="0"/>
+              <w:autoSpaceDN w:val="0"/>
+              <w:adjustRightInd w:val="0"/>
+              <w:spacing w:after="0" w:line="240" w:lineRule="auto"/>
+              <w:rPr>
+                <w:rFonts w:ascii="Segoe UI" w:hAnsi="Segoe UI" w:cs="Segoe UI"/>
+                <w:sz w:val="18"/>
+                <w:szCs w:val="18"/>
+              </w:rPr>
+            </w:pPr>
+            <w:r>
+              <w:rPr>
+                <w:rFonts w:ascii="Segoe UI" w:hAnsi="Segoe UI" w:cs="Segoe UI"/>
+                <w:sz w:val="18"/>
+                <w:szCs w:val="18"/>
+              </w:rPr>
+              <w:t>Code</w:t>
+            </w:r>
+          </w:p>
+        </w:tc>
+        <w:tc>
+          <w:tcPr>
+            <w:tcW w:w="0" w:type="auto"/>
+            <w:tcBorders>
+              <w:top w:val="single" w:sz="4" w:space="0" w:color="7F7F7F"/>
+              <w:left w:val="single" w:sz="4" w:space="0" w:color="7F7F7F"/>
+              <w:bottom w:val="single" w:sz="4" w:space="0" w:color="7F7F7F"/>
+              <w:right w:val="single" w:sz="4" w:space="0" w:color="7F7F7F"/>
+            </w:tcBorders>
+            <w:vAlign w:val="center"/>
+          </w:tcPr>
+          <w:p>
+            <w:pPr>
+              <w:autoSpaceDE w:val="0"/>
+              <w:autoSpaceDN w:val="0"/>
+              <w:adjustRightInd w:val="0"/>
+              <w:spacing w:after="0" w:line="240" w:lineRule="auto"/>
+              <w:rPr>
+                <w:rFonts w:ascii="Segoe UI" w:hAnsi="Segoe UI" w:cs="Segoe UI"/>
+                <w:sz w:val="18"/>
+                <w:szCs w:val="18"/>
+              </w:rPr>
+            </w:pPr>
+            <w:r>
+              <w:rPr>
+                <w:rFonts w:ascii="Segoe UI" w:hAnsi="Segoe UI" w:cs="Segoe UI"/>
+                <w:sz w:val="18"/>
+                <w:szCs w:val="18"/>
+              </w:rPr>
+              <w:t>Description</w:t>
+            </w:r>
+          </w:p>
+        </w:tc>
+        <w:tc>
+          <w:tcPr>
+            <w:tcW w:w="0" w:type="auto"/>
+            <w:tcBorders>
+              <w:top w:val="single" w:sz="4" w:space="0" w:color="7F7F7F"/>
+              <w:left w:val="single" w:sz="4" w:space="0" w:color="7F7F7F"/>
+              <w:bottom w:val="single" w:sz="4" w:space="0" w:color="7F7F7F"/>
+              <w:right w:val="single" w:sz="4" w:space="0" w:color="7F7F7F"/>
+            </w:tcBorders>
+            <w:vAlign w:val="center"/>
+          </w:tcPr>
+          <w:p>
+            <w:pPr>
+              <w:autoSpaceDE w:val="0"/>
+              <w:autoSpaceDN w:val="0"/>
+              <w:adjustRightInd w:val="0"/>
+              <w:spacing w:after="0" w:line="240" w:lineRule="auto"/>
+              <w:rPr>
+                <w:rFonts w:ascii="Segoe UI" w:hAnsi="Segoe UI" w:cs="Segoe UI"/>
+                <w:sz w:val="18"/>
+                <w:szCs w:val="18"/>
+              </w:rPr>
+            </w:pPr>
+            <w:r>
+              <w:rPr>
+                <w:rFonts w:ascii="Segoe UI" w:hAnsi="Segoe UI" w:cs="Segoe UI"/>
+                <w:sz w:val="18"/>
+                <w:szCs w:val="18"/>
+              </w:rPr>
+              <w:t>Project</w:t>
+            </w:r>
+          </w:p>
+        </w:tc>
+        <w:tc>
+          <w:tcPr>
+            <w:tcW w:w="0" w:type="auto"/>
+            <w:tcBorders>
+              <w:top w:val="single" w:sz="4" w:space="0" w:color="7F7F7F"/>
+              <w:left w:val="single" w:sz="4" w:space="0" w:color="7F7F7F"/>
+              <w:bottom w:val="single" w:sz="4" w:space="0" w:color="7F7F7F"/>
+              <w:right w:val="single" w:sz="4" w:space="0" w:color="7F7F7F"/>
+            </w:tcBorders>
+            <w:vAlign w:val="center"/>
+          </w:tcPr>
+          <w:p>
+            <w:pPr>
+              <w:autoSpaceDE w:val="0"/>
+              <w:autoSpaceDN w:val="0"/>
+              <w:adjustRightInd w:val="0"/>
+              <w:spacing w:after="0" w:line="240" w:lineRule="auto"/>
+              <w:rPr>
+                <w:rFonts w:ascii="Segoe UI" w:hAnsi="Segoe UI" w:cs="Segoe UI"/>
+                <w:sz w:val="18"/>
+                <w:szCs w:val="18"/>
+              </w:rPr>
+            </w:pPr>
+            <w:r>
+              <w:rPr>
+                <w:rFonts w:ascii="Segoe UI" w:hAnsi="Segoe UI" w:cs="Segoe UI"/>
+                <w:sz w:val="18"/>
+                <w:szCs w:val="18"/>
+              </w:rPr>
+              <w:t>File</w:t>
+            </w:r>
+          </w:p>
+        </w:tc>
+        <w:tc>
+          <w:tcPr>
+            <w:tcW w:w="0" w:type="auto"/>
+            <w:tcBorders>
+              <w:top w:val="single" w:sz="4" w:space="0" w:color="7F7F7F"/>
+              <w:left w:val="single" w:sz="4" w:space="0" w:color="7F7F7F"/>
+              <w:bottom w:val="single" w:sz="4" w:space="0" w:color="7F7F7F"/>
+              <w:right w:val="single" w:sz="4" w:space="0" w:color="7F7F7F"/>
+            </w:tcBorders>
+            <w:vAlign w:val="center"/>
+          </w:tcPr>
+          <w:p>
+            <w:pPr>
+              <w:autoSpaceDE w:val="0"/>
+              <w:autoSpaceDN w:val="0"/>
+              <w:adjustRightInd w:val="0"/>
+              <w:spacing w:after="0" w:line="240" w:lineRule="auto"/>
+              <w:rPr>
+                <w:rFonts w:ascii="Segoe UI" w:hAnsi="Segoe UI" w:cs="Segoe UI"/>
+                <w:sz w:val="18"/>
+                <w:szCs w:val="18"/>
+              </w:rPr>
+            </w:pPr>
+            <w:r>
+              <w:rPr>
+                <w:rFonts w:ascii="Segoe UI" w:hAnsi="Segoe UI" w:cs="Segoe UI"/>
+                <w:sz w:val="18"/>
+                <w:szCs w:val="18"/>
+              </w:rPr>
+              <w:t>Line</w:t>
+            </w:r>
+          </w:p>
+        </w:tc>
+        <w:tc>
+          <w:tcPr>
+            <w:tcW w:w="0" w:type="auto"/>
+            <w:tcBorders>
+              <w:top w:val="single" w:sz="4" w:space="0" w:color="7F7F7F"/>
+              <w:left w:val="single" w:sz="4" w:space="0" w:color="7F7F7F"/>
+              <w:bottom w:val="single" w:sz="4" w:space="0" w:color="7F7F7F"/>
+              <w:right w:val="single" w:sz="4" w:space="0" w:color="7F7F7F"/>
+            </w:tcBorders>
+            <w:vAlign w:val="center"/>
+          </w:tcPr>
+          <w:p>
+            <w:pPr>
+              <w:autoSpaceDE w:val="0"/>
+              <w:autoSpaceDN w:val="0"/>
+              <w:adjustRightInd w:val="0"/>
+              <w:spacing w:after="0" w:line="240" w:lineRule="auto"/>
+              <w:rPr>
+                <w:rFonts w:ascii="Segoe UI" w:hAnsi="Segoe UI" w:cs="Segoe UI"/>
+                <w:sz w:val="18"/>
+                <w:szCs w:val="18"/>
+              </w:rPr>
+            </w:pPr>
+            <w:r>
+              <w:rPr>
+                <w:rFonts w:ascii="Segoe UI" w:hAnsi="Segoe UI" w:cs="Segoe UI"/>
+                <w:sz w:val="18"/>
+                <w:szCs w:val="18"/>
+              </w:rPr>
+              <w:t>Suppression State</w:t>
+            </w:r>
+          </w:p>
+        </w:tc>
+      </w:tr>
+      <w:tr>
+        <w:tblPrEx>
+          <w:tblCellMar>
+            <w:top w:w="0" w:type="dxa"/>
+            <w:bottom w:w="0" w:type="dxa"/>
+          </w:tblCellMar>
+        </w:tblPrEx>
+        <w:trPr>
+          <w:trHeight w:val="200"/>
+        </w:trPr>
+        <w:tc>
+          <w:tcPr>
+            <w:tcW w:w="0" w:type="auto"/>
+            <w:tcBorders>
+              <w:top w:val="single" w:sz="4" w:space="0" w:color="7F7F7F"/>
+              <w:left w:val="single" w:sz="4" w:space="0" w:color="7F7F7F"/>
+              <w:bottom w:val="single" w:sz="4" w:space="0" w:color="7F7F7F"/>
+              <w:right w:val="single" w:sz="4" w:space="0" w:color="7F7F7F"/>
+            </w:tcBorders>
+            <w:vAlign w:val="center"/>
+          </w:tcPr>
+          <w:p>
+            <w:pPr>
+              <w:autoSpaceDE w:val="0"/>
+              <w:autoSpaceDN w:val="0"/>
+              <w:adjustRightInd w:val="0"/>
+              <w:spacing w:after="0" w:line="240" w:lineRule="auto"/>
+              <w:rPr>
+                <w:rFonts w:ascii="Segoe UI" w:hAnsi="Segoe UI" w:cs="Segoe UI"/>
+                <w:sz w:val="18"/>
+                <w:szCs w:val="18"/>
+              </w:rPr>
+            </w:pPr>
+            <w:r>
+              <w:rPr>
+                <w:rFonts w:ascii="Segoe UI" w:hAnsi="Segoe UI" w:cs="Segoe UI"/>
+                <w:sz w:val="18"/>
+                <w:szCs w:val="18"/>
+              </w:rPr>
+              <w:t>Error</w:t>
+            </w:r>
+          </w:p>
+        </w:tc>
+        <w:tc>
+          <w:tcPr>
+            <w:tcW w:w="0" w:type="auto"/>
+            <w:tcBorders>
+              <w:top w:val="single" w:sz="4" w:space="0" w:color="7F7F7F"/>
+              <w:left w:val="single" w:sz="4" w:space="0" w:color="7F7F7F"/>
+              <w:bottom w:val="single" w:sz="4" w:space="0" w:color="7F7F7F"/>
+              <w:right w:val="single" w:sz="4" w:space="0" w:color="7F7F7F"/>
+            </w:tcBorders>
+            <w:vAlign w:val="center"/>
+          </w:tcPr>
+          <w:p>
+            <w:pPr>
+              <w:autoSpaceDE w:val="0"/>
+              <w:autoSpaceDN w:val="0"/>
+              <w:adjustRightInd w:val="0"/>
+              <w:spacing w:after="0" w:line="240" w:lineRule="auto"/>
+              <w:rPr>
+                <w:rFonts w:ascii="Segoe UI" w:hAnsi="Segoe UI" w:cs="Segoe UI"/>
+                <w:sz w:val="18"/>
+                <w:szCs w:val="18"/>
+              </w:rPr>
+            </w:pPr>
+            <w:r>
+              <w:rPr>
+                <w:rFonts w:ascii="Segoe UI" w:hAnsi="Segoe UI" w:cs="Segoe UI"/>
+                <w:sz w:val="18"/>
+                <w:szCs w:val="18"/>
+              </w:rPr>
+              <w:t>LNK2019</w:t>
+            </w:r>
+          </w:p>
+        </w:tc>
+        <w:tc>
+          <w:tcPr>
+            <w:tcW w:w="0" w:type="auto"/>
+            <w:tcBorders>
+              <w:top w:val="single" w:sz="4" w:space="0" w:color="7F7F7F"/>
+              <w:left w:val="single" w:sz="4" w:space="0" w:color="7F7F7F"/>
+              <w:bottom w:val="single" w:sz="4" w:space="0" w:color="7F7F7F"/>
+              <w:right w:val="single" w:sz="4" w:space="0" w:color="7F7F7F"/>
+            </w:tcBorders>
+            <w:vAlign w:val="center"/>
+          </w:tcPr>
+          <w:p>
+            <w:pPr>
+              <w:autoSpaceDE w:val="0"/>
+              <w:autoSpaceDN w:val="0"/>
+              <w:adjustRightInd w:val="0"/>
+              <w:spacing w:after="0" w:line="240" w:lineRule="auto"/>
+              <w:rPr>
+                <w:rFonts w:ascii="Segoe UI" w:hAnsi="Segoe UI" w:cs="Segoe UI"/>
+                <w:sz w:val="18"/>
+                <w:szCs w:val="18"/>
+              </w:rPr>
+            </w:pPr>
+            <w:r>
+              <w:rPr>
+                <w:rFonts w:ascii="Segoe UI" w:hAnsi="Segoe UI" w:cs="Segoe UI"/>
+                <w:sz w:val="18"/>
+                <w:szCs w:val="18"/>
+              </w:rPr>
+              <w:t>unresolved external symbol "public: __thiscall CGoomba::CGoomba(int)" (??0CGoomba@@QAE@H@Z) referenced in function "private: void __thiscall CGridResource::_ParseSection_Grid_ENEMIES(class std::basic_string&lt;char,struct std::char_traits&lt;char&gt;,class std::allocator&lt;char&gt; &gt;)" (?_ParseSection_Grid_ENEMIES@CGridResource@@AAEXV?$basic_string@DU?$char_traits@D@std@@V?$allocator@D@2@@std@@@Z)</w:t>
+            </w:r>
+          </w:p>
+        </w:tc>
+        <w:tc>
+          <w:tcPr>
+            <w:tcW w:w="0" w:type="auto"/>
+            <w:tcBorders>
+              <w:top w:val="single" w:sz="4" w:space="0" w:color="7F7F7F"/>
+              <w:left w:val="single" w:sz="4" w:space="0" w:color="7F7F7F"/>
+              <w:bottom w:val="single" w:sz="4" w:space="0" w:color="7F7F7F"/>
+              <w:right w:val="single" w:sz="4" w:space="0" w:color="7F7F7F"/>
+            </w:tcBorders>
+            <w:vAlign w:val="center"/>
+          </w:tcPr>
+          <w:p>
+            <w:pPr>
+              <w:autoSpaceDE w:val="0"/>
+              <w:autoSpaceDN w:val="0"/>
+              <w:adjustRightInd w:val="0"/>
+              <w:spacing w:after="0" w:line="240" w:lineRule="auto"/>
+              <w:rPr>
+                <w:rFonts w:ascii="Segoe UI" w:hAnsi="Segoe UI" w:cs="Segoe UI"/>
+                <w:sz w:val="18"/>
+                <w:szCs w:val="18"/>
+              </w:rPr>
+            </w:pPr>
+            <w:r>
+              <w:rPr>
+                <w:rFonts w:ascii="Segoe UI" w:hAnsi="Segoe UI" w:cs="Segoe UI"/>
+                <w:sz w:val="18"/>
+                <w:szCs w:val="18"/>
+              </w:rPr>
+              <w:t>05-ScenceManager</w:t>
+            </w:r>
+          </w:p>
+        </w:tc>
+        <w:tc>
+          <w:tcPr>
+            <w:tcW w:w="0" w:type="auto"/>
+            <w:tcBorders>
+              <w:top w:val="single" w:sz="4" w:space="0" w:color="7F7F7F"/>
+              <w:left w:val="single" w:sz="4" w:space="0" w:color="7F7F7F"/>
+              <w:bottom w:val="single" w:sz="4" w:space="0" w:color="7F7F7F"/>
+              <w:right w:val="single" w:sz="4" w:space="0" w:color="7F7F7F"/>
+            </w:tcBorders>
+            <w:vAlign w:val="center"/>
+          </w:tcPr>
+          <w:p>
+            <w:pPr>
+              <w:autoSpaceDE w:val="0"/>
+              <w:autoSpaceDN w:val="0"/>
+              <w:adjustRightInd w:val="0"/>
+              <w:spacing w:after="0" w:line="240" w:lineRule="auto"/>
+              <w:rPr>
+                <w:rFonts w:ascii="Segoe UI" w:hAnsi="Segoe UI" w:cs="Segoe UI"/>
+                <w:sz w:val="18"/>
+                <w:szCs w:val="18"/>
+              </w:rPr>
+            </w:pPr>
+            <w:r>
+              <w:rPr>
+                <w:rFonts w:ascii="Segoe UI" w:hAnsi="Segoe UI" w:cs="Segoe UI"/>
+                <w:sz w:val="18"/>
+                <w:szCs w:val="18"/>
+              </w:rPr>
+              <w:t>D:\MarioBros3\05-ScenceManager\GridResource.obj</w:t>
+            </w:r>
+          </w:p>
+        </w:tc>
+        <w:tc>
+          <w:tcPr>
+            <w:tcW w:w="0" w:type="auto"/>
+            <w:tcBorders>
+              <w:top w:val="single" w:sz="4" w:space="0" w:color="7F7F7F"/>
+              <w:left w:val="single" w:sz="4" w:space="0" w:color="7F7F7F"/>
+              <w:bottom w:val="single" w:sz="4" w:space="0" w:color="7F7F7F"/>
+              <w:right w:val="single" w:sz="4" w:space="0" w:color="7F7F7F"/>
+            </w:tcBorders>
+            <w:vAlign w:val="center"/>
+          </w:tcPr>
+          <w:p>
+            <w:pPr>
+              <w:autoSpaceDE w:val="0"/>
+              <w:autoSpaceDN w:val="0"/>
+              <w:adjustRightInd w:val="0"/>
+              <w:spacing w:after="0" w:line="240" w:lineRule="auto"/>
+              <w:rPr>
+                <w:rFonts w:ascii="Segoe UI" w:hAnsi="Segoe UI" w:cs="Segoe UI"/>
+                <w:sz w:val="18"/>
+                <w:szCs w:val="18"/>
+              </w:rPr>
+            </w:pPr>
+            <w:r>
+              <w:rPr>
+                <w:rFonts w:ascii="Segoe UI" w:hAnsi="Segoe UI" w:cs="Segoe UI"/>
+                <w:sz w:val="18"/>
+                <w:szCs w:val="18"/>
+              </w:rPr>
+              <w:t>1</w:t>
+            </w:r>
+          </w:p>
+        </w:tc>
+        <w:tc>
+          <w:tcPr>
+            <w:tcW w:w="0" w:type="auto"/>
+            <w:tcBorders>
+              <w:top w:val="single" w:sz="4" w:space="0" w:color="7F7F7F"/>
+              <w:left w:val="single" w:sz="4" w:space="0" w:color="7F7F7F"/>
+              <w:bottom w:val="single" w:sz="4" w:space="0" w:color="7F7F7F"/>
+              <w:right w:val="single" w:sz="4" w:space="0" w:color="7F7F7F"/>
+            </w:tcBorders>
+            <w:vAlign w:val="center"/>
+          </w:tcPr>
+          <w:p>
+            <w:pPr>
+              <w:autoSpaceDE w:val="0"/>
+              <w:autoSpaceDN w:val="0"/>
+              <w:adjustRightInd w:val="0"/>
+              <w:spacing w:after="0" w:line="240" w:lineRule="auto"/>
+              <w:rPr>
+                <w:rFonts w:ascii="Segoe UI" w:hAnsi="Segoe UI" w:cs="Segoe UI"/>
+                <w:sz w:val="18"/>
+                <w:szCs w:val="18"/>
+              </w:rPr>
+            </w:pPr>
+          </w:p>
+        </w:tc>
+      </w:tr>
+    </w:tbl>
+    <w:p>
+      <w:pPr>
+        <w:pStyle w:val="ListParagraph"/>
+        <w:numPr>
+          <w:ilvl w:val="0"/>
+          <w:numId w:val="8"/>
+        </w:numPr>
+      </w:pPr>
+    </w:p>
+    <w:p>
+      <w:pPr>
+        <w:pStyle w:val="Heading1"/>
       </w:pPr>
       <w:r>
         <w:t>SPRITES</w:t>
@@ -82,8 +610,13 @@
         </w:numPr>
       </w:pPr>
       <w:r>
-        <w:t>Take tortoiseshell: là mario trang thái mang rùa nhảy</w:t>
-      </w:r>
+        <w:t xml:space="preserve">Take tortoiseshell: là mario trang thái mang rùa </w:t>
+      </w:r>
+      <w:proofErr w:type="gramStart"/>
+      <w:r>
+        <w:t>nhảy</w:t>
+      </w:r>
+      <w:proofErr w:type="gramEnd"/>
     </w:p>
     <w:p>
       <w:pPr>
@@ -150,7 +683,15 @@
         </w:numPr>
       </w:pPr>
       <w:r>
-        <w:t>Mario sẽ là  từ 1000-&gt;1999</w:t>
+        <w:t xml:space="preserve">Mario sẽ </w:t>
+      </w:r>
+      <w:proofErr w:type="gramStart"/>
+      <w:r>
+        <w:t>là  từ</w:t>
+      </w:r>
+      <w:proofErr w:type="gramEnd"/>
+      <w:r>
+        <w:t xml:space="preserve"> 1000-&gt;1999</w:t>
       </w:r>
     </w:p>
     <w:p>
@@ -303,9 +844,11 @@
       <w:r>
         <w:t>Id trong hàm render mario là từ 0-&gt;</w:t>
       </w:r>
+      <w:proofErr w:type="gramStart"/>
       <w:r>
         <w:t>21</w:t>
       </w:r>
+      <w:proofErr w:type="gramEnd"/>
     </w:p>
     <w:p>
       <w:pPr>
@@ -313,6 +856,7 @@
         <w:ind w:left="360"/>
       </w:pPr>
       <w:r>
+        <w:lastRenderedPageBreak/>
         <w:t>Mario big</w:t>
       </w:r>
     </w:p>
@@ -350,12 +894,14 @@
       <w:r>
         <w:t>-&gt;</w:t>
       </w:r>
+      <w:proofErr w:type="gramStart"/>
       <w:r>
         <w:t>4</w:t>
       </w:r>
       <w:r>
         <w:t>5</w:t>
       </w:r>
+      <w:proofErr w:type="gramEnd"/>
     </w:p>
     <w:p>
       <w:pPr>
@@ -401,9 +947,11 @@
       <w:r>
         <w:t>Id trong hàm render mario là từ 46-&gt;</w:t>
       </w:r>
+      <w:proofErr w:type="gramStart"/>
       <w:r>
         <w:t>73</w:t>
       </w:r>
+      <w:proofErr w:type="gramEnd"/>
     </w:p>
     <w:p>
       <w:pPr>
@@ -449,9 +997,11 @@
       <w:r>
         <w:t>Id trong hàm render mario là từ 74-&gt;</w:t>
       </w:r>
+      <w:proofErr w:type="gramStart"/>
       <w:r>
         <w:t>99</w:t>
       </w:r>
+      <w:proofErr w:type="gramEnd"/>
     </w:p>
     <w:p>
       <w:pPr>
@@ -472,8 +1022,13 @@
         <w:ind w:left="1080"/>
       </w:pPr>
       <w:r>
-        <w:t>Small world map: id trong ham render la</w:t>
-      </w:r>
+        <w:t xml:space="preserve">Small world map: id trong ham render </w:t>
+      </w:r>
+      <w:proofErr w:type="gramStart"/>
+      <w:r>
+        <w:t>la</w:t>
+      </w:r>
+      <w:proofErr w:type="gramEnd"/>
     </w:p>
     <w:p/>
     <w:p>
@@ -481,7 +1036,6 @@
         <w:pStyle w:val="Heading1"/>
       </w:pPr>
       <w:r>
-        <w:lastRenderedPageBreak/>
         <w:t>HANDLE</w:t>
       </w:r>
     </w:p>
@@ -711,42 +1265,61 @@
         </w:numPr>
       </w:pPr>
       <w:r>
-        <w:t>Trạng thái mario trượt  -&gt; done</w:t>
-      </w:r>
-    </w:p>
-    <w:p>
-      <w:pPr>
-        <w:pStyle w:val="ListParagraph"/>
-        <w:numPr>
-          <w:ilvl w:val="0"/>
-          <w:numId w:val="1"/>
-        </w:numPr>
-      </w:pPr>
-      <w:r>
-        <w:t>Nhảy thấp -&gt; done</w:t>
-      </w:r>
-    </w:p>
-    <w:p>
-      <w:pPr>
-        <w:pStyle w:val="ListParagraph"/>
-        <w:numPr>
-          <w:ilvl w:val="0"/>
-          <w:numId w:val="1"/>
-        </w:numPr>
-      </w:pPr>
-      <w:r>
-        <w:t>Nhảy cao -&gt; done</w:t>
-      </w:r>
-    </w:p>
-    <w:p>
-      <w:pPr>
-        <w:pStyle w:val="ListParagraph"/>
-        <w:numPr>
-          <w:ilvl w:val="0"/>
-          <w:numId w:val="1"/>
-        </w:numPr>
-      </w:pPr>
-      <w:r>
+        <w:t xml:space="preserve">Trạng thái mario </w:t>
+      </w:r>
+      <w:proofErr w:type="gramStart"/>
+      <w:r>
+        <w:t>trượt  -</w:t>
+      </w:r>
+      <w:proofErr w:type="gramEnd"/>
+      <w:r>
+        <w:t>&gt; done</w:t>
+      </w:r>
+    </w:p>
+    <w:p>
+      <w:pPr>
+        <w:pStyle w:val="ListParagraph"/>
+        <w:numPr>
+          <w:ilvl w:val="0"/>
+          <w:numId w:val="1"/>
+        </w:numPr>
+      </w:pPr>
+      <w:r>
+        <w:t xml:space="preserve">Nhảy thấp -&gt; </w:t>
+      </w:r>
+      <w:proofErr w:type="gramStart"/>
+      <w:r>
+        <w:t>done</w:t>
+      </w:r>
+      <w:proofErr w:type="gramEnd"/>
+    </w:p>
+    <w:p>
+      <w:pPr>
+        <w:pStyle w:val="ListParagraph"/>
+        <w:numPr>
+          <w:ilvl w:val="0"/>
+          <w:numId w:val="1"/>
+        </w:numPr>
+      </w:pPr>
+      <w:r>
+        <w:t xml:space="preserve">Nhảy cao -&gt; </w:t>
+      </w:r>
+      <w:proofErr w:type="gramStart"/>
+      <w:r>
+        <w:t>done</w:t>
+      </w:r>
+      <w:proofErr w:type="gramEnd"/>
+    </w:p>
+    <w:p>
+      <w:pPr>
+        <w:pStyle w:val="ListParagraph"/>
+        <w:numPr>
+          <w:ilvl w:val="0"/>
+          <w:numId w:val="1"/>
+        </w:numPr>
+      </w:pPr>
+      <w:r>
+        <w:lastRenderedPageBreak/>
         <w:t xml:space="preserve">Đang ngồi mà đi thì phải đứng dậy dã rồi đi. -&gt; </w:t>
       </w:r>
       <w:r>
@@ -766,20 +1339,30 @@
         </w:numPr>
       </w:pPr>
       <w:r>
-        <w:t>Đang đi nhảy thấp -&gt; done</w:t>
-      </w:r>
-    </w:p>
-    <w:p>
-      <w:pPr>
-        <w:pStyle w:val="ListParagraph"/>
-        <w:numPr>
-          <w:ilvl w:val="0"/>
-          <w:numId w:val="1"/>
-        </w:numPr>
-      </w:pPr>
-      <w:r>
-        <w:t>Đang đi nhảy cao -&gt; done</w:t>
-      </w:r>
+        <w:t xml:space="preserve">Đang đi nhảy thấp -&gt; </w:t>
+      </w:r>
+      <w:proofErr w:type="gramStart"/>
+      <w:r>
+        <w:t>done</w:t>
+      </w:r>
+      <w:proofErr w:type="gramEnd"/>
+    </w:p>
+    <w:p>
+      <w:pPr>
+        <w:pStyle w:val="ListParagraph"/>
+        <w:numPr>
+          <w:ilvl w:val="0"/>
+          <w:numId w:val="1"/>
+        </w:numPr>
+      </w:pPr>
+      <w:r>
+        <w:t xml:space="preserve">Đang đi nhảy cao -&gt; </w:t>
+      </w:r>
+      <w:proofErr w:type="gramStart"/>
+      <w:r>
+        <w:t>done</w:t>
+      </w:r>
+      <w:proofErr w:type="gramEnd"/>
     </w:p>
     <w:p>
       <w:pPr>
@@ -792,6 +1375,7 @@
       <w:r>
         <w:t xml:space="preserve">Đang nhảy lên thì không được nhảy tiếp -&gt; </w:t>
       </w:r>
+      <w:proofErr w:type="gramStart"/>
       <w:r>
         <w:rPr>
           <w:b/>
@@ -799,18 +1383,24 @@
         </w:rPr>
         <w:t>pending</w:t>
       </w:r>
-    </w:p>
-    <w:p>
-      <w:pPr>
-        <w:pStyle w:val="ListParagraph"/>
-        <w:numPr>
-          <w:ilvl w:val="0"/>
-          <w:numId w:val="1"/>
-        </w:numPr>
-      </w:pPr>
-      <w:r>
-        <w:t>Nhạy nhanh và nhảy -&gt; done</w:t>
-      </w:r>
+      <w:proofErr w:type="gramEnd"/>
+    </w:p>
+    <w:p>
+      <w:pPr>
+        <w:pStyle w:val="ListParagraph"/>
+        <w:numPr>
+          <w:ilvl w:val="0"/>
+          <w:numId w:val="1"/>
+        </w:numPr>
+      </w:pPr>
+      <w:r>
+        <w:t xml:space="preserve">Nhạy nhanh và nhảy -&gt; </w:t>
+      </w:r>
+      <w:proofErr w:type="gramStart"/>
+      <w:r>
+        <w:t>done</w:t>
+      </w:r>
+      <w:proofErr w:type="gramEnd"/>
     </w:p>
     <w:p>
       <w:pPr>
@@ -893,13 +1483,21 @@
         </w:numPr>
       </w:pPr>
       <w:r>
-        <w:t>Trạng thái mario trượt</w:t>
+        <w:t xml:space="preserve">Trạng thái mario </w:t>
+      </w:r>
+      <w:proofErr w:type="gramStart"/>
+      <w:r>
+        <w:t>trượt</w:t>
       </w:r>
       <w:r>
         <w:t xml:space="preserve"> </w:t>
       </w:r>
       <w:r>
-        <w:t xml:space="preserve"> -&gt; done</w:t>
+        <w:t xml:space="preserve"> -</w:t>
+      </w:r>
+      <w:proofErr w:type="gramEnd"/>
+      <w:r>
+        <w:t>&gt; done</w:t>
       </w:r>
     </w:p>
     <w:p>
@@ -914,8 +1512,13 @@
         <w:t>Nhảy thấp -&gt;</w:t>
       </w:r>
       <w:r>
-        <w:t xml:space="preserve"> done</w:t>
-      </w:r>
+        <w:t xml:space="preserve"> </w:t>
+      </w:r>
+      <w:proofErr w:type="gramStart"/>
+      <w:r>
+        <w:t>done</w:t>
+      </w:r>
+      <w:proofErr w:type="gramEnd"/>
     </w:p>
     <w:p>
       <w:pPr>
@@ -929,8 +1532,13 @@
         <w:t>Nhảy cao</w:t>
       </w:r>
       <w:r>
-        <w:t xml:space="preserve"> -&gt; done</w:t>
-      </w:r>
+        <w:t xml:space="preserve"> -&gt; </w:t>
+      </w:r>
+      <w:proofErr w:type="gramStart"/>
+      <w:r>
+        <w:t>done</w:t>
+      </w:r>
+      <w:proofErr w:type="gramEnd"/>
     </w:p>
     <w:p>
       <w:pPr>
@@ -966,8 +1574,13 @@
         <w:t>Đang đi nhảy thấp</w:t>
       </w:r>
       <w:r>
-        <w:t xml:space="preserve"> -&gt; done</w:t>
-      </w:r>
+        <w:t xml:space="preserve"> -&gt; </w:t>
+      </w:r>
+      <w:proofErr w:type="gramStart"/>
+      <w:r>
+        <w:t>done</w:t>
+      </w:r>
+      <w:proofErr w:type="gramEnd"/>
     </w:p>
     <w:p>
       <w:pPr>
@@ -981,24 +1594,29 @@
         <w:t>Đang đi nhảy cao</w:t>
       </w:r>
       <w:r>
-        <w:t xml:space="preserve"> -&gt; done</w:t>
-      </w:r>
-    </w:p>
-    <w:p>
-      <w:pPr>
-        <w:pStyle w:val="ListParagraph"/>
-        <w:numPr>
-          <w:ilvl w:val="0"/>
-          <w:numId w:val="1"/>
-        </w:numPr>
-      </w:pPr>
-      <w:r>
-        <w:lastRenderedPageBreak/>
+        <w:t xml:space="preserve"> -&gt; </w:t>
+      </w:r>
+      <w:proofErr w:type="gramStart"/>
+      <w:r>
+        <w:t>done</w:t>
+      </w:r>
+      <w:proofErr w:type="gramEnd"/>
+    </w:p>
+    <w:p>
+      <w:pPr>
+        <w:pStyle w:val="ListParagraph"/>
+        <w:numPr>
+          <w:ilvl w:val="0"/>
+          <w:numId w:val="1"/>
+        </w:numPr>
+      </w:pPr>
+      <w:r>
         <w:t>Đang nhảy lên thì không được nhảy tiếp</w:t>
       </w:r>
       <w:r>
         <w:t xml:space="preserve"> -&gt; </w:t>
       </w:r>
+      <w:proofErr w:type="gramStart"/>
       <w:r>
         <w:rPr>
           <w:b/>
@@ -1006,6 +1624,7 @@
         </w:rPr>
         <w:t>pending</w:t>
       </w:r>
+      <w:proofErr w:type="gramEnd"/>
     </w:p>
     <w:p>
       <w:pPr>
@@ -1019,8 +1638,13 @@
         <w:t>Nhạy nhanh và nhảy</w:t>
       </w:r>
       <w:r>
-        <w:t xml:space="preserve"> -&gt; done</w:t>
-      </w:r>
+        <w:t xml:space="preserve"> -&gt; </w:t>
+      </w:r>
+      <w:proofErr w:type="gramStart"/>
+      <w:r>
+        <w:t>done</w:t>
+      </w:r>
+      <w:proofErr w:type="gramEnd"/>
     </w:p>
     <w:p>
       <w:pPr>
@@ -1096,6 +1720,7 @@
       <w:r>
         <w:t xml:space="preserve">-&gt; </w:t>
       </w:r>
+      <w:proofErr w:type="gramStart"/>
       <w:r>
         <w:rPr>
           <w:b/>
@@ -1103,6 +1728,7 @@
         </w:rPr>
         <w:t>done</w:t>
       </w:r>
+      <w:proofErr w:type="gramEnd"/>
     </w:p>
     <w:p>
       <w:pPr>
@@ -1118,6 +1744,7 @@
       <w:r>
         <w:t xml:space="preserve">-&gt; </w:t>
       </w:r>
+      <w:proofErr w:type="gramStart"/>
       <w:r>
         <w:rPr>
           <w:b/>
@@ -1125,6 +1752,7 @@
         </w:rPr>
         <w:t>done</w:t>
       </w:r>
+      <w:proofErr w:type="gramEnd"/>
     </w:p>
     <w:p>
       <w:pPr>
@@ -1138,11 +1766,9 @@
         <w:t>Nhảy thấp</w:t>
       </w:r>
       <w:r>
-        <w:t xml:space="preserve"> </w:t>
-      </w:r>
-      <w:r>
-        <w:t xml:space="preserve">-&gt; </w:t>
-      </w:r>
+        <w:t xml:space="preserve"> -&gt; </w:t>
+      </w:r>
+      <w:proofErr w:type="gramStart"/>
       <w:r>
         <w:rPr>
           <w:b/>
@@ -1150,6 +1776,7 @@
         </w:rPr>
         <w:t>done</w:t>
       </w:r>
+      <w:proofErr w:type="gramEnd"/>
     </w:p>
     <w:p>
       <w:pPr>
@@ -1243,6 +1870,7 @@
       <w:r>
         <w:t xml:space="preserve"> </w:t>
       </w:r>
+      <w:proofErr w:type="gramStart"/>
       <w:r>
         <w:rPr>
           <w:b/>
@@ -1250,6 +1878,7 @@
         </w:rPr>
         <w:t>Done</w:t>
       </w:r>
+      <w:proofErr w:type="gramEnd"/>
     </w:p>
     <w:p>
       <w:pPr>
@@ -1298,6 +1927,45 @@
       <w:r>
         <w:t>Nhảy Ngoắc đuôi</w:t>
       </w:r>
+    </w:p>
+    <w:p>
+      <w:pPr>
+        <w:pStyle w:val="Heading1"/>
+      </w:pPr>
+      <w:r>
+        <w:t>CLASS KOOPAS</w:t>
+      </w:r>
+    </w:p>
+    <w:p>
+      <w:pPr>
+        <w:pStyle w:val="Heading2"/>
+        <w:numPr>
+          <w:ilvl w:val="0"/>
+          <w:numId w:val="6"/>
+        </w:numPr>
+      </w:pPr>
+      <w:r>
+        <w:t xml:space="preserve">Animation </w:t>
+      </w:r>
+      <w:proofErr w:type="gramStart"/>
+      <w:r>
+        <w:t>set</w:t>
+      </w:r>
+      <w:proofErr w:type="gramEnd"/>
+    </w:p>
+    <w:p>
+      <w:pPr>
+        <w:pStyle w:val="ListParagraph"/>
+        <w:numPr>
+          <w:ilvl w:val="0"/>
+          <w:numId w:val="1"/>
+        </w:numPr>
+      </w:pPr>
+    </w:p>
+    <w:p>
+      <w:pPr>
+        <w:ind w:left="360"/>
+      </w:pPr>
     </w:p>
     <w:sectPr>
       <w:pgSz w:w="12240" w:h="15840"/>
@@ -1579,6 +2247,208 @@
     </w:lvl>
   </w:abstractNum>
   <w:abstractNum w:abstractNumId="3" w15:restartNumberingAfterBreak="0">
+    <w:nsid w:val="3E992F89"/>
+    <w:multiLevelType w:val="hybridMultilevel"/>
+    <w:tmpl w:val="B60A13EC"/>
+    <w:lvl w:ilvl="0" w:tplc="6CB02C4C">
+      <w:start w:val="1"/>
+      <w:numFmt w:val="bullet"/>
+      <w:lvlText w:val=""/>
+      <w:lvlJc w:val="left"/>
+      <w:pPr>
+        <w:ind w:left="1080" w:hanging="360"/>
+      </w:pPr>
+      <w:rPr>
+        <w:rFonts w:ascii="Wingdings" w:eastAsiaTheme="minorHAnsi" w:hAnsi="Wingdings" w:cstheme="minorBidi" w:hint="default"/>
+      </w:rPr>
+    </w:lvl>
+    <w:lvl w:ilvl="1" w:tplc="04090003" w:tentative="1">
+      <w:start w:val="1"/>
+      <w:numFmt w:val="bullet"/>
+      <w:lvlText w:val="o"/>
+      <w:lvlJc w:val="left"/>
+      <w:pPr>
+        <w:ind w:left="1800" w:hanging="360"/>
+      </w:pPr>
+      <w:rPr>
+        <w:rFonts w:ascii="Courier New" w:hAnsi="Courier New" w:cs="Courier New" w:hint="default"/>
+      </w:rPr>
+    </w:lvl>
+    <w:lvl w:ilvl="2" w:tplc="04090005" w:tentative="1">
+      <w:start w:val="1"/>
+      <w:numFmt w:val="bullet"/>
+      <w:lvlText w:val=""/>
+      <w:lvlJc w:val="left"/>
+      <w:pPr>
+        <w:ind w:left="2520" w:hanging="360"/>
+      </w:pPr>
+      <w:rPr>
+        <w:rFonts w:ascii="Wingdings" w:hAnsi="Wingdings" w:hint="default"/>
+      </w:rPr>
+    </w:lvl>
+    <w:lvl w:ilvl="3" w:tplc="04090001" w:tentative="1">
+      <w:start w:val="1"/>
+      <w:numFmt w:val="bullet"/>
+      <w:lvlText w:val=""/>
+      <w:lvlJc w:val="left"/>
+      <w:pPr>
+        <w:ind w:left="3240" w:hanging="360"/>
+      </w:pPr>
+      <w:rPr>
+        <w:rFonts w:ascii="Symbol" w:hAnsi="Symbol" w:hint="default"/>
+      </w:rPr>
+    </w:lvl>
+    <w:lvl w:ilvl="4" w:tplc="04090003" w:tentative="1">
+      <w:start w:val="1"/>
+      <w:numFmt w:val="bullet"/>
+      <w:lvlText w:val="o"/>
+      <w:lvlJc w:val="left"/>
+      <w:pPr>
+        <w:ind w:left="3960" w:hanging="360"/>
+      </w:pPr>
+      <w:rPr>
+        <w:rFonts w:ascii="Courier New" w:hAnsi="Courier New" w:cs="Courier New" w:hint="default"/>
+      </w:rPr>
+    </w:lvl>
+    <w:lvl w:ilvl="5" w:tplc="04090005" w:tentative="1">
+      <w:start w:val="1"/>
+      <w:numFmt w:val="bullet"/>
+      <w:lvlText w:val=""/>
+      <w:lvlJc w:val="left"/>
+      <w:pPr>
+        <w:ind w:left="4680" w:hanging="360"/>
+      </w:pPr>
+      <w:rPr>
+        <w:rFonts w:ascii="Wingdings" w:hAnsi="Wingdings" w:hint="default"/>
+      </w:rPr>
+    </w:lvl>
+    <w:lvl w:ilvl="6" w:tplc="04090001" w:tentative="1">
+      <w:start w:val="1"/>
+      <w:numFmt w:val="bullet"/>
+      <w:lvlText w:val=""/>
+      <w:lvlJc w:val="left"/>
+      <w:pPr>
+        <w:ind w:left="5400" w:hanging="360"/>
+      </w:pPr>
+      <w:rPr>
+        <w:rFonts w:ascii="Symbol" w:hAnsi="Symbol" w:hint="default"/>
+      </w:rPr>
+    </w:lvl>
+    <w:lvl w:ilvl="7" w:tplc="04090003" w:tentative="1">
+      <w:start w:val="1"/>
+      <w:numFmt w:val="bullet"/>
+      <w:lvlText w:val="o"/>
+      <w:lvlJc w:val="left"/>
+      <w:pPr>
+        <w:ind w:left="6120" w:hanging="360"/>
+      </w:pPr>
+      <w:rPr>
+        <w:rFonts w:ascii="Courier New" w:hAnsi="Courier New" w:cs="Courier New" w:hint="default"/>
+      </w:rPr>
+    </w:lvl>
+    <w:lvl w:ilvl="8" w:tplc="04090005" w:tentative="1">
+      <w:start w:val="1"/>
+      <w:numFmt w:val="bullet"/>
+      <w:lvlText w:val=""/>
+      <w:lvlJc w:val="left"/>
+      <w:pPr>
+        <w:ind w:left="6840" w:hanging="360"/>
+      </w:pPr>
+      <w:rPr>
+        <w:rFonts w:ascii="Wingdings" w:hAnsi="Wingdings" w:hint="default"/>
+      </w:rPr>
+    </w:lvl>
+  </w:abstractNum>
+  <w:abstractNum w:abstractNumId="4" w15:restartNumberingAfterBreak="0">
+    <w:nsid w:val="6B364DE1"/>
+    <w:multiLevelType w:val="hybridMultilevel"/>
+    <w:tmpl w:val="097A04E2"/>
+    <w:lvl w:ilvl="0" w:tplc="0409000F">
+      <w:start w:val="1"/>
+      <w:numFmt w:val="decimal"/>
+      <w:lvlText w:val="%1."/>
+      <w:lvlJc w:val="left"/>
+      <w:pPr>
+        <w:ind w:left="720" w:hanging="360"/>
+      </w:pPr>
+      <w:rPr>
+        <w:rFonts w:hint="default"/>
+      </w:rPr>
+    </w:lvl>
+    <w:lvl w:ilvl="1" w:tplc="04090019" w:tentative="1">
+      <w:start w:val="1"/>
+      <w:numFmt w:val="lowerLetter"/>
+      <w:lvlText w:val="%2."/>
+      <w:lvlJc w:val="left"/>
+      <w:pPr>
+        <w:ind w:left="1440" w:hanging="360"/>
+      </w:pPr>
+    </w:lvl>
+    <w:lvl w:ilvl="2" w:tplc="0409001B" w:tentative="1">
+      <w:start w:val="1"/>
+      <w:numFmt w:val="lowerRoman"/>
+      <w:lvlText w:val="%3."/>
+      <w:lvlJc w:val="right"/>
+      <w:pPr>
+        <w:ind w:left="2160" w:hanging="180"/>
+      </w:pPr>
+    </w:lvl>
+    <w:lvl w:ilvl="3" w:tplc="0409000F" w:tentative="1">
+      <w:start w:val="1"/>
+      <w:numFmt w:val="decimal"/>
+      <w:lvlText w:val="%4."/>
+      <w:lvlJc w:val="left"/>
+      <w:pPr>
+        <w:ind w:left="2880" w:hanging="360"/>
+      </w:pPr>
+    </w:lvl>
+    <w:lvl w:ilvl="4" w:tplc="04090019" w:tentative="1">
+      <w:start w:val="1"/>
+      <w:numFmt w:val="lowerLetter"/>
+      <w:lvlText w:val="%5."/>
+      <w:lvlJc w:val="left"/>
+      <w:pPr>
+        <w:ind w:left="3600" w:hanging="360"/>
+      </w:pPr>
+    </w:lvl>
+    <w:lvl w:ilvl="5" w:tplc="0409001B" w:tentative="1">
+      <w:start w:val="1"/>
+      <w:numFmt w:val="lowerRoman"/>
+      <w:lvlText w:val="%6."/>
+      <w:lvlJc w:val="right"/>
+      <w:pPr>
+        <w:ind w:left="4320" w:hanging="180"/>
+      </w:pPr>
+    </w:lvl>
+    <w:lvl w:ilvl="6" w:tplc="0409000F" w:tentative="1">
+      <w:start w:val="1"/>
+      <w:numFmt w:val="decimal"/>
+      <w:lvlText w:val="%7."/>
+      <w:lvlJc w:val="left"/>
+      <w:pPr>
+        <w:ind w:left="5040" w:hanging="360"/>
+      </w:pPr>
+    </w:lvl>
+    <w:lvl w:ilvl="7" w:tplc="04090019" w:tentative="1">
+      <w:start w:val="1"/>
+      <w:numFmt w:val="lowerLetter"/>
+      <w:lvlText w:val="%8."/>
+      <w:lvlJc w:val="left"/>
+      <w:pPr>
+        <w:ind w:left="5760" w:hanging="360"/>
+      </w:pPr>
+    </w:lvl>
+    <w:lvl w:ilvl="8" w:tplc="0409001B" w:tentative="1">
+      <w:start w:val="1"/>
+      <w:numFmt w:val="lowerRoman"/>
+      <w:lvlText w:val="%9."/>
+      <w:lvlJc w:val="right"/>
+      <w:pPr>
+        <w:ind w:left="6480" w:hanging="180"/>
+      </w:pPr>
+    </w:lvl>
+  </w:abstractNum>
+  <w:abstractNum w:abstractNumId="5" w15:restartNumberingAfterBreak="0">
     <w:nsid w:val="6D0F28FA"/>
     <w:multiLevelType w:val="hybridMultilevel"/>
     <w:tmpl w:val="D31EB1C6"/>
@@ -1690,7 +2560,7 @@
       </w:rPr>
     </w:lvl>
   </w:abstractNum>
-  <w:abstractNum w:abstractNumId="4" w15:restartNumberingAfterBreak="0">
+  <w:abstractNum w:abstractNumId="6" w15:restartNumberingAfterBreak="0">
     <w:nsid w:val="7346197C"/>
     <w:multiLevelType w:val="hybridMultilevel"/>
     <w:tmpl w:val="B282AD2E"/>
@@ -1802,11 +2672,124 @@
       </w:rPr>
     </w:lvl>
   </w:abstractNum>
+  <w:abstractNum w:abstractNumId="7" w15:restartNumberingAfterBreak="0">
+    <w:nsid w:val="783964B5"/>
+    <w:multiLevelType w:val="hybridMultilevel"/>
+    <w:tmpl w:val="9E84A13A"/>
+    <w:lvl w:ilvl="0" w:tplc="F0440EF8">
+      <w:start w:val="1"/>
+      <w:numFmt w:val="bullet"/>
+      <w:lvlText w:val="-"/>
+      <w:lvlJc w:val="left"/>
+      <w:pPr>
+        <w:ind w:left="720" w:hanging="360"/>
+      </w:pPr>
+      <w:rPr>
+        <w:rFonts w:ascii="Calibri" w:eastAsiaTheme="minorHAnsi" w:hAnsi="Calibri" w:cs="Calibri" w:hint="default"/>
+      </w:rPr>
+    </w:lvl>
+    <w:lvl w:ilvl="1" w:tplc="04090003" w:tentative="1">
+      <w:start w:val="1"/>
+      <w:numFmt w:val="bullet"/>
+      <w:lvlText w:val="o"/>
+      <w:lvlJc w:val="left"/>
+      <w:pPr>
+        <w:ind w:left="1440" w:hanging="360"/>
+      </w:pPr>
+      <w:rPr>
+        <w:rFonts w:ascii="Courier New" w:hAnsi="Courier New" w:cs="Courier New" w:hint="default"/>
+      </w:rPr>
+    </w:lvl>
+    <w:lvl w:ilvl="2" w:tplc="04090005" w:tentative="1">
+      <w:start w:val="1"/>
+      <w:numFmt w:val="bullet"/>
+      <w:lvlText w:val=""/>
+      <w:lvlJc w:val="left"/>
+      <w:pPr>
+        <w:ind w:left="2160" w:hanging="360"/>
+      </w:pPr>
+      <w:rPr>
+        <w:rFonts w:ascii="Wingdings" w:hAnsi="Wingdings" w:hint="default"/>
+      </w:rPr>
+    </w:lvl>
+    <w:lvl w:ilvl="3" w:tplc="04090001" w:tentative="1">
+      <w:start w:val="1"/>
+      <w:numFmt w:val="bullet"/>
+      <w:lvlText w:val=""/>
+      <w:lvlJc w:val="left"/>
+      <w:pPr>
+        <w:ind w:left="2880" w:hanging="360"/>
+      </w:pPr>
+      <w:rPr>
+        <w:rFonts w:ascii="Symbol" w:hAnsi="Symbol" w:hint="default"/>
+      </w:rPr>
+    </w:lvl>
+    <w:lvl w:ilvl="4" w:tplc="04090003" w:tentative="1">
+      <w:start w:val="1"/>
+      <w:numFmt w:val="bullet"/>
+      <w:lvlText w:val="o"/>
+      <w:lvlJc w:val="left"/>
+      <w:pPr>
+        <w:ind w:left="3600" w:hanging="360"/>
+      </w:pPr>
+      <w:rPr>
+        <w:rFonts w:ascii="Courier New" w:hAnsi="Courier New" w:cs="Courier New" w:hint="default"/>
+      </w:rPr>
+    </w:lvl>
+    <w:lvl w:ilvl="5" w:tplc="04090005" w:tentative="1">
+      <w:start w:val="1"/>
+      <w:numFmt w:val="bullet"/>
+      <w:lvlText w:val=""/>
+      <w:lvlJc w:val="left"/>
+      <w:pPr>
+        <w:ind w:left="4320" w:hanging="360"/>
+      </w:pPr>
+      <w:rPr>
+        <w:rFonts w:ascii="Wingdings" w:hAnsi="Wingdings" w:hint="default"/>
+      </w:rPr>
+    </w:lvl>
+    <w:lvl w:ilvl="6" w:tplc="04090001" w:tentative="1">
+      <w:start w:val="1"/>
+      <w:numFmt w:val="bullet"/>
+      <w:lvlText w:val=""/>
+      <w:lvlJc w:val="left"/>
+      <w:pPr>
+        <w:ind w:left="5040" w:hanging="360"/>
+      </w:pPr>
+      <w:rPr>
+        <w:rFonts w:ascii="Symbol" w:hAnsi="Symbol" w:hint="default"/>
+      </w:rPr>
+    </w:lvl>
+    <w:lvl w:ilvl="7" w:tplc="04090003" w:tentative="1">
+      <w:start w:val="1"/>
+      <w:numFmt w:val="bullet"/>
+      <w:lvlText w:val="o"/>
+      <w:lvlJc w:val="left"/>
+      <w:pPr>
+        <w:ind w:left="5760" w:hanging="360"/>
+      </w:pPr>
+      <w:rPr>
+        <w:rFonts w:ascii="Courier New" w:hAnsi="Courier New" w:cs="Courier New" w:hint="default"/>
+      </w:rPr>
+    </w:lvl>
+    <w:lvl w:ilvl="8" w:tplc="04090005" w:tentative="1">
+      <w:start w:val="1"/>
+      <w:numFmt w:val="bullet"/>
+      <w:lvlText w:val=""/>
+      <w:lvlJc w:val="left"/>
+      <w:pPr>
+        <w:ind w:left="6480" w:hanging="360"/>
+      </w:pPr>
+      <w:rPr>
+        <w:rFonts w:ascii="Wingdings" w:hAnsi="Wingdings" w:hint="default"/>
+      </w:rPr>
+    </w:lvl>
+  </w:abstractNum>
   <w:num w:numId="1">
-    <w:abstractNumId w:val="3"/>
+    <w:abstractNumId w:val="5"/>
   </w:num>
   <w:num w:numId="2">
-    <w:abstractNumId w:val="4"/>
+    <w:abstractNumId w:val="6"/>
   </w:num>
   <w:num w:numId="3">
     <w:abstractNumId w:val="0"/>
@@ -1816,6 +2799,15 @@
   </w:num>
   <w:num w:numId="5">
     <w:abstractNumId w:val="2"/>
+  </w:num>
+  <w:num w:numId="6">
+    <w:abstractNumId w:val="4"/>
+  </w:num>
+  <w:num w:numId="7">
+    <w:abstractNumId w:val="7"/>
+  </w:num>
+  <w:num w:numId="8">
+    <w:abstractNumId w:val="3"/>
   </w:num>
 </w:numbering>
 </file>

</xml_diff>

<commit_message>
add class brick color, pipe, brick collition with tail
</commit_message>
<xml_diff>
--- a/nodeGame.docx
+++ b/nodeGame.docx
@@ -45,12 +45,6 @@
         <w:gridCol w:w="648"/>
       </w:tblGrid>
       <w:tr>
-        <w:tblPrEx>
-          <w:tblCellMar>
-            <w:top w:w="0" w:type="dxa"/>
-            <w:bottom w:w="0" w:type="dxa"/>
-          </w:tblCellMar>
-        </w:tblPrEx>
         <w:trPr>
           <w:trHeight w:val="200"/>
         </w:trPr>
@@ -287,12 +281,6 @@
         </w:tc>
       </w:tr>
       <w:tr>
-        <w:tblPrEx>
-          <w:tblCellMar>
-            <w:top w:w="0" w:type="dxa"/>
-            <w:bottom w:w="0" w:type="dxa"/>
-          </w:tblCellMar>
-        </w:tblPrEx>
         <w:trPr>
           <w:trHeight w:val="200"/>
         </w:trPr>
@@ -529,6 +517,9 @@
           <w:numId w:val="8"/>
         </w:numPr>
       </w:pPr>
+      <w:r>
+        <w:t>Xóa class cgoomba đi vì trong class này lúc tạo có một số hàm chưa được implement.</w:t>
+      </w:r>
     </w:p>
     <w:p>
       <w:pPr>
@@ -610,13 +601,8 @@
         </w:numPr>
       </w:pPr>
       <w:r>
-        <w:t xml:space="preserve">Take tortoiseshell: là mario trang thái mang rùa </w:t>
-      </w:r>
-      <w:proofErr w:type="gramStart"/>
-      <w:r>
-        <w:t>nhảy</w:t>
-      </w:r>
-      <w:proofErr w:type="gramEnd"/>
+        <w:t>Take tortoiseshell: là mario trang thái mang rùa nhảy</w:t>
+      </w:r>
     </w:p>
     <w:p>
       <w:pPr>
@@ -683,15 +669,7 @@
         </w:numPr>
       </w:pPr>
       <w:r>
-        <w:t xml:space="preserve">Mario sẽ </w:t>
-      </w:r>
-      <w:proofErr w:type="gramStart"/>
-      <w:r>
-        <w:t>là  từ</w:t>
-      </w:r>
-      <w:proofErr w:type="gramEnd"/>
-      <w:r>
-        <w:t xml:space="preserve"> 1000-&gt;1999</w:t>
+        <w:t>Mario sẽ là  từ 1000-&gt;1999</w:t>
       </w:r>
     </w:p>
     <w:p>
@@ -844,11 +822,9 @@
       <w:r>
         <w:t>Id trong hàm render mario là từ 0-&gt;</w:t>
       </w:r>
-      <w:proofErr w:type="gramStart"/>
       <w:r>
         <w:t>21</w:t>
       </w:r>
-      <w:proofErr w:type="gramEnd"/>
     </w:p>
     <w:p>
       <w:pPr>
@@ -894,14 +870,12 @@
       <w:r>
         <w:t>-&gt;</w:t>
       </w:r>
-      <w:proofErr w:type="gramStart"/>
       <w:r>
         <w:t>4</w:t>
       </w:r>
       <w:r>
         <w:t>5</w:t>
       </w:r>
-      <w:proofErr w:type="gramEnd"/>
     </w:p>
     <w:p>
       <w:pPr>
@@ -947,11 +921,9 @@
       <w:r>
         <w:t>Id trong hàm render mario là từ 46-&gt;</w:t>
       </w:r>
-      <w:proofErr w:type="gramStart"/>
       <w:r>
         <w:t>73</w:t>
       </w:r>
-      <w:proofErr w:type="gramEnd"/>
     </w:p>
     <w:p>
       <w:pPr>
@@ -997,11 +969,9 @@
       <w:r>
         <w:t>Id trong hàm render mario là từ 74-&gt;</w:t>
       </w:r>
-      <w:proofErr w:type="gramStart"/>
       <w:r>
         <w:t>99</w:t>
       </w:r>
-      <w:proofErr w:type="gramEnd"/>
     </w:p>
     <w:p>
       <w:pPr>
@@ -1022,13 +992,8 @@
         <w:ind w:left="1080"/>
       </w:pPr>
       <w:r>
-        <w:t xml:space="preserve">Small world map: id trong ham render </w:t>
-      </w:r>
-      <w:proofErr w:type="gramStart"/>
-      <w:r>
-        <w:t>la</w:t>
-      </w:r>
-      <w:proofErr w:type="gramEnd"/>
+        <w:t>Small world map: id trong ham render la</w:t>
+      </w:r>
     </w:p>
     <w:p/>
     <w:p>
@@ -1265,50 +1230,32 @@
         </w:numPr>
       </w:pPr>
       <w:r>
-        <w:t xml:space="preserve">Trạng thái mario </w:t>
-      </w:r>
-      <w:proofErr w:type="gramStart"/>
-      <w:r>
-        <w:t>trượt  -</w:t>
-      </w:r>
-      <w:proofErr w:type="gramEnd"/>
-      <w:r>
-        <w:t>&gt; done</w:t>
-      </w:r>
-    </w:p>
-    <w:p>
-      <w:pPr>
-        <w:pStyle w:val="ListParagraph"/>
-        <w:numPr>
-          <w:ilvl w:val="0"/>
-          <w:numId w:val="1"/>
-        </w:numPr>
-      </w:pPr>
-      <w:r>
-        <w:t xml:space="preserve">Nhảy thấp -&gt; </w:t>
-      </w:r>
-      <w:proofErr w:type="gramStart"/>
-      <w:r>
-        <w:t>done</w:t>
-      </w:r>
-      <w:proofErr w:type="gramEnd"/>
-    </w:p>
-    <w:p>
-      <w:pPr>
-        <w:pStyle w:val="ListParagraph"/>
-        <w:numPr>
-          <w:ilvl w:val="0"/>
-          <w:numId w:val="1"/>
-        </w:numPr>
-      </w:pPr>
-      <w:r>
-        <w:t xml:space="preserve">Nhảy cao -&gt; </w:t>
-      </w:r>
-      <w:proofErr w:type="gramStart"/>
-      <w:r>
-        <w:t>done</w:t>
-      </w:r>
-      <w:proofErr w:type="gramEnd"/>
+        <w:t>Trạng thái mario trượt  -&gt; done</w:t>
+      </w:r>
+    </w:p>
+    <w:p>
+      <w:pPr>
+        <w:pStyle w:val="ListParagraph"/>
+        <w:numPr>
+          <w:ilvl w:val="0"/>
+          <w:numId w:val="1"/>
+        </w:numPr>
+      </w:pPr>
+      <w:r>
+        <w:t>Nhảy thấp -&gt; done</w:t>
+      </w:r>
+    </w:p>
+    <w:p>
+      <w:pPr>
+        <w:pStyle w:val="ListParagraph"/>
+        <w:numPr>
+          <w:ilvl w:val="0"/>
+          <w:numId w:val="1"/>
+        </w:numPr>
+      </w:pPr>
+      <w:r>
+        <w:t>Nhảy cao -&gt; done</w:t>
+      </w:r>
     </w:p>
     <w:p>
       <w:pPr>
@@ -1339,30 +1286,20 @@
         </w:numPr>
       </w:pPr>
       <w:r>
-        <w:t xml:space="preserve">Đang đi nhảy thấp -&gt; </w:t>
-      </w:r>
-      <w:proofErr w:type="gramStart"/>
-      <w:r>
-        <w:t>done</w:t>
-      </w:r>
-      <w:proofErr w:type="gramEnd"/>
-    </w:p>
-    <w:p>
-      <w:pPr>
-        <w:pStyle w:val="ListParagraph"/>
-        <w:numPr>
-          <w:ilvl w:val="0"/>
-          <w:numId w:val="1"/>
-        </w:numPr>
-      </w:pPr>
-      <w:r>
-        <w:t xml:space="preserve">Đang đi nhảy cao -&gt; </w:t>
-      </w:r>
-      <w:proofErr w:type="gramStart"/>
-      <w:r>
-        <w:t>done</w:t>
-      </w:r>
-      <w:proofErr w:type="gramEnd"/>
+        <w:t>Đang đi nhảy thấp -&gt; done</w:t>
+      </w:r>
+    </w:p>
+    <w:p>
+      <w:pPr>
+        <w:pStyle w:val="ListParagraph"/>
+        <w:numPr>
+          <w:ilvl w:val="0"/>
+          <w:numId w:val="1"/>
+        </w:numPr>
+      </w:pPr>
+      <w:r>
+        <w:t>Đang đi nhảy cao -&gt; done</w:t>
+      </w:r>
     </w:p>
     <w:p>
       <w:pPr>
@@ -1375,7 +1312,6 @@
       <w:r>
         <w:t xml:space="preserve">Đang nhảy lên thì không được nhảy tiếp -&gt; </w:t>
       </w:r>
-      <w:proofErr w:type="gramStart"/>
       <w:r>
         <w:rPr>
           <w:b/>
@@ -1383,24 +1319,18 @@
         </w:rPr>
         <w:t>pending</w:t>
       </w:r>
-      <w:proofErr w:type="gramEnd"/>
-    </w:p>
-    <w:p>
-      <w:pPr>
-        <w:pStyle w:val="ListParagraph"/>
-        <w:numPr>
-          <w:ilvl w:val="0"/>
-          <w:numId w:val="1"/>
-        </w:numPr>
-      </w:pPr>
-      <w:r>
-        <w:t xml:space="preserve">Nhạy nhanh và nhảy -&gt; </w:t>
-      </w:r>
-      <w:proofErr w:type="gramStart"/>
-      <w:r>
-        <w:t>done</w:t>
-      </w:r>
-      <w:proofErr w:type="gramEnd"/>
+    </w:p>
+    <w:p>
+      <w:pPr>
+        <w:pStyle w:val="ListParagraph"/>
+        <w:numPr>
+          <w:ilvl w:val="0"/>
+          <w:numId w:val="1"/>
+        </w:numPr>
+      </w:pPr>
+      <w:r>
+        <w:t>Nhạy nhanh và nhảy -&gt; done</w:t>
+      </w:r>
     </w:p>
     <w:p>
       <w:pPr>
@@ -1483,21 +1413,13 @@
         </w:numPr>
       </w:pPr>
       <w:r>
-        <w:t xml:space="preserve">Trạng thái mario </w:t>
-      </w:r>
-      <w:proofErr w:type="gramStart"/>
-      <w:r>
-        <w:t>trượt</w:t>
+        <w:t>Trạng thái mario trượt</w:t>
       </w:r>
       <w:r>
         <w:t xml:space="preserve"> </w:t>
       </w:r>
       <w:r>
-        <w:t xml:space="preserve"> -</w:t>
-      </w:r>
-      <w:proofErr w:type="gramEnd"/>
-      <w:r>
-        <w:t>&gt; done</w:t>
+        <w:t xml:space="preserve"> -&gt; done</w:t>
       </w:r>
     </w:p>
     <w:p>
@@ -1512,13 +1434,8 @@
         <w:t>Nhảy thấp -&gt;</w:t>
       </w:r>
       <w:r>
-        <w:t xml:space="preserve"> </w:t>
-      </w:r>
-      <w:proofErr w:type="gramStart"/>
-      <w:r>
-        <w:t>done</w:t>
-      </w:r>
-      <w:proofErr w:type="gramEnd"/>
+        <w:t xml:space="preserve"> done</w:t>
+      </w:r>
     </w:p>
     <w:p>
       <w:pPr>
@@ -1532,13 +1449,8 @@
         <w:t>Nhảy cao</w:t>
       </w:r>
       <w:r>
-        <w:t xml:space="preserve"> -&gt; </w:t>
-      </w:r>
-      <w:proofErr w:type="gramStart"/>
-      <w:r>
-        <w:t>done</w:t>
-      </w:r>
-      <w:proofErr w:type="gramEnd"/>
+        <w:t xml:space="preserve"> -&gt; done</w:t>
+      </w:r>
     </w:p>
     <w:p>
       <w:pPr>
@@ -1574,49 +1486,38 @@
         <w:t>Đang đi nhảy thấp</w:t>
       </w:r>
       <w:r>
+        <w:t xml:space="preserve"> -&gt; done</w:t>
+      </w:r>
+    </w:p>
+    <w:p>
+      <w:pPr>
+        <w:pStyle w:val="ListParagraph"/>
+        <w:numPr>
+          <w:ilvl w:val="0"/>
+          <w:numId w:val="1"/>
+        </w:numPr>
+      </w:pPr>
+      <w:r>
+        <w:t>Đang đi nhảy cao</w:t>
+      </w:r>
+      <w:r>
+        <w:t xml:space="preserve"> -&gt; done</w:t>
+      </w:r>
+    </w:p>
+    <w:p>
+      <w:pPr>
+        <w:pStyle w:val="ListParagraph"/>
+        <w:numPr>
+          <w:ilvl w:val="0"/>
+          <w:numId w:val="1"/>
+        </w:numPr>
+      </w:pPr>
+      <w:r>
+        <w:t>Đang nhảy lên thì không được nhảy tiếp</w:t>
+      </w:r>
+      <w:r>
         <w:t xml:space="preserve"> -&gt; </w:t>
       </w:r>
-      <w:proofErr w:type="gramStart"/>
-      <w:r>
-        <w:t>done</w:t>
-      </w:r>
-      <w:proofErr w:type="gramEnd"/>
-    </w:p>
-    <w:p>
-      <w:pPr>
-        <w:pStyle w:val="ListParagraph"/>
-        <w:numPr>
-          <w:ilvl w:val="0"/>
-          <w:numId w:val="1"/>
-        </w:numPr>
-      </w:pPr>
-      <w:r>
-        <w:t>Đang đi nhảy cao</w:t>
-      </w:r>
-      <w:r>
-        <w:t xml:space="preserve"> -&gt; </w:t>
-      </w:r>
-      <w:proofErr w:type="gramStart"/>
-      <w:r>
-        <w:t>done</w:t>
-      </w:r>
-      <w:proofErr w:type="gramEnd"/>
-    </w:p>
-    <w:p>
-      <w:pPr>
-        <w:pStyle w:val="ListParagraph"/>
-        <w:numPr>
-          <w:ilvl w:val="0"/>
-          <w:numId w:val="1"/>
-        </w:numPr>
-      </w:pPr>
-      <w:r>
-        <w:t>Đang nhảy lên thì không được nhảy tiếp</w:t>
-      </w:r>
-      <w:r>
-        <w:t xml:space="preserve"> -&gt; </w:t>
-      </w:r>
-      <w:proofErr w:type="gramStart"/>
       <w:r>
         <w:rPr>
           <w:b/>
@@ -1624,7 +1525,6 @@
         </w:rPr>
         <w:t>pending</w:t>
       </w:r>
-      <w:proofErr w:type="gramEnd"/>
     </w:p>
     <w:p>
       <w:pPr>
@@ -1638,13 +1538,8 @@
         <w:t>Nhạy nhanh và nhảy</w:t>
       </w:r>
       <w:r>
-        <w:t xml:space="preserve"> -&gt; </w:t>
-      </w:r>
-      <w:proofErr w:type="gramStart"/>
-      <w:r>
-        <w:t>done</w:t>
-      </w:r>
-      <w:proofErr w:type="gramEnd"/>
+        <w:t xml:space="preserve"> -&gt; done</w:t>
+      </w:r>
     </w:p>
     <w:p>
       <w:pPr>
@@ -1720,7 +1615,6 @@
       <w:r>
         <w:t xml:space="preserve">-&gt; </w:t>
       </w:r>
-      <w:proofErr w:type="gramStart"/>
       <w:r>
         <w:rPr>
           <w:b/>
@@ -1728,7 +1622,6 @@
         </w:rPr>
         <w:t>done</w:t>
       </w:r>
-      <w:proofErr w:type="gramEnd"/>
     </w:p>
     <w:p>
       <w:pPr>
@@ -1744,7 +1637,6 @@
       <w:r>
         <w:t xml:space="preserve">-&gt; </w:t>
       </w:r>
-      <w:proofErr w:type="gramStart"/>
       <w:r>
         <w:rPr>
           <w:b/>
@@ -1752,7 +1644,6 @@
         </w:rPr>
         <w:t>done</w:t>
       </w:r>
-      <w:proofErr w:type="gramEnd"/>
     </w:p>
     <w:p>
       <w:pPr>
@@ -1768,7 +1659,6 @@
       <w:r>
         <w:t xml:space="preserve"> -&gt; </w:t>
       </w:r>
-      <w:proofErr w:type="gramStart"/>
       <w:r>
         <w:rPr>
           <w:b/>
@@ -1776,7 +1666,6 @@
         </w:rPr>
         <w:t>done</w:t>
       </w:r>
-      <w:proofErr w:type="gramEnd"/>
     </w:p>
     <w:p>
       <w:pPr>
@@ -1870,7 +1759,6 @@
       <w:r>
         <w:t xml:space="preserve"> </w:t>
       </w:r>
-      <w:proofErr w:type="gramStart"/>
       <w:r>
         <w:rPr>
           <w:b/>
@@ -1878,7 +1766,6 @@
         </w:rPr>
         <w:t>Done</w:t>
       </w:r>
-      <w:proofErr w:type="gramEnd"/>
     </w:p>
     <w:p>
       <w:pPr>
@@ -1930,9 +1817,34 @@
     </w:p>
     <w:p>
       <w:pPr>
+        <w:pStyle w:val="Heading2"/>
+        <w:numPr>
+          <w:ilvl w:val="0"/>
+          <w:numId w:val="4"/>
+        </w:numPr>
+      </w:pPr>
+      <w:r>
+        <w:t>Mario va chạm vs goomga</w:t>
+      </w:r>
+    </w:p>
+    <w:p>
+      <w:pPr>
+        <w:pStyle w:val="ListParagraph"/>
+        <w:numPr>
+          <w:ilvl w:val="0"/>
+          <w:numId w:val="1"/>
+        </w:numPr>
+      </w:pPr>
+      <w:r>
+        <w:t>Mario chưa va chạm với goomba được</w:t>
+      </w:r>
+    </w:p>
+    <w:p>
+      <w:pPr>
         <w:pStyle w:val="Heading1"/>
       </w:pPr>
       <w:r>
+        <w:lastRenderedPageBreak/>
         <w:t>CLASS KOOPAS</w:t>
       </w:r>
     </w:p>
@@ -1945,13 +1857,8 @@
         </w:numPr>
       </w:pPr>
       <w:r>
-        <w:t xml:space="preserve">Animation </w:t>
-      </w:r>
-      <w:proofErr w:type="gramStart"/>
-      <w:r>
-        <w:t>set</w:t>
-      </w:r>
-      <w:proofErr w:type="gramEnd"/>
+        <w:t>Animation set</w:t>
+      </w:r>
     </w:p>
     <w:p>
       <w:pPr>

</xml_diff>

<commit_message>
mario collision with goomba
</commit_message>
<xml_diff>
--- a/nodeGame.docx
+++ b/nodeGame.docx
@@ -601,8 +601,13 @@
         </w:numPr>
       </w:pPr>
       <w:r>
-        <w:t>Take tortoiseshell: là mario trang thái mang rùa nhảy</w:t>
-      </w:r>
+        <w:t xml:space="preserve">Take tortoiseshell: là mario trang thái mang rùa </w:t>
+      </w:r>
+      <w:proofErr w:type="gramStart"/>
+      <w:r>
+        <w:t>nhảy</w:t>
+      </w:r>
+      <w:proofErr w:type="gramEnd"/>
     </w:p>
     <w:p>
       <w:pPr>
@@ -669,7 +674,15 @@
         </w:numPr>
       </w:pPr>
       <w:r>
-        <w:t>Mario sẽ là  từ 1000-&gt;1999</w:t>
+        <w:t xml:space="preserve">Mario sẽ </w:t>
+      </w:r>
+      <w:proofErr w:type="gramStart"/>
+      <w:r>
+        <w:t>là  từ</w:t>
+      </w:r>
+      <w:proofErr w:type="gramEnd"/>
+      <w:r>
+        <w:t xml:space="preserve"> 1000-&gt;1999</w:t>
       </w:r>
     </w:p>
     <w:p>
@@ -822,9 +835,11 @@
       <w:r>
         <w:t>Id trong hàm render mario là từ 0-&gt;</w:t>
       </w:r>
+      <w:proofErr w:type="gramStart"/>
       <w:r>
         <w:t>21</w:t>
       </w:r>
+      <w:proofErr w:type="gramEnd"/>
     </w:p>
     <w:p>
       <w:pPr>
@@ -870,12 +885,14 @@
       <w:r>
         <w:t>-&gt;</w:t>
       </w:r>
+      <w:proofErr w:type="gramStart"/>
       <w:r>
         <w:t>4</w:t>
       </w:r>
       <w:r>
         <w:t>5</w:t>
       </w:r>
+      <w:proofErr w:type="gramEnd"/>
     </w:p>
     <w:p>
       <w:pPr>
@@ -921,9 +938,11 @@
       <w:r>
         <w:t>Id trong hàm render mario là từ 46-&gt;</w:t>
       </w:r>
+      <w:proofErr w:type="gramStart"/>
       <w:r>
         <w:t>73</w:t>
       </w:r>
+      <w:proofErr w:type="gramEnd"/>
     </w:p>
     <w:p>
       <w:pPr>
@@ -969,9 +988,11 @@
       <w:r>
         <w:t>Id trong hàm render mario là từ 74-&gt;</w:t>
       </w:r>
+      <w:proofErr w:type="gramStart"/>
       <w:r>
         <w:t>99</w:t>
       </w:r>
+      <w:proofErr w:type="gramEnd"/>
     </w:p>
     <w:p>
       <w:pPr>
@@ -992,8 +1013,13 @@
         <w:ind w:left="1080"/>
       </w:pPr>
       <w:r>
-        <w:t>Small world map: id trong ham render la</w:t>
-      </w:r>
+        <w:t xml:space="preserve">Small world map: id trong ham render </w:t>
+      </w:r>
+      <w:proofErr w:type="gramStart"/>
+      <w:r>
+        <w:t>la</w:t>
+      </w:r>
+      <w:proofErr w:type="gramEnd"/>
     </w:p>
     <w:p/>
     <w:p>
@@ -1230,32 +1256,50 @@
         </w:numPr>
       </w:pPr>
       <w:r>
-        <w:t>Trạng thái mario trượt  -&gt; done</w:t>
-      </w:r>
-    </w:p>
-    <w:p>
-      <w:pPr>
-        <w:pStyle w:val="ListParagraph"/>
-        <w:numPr>
-          <w:ilvl w:val="0"/>
-          <w:numId w:val="1"/>
-        </w:numPr>
-      </w:pPr>
-      <w:r>
-        <w:t>Nhảy thấp -&gt; done</w:t>
-      </w:r>
-    </w:p>
-    <w:p>
-      <w:pPr>
-        <w:pStyle w:val="ListParagraph"/>
-        <w:numPr>
-          <w:ilvl w:val="0"/>
-          <w:numId w:val="1"/>
-        </w:numPr>
-      </w:pPr>
-      <w:r>
-        <w:t>Nhảy cao -&gt; done</w:t>
-      </w:r>
+        <w:t xml:space="preserve">Trạng thái mario </w:t>
+      </w:r>
+      <w:proofErr w:type="gramStart"/>
+      <w:r>
+        <w:t>trượt  -</w:t>
+      </w:r>
+      <w:proofErr w:type="gramEnd"/>
+      <w:r>
+        <w:t>&gt; done</w:t>
+      </w:r>
+    </w:p>
+    <w:p>
+      <w:pPr>
+        <w:pStyle w:val="ListParagraph"/>
+        <w:numPr>
+          <w:ilvl w:val="0"/>
+          <w:numId w:val="1"/>
+        </w:numPr>
+      </w:pPr>
+      <w:r>
+        <w:t xml:space="preserve">Nhảy thấp -&gt; </w:t>
+      </w:r>
+      <w:proofErr w:type="gramStart"/>
+      <w:r>
+        <w:t>done</w:t>
+      </w:r>
+      <w:proofErr w:type="gramEnd"/>
+    </w:p>
+    <w:p>
+      <w:pPr>
+        <w:pStyle w:val="ListParagraph"/>
+        <w:numPr>
+          <w:ilvl w:val="0"/>
+          <w:numId w:val="1"/>
+        </w:numPr>
+      </w:pPr>
+      <w:r>
+        <w:t xml:space="preserve">Nhảy cao -&gt; </w:t>
+      </w:r>
+      <w:proofErr w:type="gramStart"/>
+      <w:r>
+        <w:t>done</w:t>
+      </w:r>
+      <w:proofErr w:type="gramEnd"/>
     </w:p>
     <w:p>
       <w:pPr>
@@ -1286,20 +1330,30 @@
         </w:numPr>
       </w:pPr>
       <w:r>
-        <w:t>Đang đi nhảy thấp -&gt; done</w:t>
-      </w:r>
-    </w:p>
-    <w:p>
-      <w:pPr>
-        <w:pStyle w:val="ListParagraph"/>
-        <w:numPr>
-          <w:ilvl w:val="0"/>
-          <w:numId w:val="1"/>
-        </w:numPr>
-      </w:pPr>
-      <w:r>
-        <w:t>Đang đi nhảy cao -&gt; done</w:t>
-      </w:r>
+        <w:t xml:space="preserve">Đang đi nhảy thấp -&gt; </w:t>
+      </w:r>
+      <w:proofErr w:type="gramStart"/>
+      <w:r>
+        <w:t>done</w:t>
+      </w:r>
+      <w:proofErr w:type="gramEnd"/>
+    </w:p>
+    <w:p>
+      <w:pPr>
+        <w:pStyle w:val="ListParagraph"/>
+        <w:numPr>
+          <w:ilvl w:val="0"/>
+          <w:numId w:val="1"/>
+        </w:numPr>
+      </w:pPr>
+      <w:r>
+        <w:t xml:space="preserve">Đang đi nhảy cao -&gt; </w:t>
+      </w:r>
+      <w:proofErr w:type="gramStart"/>
+      <w:r>
+        <w:t>done</w:t>
+      </w:r>
+      <w:proofErr w:type="gramEnd"/>
     </w:p>
     <w:p>
       <w:pPr>
@@ -1312,6 +1366,7 @@
       <w:r>
         <w:t xml:space="preserve">Đang nhảy lên thì không được nhảy tiếp -&gt; </w:t>
       </w:r>
+      <w:proofErr w:type="gramStart"/>
       <w:r>
         <w:rPr>
           <w:b/>
@@ -1319,18 +1374,24 @@
         </w:rPr>
         <w:t>pending</w:t>
       </w:r>
-    </w:p>
-    <w:p>
-      <w:pPr>
-        <w:pStyle w:val="ListParagraph"/>
-        <w:numPr>
-          <w:ilvl w:val="0"/>
-          <w:numId w:val="1"/>
-        </w:numPr>
-      </w:pPr>
-      <w:r>
-        <w:t>Nhạy nhanh và nhảy -&gt; done</w:t>
-      </w:r>
+      <w:proofErr w:type="gramEnd"/>
+    </w:p>
+    <w:p>
+      <w:pPr>
+        <w:pStyle w:val="ListParagraph"/>
+        <w:numPr>
+          <w:ilvl w:val="0"/>
+          <w:numId w:val="1"/>
+        </w:numPr>
+      </w:pPr>
+      <w:r>
+        <w:t xml:space="preserve">Nhạy nhanh và nhảy -&gt; </w:t>
+      </w:r>
+      <w:proofErr w:type="gramStart"/>
+      <w:r>
+        <w:t>done</w:t>
+      </w:r>
+      <w:proofErr w:type="gramEnd"/>
     </w:p>
     <w:p>
       <w:pPr>
@@ -1413,13 +1474,21 @@
         </w:numPr>
       </w:pPr>
       <w:r>
-        <w:t>Trạng thái mario trượt</w:t>
+        <w:t xml:space="preserve">Trạng thái mario </w:t>
+      </w:r>
+      <w:proofErr w:type="gramStart"/>
+      <w:r>
+        <w:t>trượt</w:t>
       </w:r>
       <w:r>
         <w:t xml:space="preserve"> </w:t>
       </w:r>
       <w:r>
-        <w:t xml:space="preserve"> -&gt; done</w:t>
+        <w:t xml:space="preserve"> -</w:t>
+      </w:r>
+      <w:proofErr w:type="gramEnd"/>
+      <w:r>
+        <w:t>&gt; done</w:t>
       </w:r>
     </w:p>
     <w:p>
@@ -1434,8 +1503,13 @@
         <w:t>Nhảy thấp -&gt;</w:t>
       </w:r>
       <w:r>
-        <w:t xml:space="preserve"> done</w:t>
-      </w:r>
+        <w:t xml:space="preserve"> </w:t>
+      </w:r>
+      <w:proofErr w:type="gramStart"/>
+      <w:r>
+        <w:t>done</w:t>
+      </w:r>
+      <w:proofErr w:type="gramEnd"/>
     </w:p>
     <w:p>
       <w:pPr>
@@ -1449,8 +1523,13 @@
         <w:t>Nhảy cao</w:t>
       </w:r>
       <w:r>
-        <w:t xml:space="preserve"> -&gt; done</w:t>
-      </w:r>
+        <w:t xml:space="preserve"> -&gt; </w:t>
+      </w:r>
+      <w:proofErr w:type="gramStart"/>
+      <w:r>
+        <w:t>done</w:t>
+      </w:r>
+      <w:proofErr w:type="gramEnd"/>
     </w:p>
     <w:p>
       <w:pPr>
@@ -1486,8 +1565,13 @@
         <w:t>Đang đi nhảy thấp</w:t>
       </w:r>
       <w:r>
-        <w:t xml:space="preserve"> -&gt; done</w:t>
-      </w:r>
+        <w:t xml:space="preserve"> -&gt; </w:t>
+      </w:r>
+      <w:proofErr w:type="gramStart"/>
+      <w:r>
+        <w:t>done</w:t>
+      </w:r>
+      <w:proofErr w:type="gramEnd"/>
     </w:p>
     <w:p>
       <w:pPr>
@@ -1501,8 +1585,13 @@
         <w:t>Đang đi nhảy cao</w:t>
       </w:r>
       <w:r>
-        <w:t xml:space="preserve"> -&gt; done</w:t>
-      </w:r>
+        <w:t xml:space="preserve"> -&gt; </w:t>
+      </w:r>
+      <w:proofErr w:type="gramStart"/>
+      <w:r>
+        <w:t>done</w:t>
+      </w:r>
+      <w:proofErr w:type="gramEnd"/>
     </w:p>
     <w:p>
       <w:pPr>
@@ -1518,6 +1607,7 @@
       <w:r>
         <w:t xml:space="preserve"> -&gt; </w:t>
       </w:r>
+      <w:proofErr w:type="gramStart"/>
       <w:r>
         <w:rPr>
           <w:b/>
@@ -1525,6 +1615,7 @@
         </w:rPr>
         <w:t>pending</w:t>
       </w:r>
+      <w:proofErr w:type="gramEnd"/>
     </w:p>
     <w:p>
       <w:pPr>
@@ -1538,8 +1629,13 @@
         <w:t>Nhạy nhanh và nhảy</w:t>
       </w:r>
       <w:r>
-        <w:t xml:space="preserve"> -&gt; done</w:t>
-      </w:r>
+        <w:t xml:space="preserve"> -&gt; </w:t>
+      </w:r>
+      <w:proofErr w:type="gramStart"/>
+      <w:r>
+        <w:t>done</w:t>
+      </w:r>
+      <w:proofErr w:type="gramEnd"/>
     </w:p>
     <w:p>
       <w:pPr>
@@ -1615,6 +1711,7 @@
       <w:r>
         <w:t xml:space="preserve">-&gt; </w:t>
       </w:r>
+      <w:proofErr w:type="gramStart"/>
       <w:r>
         <w:rPr>
           <w:b/>
@@ -1622,6 +1719,7 @@
         </w:rPr>
         <w:t>done</w:t>
       </w:r>
+      <w:proofErr w:type="gramEnd"/>
     </w:p>
     <w:p>
       <w:pPr>
@@ -1637,6 +1735,7 @@
       <w:r>
         <w:t xml:space="preserve">-&gt; </w:t>
       </w:r>
+      <w:proofErr w:type="gramStart"/>
       <w:r>
         <w:rPr>
           <w:b/>
@@ -1644,6 +1743,7 @@
         </w:rPr>
         <w:t>done</w:t>
       </w:r>
+      <w:proofErr w:type="gramEnd"/>
     </w:p>
     <w:p>
       <w:pPr>
@@ -1659,6 +1759,7 @@
       <w:r>
         <w:t xml:space="preserve"> -&gt; </w:t>
       </w:r>
+      <w:proofErr w:type="gramStart"/>
       <w:r>
         <w:rPr>
           <w:b/>
@@ -1666,6 +1767,7 @@
         </w:rPr>
         <w:t>done</w:t>
       </w:r>
+      <w:proofErr w:type="gramEnd"/>
     </w:p>
     <w:p>
       <w:pPr>
@@ -1759,6 +1861,7 @@
       <w:r>
         <w:t xml:space="preserve"> </w:t>
       </w:r>
+      <w:proofErr w:type="gramStart"/>
       <w:r>
         <w:rPr>
           <w:b/>
@@ -1766,6 +1869,7 @@
         </w:rPr>
         <w:t>Done</w:t>
       </w:r>
+      <w:proofErr w:type="gramEnd"/>
     </w:p>
     <w:p>
       <w:pPr>
@@ -1857,21 +1961,276 @@
         </w:numPr>
       </w:pPr>
       <w:r>
-        <w:t>Animation set</w:t>
-      </w:r>
-    </w:p>
-    <w:p>
-      <w:pPr>
-        <w:pStyle w:val="ListParagraph"/>
-        <w:numPr>
-          <w:ilvl w:val="0"/>
-          <w:numId w:val="1"/>
-        </w:numPr>
-      </w:pPr>
+        <w:t xml:space="preserve">Animation </w:t>
+      </w:r>
+      <w:proofErr w:type="gramStart"/>
+      <w:r>
+        <w:t>set</w:t>
+      </w:r>
+      <w:proofErr w:type="gramEnd"/>
+    </w:p>
+    <w:p>
+      <w:pPr>
+        <w:pStyle w:val="ListParagraph"/>
+        <w:numPr>
+          <w:ilvl w:val="0"/>
+          <w:numId w:val="1"/>
+        </w:numPr>
+      </w:pPr>
+    </w:p>
+    <w:p>
+      <w:pPr>
+        <w:pStyle w:val="Heading1"/>
+      </w:pPr>
+      <w:r>
+        <w:t>Class goomba</w:t>
+      </w:r>
+    </w:p>
+    <w:p>
+      <w:pPr>
+        <w:pStyle w:val="Heading2"/>
+        <w:numPr>
+          <w:ilvl w:val="0"/>
+          <w:numId w:val="9"/>
+        </w:numPr>
+      </w:pPr>
+      <w:r>
+        <w:t xml:space="preserve">Animation </w:t>
+      </w:r>
+      <w:proofErr w:type="gramStart"/>
+      <w:r>
+        <w:t>set</w:t>
+      </w:r>
+      <w:proofErr w:type="gramEnd"/>
+    </w:p>
+    <w:p>
+      <w:pPr>
+        <w:pStyle w:val="ListParagraph"/>
+        <w:numPr>
+          <w:ilvl w:val="0"/>
+          <w:numId w:val="1"/>
+        </w:numPr>
+      </w:pPr>
+      <w:r>
+        <w:t>401</w:t>
+      </w:r>
+      <w:r>
+        <w:t xml:space="preserve"> la walking goomba màu vàn: trong render la </w:t>
+      </w:r>
+      <w:proofErr w:type="gramStart"/>
+      <w:r>
+        <w:t>0</w:t>
+      </w:r>
+      <w:proofErr w:type="gramEnd"/>
+    </w:p>
+    <w:p>
+      <w:pPr>
+        <w:pStyle w:val="ListParagraph"/>
+        <w:numPr>
+          <w:ilvl w:val="0"/>
+          <w:numId w:val="1"/>
+        </w:numPr>
+      </w:pPr>
+      <w:r>
+        <w:t>40</w:t>
+      </w:r>
+      <w:r>
+        <w:t>2</w:t>
+      </w:r>
+      <w:r>
+        <w:t xml:space="preserve"> la walking goomba màu </w:t>
+      </w:r>
+      <w:r>
+        <w:t>nâu</w:t>
+      </w:r>
+      <w:r>
+        <w:t xml:space="preserve">: trong render la </w:t>
+      </w:r>
+      <w:proofErr w:type="gramStart"/>
+      <w:r>
+        <w:t>1</w:t>
+      </w:r>
+      <w:proofErr w:type="gramEnd"/>
+    </w:p>
+    <w:p>
+      <w:pPr>
+        <w:pStyle w:val="ListParagraph"/>
+        <w:numPr>
+          <w:ilvl w:val="0"/>
+          <w:numId w:val="1"/>
+        </w:numPr>
+      </w:pPr>
+      <w:r>
+        <w:t>40</w:t>
+      </w:r>
+      <w:r>
+        <w:t>3</w:t>
+      </w:r>
+      <w:r>
+        <w:t xml:space="preserve"> la walking goomba màu </w:t>
+      </w:r>
+      <w:r>
+        <w:t>nâu có cánh đang bay</w:t>
+      </w:r>
+      <w:r>
+        <w:t xml:space="preserve">: trong render la </w:t>
+      </w:r>
+      <w:proofErr w:type="gramStart"/>
+      <w:r>
+        <w:t>2</w:t>
+      </w:r>
+      <w:proofErr w:type="gramEnd"/>
+    </w:p>
+    <w:p>
+      <w:pPr>
+        <w:pStyle w:val="ListParagraph"/>
+        <w:numPr>
+          <w:ilvl w:val="0"/>
+          <w:numId w:val="1"/>
+        </w:numPr>
+      </w:pPr>
+      <w:r>
+        <w:t>40</w:t>
+      </w:r>
+      <w:r>
+        <w:t>4</w:t>
+      </w:r>
+      <w:r>
+        <w:t xml:space="preserve"> la walking goomba màu </w:t>
+      </w:r>
+      <w:r>
+        <w:t xml:space="preserve">nâu có cánh </w:t>
+      </w:r>
+      <w:r>
+        <w:t>mà đang úp vào</w:t>
+      </w:r>
+      <w:r>
+        <w:t xml:space="preserve">: trong render la </w:t>
+      </w:r>
+      <w:proofErr w:type="gramStart"/>
+      <w:r>
+        <w:t>3</w:t>
+      </w:r>
+      <w:proofErr w:type="gramEnd"/>
+    </w:p>
+    <w:p>
+      <w:pPr>
+        <w:pStyle w:val="ListParagraph"/>
+        <w:numPr>
+          <w:ilvl w:val="0"/>
+          <w:numId w:val="1"/>
+        </w:numPr>
+      </w:pPr>
+      <w:r>
+        <w:t>4</w:t>
+      </w:r>
+      <w:r>
+        <w:t>11</w:t>
+      </w:r>
+      <w:r>
+        <w:t xml:space="preserve"> la walking goomba </w:t>
+      </w:r>
+      <w:proofErr w:type="gramStart"/>
+      <w:r>
+        <w:t xml:space="preserve">màu </w:t>
+      </w:r>
+      <w:r>
+        <w:t xml:space="preserve"> vàng</w:t>
+      </w:r>
+      <w:proofErr w:type="gramEnd"/>
+      <w:r>
+        <w:t xml:space="preserve"> </w:t>
+      </w:r>
+      <w:r>
+        <w:t>mới bị mario đạp xong màu vàng</w:t>
+      </w:r>
+      <w:r>
+        <w:t xml:space="preserve">: trong render la </w:t>
+      </w:r>
+      <w:r>
+        <w:t>4</w:t>
+      </w:r>
+    </w:p>
+    <w:p>
+      <w:pPr>
+        <w:pStyle w:val="ListParagraph"/>
+        <w:numPr>
+          <w:ilvl w:val="0"/>
+          <w:numId w:val="1"/>
+        </w:numPr>
+      </w:pPr>
+      <w:r>
+        <w:t>41</w:t>
+      </w:r>
+      <w:r>
+        <w:t>2</w:t>
+      </w:r>
+      <w:r>
+        <w:t xml:space="preserve"> la walking goomba màu </w:t>
+      </w:r>
+      <w:r>
+        <w:t xml:space="preserve">nâu </w:t>
+      </w:r>
+      <w:r>
+        <w:t>mới bị mario đạp xong màu vàng</w:t>
+      </w:r>
+      <w:r>
+        <w:t xml:space="preserve">: trong render la </w:t>
+      </w:r>
+      <w:proofErr w:type="gramStart"/>
+      <w:r>
+        <w:t>5</w:t>
+      </w:r>
+      <w:proofErr w:type="gramEnd"/>
     </w:p>
     <w:p>
       <w:pPr>
         <w:ind w:left="360"/>
+      </w:pPr>
+    </w:p>
+    <w:p>
+      <w:pPr>
+        <w:pStyle w:val="Heading2"/>
+        <w:numPr>
+          <w:ilvl w:val="0"/>
+          <w:numId w:val="9"/>
+        </w:numPr>
+      </w:pPr>
+      <w:r>
+        <w:t>Các trạng thái của goomba:</w:t>
+      </w:r>
+    </w:p>
+    <w:p>
+      <w:pPr>
+        <w:pStyle w:val="ListParagraph"/>
+        <w:numPr>
+          <w:ilvl w:val="0"/>
+          <w:numId w:val="1"/>
+        </w:numPr>
+      </w:pPr>
+      <w:r>
+        <w:t>Di chuyển bên trai khi init goomba</w:t>
+      </w:r>
+    </w:p>
+    <w:p>
+      <w:pPr>
+        <w:pStyle w:val="ListParagraph"/>
+        <w:numPr>
+          <w:ilvl w:val="0"/>
+          <w:numId w:val="1"/>
+        </w:numPr>
+      </w:pPr>
+      <w:r>
+        <w:t>Trạng thái mới chết.</w:t>
+      </w:r>
+    </w:p>
+    <w:p>
+      <w:pPr>
+        <w:pStyle w:val="ListParagraph"/>
+        <w:numPr>
+          <w:ilvl w:val="0"/>
+          <w:numId w:val="1"/>
+        </w:numPr>
       </w:pPr>
     </w:p>
     <w:sectPr>
@@ -2690,6 +3049,95 @@
       <w:rPr>
         <w:rFonts w:ascii="Wingdings" w:hAnsi="Wingdings" w:hint="default"/>
       </w:rPr>
+    </w:lvl>
+  </w:abstractNum>
+  <w:abstractNum w:abstractNumId="8" w15:restartNumberingAfterBreak="0">
+    <w:nsid w:val="7A5E481A"/>
+    <w:multiLevelType w:val="hybridMultilevel"/>
+    <w:tmpl w:val="ADF4FCBE"/>
+    <w:lvl w:ilvl="0" w:tplc="0409000F">
+      <w:start w:val="1"/>
+      <w:numFmt w:val="decimal"/>
+      <w:lvlText w:val="%1."/>
+      <w:lvlJc w:val="left"/>
+      <w:pPr>
+        <w:ind w:left="720" w:hanging="360"/>
+      </w:pPr>
+      <w:rPr>
+        <w:rFonts w:hint="default"/>
+      </w:rPr>
+    </w:lvl>
+    <w:lvl w:ilvl="1" w:tplc="04090019" w:tentative="1">
+      <w:start w:val="1"/>
+      <w:numFmt w:val="lowerLetter"/>
+      <w:lvlText w:val="%2."/>
+      <w:lvlJc w:val="left"/>
+      <w:pPr>
+        <w:ind w:left="1440" w:hanging="360"/>
+      </w:pPr>
+    </w:lvl>
+    <w:lvl w:ilvl="2" w:tplc="0409001B" w:tentative="1">
+      <w:start w:val="1"/>
+      <w:numFmt w:val="lowerRoman"/>
+      <w:lvlText w:val="%3."/>
+      <w:lvlJc w:val="right"/>
+      <w:pPr>
+        <w:ind w:left="2160" w:hanging="180"/>
+      </w:pPr>
+    </w:lvl>
+    <w:lvl w:ilvl="3" w:tplc="0409000F" w:tentative="1">
+      <w:start w:val="1"/>
+      <w:numFmt w:val="decimal"/>
+      <w:lvlText w:val="%4."/>
+      <w:lvlJc w:val="left"/>
+      <w:pPr>
+        <w:ind w:left="2880" w:hanging="360"/>
+      </w:pPr>
+    </w:lvl>
+    <w:lvl w:ilvl="4" w:tplc="04090019" w:tentative="1">
+      <w:start w:val="1"/>
+      <w:numFmt w:val="lowerLetter"/>
+      <w:lvlText w:val="%5."/>
+      <w:lvlJc w:val="left"/>
+      <w:pPr>
+        <w:ind w:left="3600" w:hanging="360"/>
+      </w:pPr>
+    </w:lvl>
+    <w:lvl w:ilvl="5" w:tplc="0409001B" w:tentative="1">
+      <w:start w:val="1"/>
+      <w:numFmt w:val="lowerRoman"/>
+      <w:lvlText w:val="%6."/>
+      <w:lvlJc w:val="right"/>
+      <w:pPr>
+        <w:ind w:left="4320" w:hanging="180"/>
+      </w:pPr>
+    </w:lvl>
+    <w:lvl w:ilvl="6" w:tplc="0409000F" w:tentative="1">
+      <w:start w:val="1"/>
+      <w:numFmt w:val="decimal"/>
+      <w:lvlText w:val="%7."/>
+      <w:lvlJc w:val="left"/>
+      <w:pPr>
+        <w:ind w:left="5040" w:hanging="360"/>
+      </w:pPr>
+    </w:lvl>
+    <w:lvl w:ilvl="7" w:tplc="04090019" w:tentative="1">
+      <w:start w:val="1"/>
+      <w:numFmt w:val="lowerLetter"/>
+      <w:lvlText w:val="%8."/>
+      <w:lvlJc w:val="left"/>
+      <w:pPr>
+        <w:ind w:left="5760" w:hanging="360"/>
+      </w:pPr>
+    </w:lvl>
+    <w:lvl w:ilvl="8" w:tplc="0409001B" w:tentative="1">
+      <w:start w:val="1"/>
+      <w:numFmt w:val="lowerRoman"/>
+      <w:lvlText w:val="%9."/>
+      <w:lvlJc w:val="right"/>
+      <w:pPr>
+        <w:ind w:left="6480" w:hanging="180"/>
+      </w:pPr>
     </w:lvl>
   </w:abstractNum>
   <w:num w:numId="1">
@@ -2715,6 +3163,9 @@
   </w:num>
   <w:num w:numId="8">
     <w:abstractNumId w:val="3"/>
+  </w:num>
+  <w:num w:numId="9">
+    <w:abstractNumId w:val="8"/>
   </w:num>
 </w:numbering>
 </file>

</xml_diff>

<commit_message>
add class questtion brick
</commit_message>
<xml_diff>
--- a/nodeGame.docx
+++ b/nodeGame.docx
@@ -601,13 +601,8 @@
         </w:numPr>
       </w:pPr>
       <w:r>
-        <w:t xml:space="preserve">Take tortoiseshell: là mario trang thái mang rùa </w:t>
-      </w:r>
-      <w:proofErr w:type="gramStart"/>
-      <w:r>
-        <w:t>nhảy</w:t>
-      </w:r>
-      <w:proofErr w:type="gramEnd"/>
+        <w:t>Take tortoiseshell: là mario trang thái mang rùa nhảy</w:t>
+      </w:r>
     </w:p>
     <w:p>
       <w:pPr>
@@ -674,15 +669,7 @@
         </w:numPr>
       </w:pPr>
       <w:r>
-        <w:t xml:space="preserve">Mario sẽ </w:t>
-      </w:r>
-      <w:proofErr w:type="gramStart"/>
-      <w:r>
-        <w:t>là  từ</w:t>
-      </w:r>
-      <w:proofErr w:type="gramEnd"/>
-      <w:r>
-        <w:t xml:space="preserve"> 1000-&gt;1999</w:t>
+        <w:t>Mario sẽ là  từ 1000-&gt;1999</w:t>
       </w:r>
     </w:p>
     <w:p>
@@ -835,11 +822,9 @@
       <w:r>
         <w:t>Id trong hàm render mario là từ 0-&gt;</w:t>
       </w:r>
-      <w:proofErr w:type="gramStart"/>
       <w:r>
         <w:t>21</w:t>
       </w:r>
-      <w:proofErr w:type="gramEnd"/>
     </w:p>
     <w:p>
       <w:pPr>
@@ -885,14 +870,12 @@
       <w:r>
         <w:t>-&gt;</w:t>
       </w:r>
-      <w:proofErr w:type="gramStart"/>
       <w:r>
         <w:t>4</w:t>
       </w:r>
       <w:r>
         <w:t>5</w:t>
       </w:r>
-      <w:proofErr w:type="gramEnd"/>
     </w:p>
     <w:p>
       <w:pPr>
@@ -938,11 +921,9 @@
       <w:r>
         <w:t>Id trong hàm render mario là từ 46-&gt;</w:t>
       </w:r>
-      <w:proofErr w:type="gramStart"/>
       <w:r>
         <w:t>73</w:t>
       </w:r>
-      <w:proofErr w:type="gramEnd"/>
     </w:p>
     <w:p>
       <w:pPr>
@@ -988,11 +969,9 @@
       <w:r>
         <w:t>Id trong hàm render mario là từ 74-&gt;</w:t>
       </w:r>
-      <w:proofErr w:type="gramStart"/>
       <w:r>
         <w:t>99</w:t>
       </w:r>
-      <w:proofErr w:type="gramEnd"/>
     </w:p>
     <w:p>
       <w:pPr>
@@ -1013,13 +992,8 @@
         <w:ind w:left="1080"/>
       </w:pPr>
       <w:r>
-        <w:t xml:space="preserve">Small world map: id trong ham render </w:t>
-      </w:r>
-      <w:proofErr w:type="gramStart"/>
-      <w:r>
-        <w:t>la</w:t>
-      </w:r>
-      <w:proofErr w:type="gramEnd"/>
+        <w:t>Small world map: id trong ham render la</w:t>
+      </w:r>
     </w:p>
     <w:p/>
     <w:p>
@@ -1195,6 +1169,18 @@
     </w:p>
     <w:p>
       <w:pPr>
+        <w:pStyle w:val="ListParagraph"/>
+        <w:numPr>
+          <w:ilvl w:val="0"/>
+          <w:numId w:val="1"/>
+        </w:numPr>
+      </w:pPr>
+      <w:r>
+        <w:t>Mario level small khi nhấn xuống thì rớt khỏi màn hình</w:t>
+      </w:r>
+    </w:p>
+    <w:p>
+      <w:pPr>
         <w:pStyle w:val="Heading1"/>
         <w:rPr>
           <w:b/>
@@ -1256,50 +1242,20 @@
         </w:numPr>
       </w:pPr>
       <w:r>
-        <w:t xml:space="preserve">Trạng thái mario </w:t>
-      </w:r>
-      <w:proofErr w:type="gramStart"/>
-      <w:r>
-        <w:t>trượt  -</w:t>
-      </w:r>
-      <w:proofErr w:type="gramEnd"/>
-      <w:r>
-        <w:t>&gt; done</w:t>
-      </w:r>
-    </w:p>
-    <w:p>
-      <w:pPr>
-        <w:pStyle w:val="ListParagraph"/>
-        <w:numPr>
-          <w:ilvl w:val="0"/>
-          <w:numId w:val="1"/>
-        </w:numPr>
-      </w:pPr>
-      <w:r>
-        <w:t xml:space="preserve">Nhảy thấp -&gt; </w:t>
-      </w:r>
-      <w:proofErr w:type="gramStart"/>
-      <w:r>
-        <w:t>done</w:t>
-      </w:r>
-      <w:proofErr w:type="gramEnd"/>
-    </w:p>
-    <w:p>
-      <w:pPr>
-        <w:pStyle w:val="ListParagraph"/>
-        <w:numPr>
-          <w:ilvl w:val="0"/>
-          <w:numId w:val="1"/>
-        </w:numPr>
-      </w:pPr>
-      <w:r>
-        <w:t xml:space="preserve">Nhảy cao -&gt; </w:t>
-      </w:r>
-      <w:proofErr w:type="gramStart"/>
-      <w:r>
-        <w:t>done</w:t>
-      </w:r>
-      <w:proofErr w:type="gramEnd"/>
+        <w:t>Trạng thái mario trượt  -&gt; done</w:t>
+      </w:r>
+    </w:p>
+    <w:p>
+      <w:pPr>
+        <w:pStyle w:val="ListParagraph"/>
+        <w:numPr>
+          <w:ilvl w:val="0"/>
+          <w:numId w:val="1"/>
+        </w:numPr>
+      </w:pPr>
+      <w:r>
+        <w:t>Nhảy thấp -&gt; done</w:t>
+      </w:r>
     </w:p>
     <w:p>
       <w:pPr>
@@ -1311,6 +1267,18 @@
       </w:pPr>
       <w:r>
         <w:lastRenderedPageBreak/>
+        <w:t>Nhảy cao -&gt; done</w:t>
+      </w:r>
+    </w:p>
+    <w:p>
+      <w:pPr>
+        <w:pStyle w:val="ListParagraph"/>
+        <w:numPr>
+          <w:ilvl w:val="0"/>
+          <w:numId w:val="1"/>
+        </w:numPr>
+      </w:pPr>
+      <w:r>
         <w:t xml:space="preserve">Đang ngồi mà đi thì phải đứng dậy dã rồi đi. -&gt; </w:t>
       </w:r>
       <w:r>
@@ -1330,30 +1298,20 @@
         </w:numPr>
       </w:pPr>
       <w:r>
-        <w:t xml:space="preserve">Đang đi nhảy thấp -&gt; </w:t>
-      </w:r>
-      <w:proofErr w:type="gramStart"/>
-      <w:r>
-        <w:t>done</w:t>
-      </w:r>
-      <w:proofErr w:type="gramEnd"/>
-    </w:p>
-    <w:p>
-      <w:pPr>
-        <w:pStyle w:val="ListParagraph"/>
-        <w:numPr>
-          <w:ilvl w:val="0"/>
-          <w:numId w:val="1"/>
-        </w:numPr>
-      </w:pPr>
-      <w:r>
-        <w:t xml:space="preserve">Đang đi nhảy cao -&gt; </w:t>
-      </w:r>
-      <w:proofErr w:type="gramStart"/>
-      <w:r>
-        <w:t>done</w:t>
-      </w:r>
-      <w:proofErr w:type="gramEnd"/>
+        <w:t>Đang đi nhảy thấp -&gt; done</w:t>
+      </w:r>
+    </w:p>
+    <w:p>
+      <w:pPr>
+        <w:pStyle w:val="ListParagraph"/>
+        <w:numPr>
+          <w:ilvl w:val="0"/>
+          <w:numId w:val="1"/>
+        </w:numPr>
+      </w:pPr>
+      <w:r>
+        <w:t>Đang đi nhảy cao -&gt; done</w:t>
+      </w:r>
     </w:p>
     <w:p>
       <w:pPr>
@@ -1366,7 +1324,6 @@
       <w:r>
         <w:t xml:space="preserve">Đang nhảy lên thì không được nhảy tiếp -&gt; </w:t>
       </w:r>
-      <w:proofErr w:type="gramStart"/>
       <w:r>
         <w:rPr>
           <w:b/>
@@ -1374,24 +1331,18 @@
         </w:rPr>
         <w:t>pending</w:t>
       </w:r>
-      <w:proofErr w:type="gramEnd"/>
-    </w:p>
-    <w:p>
-      <w:pPr>
-        <w:pStyle w:val="ListParagraph"/>
-        <w:numPr>
-          <w:ilvl w:val="0"/>
-          <w:numId w:val="1"/>
-        </w:numPr>
-      </w:pPr>
-      <w:r>
-        <w:t xml:space="preserve">Nhạy nhanh và nhảy -&gt; </w:t>
-      </w:r>
-      <w:proofErr w:type="gramStart"/>
-      <w:r>
-        <w:t>done</w:t>
-      </w:r>
-      <w:proofErr w:type="gramEnd"/>
+    </w:p>
+    <w:p>
+      <w:pPr>
+        <w:pStyle w:val="ListParagraph"/>
+        <w:numPr>
+          <w:ilvl w:val="0"/>
+          <w:numId w:val="1"/>
+        </w:numPr>
+      </w:pPr>
+      <w:r>
+        <w:t>Nhạy nhanh và nhảy -&gt; done</w:t>
+      </w:r>
     </w:p>
     <w:p>
       <w:pPr>
@@ -1474,21 +1425,13 @@
         </w:numPr>
       </w:pPr>
       <w:r>
-        <w:t xml:space="preserve">Trạng thái mario </w:t>
-      </w:r>
-      <w:proofErr w:type="gramStart"/>
-      <w:r>
-        <w:t>trượt</w:t>
+        <w:t>Trạng thái mario trượt</w:t>
       </w:r>
       <w:r>
         <w:t xml:space="preserve"> </w:t>
       </w:r>
       <w:r>
-        <w:t xml:space="preserve"> -</w:t>
-      </w:r>
-      <w:proofErr w:type="gramEnd"/>
-      <w:r>
-        <w:t>&gt; done</w:t>
+        <w:t xml:space="preserve"> -&gt; done</w:t>
       </w:r>
     </w:p>
     <w:p>
@@ -1503,13 +1446,8 @@
         <w:t>Nhảy thấp -&gt;</w:t>
       </w:r>
       <w:r>
-        <w:t xml:space="preserve"> </w:t>
-      </w:r>
-      <w:proofErr w:type="gramStart"/>
-      <w:r>
-        <w:t>done</w:t>
-      </w:r>
-      <w:proofErr w:type="gramEnd"/>
+        <w:t xml:space="preserve"> done</w:t>
+      </w:r>
     </w:p>
     <w:p>
       <w:pPr>
@@ -1523,13 +1461,8 @@
         <w:t>Nhảy cao</w:t>
       </w:r>
       <w:r>
-        <w:t xml:space="preserve"> -&gt; </w:t>
-      </w:r>
-      <w:proofErr w:type="gramStart"/>
-      <w:r>
-        <w:t>done</w:t>
-      </w:r>
-      <w:proofErr w:type="gramEnd"/>
+        <w:t xml:space="preserve"> -&gt; done</w:t>
+      </w:r>
     </w:p>
     <w:p>
       <w:pPr>
@@ -1565,49 +1498,38 @@
         <w:t>Đang đi nhảy thấp</w:t>
       </w:r>
       <w:r>
+        <w:t xml:space="preserve"> -&gt; done</w:t>
+      </w:r>
+    </w:p>
+    <w:p>
+      <w:pPr>
+        <w:pStyle w:val="ListParagraph"/>
+        <w:numPr>
+          <w:ilvl w:val="0"/>
+          <w:numId w:val="1"/>
+        </w:numPr>
+      </w:pPr>
+      <w:r>
+        <w:t>Đang đi nhảy cao</w:t>
+      </w:r>
+      <w:r>
+        <w:t xml:space="preserve"> -&gt; done</w:t>
+      </w:r>
+    </w:p>
+    <w:p>
+      <w:pPr>
+        <w:pStyle w:val="ListParagraph"/>
+        <w:numPr>
+          <w:ilvl w:val="0"/>
+          <w:numId w:val="1"/>
+        </w:numPr>
+      </w:pPr>
+      <w:r>
+        <w:t>Đang nhảy lên thì không được nhảy tiếp</w:t>
+      </w:r>
+      <w:r>
         <w:t xml:space="preserve"> -&gt; </w:t>
       </w:r>
-      <w:proofErr w:type="gramStart"/>
-      <w:r>
-        <w:t>done</w:t>
-      </w:r>
-      <w:proofErr w:type="gramEnd"/>
-    </w:p>
-    <w:p>
-      <w:pPr>
-        <w:pStyle w:val="ListParagraph"/>
-        <w:numPr>
-          <w:ilvl w:val="0"/>
-          <w:numId w:val="1"/>
-        </w:numPr>
-      </w:pPr>
-      <w:r>
-        <w:t>Đang đi nhảy cao</w:t>
-      </w:r>
-      <w:r>
-        <w:t xml:space="preserve"> -&gt; </w:t>
-      </w:r>
-      <w:proofErr w:type="gramStart"/>
-      <w:r>
-        <w:t>done</w:t>
-      </w:r>
-      <w:proofErr w:type="gramEnd"/>
-    </w:p>
-    <w:p>
-      <w:pPr>
-        <w:pStyle w:val="ListParagraph"/>
-        <w:numPr>
-          <w:ilvl w:val="0"/>
-          <w:numId w:val="1"/>
-        </w:numPr>
-      </w:pPr>
-      <w:r>
-        <w:t>Đang nhảy lên thì không được nhảy tiếp</w:t>
-      </w:r>
-      <w:r>
-        <w:t xml:space="preserve"> -&gt; </w:t>
-      </w:r>
-      <w:proofErr w:type="gramStart"/>
       <w:r>
         <w:rPr>
           <w:b/>
@@ -1615,7 +1537,6 @@
         </w:rPr>
         <w:t>pending</w:t>
       </w:r>
-      <w:proofErr w:type="gramEnd"/>
     </w:p>
     <w:p>
       <w:pPr>
@@ -1629,13 +1550,8 @@
         <w:t>Nhạy nhanh và nhảy</w:t>
       </w:r>
       <w:r>
-        <w:t xml:space="preserve"> -&gt; </w:t>
-      </w:r>
-      <w:proofErr w:type="gramStart"/>
-      <w:r>
-        <w:t>done</w:t>
-      </w:r>
-      <w:proofErr w:type="gramEnd"/>
+        <w:t xml:space="preserve"> -&gt; done</w:t>
+      </w:r>
     </w:p>
     <w:p>
       <w:pPr>
@@ -1711,7 +1627,6 @@
       <w:r>
         <w:t xml:space="preserve">-&gt; </w:t>
       </w:r>
-      <w:proofErr w:type="gramStart"/>
       <w:r>
         <w:rPr>
           <w:b/>
@@ -1719,7 +1634,6 @@
         </w:rPr>
         <w:t>done</w:t>
       </w:r>
-      <w:proofErr w:type="gramEnd"/>
     </w:p>
     <w:p>
       <w:pPr>
@@ -1735,7 +1649,6 @@
       <w:r>
         <w:t xml:space="preserve">-&gt; </w:t>
       </w:r>
-      <w:proofErr w:type="gramStart"/>
       <w:r>
         <w:rPr>
           <w:b/>
@@ -1743,7 +1656,6 @@
         </w:rPr>
         <w:t>done</w:t>
       </w:r>
-      <w:proofErr w:type="gramEnd"/>
     </w:p>
     <w:p>
       <w:pPr>
@@ -1759,7 +1671,6 @@
       <w:r>
         <w:t xml:space="preserve"> -&gt; </w:t>
       </w:r>
-      <w:proofErr w:type="gramStart"/>
       <w:r>
         <w:rPr>
           <w:b/>
@@ -1767,7 +1678,6 @@
         </w:rPr>
         <w:t>done</w:t>
       </w:r>
-      <w:proofErr w:type="gramEnd"/>
     </w:p>
     <w:p>
       <w:pPr>
@@ -1861,7 +1771,6 @@
       <w:r>
         <w:t xml:space="preserve"> </w:t>
       </w:r>
-      <w:proofErr w:type="gramStart"/>
       <w:r>
         <w:rPr>
           <w:b/>
@@ -1869,7 +1778,6 @@
         </w:rPr>
         <w:t>Done</w:t>
       </w:r>
-      <w:proofErr w:type="gramEnd"/>
     </w:p>
     <w:p>
       <w:pPr>
@@ -1961,13 +1869,8 @@
         </w:numPr>
       </w:pPr>
       <w:r>
-        <w:t xml:space="preserve">Animation </w:t>
-      </w:r>
-      <w:proofErr w:type="gramStart"/>
-      <w:r>
-        <w:t>set</w:t>
-      </w:r>
-      <w:proofErr w:type="gramEnd"/>
+        <w:t>Animation set</w:t>
+      </w:r>
     </w:p>
     <w:p>
       <w:pPr>
@@ -1995,13 +1898,8 @@
         </w:numPr>
       </w:pPr>
       <w:r>
-        <w:t xml:space="preserve">Animation </w:t>
-      </w:r>
-      <w:proofErr w:type="gramStart"/>
-      <w:r>
-        <w:t>set</w:t>
-      </w:r>
-      <w:proofErr w:type="gramEnd"/>
+        <w:t>Animation set</w:t>
+      </w:r>
     </w:p>
     <w:p>
       <w:pPr>
@@ -2015,13 +1913,8 @@
         <w:t>401</w:t>
       </w:r>
       <w:r>
-        <w:t xml:space="preserve"> la walking goomba màu vàn: trong render la </w:t>
-      </w:r>
-      <w:proofErr w:type="gramStart"/>
-      <w:r>
-        <w:t>0</w:t>
-      </w:r>
-      <w:proofErr w:type="gramEnd"/>
+        <w:t xml:space="preserve"> la walking goomba màu vàn: trong render la 0</w:t>
+      </w:r>
     </w:p>
     <w:p>
       <w:pPr>
@@ -2035,22 +1928,14 @@
         <w:t>40</w:t>
       </w:r>
       <w:r>
-        <w:t>2</w:t>
-      </w:r>
-      <w:r>
-        <w:t xml:space="preserve"> la walking goomba màu </w:t>
+        <w:t xml:space="preserve">2 la walking goomba màu </w:t>
       </w:r>
       <w:r>
         <w:t>nâu</w:t>
       </w:r>
       <w:r>
-        <w:t xml:space="preserve">: trong render la </w:t>
-      </w:r>
-      <w:proofErr w:type="gramStart"/>
-      <w:r>
-        <w:t>1</w:t>
-      </w:r>
-      <w:proofErr w:type="gramEnd"/>
+        <w:t>: trong render la 1</w:t>
+      </w:r>
     </w:p>
     <w:p>
       <w:pPr>
@@ -2064,22 +1949,14 @@
         <w:t>40</w:t>
       </w:r>
       <w:r>
-        <w:t>3</w:t>
-      </w:r>
-      <w:r>
-        <w:t xml:space="preserve"> la walking goomba màu </w:t>
+        <w:t xml:space="preserve">3 la walking goomba màu </w:t>
       </w:r>
       <w:r>
         <w:t>nâu có cánh đang bay</w:t>
       </w:r>
       <w:r>
-        <w:t xml:space="preserve">: trong render la </w:t>
-      </w:r>
-      <w:proofErr w:type="gramStart"/>
-      <w:r>
-        <w:t>2</w:t>
-      </w:r>
-      <w:proofErr w:type="gramEnd"/>
+        <w:t>: trong render la 2</w:t>
+      </w:r>
     </w:p>
     <w:p>
       <w:pPr>
@@ -2093,62 +1970,37 @@
         <w:t>40</w:t>
       </w:r>
       <w:r>
+        <w:t xml:space="preserve">4 la walking goomba màu </w:t>
+      </w:r>
+      <w:r>
+        <w:t>nâu có cánh mà đang úp vào</w:t>
+      </w:r>
+      <w:r>
+        <w:t>: trong render la 3</w:t>
+      </w:r>
+    </w:p>
+    <w:p>
+      <w:pPr>
+        <w:pStyle w:val="ListParagraph"/>
+        <w:numPr>
+          <w:ilvl w:val="0"/>
+          <w:numId w:val="1"/>
+        </w:numPr>
+      </w:pPr>
+      <w:r>
         <w:t>4</w:t>
       </w:r>
       <w:r>
-        <w:t xml:space="preserve"> la walking goomba màu </w:t>
-      </w:r>
-      <w:r>
-        <w:t xml:space="preserve">nâu có cánh </w:t>
-      </w:r>
-      <w:r>
-        <w:t>mà đang úp vào</w:t>
-      </w:r>
-      <w:r>
-        <w:t xml:space="preserve">: trong render la </w:t>
-      </w:r>
-      <w:proofErr w:type="gramStart"/>
-      <w:r>
-        <w:t>3</w:t>
-      </w:r>
-      <w:proofErr w:type="gramEnd"/>
-    </w:p>
-    <w:p>
-      <w:pPr>
-        <w:pStyle w:val="ListParagraph"/>
-        <w:numPr>
-          <w:ilvl w:val="0"/>
-          <w:numId w:val="1"/>
-        </w:numPr>
-      </w:pPr>
-      <w:r>
-        <w:t>4</w:t>
-      </w:r>
-      <w:r>
-        <w:t>11</w:t>
-      </w:r>
-      <w:r>
-        <w:t xml:space="preserve"> la walking goomba </w:t>
-      </w:r>
-      <w:proofErr w:type="gramStart"/>
-      <w:r>
-        <w:t xml:space="preserve">màu </w:t>
-      </w:r>
-      <w:r>
-        <w:t xml:space="preserve"> vàng</w:t>
-      </w:r>
-      <w:proofErr w:type="gramEnd"/>
-      <w:r>
-        <w:t xml:space="preserve"> </w:t>
+        <w:t xml:space="preserve">11 la walking goomba màu </w:t>
+      </w:r>
+      <w:r>
+        <w:t xml:space="preserve"> vàng </w:t>
       </w:r>
       <w:r>
         <w:t>mới bị mario đạp xong màu vàng</w:t>
       </w:r>
       <w:r>
-        <w:t xml:space="preserve">: trong render la </w:t>
-      </w:r>
-      <w:r>
-        <w:t>4</w:t>
+        <w:t>: trong render la 4</w:t>
       </w:r>
     </w:p>
     <w:p>
@@ -2163,25 +2015,14 @@
         <w:t>41</w:t>
       </w:r>
       <w:r>
-        <w:t>2</w:t>
-      </w:r>
-      <w:r>
-        <w:t xml:space="preserve"> la walking goomba màu </w:t>
-      </w:r>
-      <w:r>
-        <w:t xml:space="preserve">nâu </w:t>
-      </w:r>
-      <w:r>
-        <w:t>mới bị mario đạp xong màu vàng</w:t>
-      </w:r>
-      <w:r>
-        <w:t xml:space="preserve">: trong render la </w:t>
-      </w:r>
-      <w:proofErr w:type="gramStart"/>
-      <w:r>
-        <w:t>5</w:t>
-      </w:r>
-      <w:proofErr w:type="gramEnd"/>
+        <w:t xml:space="preserve">2 la walking goomba màu </w:t>
+      </w:r>
+      <w:r>
+        <w:t>nâu mới bị mario đạp xong màu vàng</w:t>
+      </w:r>
+      <w:r>
+        <w:t>: trong render la 5</w:t>
+      </w:r>
     </w:p>
     <w:p>
       <w:pPr>
@@ -2226,12 +2067,23 @@
     </w:p>
     <w:p>
       <w:pPr>
-        <w:pStyle w:val="ListParagraph"/>
-        <w:numPr>
-          <w:ilvl w:val="0"/>
-          <w:numId w:val="1"/>
-        </w:numPr>
-      </w:pPr>
+        <w:pStyle w:val="Heading1"/>
+      </w:pPr>
+      <w:r>
+        <w:t>CLASS ColorBrick</w:t>
+      </w:r>
+    </w:p>
+    <w:p>
+      <w:pPr>
+        <w:pStyle w:val="ListParagraph"/>
+        <w:numPr>
+          <w:ilvl w:val="0"/>
+          <w:numId w:val="1"/>
+        </w:numPr>
+      </w:pPr>
+      <w:r>
+        <w:t xml:space="preserve"> Là class để mấy khung màu sắc tại vị trí phía trên cùng</w:t>
+      </w:r>
     </w:p>
     <w:sectPr>
       <w:pgSz w:w="12240" w:h="15840"/>

</xml_diff>

<commit_message>
add mushroom question brick
</commit_message>
<xml_diff>
--- a/nodeGame.docx
+++ b/nodeGame.docx
@@ -2083,6 +2083,14 @@
       </w:pPr>
       <w:r>
         <w:t xml:space="preserve"> Là class để mấy khung màu sắc tại vị trí phía trên cùng</w:t>
+      </w:r>
+    </w:p>
+    <w:p>
+      <w:pPr>
+        <w:pStyle w:val="Heading1"/>
+      </w:pPr>
+      <w:r>
+        <w:t>CLASS ITEM COIN</w:t>
       </w:r>
     </w:p>
     <w:sectPr>

</xml_diff>

<commit_message>
add ani end game
</commit_message>
<xml_diff>
--- a/nodeGame.docx
+++ b/nodeGame.docx
@@ -1,6 +1,6 @@
 
 <file path=word/document.xml><?xml version="1.0" encoding="utf-8"?>
-<w:document xmlns:wpc="http://schemas.microsoft.com/office/word/2010/wordprocessingCanvas" xmlns:cx="http://schemas.microsoft.com/office/drawing/2014/chartex" xmlns:cx1="http://schemas.microsoft.com/office/drawing/2015/9/8/chartex" xmlns:cx2="http://schemas.microsoft.com/office/drawing/2015/10/21/chartex" xmlns:cx3="http://schemas.microsoft.com/office/drawing/2016/5/9/chartex" xmlns:cx4="http://schemas.microsoft.com/office/drawing/2016/5/10/chartex" xmlns:cx5="http://schemas.microsoft.com/office/drawing/2016/5/11/chartex" xmlns:cx6="http://schemas.microsoft.com/office/drawing/2016/5/12/chartex" xmlns:cx7="http://schemas.microsoft.com/office/drawing/2016/5/13/chartex" xmlns:cx8="http://schemas.microsoft.com/office/drawing/2016/5/14/chartex" xmlns:mc="http://schemas.openxmlformats.org/markup-compatibility/2006" xmlns:aink="http://schemas.microsoft.com/office/drawing/2016/ink" xmlns:am3d="http://schemas.microsoft.com/office/drawing/2017/model3d" xmlns:o="urn:schemas-microsoft-com:office:office" xmlns:r="http://schemas.openxmlformats.org/officeDocument/2006/relationships" xmlns:m="http://schemas.openxmlformats.org/officeDocument/2006/math" xmlns:v="urn:schemas-microsoft-com:vml" xmlns:wp14="http://schemas.microsoft.com/office/word/2010/wordprocessingDrawing" xmlns:wp="http://schemas.openxmlformats.org/drawingml/2006/wordprocessingDrawing" xmlns:w10="urn:schemas-microsoft-com:office:word" xmlns:w="http://schemas.openxmlformats.org/wordprocessingml/2006/main" xmlns:w14="http://schemas.microsoft.com/office/word/2010/wordml" xmlns:w15="http://schemas.microsoft.com/office/word/2012/wordml" xmlns:w16cex="http://schemas.microsoft.com/office/word/2018/wordml/cex" xmlns:w16cid="http://schemas.microsoft.com/office/word/2016/wordml/cid" xmlns:w16="http://schemas.microsoft.com/office/word/2018/wordml" xmlns:w16se="http://schemas.microsoft.com/office/word/2015/wordml/symex" xmlns:wpg="http://schemas.microsoft.com/office/word/2010/wordprocessingGroup" xmlns:wpi="http://schemas.microsoft.com/office/word/2010/wordprocessingInk" xmlns:wne="http://schemas.microsoft.com/office/word/2006/wordml" xmlns:wps="http://schemas.microsoft.com/office/word/2010/wordprocessingShape" mc:Ignorable="w14 w15 w16se w16cid w16 w16cex wp14">
+<w:document xmlns:wpc="http://schemas.microsoft.com/office/word/2010/wordprocessingCanvas" xmlns:cx="http://schemas.microsoft.com/office/drawing/2014/chartex" xmlns:cx1="http://schemas.microsoft.com/office/drawing/2015/9/8/chartex" xmlns:cx2="http://schemas.microsoft.com/office/drawing/2015/10/21/chartex" xmlns:cx3="http://schemas.microsoft.com/office/drawing/2016/5/9/chartex" xmlns:cx4="http://schemas.microsoft.com/office/drawing/2016/5/10/chartex" xmlns:cx5="http://schemas.microsoft.com/office/drawing/2016/5/11/chartex" xmlns:cx6="http://schemas.microsoft.com/office/drawing/2016/5/12/chartex" xmlns:cx7="http://schemas.microsoft.com/office/drawing/2016/5/13/chartex" xmlns:cx8="http://schemas.microsoft.com/office/drawing/2016/5/14/chartex" xmlns:mc="http://schemas.openxmlformats.org/markup-compatibility/2006" xmlns:aink="http://schemas.microsoft.com/office/drawing/2016/ink" xmlns:am3d="http://schemas.microsoft.com/office/drawing/2017/model3d" xmlns:o="urn:schemas-microsoft-com:office:office" xmlns:r="http://schemas.openxmlformats.org/officeDocument/2006/relationships" xmlns:m="http://schemas.openxmlformats.org/officeDocument/2006/math" xmlns:v="urn:schemas-microsoft-com:vml" xmlns:wp14="http://schemas.microsoft.com/office/word/2010/wordprocessingDrawing" xmlns:wp="http://schemas.openxmlformats.org/drawingml/2006/wordprocessingDrawing" xmlns:w10="urn:schemas-microsoft-com:office:word" xmlns:w="http://schemas.openxmlformats.org/wordprocessingml/2006/main" xmlns:w14="http://schemas.microsoft.com/office/word/2010/wordml" xmlns:w15="http://schemas.microsoft.com/office/word/2012/wordml" xmlns:w16cex="http://schemas.microsoft.com/office/word/2018/wordml/cex" xmlns:w16cid="http://schemas.microsoft.com/office/word/2016/wordml/cid" xmlns:w16="http://schemas.microsoft.com/office/word/2018/wordml" xmlns:w16sdtdh="http://schemas.microsoft.com/office/word/2020/wordml/sdtdatahash" xmlns:w16se="http://schemas.microsoft.com/office/word/2015/wordml/symex" xmlns:wpg="http://schemas.microsoft.com/office/word/2010/wordprocessingGroup" xmlns:wpi="http://schemas.microsoft.com/office/word/2010/wordprocessingInk" xmlns:wne="http://schemas.microsoft.com/office/word/2006/wordml" xmlns:wps="http://schemas.microsoft.com/office/word/2010/wordprocessingShape" mc:Ignorable="w14 w15 w16se w16cid w16 w16cex w16sdtdh wp14">
   <w:body>
     <w:p>
       <w:pPr>
@@ -1899,25 +1899,19 @@
         <w:t xml:space="preserve"> </w:t>
       </w:r>
       <w:r>
-        <w:t xml:space="preserve">là walking </w:t>
-      </w:r>
-      <w:r>
-        <w:t>L</w:t>
-      </w:r>
-    </w:p>
-    <w:p>
-      <w:pPr>
-        <w:pStyle w:val="ListParagraph"/>
-        <w:numPr>
-          <w:ilvl w:val="0"/>
-          <w:numId w:val="1"/>
-        </w:numPr>
-      </w:pPr>
-      <w:r>
-        <w:t xml:space="preserve">2 là mới bị mario đập từ trên xuống, dùng để mario bring : </w:t>
-      </w:r>
-      <w:r>
-        <w:t>red</w:t>
+        <w:t>là walking L</w:t>
+      </w:r>
+    </w:p>
+    <w:p>
+      <w:pPr>
+        <w:pStyle w:val="ListParagraph"/>
+        <w:numPr>
+          <w:ilvl w:val="0"/>
+          <w:numId w:val="1"/>
+        </w:numPr>
+      </w:pPr>
+      <w:r>
+        <w:t>2 là mới bị mario đập từ trên xuống, dùng để mario bring : red</w:t>
       </w:r>
     </w:p>
     <w:p>
@@ -1956,34 +1950,19 @@
         </w:numPr>
       </w:pPr>
       <w:r>
-        <w:t xml:space="preserve">5 </w:t>
-      </w:r>
-      <w:r>
-        <w:t>là walking right</w:t>
-      </w:r>
-      <w:r>
-        <w:t xml:space="preserve"> màu xanh</w:t>
-      </w:r>
-    </w:p>
-    <w:p>
-      <w:pPr>
-        <w:pStyle w:val="ListParagraph"/>
-        <w:numPr>
-          <w:ilvl w:val="0"/>
-          <w:numId w:val="1"/>
-        </w:numPr>
-      </w:pPr>
-      <w:r>
-        <w:t xml:space="preserve"> 6 là </w:t>
-      </w:r>
-      <w:r>
-        <w:t xml:space="preserve">là walking </w:t>
-      </w:r>
-      <w:r>
-        <w:t>L</w:t>
-      </w:r>
-      <w:r>
-        <w:t xml:space="preserve"> màu xanh</w:t>
+        <w:t>5 là walking right màu xanh</w:t>
+      </w:r>
+    </w:p>
+    <w:p>
+      <w:pPr>
+        <w:pStyle w:val="ListParagraph"/>
+        <w:numPr>
+          <w:ilvl w:val="0"/>
+          <w:numId w:val="1"/>
+        </w:numPr>
+      </w:pPr>
+      <w:r>
+        <w:t xml:space="preserve"> 6 là là walking L màu xanh</w:t>
       </w:r>
     </w:p>
     <w:p>
@@ -2007,34 +1986,19 @@
         </w:numPr>
       </w:pPr>
       <w:r>
-        <w:t>8</w:t>
-      </w:r>
-      <w:r>
-        <w:t xml:space="preserve"> là xuay khi bị mario kick </w:t>
-      </w:r>
-      <w:r>
-        <w:t xml:space="preserve"> xanh</w:t>
-      </w:r>
-    </w:p>
-    <w:p>
-      <w:pPr>
-        <w:pStyle w:val="ListParagraph"/>
-        <w:numPr>
-          <w:ilvl w:val="0"/>
-          <w:numId w:val="1"/>
-        </w:numPr>
-      </w:pPr>
-      <w:r>
-        <w:t>9</w:t>
-      </w:r>
-      <w:r>
-        <w:t xml:space="preserve"> là đứng yên nhưng mũi </w:t>
-      </w:r>
-      <w:r>
-        <w:t>vào giữa</w:t>
-      </w:r>
-      <w:r>
-        <w:t xml:space="preserve"> màu Xanh</w:t>
+        <w:t>8 là xuay khi bị mario kick  xanh</w:t>
+      </w:r>
+    </w:p>
+    <w:p>
+      <w:pPr>
+        <w:pStyle w:val="ListParagraph"/>
+        <w:numPr>
+          <w:ilvl w:val="0"/>
+          <w:numId w:val="1"/>
+        </w:numPr>
+      </w:pPr>
+      <w:r>
+        <w:t>9 là đứng yên nhưng mũi vào giữa màu Xanh</w:t>
       </w:r>
     </w:p>
     <w:p>
@@ -2058,16 +2022,7 @@
         </w:numPr>
       </w:pPr>
       <w:r>
-        <w:t>11</w:t>
-      </w:r>
-      <w:r>
-        <w:t xml:space="preserve"> có Cánh walking</w:t>
-      </w:r>
-      <w:r>
-        <w:t xml:space="preserve"> L m</w:t>
-      </w:r>
-      <w:r>
-        <w:t>àu Xanh</w:t>
+        <w:t>11 có Cánh walking L màu Xanh</w:t>
       </w:r>
     </w:p>
     <w:p>
@@ -2091,61 +2046,37 @@
         </w:numPr>
       </w:pPr>
       <w:r>
+        <w:t>13 là xuay nhưng hướng lên trên màu Xanh</w:t>
+      </w:r>
+    </w:p>
+    <w:p>
+      <w:pPr>
+        <w:pStyle w:val="ListParagraph"/>
+        <w:numPr>
+          <w:ilvl w:val="0"/>
+          <w:numId w:val="1"/>
+        </w:numPr>
+      </w:pPr>
+      <w:r>
         <w:t>1</w:t>
       </w:r>
       <w:r>
-        <w:t>3</w:t>
-      </w:r>
-      <w:r>
-        <w:t xml:space="preserve"> là xuay nhưng hướng lên trên màu </w:t>
-      </w:r>
-      <w:r>
-        <w:t>Xanh</w:t>
-      </w:r>
-    </w:p>
-    <w:p>
-      <w:pPr>
-        <w:pStyle w:val="ListParagraph"/>
-        <w:numPr>
-          <w:ilvl w:val="0"/>
-          <w:numId w:val="1"/>
-        </w:numPr>
-      </w:pPr>
-      <w:r>
-        <w:t>1</w:t>
-      </w:r>
-      <w:r>
         <w:t>4</w:t>
       </w:r>
       <w:r>
-        <w:t xml:space="preserve"> là </w:t>
-      </w:r>
-      <w:r>
-        <w:t>đứng yên mũi vào giữa</w:t>
-      </w:r>
-      <w:r>
-        <w:t xml:space="preserve"> nhưng hướng lên trên màu Đỏ</w:t>
-      </w:r>
-    </w:p>
-    <w:p>
-      <w:pPr>
-        <w:pStyle w:val="ListParagraph"/>
-        <w:numPr>
-          <w:ilvl w:val="0"/>
-          <w:numId w:val="1"/>
-        </w:numPr>
-      </w:pPr>
-      <w:r>
-        <w:t>1</w:t>
-      </w:r>
-      <w:r>
-        <w:t>5</w:t>
-      </w:r>
-      <w:r>
-        <w:t xml:space="preserve"> là đứng yên mũi vào giữa nhưng hướng lên trên màu </w:t>
-      </w:r>
-      <w:r>
-        <w:t>Xanh</w:t>
+        <w:t xml:space="preserve"> là đứng yên mũi vào giữa nhưng hướng lên trên màu Đỏ</w:t>
+      </w:r>
+    </w:p>
+    <w:p>
+      <w:pPr>
+        <w:pStyle w:val="ListParagraph"/>
+        <w:numPr>
+          <w:ilvl w:val="0"/>
+          <w:numId w:val="1"/>
+        </w:numPr>
+      </w:pPr>
+      <w:r>
+        <w:t>15 là đứng yên mũi vào giữa nhưng hướng lên trên màu Xanh</w:t>
       </w:r>
     </w:p>
     <w:p>
@@ -2169,61 +2100,31 @@
         </w:numPr>
       </w:pPr>
       <w:r>
-        <w:t>1</w:t>
-      </w:r>
-      <w:r>
-        <w:t>7</w:t>
-      </w:r>
-      <w:r>
-        <w:t xml:space="preserve"> chuẩn bị hồi sinh vào </w:t>
-      </w:r>
-      <w:r>
-        <w:t>xanh</w:t>
-      </w:r>
-    </w:p>
-    <w:p>
-      <w:pPr>
-        <w:pStyle w:val="ListParagraph"/>
-        <w:numPr>
-          <w:ilvl w:val="0"/>
-          <w:numId w:val="1"/>
-        </w:numPr>
-      </w:pPr>
-      <w:r>
-        <w:t>1</w:t>
-      </w:r>
-      <w:r>
-        <w:t>8</w:t>
-      </w:r>
-      <w:r>
-        <w:t xml:space="preserve"> chuẩn bị hồi sinh </w:t>
-      </w:r>
-      <w:r>
-        <w:t xml:space="preserve"> huong len tren </w:t>
-      </w:r>
-      <w:r>
-        <w:t>vào đỏ</w:t>
-      </w:r>
-    </w:p>
-    <w:p>
-      <w:pPr>
-        <w:pStyle w:val="ListParagraph"/>
-        <w:numPr>
-          <w:ilvl w:val="0"/>
-          <w:numId w:val="1"/>
-        </w:numPr>
-      </w:pPr>
-      <w:r>
-        <w:t>1</w:t>
-      </w:r>
-      <w:r>
-        <w:t>9</w:t>
-      </w:r>
-      <w:r>
-        <w:t xml:space="preserve"> chuẩn bị hồi sinh huong len tren vào </w:t>
-      </w:r>
-      <w:r>
-        <w:t>xanh</w:t>
+        <w:t>17 chuẩn bị hồi sinh vào xanh</w:t>
+      </w:r>
+    </w:p>
+    <w:p>
+      <w:pPr>
+        <w:pStyle w:val="ListParagraph"/>
+        <w:numPr>
+          <w:ilvl w:val="0"/>
+          <w:numId w:val="1"/>
+        </w:numPr>
+      </w:pPr>
+      <w:r>
+        <w:t>18 chuẩn bị hồi sinh  huong len tren vào đỏ</w:t>
+      </w:r>
+    </w:p>
+    <w:p>
+      <w:pPr>
+        <w:pStyle w:val="ListParagraph"/>
+        <w:numPr>
+          <w:ilvl w:val="0"/>
+          <w:numId w:val="1"/>
+        </w:numPr>
+      </w:pPr>
+      <w:r>
+        <w:t>19 chuẩn bị hồi sinh huong len tren vào xanh</w:t>
       </w:r>
     </w:p>
     <w:p>
@@ -2516,6 +2417,64 @@
       </w:r>
       <w:r>
         <w:t>,..</w:t>
+      </w:r>
+    </w:p>
+    <w:p/>
+    <w:p/>
+    <w:p/>
+    <w:p/>
+    <w:p/>
+    <w:p/>
+    <w:p/>
+    <w:p/>
+    <w:p/>
+    <w:p/>
+    <w:p>
+      <w:pPr>
+        <w:pStyle w:val="ListParagraph"/>
+        <w:numPr>
+          <w:ilvl w:val="0"/>
+          <w:numId w:val="1"/>
+        </w:numPr>
+        <w:rPr>
+          <w:color w:val="FF0000"/>
+        </w:rPr>
+      </w:pPr>
+      <w:r>
+        <w:rPr>
+          <w:color w:val="FF0000"/>
+        </w:rPr>
+        <w:t>Note</w:t>
+      </w:r>
+    </w:p>
+    <w:p>
+      <w:pPr>
+        <w:pStyle w:val="ListParagraph"/>
+        <w:numPr>
+          <w:ilvl w:val="0"/>
+          <w:numId w:val="1"/>
+        </w:numPr>
+        <w:rPr>
+          <w:color w:val="000000" w:themeColor="text1"/>
+        </w:rPr>
+      </w:pPr>
+      <w:r>
+        <w:rPr>
+          <w:color w:val="000000" w:themeColor="text1"/>
+        </w:rPr>
+        <w:t>card text</w:t>
+      </w:r>
+      <w:r>
+        <w:rPr>
+          <w:color w:val="000000" w:themeColor="text1"/>
+        </w:rPr>
+        <w:t xml:space="preserve"> là con của </w:t>
+      </w:r>
+      <w:r>
+        <w:rPr>
+          <w:color w:val="000000" w:themeColor="text1"/>
+        </w:rPr>
+        <w:t>goalcards</w:t>
       </w:r>
     </w:p>
     <w:sectPr>
@@ -2529,7 +2488,7 @@
 </file>
 
 <file path=word/numbering.xml><?xml version="1.0" encoding="utf-8"?>
-<w:numbering xmlns:wpc="http://schemas.microsoft.com/office/word/2010/wordprocessingCanvas" xmlns:cx="http://schemas.microsoft.com/office/drawing/2014/chartex" xmlns:cx1="http://schemas.microsoft.com/office/drawing/2015/9/8/chartex" xmlns:cx2="http://schemas.microsoft.com/office/drawing/2015/10/21/chartex" xmlns:cx3="http://schemas.microsoft.com/office/drawing/2016/5/9/chartex" xmlns:cx4="http://schemas.microsoft.com/office/drawing/2016/5/10/chartex" xmlns:cx5="http://schemas.microsoft.com/office/drawing/2016/5/11/chartex" xmlns:cx6="http://schemas.microsoft.com/office/drawing/2016/5/12/chartex" xmlns:cx7="http://schemas.microsoft.com/office/drawing/2016/5/13/chartex" xmlns:cx8="http://schemas.microsoft.com/office/drawing/2016/5/14/chartex" xmlns:mc="http://schemas.openxmlformats.org/markup-compatibility/2006" xmlns:aink="http://schemas.microsoft.com/office/drawing/2016/ink" xmlns:am3d="http://schemas.microsoft.com/office/drawing/2017/model3d" xmlns:o="urn:schemas-microsoft-com:office:office" xmlns:r="http://schemas.openxmlformats.org/officeDocument/2006/relationships" xmlns:m="http://schemas.openxmlformats.org/officeDocument/2006/math" xmlns:v="urn:schemas-microsoft-com:vml" xmlns:wp14="http://schemas.microsoft.com/office/word/2010/wordprocessingDrawing" xmlns:wp="http://schemas.openxmlformats.org/drawingml/2006/wordprocessingDrawing" xmlns:w10="urn:schemas-microsoft-com:office:word" xmlns:w="http://schemas.openxmlformats.org/wordprocessingml/2006/main" xmlns:w14="http://schemas.microsoft.com/office/word/2010/wordml" xmlns:w15="http://schemas.microsoft.com/office/word/2012/wordml" xmlns:w16cex="http://schemas.microsoft.com/office/word/2018/wordml/cex" xmlns:w16cid="http://schemas.microsoft.com/office/word/2016/wordml/cid" xmlns:w16="http://schemas.microsoft.com/office/word/2018/wordml" xmlns:w16se="http://schemas.microsoft.com/office/word/2015/wordml/symex" xmlns:wpg="http://schemas.microsoft.com/office/word/2010/wordprocessingGroup" xmlns:wpi="http://schemas.microsoft.com/office/word/2010/wordprocessingInk" xmlns:wne="http://schemas.microsoft.com/office/word/2006/wordml" xmlns:wps="http://schemas.microsoft.com/office/word/2010/wordprocessingShape" mc:Ignorable="w14 w15 w16se w16cid w16 w16cex wp14">
+<w:numbering xmlns:wpc="http://schemas.microsoft.com/office/word/2010/wordprocessingCanvas" xmlns:cx="http://schemas.microsoft.com/office/drawing/2014/chartex" xmlns:cx1="http://schemas.microsoft.com/office/drawing/2015/9/8/chartex" xmlns:cx2="http://schemas.microsoft.com/office/drawing/2015/10/21/chartex" xmlns:cx3="http://schemas.microsoft.com/office/drawing/2016/5/9/chartex" xmlns:cx4="http://schemas.microsoft.com/office/drawing/2016/5/10/chartex" xmlns:cx5="http://schemas.microsoft.com/office/drawing/2016/5/11/chartex" xmlns:cx6="http://schemas.microsoft.com/office/drawing/2016/5/12/chartex" xmlns:cx7="http://schemas.microsoft.com/office/drawing/2016/5/13/chartex" xmlns:cx8="http://schemas.microsoft.com/office/drawing/2016/5/14/chartex" xmlns:mc="http://schemas.openxmlformats.org/markup-compatibility/2006" xmlns:aink="http://schemas.microsoft.com/office/drawing/2016/ink" xmlns:am3d="http://schemas.microsoft.com/office/drawing/2017/model3d" xmlns:o="urn:schemas-microsoft-com:office:office" xmlns:r="http://schemas.openxmlformats.org/officeDocument/2006/relationships" xmlns:m="http://schemas.openxmlformats.org/officeDocument/2006/math" xmlns:v="urn:schemas-microsoft-com:vml" xmlns:wp14="http://schemas.microsoft.com/office/word/2010/wordprocessingDrawing" xmlns:wp="http://schemas.openxmlformats.org/drawingml/2006/wordprocessingDrawing" xmlns:w10="urn:schemas-microsoft-com:office:word" xmlns:w="http://schemas.openxmlformats.org/wordprocessingml/2006/main" xmlns:w14="http://schemas.microsoft.com/office/word/2010/wordml" xmlns:w15="http://schemas.microsoft.com/office/word/2012/wordml" xmlns:w16cex="http://schemas.microsoft.com/office/word/2018/wordml/cex" xmlns:w16cid="http://schemas.microsoft.com/office/word/2016/wordml/cid" xmlns:w16="http://schemas.microsoft.com/office/word/2018/wordml" xmlns:w16sdtdh="http://schemas.microsoft.com/office/word/2020/wordml/sdtdatahash" xmlns:w16se="http://schemas.microsoft.com/office/word/2015/wordml/symex" xmlns:wpg="http://schemas.microsoft.com/office/word/2010/wordprocessingGroup" xmlns:wpi="http://schemas.microsoft.com/office/word/2010/wordprocessingInk" xmlns:wne="http://schemas.microsoft.com/office/word/2006/wordml" xmlns:wps="http://schemas.microsoft.com/office/word/2010/wordprocessingShape" mc:Ignorable="w14 w15 w16se w16cid w16 w16cex w16sdtdh wp14">
   <w:abstractNum w:abstractNumId="0" w15:restartNumberingAfterBreak="0">
     <w:nsid w:val="0BD94145"/>
     <w:multiLevelType w:val="hybridMultilevel"/>
@@ -3548,7 +3507,7 @@
 </file>
 
 <file path=word/styles.xml><?xml version="1.0" encoding="utf-8"?>
-<w:styles xmlns:mc="http://schemas.openxmlformats.org/markup-compatibility/2006" xmlns:r="http://schemas.openxmlformats.org/officeDocument/2006/relationships" xmlns:w="http://schemas.openxmlformats.org/wordprocessingml/2006/main" xmlns:w14="http://schemas.microsoft.com/office/word/2010/wordml" xmlns:w15="http://schemas.microsoft.com/office/word/2012/wordml" xmlns:w16cex="http://schemas.microsoft.com/office/word/2018/wordml/cex" xmlns:w16cid="http://schemas.microsoft.com/office/word/2016/wordml/cid" xmlns:w16="http://schemas.microsoft.com/office/word/2018/wordml" xmlns:w16se="http://schemas.microsoft.com/office/word/2015/wordml/symex" mc:Ignorable="w14 w15 w16se w16cid w16 w16cex">
+<w:styles xmlns:mc="http://schemas.openxmlformats.org/markup-compatibility/2006" xmlns:r="http://schemas.openxmlformats.org/officeDocument/2006/relationships" xmlns:w="http://schemas.openxmlformats.org/wordprocessingml/2006/main" xmlns:w14="http://schemas.microsoft.com/office/word/2010/wordml" xmlns:w15="http://schemas.microsoft.com/office/word/2012/wordml" xmlns:w16cex="http://schemas.microsoft.com/office/word/2018/wordml/cex" xmlns:w16cid="http://schemas.microsoft.com/office/word/2016/wordml/cid" xmlns:w16="http://schemas.microsoft.com/office/word/2018/wordml" xmlns:w16sdtdh="http://schemas.microsoft.com/office/word/2020/wordml/sdtdatahash" xmlns:w16se="http://schemas.microsoft.com/office/word/2015/wordml/symex" mc:Ignorable="w14 w15 w16se w16cid w16 w16cex w16sdtdh">
   <w:docDefaults>
     <w:rPrDefault>
       <w:rPr>

</xml_diff>

<commit_message>
add plant and bullet plant
</commit_message>
<xml_diff>
--- a/nodeGame.docx
+++ b/nodeGame.docx
@@ -2475,6 +2475,72 @@
           <w:color w:val="000000" w:themeColor="text1"/>
         </w:rPr>
         <w:t>goalcards</w:t>
+      </w:r>
+    </w:p>
+    <w:p>
+      <w:pPr>
+        <w:pStyle w:val="ListParagraph"/>
+        <w:numPr>
+          <w:ilvl w:val="0"/>
+          <w:numId w:val="1"/>
+        </w:numPr>
+        <w:rPr>
+          <w:color w:val="000000" w:themeColor="text1"/>
+        </w:rPr>
+      </w:pPr>
+      <w:r>
+        <w:rPr>
+          <w:b/>
+          <w:bCs/>
+          <w:color w:val="000000" w:themeColor="text1"/>
+        </w:rPr>
+        <w:t xml:space="preserve">class </w:t>
+      </w:r>
+      <w:r>
+        <w:rPr>
+          <w:rFonts w:ascii="Consolas" w:hAnsi="Consolas" w:cs="Consolas"/>
+          <w:color w:val="2B91AF"/>
+          <w:sz w:val="19"/>
+          <w:szCs w:val="19"/>
+        </w:rPr>
+        <w:t>C</w:t>
+      </w:r>
+      <w:r>
+        <w:rPr>
+          <w:rFonts w:ascii="Consolas" w:hAnsi="Consolas" w:cs="Consolas"/>
+          <w:color w:val="2B91AF"/>
+          <w:sz w:val="19"/>
+          <w:szCs w:val="19"/>
+        </w:rPr>
+        <w:t>f</w:t>
+      </w:r>
+      <w:r>
+        <w:rPr>
+          <w:rFonts w:ascii="Consolas" w:hAnsi="Consolas" w:cs="Consolas"/>
+          <w:color w:val="2B91AF"/>
+          <w:sz w:val="19"/>
+          <w:szCs w:val="19"/>
+        </w:rPr>
+        <w:t>irePiranhaPlant</w:t>
+      </w:r>
+      <w:r>
+        <w:rPr>
+          <w:rFonts w:ascii="Consolas" w:hAnsi="Consolas" w:cs="Consolas"/>
+          <w:color w:val="2B91AF"/>
+          <w:sz w:val="19"/>
+          <w:szCs w:val="19"/>
+        </w:rPr>
+        <w:t xml:space="preserve"> </w:t>
+      </w:r>
+      <w:r>
+        <w:rPr>
+          <w:rFonts w:ascii="Consolas" w:hAnsi="Consolas" w:cs="Consolas"/>
+          <w:b/>
+          <w:bCs/>
+          <w:sz w:val="19"/>
+          <w:szCs w:val="19"/>
+        </w:rPr>
+        <w:t>là bông hoa di chuyển lên xuống bắn đạn</w:t>
       </w:r>
     </w:p>
     <w:sectPr>

</xml_diff>

<commit_message>
adđ classs wood block
</commit_message>
<xml_diff>
--- a/nodeGame.docx
+++ b/nodeGame.docx
@@ -601,8 +601,13 @@
         </w:numPr>
       </w:pPr>
       <w:r>
-        <w:t>Take tortoiseshell: là mario trang thái mang rùa nhảy</w:t>
-      </w:r>
+        <w:t xml:space="preserve">Take tortoiseshell: là mario trang thái mang rùa </w:t>
+      </w:r>
+      <w:proofErr w:type="gramStart"/>
+      <w:r>
+        <w:t>nhảy</w:t>
+      </w:r>
+      <w:proofErr w:type="gramEnd"/>
     </w:p>
     <w:p>
       <w:pPr>
@@ -669,7 +674,15 @@
         </w:numPr>
       </w:pPr>
       <w:r>
-        <w:t>Mario sẽ là  từ 1000-&gt;1999</w:t>
+        <w:t xml:space="preserve">Mario sẽ </w:t>
+      </w:r>
+      <w:proofErr w:type="gramStart"/>
+      <w:r>
+        <w:t>là  từ</w:t>
+      </w:r>
+      <w:proofErr w:type="gramEnd"/>
+      <w:r>
+        <w:t xml:space="preserve"> 1000-&gt;1999</w:t>
       </w:r>
     </w:p>
     <w:p>
@@ -822,9 +835,11 @@
       <w:r>
         <w:t>Id trong hàm render mario là từ 0-&gt;</w:t>
       </w:r>
+      <w:proofErr w:type="gramStart"/>
       <w:r>
         <w:t>21</w:t>
       </w:r>
+      <w:proofErr w:type="gramEnd"/>
     </w:p>
     <w:p>
       <w:pPr>
@@ -870,12 +885,14 @@
       <w:r>
         <w:t>-&gt;</w:t>
       </w:r>
+      <w:proofErr w:type="gramStart"/>
       <w:r>
         <w:t>4</w:t>
       </w:r>
       <w:r>
         <w:t>5</w:t>
       </w:r>
+      <w:proofErr w:type="gramEnd"/>
     </w:p>
     <w:p>
       <w:pPr>
@@ -921,9 +938,11 @@
       <w:r>
         <w:t>Id trong hàm render mario là từ 46-&gt;</w:t>
       </w:r>
+      <w:proofErr w:type="gramStart"/>
       <w:r>
         <w:t>73</w:t>
       </w:r>
+      <w:proofErr w:type="gramEnd"/>
     </w:p>
     <w:p>
       <w:pPr>
@@ -969,9 +988,11 @@
       <w:r>
         <w:t>Id trong hàm render mario là từ 74-&gt;</w:t>
       </w:r>
+      <w:proofErr w:type="gramStart"/>
       <w:r>
         <w:t>99</w:t>
       </w:r>
+      <w:proofErr w:type="gramEnd"/>
     </w:p>
     <w:p>
       <w:pPr>
@@ -992,8 +1013,13 @@
         <w:ind w:left="1080"/>
       </w:pPr>
       <w:r>
-        <w:t>Small world map: id trong ham render la</w:t>
-      </w:r>
+        <w:t xml:space="preserve">Small world map: id trong ham render </w:t>
+      </w:r>
+      <w:proofErr w:type="gramStart"/>
+      <w:r>
+        <w:t>la</w:t>
+      </w:r>
+      <w:proofErr w:type="gramEnd"/>
     </w:p>
     <w:p/>
     <w:p>
@@ -1472,17 +1498,28 @@
           <w:sz w:val="19"/>
           <w:szCs w:val="19"/>
         </w:rPr>
-        <w:t xml:space="preserve"> toitorsell</w:t>
-      </w:r>
-      <w:r>
-        <w:rPr>
-          <w:rFonts w:ascii="Consolas" w:hAnsi="Consolas" w:cs="Consolas"/>
-          <w:color w:val="000000"/>
-          <w:sz w:val="19"/>
-          <w:szCs w:val="19"/>
-        </w:rPr>
         <w:t xml:space="preserve"> </w:t>
       </w:r>
+      <w:proofErr w:type="gramStart"/>
+      <w:r>
+        <w:rPr>
+          <w:rFonts w:ascii="Consolas" w:hAnsi="Consolas" w:cs="Consolas"/>
+          <w:color w:val="000000"/>
+          <w:sz w:val="19"/>
+          <w:szCs w:val="19"/>
+        </w:rPr>
+        <w:t>toitorsell</w:t>
+      </w:r>
+      <w:proofErr w:type="gramEnd"/>
+      <w:r>
+        <w:rPr>
+          <w:rFonts w:ascii="Consolas" w:hAnsi="Consolas" w:cs="Consolas"/>
+          <w:color w:val="000000"/>
+          <w:sz w:val="19"/>
+          <w:szCs w:val="19"/>
+        </w:rPr>
+        <w:t xml:space="preserve"> </w:t>
+      </w:r>
     </w:p>
     <w:p>
       <w:pPr>
@@ -1652,6 +1689,101 @@
           <w:sz w:val="19"/>
           <w:szCs w:val="19"/>
         </w:rPr>
+        <w:t xml:space="preserve"> là ani mario </w:t>
+      </w:r>
+      <w:proofErr w:type="gramStart"/>
+      <w:r>
+        <w:rPr>
+          <w:rFonts w:ascii="Consolas" w:hAnsi="Consolas" w:cs="Consolas"/>
+          <w:color w:val="000000"/>
+          <w:sz w:val="19"/>
+          <w:szCs w:val="19"/>
+        </w:rPr>
+        <w:t>fire</w:t>
+      </w:r>
+      <w:r>
+        <w:t xml:space="preserve"> </w:t>
+      </w:r>
+      <w:r>
+        <w:t xml:space="preserve"> </w:t>
+      </w:r>
+      <w:r>
+        <w:t>run</w:t>
+      </w:r>
+      <w:proofErr w:type="gramEnd"/>
+      <w:r>
+        <w:t xml:space="preserve"> fast left fire</w:t>
+      </w:r>
+    </w:p>
+    <w:p>
+      <w:pPr>
+        <w:pStyle w:val="ListParagraph"/>
+        <w:numPr>
+          <w:ilvl w:val="0"/>
+          <w:numId w:val="1"/>
+        </w:numPr>
+      </w:pPr>
+      <w:r>
+        <w:rPr>
+          <w:rFonts w:ascii="Consolas" w:hAnsi="Consolas" w:cs="Consolas"/>
+          <w:color w:val="000000"/>
+          <w:sz w:val="19"/>
+          <w:szCs w:val="19"/>
+        </w:rPr>
+        <w:t xml:space="preserve">ani-set: </w:t>
+      </w:r>
+      <w:r>
+        <w:rPr>
+          <w:rFonts w:ascii="Consolas" w:hAnsi="Consolas" w:cs="Consolas"/>
+          <w:color w:val="000000"/>
+          <w:sz w:val="19"/>
+          <w:szCs w:val="19"/>
+        </w:rPr>
+        <w:t>9</w:t>
+      </w:r>
+      <w:r>
+        <w:rPr>
+          <w:rFonts w:ascii="Consolas" w:hAnsi="Consolas" w:cs="Consolas"/>
+          <w:color w:val="000000"/>
+          <w:sz w:val="19"/>
+          <w:szCs w:val="19"/>
+        </w:rPr>
+        <w:t xml:space="preserve">0 là </w:t>
+      </w:r>
+      <w:r>
+        <w:rPr>
+          <w:rFonts w:ascii="Consolas" w:hAnsi="Consolas" w:cs="Consolas"/>
+          <w:color w:val="000000"/>
+          <w:sz w:val="19"/>
+          <w:szCs w:val="19"/>
+        </w:rPr>
+        <w:t>5</w:t>
+      </w:r>
+      <w:r>
+        <w:rPr>
+          <w:rFonts w:ascii="Consolas" w:hAnsi="Consolas" w:cs="Consolas"/>
+          <w:color w:val="000000"/>
+          <w:sz w:val="19"/>
+          <w:szCs w:val="19"/>
+        </w:rPr>
+        <w:t>9</w:t>
+      </w:r>
+      <w:r>
+        <w:rPr>
+          <w:rFonts w:ascii="Consolas" w:hAnsi="Consolas" w:cs="Consolas"/>
+          <w:color w:val="000000"/>
+          <w:sz w:val="19"/>
+          <w:szCs w:val="19"/>
+        </w:rPr>
+        <w:t>4</w:t>
+      </w:r>
+      <w:r>
+        <w:rPr>
+          <w:rFonts w:ascii="Consolas" w:hAnsi="Consolas" w:cs="Consolas"/>
+          <w:color w:val="000000"/>
+          <w:sz w:val="19"/>
+          <w:szCs w:val="19"/>
+        </w:rPr>
         <w:t xml:space="preserve"> là ani mario fire</w:t>
       </w:r>
       <w:r>
@@ -1661,109 +1793,42 @@
         <w:t xml:space="preserve"> </w:t>
       </w:r>
       <w:r>
-        <w:t>run fast left fire</w:t>
-      </w:r>
-    </w:p>
-    <w:p>
-      <w:pPr>
-        <w:pStyle w:val="ListParagraph"/>
-        <w:numPr>
-          <w:ilvl w:val="0"/>
-          <w:numId w:val="1"/>
-        </w:numPr>
-      </w:pPr>
-      <w:r>
-        <w:rPr>
-          <w:rFonts w:ascii="Consolas" w:hAnsi="Consolas" w:cs="Consolas"/>
-          <w:color w:val="000000"/>
-          <w:sz w:val="19"/>
-          <w:szCs w:val="19"/>
-        </w:rPr>
-        <w:t xml:space="preserve">ani-set: </w:t>
-      </w:r>
-      <w:r>
-        <w:rPr>
-          <w:rFonts w:ascii="Consolas" w:hAnsi="Consolas" w:cs="Consolas"/>
-          <w:color w:val="000000"/>
-          <w:sz w:val="19"/>
-          <w:szCs w:val="19"/>
-        </w:rPr>
-        <w:t>9</w:t>
-      </w:r>
-      <w:r>
-        <w:rPr>
-          <w:rFonts w:ascii="Consolas" w:hAnsi="Consolas" w:cs="Consolas"/>
-          <w:color w:val="000000"/>
-          <w:sz w:val="19"/>
-          <w:szCs w:val="19"/>
-        </w:rPr>
-        <w:t xml:space="preserve">0 là </w:t>
-      </w:r>
-      <w:r>
-        <w:rPr>
-          <w:rFonts w:ascii="Consolas" w:hAnsi="Consolas" w:cs="Consolas"/>
-          <w:color w:val="000000"/>
-          <w:sz w:val="19"/>
-          <w:szCs w:val="19"/>
-        </w:rPr>
-        <w:t>5</w:t>
-      </w:r>
-      <w:r>
-        <w:rPr>
-          <w:rFonts w:ascii="Consolas" w:hAnsi="Consolas" w:cs="Consolas"/>
-          <w:color w:val="000000"/>
-          <w:sz w:val="19"/>
-          <w:szCs w:val="19"/>
-        </w:rPr>
-        <w:t>9</w:t>
-      </w:r>
-      <w:r>
-        <w:rPr>
-          <w:rFonts w:ascii="Consolas" w:hAnsi="Consolas" w:cs="Consolas"/>
-          <w:color w:val="000000"/>
-          <w:sz w:val="19"/>
-          <w:szCs w:val="19"/>
-        </w:rPr>
-        <w:t>4</w:t>
-      </w:r>
-      <w:r>
-        <w:rPr>
-          <w:rFonts w:ascii="Consolas" w:hAnsi="Consolas" w:cs="Consolas"/>
-          <w:color w:val="000000"/>
-          <w:sz w:val="19"/>
-          <w:szCs w:val="19"/>
-        </w:rPr>
-        <w:t xml:space="preserve"> là ani mario fire</w:t>
-      </w:r>
-      <w:r>
         <w:t xml:space="preserve"> </w:t>
       </w:r>
       <w:r>
+        <w:t>sit fire left</w:t>
+      </w:r>
+      <w:r>
+        <w:t xml:space="preserve">, </w:t>
+      </w:r>
+      <w:r>
+        <w:rPr>
+          <w:rFonts w:ascii="Consolas" w:hAnsi="Consolas" w:cs="Consolas"/>
+          <w:color w:val="000000"/>
+          <w:sz w:val="19"/>
+          <w:szCs w:val="19"/>
+        </w:rPr>
+        <w:t xml:space="preserve">91 là _ là ani mario </w:t>
+      </w:r>
+      <w:proofErr w:type="gramStart"/>
+      <w:r>
+        <w:rPr>
+          <w:rFonts w:ascii="Consolas" w:hAnsi="Consolas" w:cs="Consolas"/>
+          <w:color w:val="000000"/>
+          <w:sz w:val="19"/>
+          <w:szCs w:val="19"/>
+        </w:rPr>
+        <w:t>fire</w:t>
+      </w:r>
+      <w:r>
         <w:t xml:space="preserve"> </w:t>
       </w:r>
       <w:r>
-        <w:t xml:space="preserve"> </w:t>
-      </w:r>
-      <w:r>
-        <w:t>sit fire left</w:t>
-      </w:r>
-      <w:r>
-        <w:t xml:space="preserve">, </w:t>
-      </w:r>
-      <w:r>
-        <w:rPr>
-          <w:rFonts w:ascii="Consolas" w:hAnsi="Consolas" w:cs="Consolas"/>
-          <w:color w:val="000000"/>
-          <w:sz w:val="19"/>
-          <w:szCs w:val="19"/>
-        </w:rPr>
-        <w:t>91 là _ là ani mario fire</w:t>
-      </w:r>
-      <w:r>
-        <w:t xml:space="preserve"> </w:t>
-      </w:r>
-      <w:r>
-        <w:t xml:space="preserve"> bắn lửa right</w:t>
+        <w:t xml:space="preserve"> bắn</w:t>
+      </w:r>
+      <w:proofErr w:type="gramEnd"/>
+      <w:r>
+        <w:t xml:space="preserve"> lửa right</w:t>
       </w:r>
       <w:r>
         <w:t xml:space="preserve">, </w:t>
@@ -2257,7 +2322,31 @@
           <w:numId w:val="1"/>
         </w:numPr>
       </w:pPr>
-    </w:p>
+      <w:r>
+        <w:t>Todo</w:t>
+      </w:r>
+    </w:p>
+    <w:p>
+      <w:pPr>
+        <w:pStyle w:val="Heading1"/>
+      </w:pPr>
+      <w:r>
+        <w:t>Class wood block</w:t>
+      </w:r>
+    </w:p>
+    <w:p>
+      <w:pPr>
+        <w:pStyle w:val="ListParagraph"/>
+        <w:numPr>
+          <w:ilvl w:val="0"/>
+          <w:numId w:val="1"/>
+        </w:numPr>
+      </w:pPr>
+      <w:r>
+        <w:t>Type = 7</w:t>
+      </w:r>
+    </w:p>
+    <w:p/>
     <w:p>
       <w:pPr>
         <w:pStyle w:val="Heading1"/>
@@ -2359,32 +2448,51 @@
         </w:numPr>
       </w:pPr>
       <w:r>
-        <w:t>Trạng thái mario trượt  -&gt; done</w:t>
-      </w:r>
-    </w:p>
-    <w:p>
-      <w:pPr>
-        <w:pStyle w:val="ListParagraph"/>
-        <w:numPr>
-          <w:ilvl w:val="0"/>
-          <w:numId w:val="1"/>
-        </w:numPr>
-      </w:pPr>
-      <w:r>
-        <w:t>Nhảy thấp -&gt; done</w:t>
-      </w:r>
-    </w:p>
-    <w:p>
-      <w:pPr>
-        <w:pStyle w:val="ListParagraph"/>
-        <w:numPr>
-          <w:ilvl w:val="0"/>
-          <w:numId w:val="1"/>
-        </w:numPr>
-      </w:pPr>
-      <w:r>
-        <w:t>Nhảy cao -&gt; done</w:t>
-      </w:r>
+        <w:t xml:space="preserve">Trạng thái mario </w:t>
+      </w:r>
+      <w:proofErr w:type="gramStart"/>
+      <w:r>
+        <w:t>trượt  -</w:t>
+      </w:r>
+      <w:proofErr w:type="gramEnd"/>
+      <w:r>
+        <w:t>&gt; done</w:t>
+      </w:r>
+    </w:p>
+    <w:p>
+      <w:pPr>
+        <w:pStyle w:val="ListParagraph"/>
+        <w:numPr>
+          <w:ilvl w:val="0"/>
+          <w:numId w:val="1"/>
+        </w:numPr>
+      </w:pPr>
+      <w:r>
+        <w:t xml:space="preserve">Nhảy thấp -&gt; </w:t>
+      </w:r>
+      <w:proofErr w:type="gramStart"/>
+      <w:r>
+        <w:t>done</w:t>
+      </w:r>
+      <w:proofErr w:type="gramEnd"/>
+    </w:p>
+    <w:p>
+      <w:pPr>
+        <w:pStyle w:val="ListParagraph"/>
+        <w:numPr>
+          <w:ilvl w:val="0"/>
+          <w:numId w:val="1"/>
+        </w:numPr>
+      </w:pPr>
+      <w:r>
+        <w:lastRenderedPageBreak/>
+        <w:t xml:space="preserve">Nhảy cao -&gt; </w:t>
+      </w:r>
+      <w:proofErr w:type="gramStart"/>
+      <w:r>
+        <w:t>done</w:t>
+      </w:r>
+      <w:proofErr w:type="gramEnd"/>
     </w:p>
     <w:p>
       <w:pPr>
@@ -2414,20 +2522,30 @@
         </w:numPr>
       </w:pPr>
       <w:r>
-        <w:t>Đang đi nhảy thấp -&gt; done</w:t>
-      </w:r>
-    </w:p>
-    <w:p>
-      <w:pPr>
-        <w:pStyle w:val="ListParagraph"/>
-        <w:numPr>
-          <w:ilvl w:val="0"/>
-          <w:numId w:val="1"/>
-        </w:numPr>
-      </w:pPr>
-      <w:r>
-        <w:t>Đang đi nhảy cao -&gt; done</w:t>
-      </w:r>
+        <w:t xml:space="preserve">Đang đi nhảy thấp -&gt; </w:t>
+      </w:r>
+      <w:proofErr w:type="gramStart"/>
+      <w:r>
+        <w:t>done</w:t>
+      </w:r>
+      <w:proofErr w:type="gramEnd"/>
+    </w:p>
+    <w:p>
+      <w:pPr>
+        <w:pStyle w:val="ListParagraph"/>
+        <w:numPr>
+          <w:ilvl w:val="0"/>
+          <w:numId w:val="1"/>
+        </w:numPr>
+      </w:pPr>
+      <w:r>
+        <w:t xml:space="preserve">Đang đi nhảy cao -&gt; </w:t>
+      </w:r>
+      <w:proofErr w:type="gramStart"/>
+      <w:r>
+        <w:t>done</w:t>
+      </w:r>
+      <w:proofErr w:type="gramEnd"/>
     </w:p>
     <w:p>
       <w:pPr>
@@ -2440,6 +2558,7 @@
       <w:r>
         <w:t xml:space="preserve">Đang nhảy lên thì không được nhảy tiếp -&gt; </w:t>
       </w:r>
+      <w:proofErr w:type="gramStart"/>
       <w:r>
         <w:rPr>
           <w:b/>
@@ -2447,19 +2566,24 @@
         </w:rPr>
         <w:t>pending</w:t>
       </w:r>
-    </w:p>
-    <w:p>
-      <w:pPr>
-        <w:pStyle w:val="ListParagraph"/>
-        <w:numPr>
-          <w:ilvl w:val="0"/>
-          <w:numId w:val="1"/>
-        </w:numPr>
-      </w:pPr>
-      <w:r>
-        <w:lastRenderedPageBreak/>
-        <w:t>Nhạy nhanh và nhảy -&gt; done</w:t>
-      </w:r>
+      <w:proofErr w:type="gramEnd"/>
+    </w:p>
+    <w:p>
+      <w:pPr>
+        <w:pStyle w:val="ListParagraph"/>
+        <w:numPr>
+          <w:ilvl w:val="0"/>
+          <w:numId w:val="1"/>
+        </w:numPr>
+      </w:pPr>
+      <w:r>
+        <w:t xml:space="preserve">Nhạy nhanh và nhảy -&gt; </w:t>
+      </w:r>
+      <w:proofErr w:type="gramStart"/>
+      <w:r>
+        <w:t>done</w:t>
+      </w:r>
+      <w:proofErr w:type="gramEnd"/>
     </w:p>
     <w:p>
       <w:pPr>
@@ -2542,13 +2666,21 @@
         </w:numPr>
       </w:pPr>
       <w:r>
-        <w:t>Trạng thái mario trượt</w:t>
+        <w:t xml:space="preserve">Trạng thái mario </w:t>
+      </w:r>
+      <w:proofErr w:type="gramStart"/>
+      <w:r>
+        <w:t>trượt</w:t>
       </w:r>
       <w:r>
         <w:t xml:space="preserve"> </w:t>
       </w:r>
       <w:r>
-        <w:t xml:space="preserve"> -&gt; done</w:t>
+        <w:t xml:space="preserve"> -</w:t>
+      </w:r>
+      <w:proofErr w:type="gramEnd"/>
+      <w:r>
+        <w:t>&gt; done</w:t>
       </w:r>
     </w:p>
     <w:p>
@@ -2563,8 +2695,13 @@
         <w:t>Nhảy thấp -&gt;</w:t>
       </w:r>
       <w:r>
-        <w:t xml:space="preserve"> done</w:t>
-      </w:r>
+        <w:t xml:space="preserve"> </w:t>
+      </w:r>
+      <w:proofErr w:type="gramStart"/>
+      <w:r>
+        <w:t>done</w:t>
+      </w:r>
+      <w:proofErr w:type="gramEnd"/>
     </w:p>
     <w:p>
       <w:pPr>
@@ -2578,8 +2715,13 @@
         <w:t>Nhảy cao</w:t>
       </w:r>
       <w:r>
-        <w:t xml:space="preserve"> -&gt; done</w:t>
-      </w:r>
+        <w:t xml:space="preserve"> -&gt; </w:t>
+      </w:r>
+      <w:proofErr w:type="gramStart"/>
+      <w:r>
+        <w:t>done</w:t>
+      </w:r>
+      <w:proofErr w:type="gramEnd"/>
     </w:p>
     <w:p>
       <w:pPr>
@@ -2615,8 +2757,13 @@
         <w:t>Đang đi nhảy thấp</w:t>
       </w:r>
       <w:r>
-        <w:t xml:space="preserve"> -&gt; done</w:t>
-      </w:r>
+        <w:t xml:space="preserve"> -&gt; </w:t>
+      </w:r>
+      <w:proofErr w:type="gramStart"/>
+      <w:r>
+        <w:t>done</w:t>
+      </w:r>
+      <w:proofErr w:type="gramEnd"/>
     </w:p>
     <w:p>
       <w:pPr>
@@ -2630,8 +2777,13 @@
         <w:t>Đang đi nhảy cao</w:t>
       </w:r>
       <w:r>
-        <w:t xml:space="preserve"> -&gt; done</w:t>
-      </w:r>
+        <w:t xml:space="preserve"> -&gt; </w:t>
+      </w:r>
+      <w:proofErr w:type="gramStart"/>
+      <w:r>
+        <w:t>done</w:t>
+      </w:r>
+      <w:proofErr w:type="gramEnd"/>
     </w:p>
     <w:p>
       <w:pPr>
@@ -2647,6 +2799,7 @@
       <w:r>
         <w:t xml:space="preserve"> -&gt; </w:t>
       </w:r>
+      <w:proofErr w:type="gramStart"/>
       <w:r>
         <w:rPr>
           <w:b/>
@@ -2654,6 +2807,7 @@
         </w:rPr>
         <w:t>pending</w:t>
       </w:r>
+      <w:proofErr w:type="gramEnd"/>
     </w:p>
     <w:p>
       <w:pPr>
@@ -2667,8 +2821,13 @@
         <w:t>Nhạy nhanh và nhảy</w:t>
       </w:r>
       <w:r>
-        <w:t xml:space="preserve"> -&gt; done</w:t>
-      </w:r>
+        <w:t xml:space="preserve"> -&gt; </w:t>
+      </w:r>
+      <w:proofErr w:type="gramStart"/>
+      <w:r>
+        <w:t>done</w:t>
+      </w:r>
+      <w:proofErr w:type="gramEnd"/>
     </w:p>
     <w:p>
       <w:pPr>
@@ -2744,6 +2903,7 @@
       <w:r>
         <w:t xml:space="preserve">-&gt; </w:t>
       </w:r>
+      <w:proofErr w:type="gramStart"/>
       <w:r>
         <w:rPr>
           <w:b/>
@@ -2751,6 +2911,7 @@
         </w:rPr>
         <w:t>done</w:t>
       </w:r>
+      <w:proofErr w:type="gramEnd"/>
     </w:p>
     <w:p>
       <w:pPr>
@@ -2766,6 +2927,7 @@
       <w:r>
         <w:t xml:space="preserve">-&gt; </w:t>
       </w:r>
+      <w:proofErr w:type="gramStart"/>
       <w:r>
         <w:rPr>
           <w:b/>
@@ -2773,6 +2935,7 @@
         </w:rPr>
         <w:t>done</w:t>
       </w:r>
+      <w:proofErr w:type="gramEnd"/>
     </w:p>
     <w:p>
       <w:pPr>
@@ -2788,6 +2951,7 @@
       <w:r>
         <w:t xml:space="preserve"> -&gt; </w:t>
       </w:r>
+      <w:proofErr w:type="gramStart"/>
       <w:r>
         <w:rPr>
           <w:b/>
@@ -2795,6 +2959,7 @@
         </w:rPr>
         <w:t>done</w:t>
       </w:r>
+      <w:proofErr w:type="gramEnd"/>
     </w:p>
     <w:p>
       <w:pPr>
@@ -2888,6 +3053,7 @@
       <w:r>
         <w:t xml:space="preserve"> </w:t>
       </w:r>
+      <w:proofErr w:type="gramStart"/>
       <w:r>
         <w:rPr>
           <w:b/>
@@ -2895,6 +3061,7 @@
         </w:rPr>
         <w:t>Done</w:t>
       </w:r>
+      <w:proofErr w:type="gramEnd"/>
     </w:p>
     <w:p>
       <w:pPr>
@@ -2973,6 +3140,7 @@
         <w:pStyle w:val="Heading1"/>
       </w:pPr>
       <w:r>
+        <w:lastRenderedPageBreak/>
         <w:t>CLASS KOOPAS</w:t>
       </w:r>
     </w:p>
@@ -2985,20 +3153,30 @@
         </w:numPr>
       </w:pPr>
       <w:r>
-        <w:t>Animation set</w:t>
-      </w:r>
-    </w:p>
-    <w:p>
-      <w:pPr>
-        <w:pStyle w:val="ListParagraph"/>
-        <w:numPr>
-          <w:ilvl w:val="0"/>
-          <w:numId w:val="1"/>
-        </w:numPr>
-      </w:pPr>
-      <w:r>
-        <w:t>0 là walking right màu đỏ</w:t>
-      </w:r>
+        <w:t xml:space="preserve">Animation </w:t>
+      </w:r>
+      <w:proofErr w:type="gramStart"/>
+      <w:r>
+        <w:t>set</w:t>
+      </w:r>
+      <w:proofErr w:type="gramEnd"/>
+    </w:p>
+    <w:p>
+      <w:pPr>
+        <w:pStyle w:val="ListParagraph"/>
+        <w:numPr>
+          <w:ilvl w:val="0"/>
+          <w:numId w:val="1"/>
+        </w:numPr>
+      </w:pPr>
+      <w:r>
+        <w:t xml:space="preserve">0 là walking right màu </w:t>
+      </w:r>
+      <w:proofErr w:type="gramStart"/>
+      <w:r>
+        <w:t>đỏ</w:t>
+      </w:r>
+      <w:proofErr w:type="gramEnd"/>
     </w:p>
     <w:p>
       <w:pPr>
@@ -3015,31 +3193,43 @@
         <w:t xml:space="preserve"> </w:t>
       </w:r>
       <w:r>
-        <w:t>là walking L</w:t>
-      </w:r>
-    </w:p>
-    <w:p>
-      <w:pPr>
-        <w:pStyle w:val="ListParagraph"/>
-        <w:numPr>
-          <w:ilvl w:val="0"/>
-          <w:numId w:val="1"/>
-        </w:numPr>
-      </w:pPr>
-      <w:r>
-        <w:t>2 là mới bị mario đập từ trên xuống, dùng để mario bring : red</w:t>
-      </w:r>
-    </w:p>
-    <w:p>
-      <w:pPr>
-        <w:pStyle w:val="ListParagraph"/>
-        <w:numPr>
-          <w:ilvl w:val="0"/>
-          <w:numId w:val="1"/>
-        </w:numPr>
-      </w:pPr>
-      <w:r>
-        <w:lastRenderedPageBreak/>
+        <w:t xml:space="preserve">là walking </w:t>
+      </w:r>
+      <w:proofErr w:type="gramStart"/>
+      <w:r>
+        <w:t>L</w:t>
+      </w:r>
+      <w:proofErr w:type="gramEnd"/>
+    </w:p>
+    <w:p>
+      <w:pPr>
+        <w:pStyle w:val="ListParagraph"/>
+        <w:numPr>
+          <w:ilvl w:val="0"/>
+          <w:numId w:val="1"/>
+        </w:numPr>
+      </w:pPr>
+      <w:r>
+        <w:t xml:space="preserve">2 là mới bị mario đập từ trên xuống, dùng để mario </w:t>
+      </w:r>
+      <w:proofErr w:type="gramStart"/>
+      <w:r>
+        <w:t>bring :</w:t>
+      </w:r>
+      <w:proofErr w:type="gramEnd"/>
+      <w:r>
+        <w:t xml:space="preserve"> red</w:t>
+      </w:r>
+    </w:p>
+    <w:p>
+      <w:pPr>
+        <w:pStyle w:val="ListParagraph"/>
+        <w:numPr>
+          <w:ilvl w:val="0"/>
+          <w:numId w:val="1"/>
+        </w:numPr>
+      </w:pPr>
+      <w:r>
         <w:t xml:space="preserve">3 là xuay khi bị mario kick </w:t>
       </w:r>
     </w:p>
@@ -3067,20 +3257,30 @@
         </w:numPr>
       </w:pPr>
       <w:r>
-        <w:t>5 là walking right màu xanh</w:t>
-      </w:r>
-    </w:p>
-    <w:p>
-      <w:pPr>
-        <w:pStyle w:val="ListParagraph"/>
-        <w:numPr>
-          <w:ilvl w:val="0"/>
-          <w:numId w:val="1"/>
-        </w:numPr>
-      </w:pPr>
-      <w:r>
-        <w:t xml:space="preserve"> 6 là là walking L màu xanh</w:t>
-      </w:r>
+        <w:t xml:space="preserve">5 là walking right màu </w:t>
+      </w:r>
+      <w:proofErr w:type="gramStart"/>
+      <w:r>
+        <w:t>xanh</w:t>
+      </w:r>
+      <w:proofErr w:type="gramEnd"/>
+    </w:p>
+    <w:p>
+      <w:pPr>
+        <w:pStyle w:val="ListParagraph"/>
+        <w:numPr>
+          <w:ilvl w:val="0"/>
+          <w:numId w:val="1"/>
+        </w:numPr>
+      </w:pPr>
+      <w:r>
+        <w:t xml:space="preserve"> 6 là là walking L màu </w:t>
+      </w:r>
+      <w:proofErr w:type="gramStart"/>
+      <w:r>
+        <w:t>xanh</w:t>
+      </w:r>
+      <w:proofErr w:type="gramEnd"/>
     </w:p>
     <w:p>
       <w:pPr>
@@ -3103,8 +3303,13 @@
         </w:numPr>
       </w:pPr>
       <w:r>
-        <w:t>8 là xuay khi bị mario kick  xanh</w:t>
-      </w:r>
+        <w:t xml:space="preserve">8 là xuay khi bị mario </w:t>
+      </w:r>
+      <w:proofErr w:type="gramStart"/>
+      <w:r>
+        <w:t>kick  xanh</w:t>
+      </w:r>
+      <w:proofErr w:type="gramEnd"/>
     </w:p>
     <w:p>
       <w:pPr>
@@ -3127,20 +3332,30 @@
         </w:numPr>
       </w:pPr>
       <w:r>
-        <w:t>10 có Cánh walking R màu Xanh</w:t>
-      </w:r>
-    </w:p>
-    <w:p>
-      <w:pPr>
-        <w:pStyle w:val="ListParagraph"/>
-        <w:numPr>
-          <w:ilvl w:val="0"/>
-          <w:numId w:val="1"/>
-        </w:numPr>
-      </w:pPr>
-      <w:r>
-        <w:t>11 có Cánh walking L màu Xanh</w:t>
-      </w:r>
+        <w:t xml:space="preserve">10 có Cánh walking R màu </w:t>
+      </w:r>
+      <w:proofErr w:type="gramStart"/>
+      <w:r>
+        <w:t>Xanh</w:t>
+      </w:r>
+      <w:proofErr w:type="gramEnd"/>
+    </w:p>
+    <w:p>
+      <w:pPr>
+        <w:pStyle w:val="ListParagraph"/>
+        <w:numPr>
+          <w:ilvl w:val="0"/>
+          <w:numId w:val="1"/>
+        </w:numPr>
+      </w:pPr>
+      <w:r>
+        <w:t xml:space="preserve">11 có Cánh walking L màu </w:t>
+      </w:r>
+      <w:proofErr w:type="gramStart"/>
+      <w:r>
+        <w:t>Xanh</w:t>
+      </w:r>
+      <w:proofErr w:type="gramEnd"/>
     </w:p>
     <w:p>
       <w:pPr>
@@ -3229,7 +3444,15 @@
         </w:numPr>
       </w:pPr>
       <w:r>
-        <w:t>18 chuẩn bị hồi sinh  huong len tren vào đỏ</w:t>
+        <w:t xml:space="preserve">18 chuẩn bị hồi </w:t>
+      </w:r>
+      <w:proofErr w:type="gramStart"/>
+      <w:r>
+        <w:t>sinh  huong</w:t>
+      </w:r>
+      <w:proofErr w:type="gramEnd"/>
+      <w:r>
+        <w:t xml:space="preserve"> len tren vào đỏ</w:t>
       </w:r>
     </w:p>
     <w:p>
@@ -3289,8 +3512,13 @@
         </w:numPr>
       </w:pPr>
       <w:r>
-        <w:t>Animation set</w:t>
-      </w:r>
+        <w:t xml:space="preserve">Animation </w:t>
+      </w:r>
+      <w:proofErr w:type="gramStart"/>
+      <w:r>
+        <w:t>set</w:t>
+      </w:r>
+      <w:proofErr w:type="gramEnd"/>
     </w:p>
     <w:p>
       <w:pPr>
@@ -3304,8 +3532,13 @@
         <w:t>401</w:t>
       </w:r>
       <w:r>
-        <w:t xml:space="preserve"> la walking goomba màu vàn: trong render la 0</w:t>
-      </w:r>
+        <w:t xml:space="preserve"> la walking goomba màu vàn: trong render la </w:t>
+      </w:r>
+      <w:proofErr w:type="gramStart"/>
+      <w:r>
+        <w:t>0</w:t>
+      </w:r>
+      <w:proofErr w:type="gramEnd"/>
     </w:p>
     <w:p>
       <w:pPr>
@@ -3325,8 +3558,13 @@
         <w:t>nâu</w:t>
       </w:r>
       <w:r>
-        <w:t>: trong render la 1</w:t>
-      </w:r>
+        <w:t xml:space="preserve">: trong render la </w:t>
+      </w:r>
+      <w:proofErr w:type="gramStart"/>
+      <w:r>
+        <w:t>1</w:t>
+      </w:r>
+      <w:proofErr w:type="gramEnd"/>
     </w:p>
     <w:p>
       <w:pPr>
@@ -3346,8 +3584,13 @@
         <w:t>nâu có cánh đang bay</w:t>
       </w:r>
       <w:r>
-        <w:t>: trong render la 2</w:t>
-      </w:r>
+        <w:t xml:space="preserve">: trong render la </w:t>
+      </w:r>
+      <w:proofErr w:type="gramStart"/>
+      <w:r>
+        <w:t>2</w:t>
+      </w:r>
+      <w:proofErr w:type="gramEnd"/>
     </w:p>
     <w:p>
       <w:pPr>
@@ -3367,8 +3610,13 @@
         <w:t>nâu có cánh mà đang úp vào</w:t>
       </w:r>
       <w:r>
-        <w:t>: trong render la 3</w:t>
-      </w:r>
+        <w:t xml:space="preserve">: trong render la </w:t>
+      </w:r>
+      <w:proofErr w:type="gramStart"/>
+      <w:r>
+        <w:t>3</w:t>
+      </w:r>
+      <w:proofErr w:type="gramEnd"/>
     </w:p>
     <w:p>
       <w:pPr>
@@ -3382,10 +3630,18 @@
         <w:t>4</w:t>
       </w:r>
       <w:r>
-        <w:t xml:space="preserve">11 la walking goomba màu </w:t>
-      </w:r>
-      <w:r>
-        <w:t xml:space="preserve"> vàng </w:t>
+        <w:t xml:space="preserve">11 la walking goomba </w:t>
+      </w:r>
+      <w:proofErr w:type="gramStart"/>
+      <w:r>
+        <w:t xml:space="preserve">màu </w:t>
+      </w:r>
+      <w:r>
+        <w:t xml:space="preserve"> vàng</w:t>
+      </w:r>
+      <w:proofErr w:type="gramEnd"/>
+      <w:r>
+        <w:t xml:space="preserve"> </w:t>
       </w:r>
       <w:r>
         <w:t>mới bị mario đạp xong màu vàng</w:t>
@@ -3412,8 +3668,13 @@
         <w:t>nâu mới bị mario đạp xong màu vàng</w:t>
       </w:r>
       <w:r>
-        <w:t>: trong render la 5</w:t>
-      </w:r>
+        <w:t xml:space="preserve">: trong render la </w:t>
+      </w:r>
+      <w:proofErr w:type="gramStart"/>
+      <w:r>
+        <w:t>5</w:t>
+      </w:r>
+      <w:proofErr w:type="gramEnd"/>
     </w:p>
     <w:p>
       <w:pPr>
@@ -3481,6 +3742,7 @@
         <w:pStyle w:val="Heading1"/>
       </w:pPr>
       <w:r>
+        <w:lastRenderedPageBreak/>
         <w:t>CLASS ITEM COIN</w:t>
       </w:r>
     </w:p>
@@ -3508,7 +3770,6 @@
         </w:rPr>
       </w:pPr>
       <w:r>
-        <w:lastRenderedPageBreak/>
         <w:t xml:space="preserve">CLASS </w:t>
       </w:r>
       <w:r>
@@ -3530,11 +3791,16 @@
         </w:numPr>
       </w:pPr>
       <w:r>
-        <w:t>Dùng màu đường để nơi những tấm màu xanh, trắng</w:t>
+        <w:t xml:space="preserve">Dùng màu đường để nơi những tấm màu xanh, </w:t>
+      </w:r>
+      <w:proofErr w:type="gramStart"/>
+      <w:r>
+        <w:t>trắng</w:t>
       </w:r>
       <w:r>
         <w:t>,..</w:t>
       </w:r>
+      <w:proofErr w:type="gramEnd"/>
     </w:p>
     <w:p/>
     <w:p/>

</xml_diff>

<commit_message>
add coin in hub
</commit_message>
<xml_diff>
--- a/nodeGame.docx
+++ b/nodeGame.docx
@@ -601,13 +601,8 @@
         </w:numPr>
       </w:pPr>
       <w:r>
-        <w:t xml:space="preserve">Take tortoiseshell: là mario trang thái mang rùa </w:t>
-      </w:r>
-      <w:proofErr w:type="gramStart"/>
-      <w:r>
-        <w:t>nhảy</w:t>
-      </w:r>
-      <w:proofErr w:type="gramEnd"/>
+        <w:t>Take tortoiseshell: là mario trang thái mang rùa nhảy</w:t>
+      </w:r>
     </w:p>
     <w:p>
       <w:pPr>
@@ -674,15 +669,7 @@
         </w:numPr>
       </w:pPr>
       <w:r>
-        <w:t xml:space="preserve">Mario sẽ </w:t>
-      </w:r>
-      <w:proofErr w:type="gramStart"/>
-      <w:r>
-        <w:t>là  từ</w:t>
-      </w:r>
-      <w:proofErr w:type="gramEnd"/>
-      <w:r>
-        <w:t xml:space="preserve"> 1000-&gt;1999</w:t>
+        <w:t>Mario sẽ là  từ 1000-&gt;1999</w:t>
       </w:r>
     </w:p>
     <w:p>
@@ -835,11 +822,9 @@
       <w:r>
         <w:t>Id trong hàm render mario là từ 0-&gt;</w:t>
       </w:r>
-      <w:proofErr w:type="gramStart"/>
       <w:r>
         <w:t>21</w:t>
       </w:r>
-      <w:proofErr w:type="gramEnd"/>
     </w:p>
     <w:p>
       <w:pPr>
@@ -885,14 +870,12 @@
       <w:r>
         <w:t>-&gt;</w:t>
       </w:r>
-      <w:proofErr w:type="gramStart"/>
       <w:r>
         <w:t>4</w:t>
       </w:r>
       <w:r>
         <w:t>5</w:t>
       </w:r>
-      <w:proofErr w:type="gramEnd"/>
     </w:p>
     <w:p>
       <w:pPr>
@@ -938,11 +921,9 @@
       <w:r>
         <w:t>Id trong hàm render mario là từ 46-&gt;</w:t>
       </w:r>
-      <w:proofErr w:type="gramStart"/>
       <w:r>
         <w:t>73</w:t>
       </w:r>
-      <w:proofErr w:type="gramEnd"/>
     </w:p>
     <w:p>
       <w:pPr>
@@ -988,11 +969,9 @@
       <w:r>
         <w:t>Id trong hàm render mario là từ 74-&gt;</w:t>
       </w:r>
-      <w:proofErr w:type="gramStart"/>
       <w:r>
         <w:t>99</w:t>
       </w:r>
-      <w:proofErr w:type="gramEnd"/>
     </w:p>
     <w:p>
       <w:pPr>
@@ -1013,13 +992,8 @@
         <w:ind w:left="1080"/>
       </w:pPr>
       <w:r>
-        <w:t xml:space="preserve">Small world map: id trong ham render </w:t>
-      </w:r>
-      <w:proofErr w:type="gramStart"/>
-      <w:r>
-        <w:t>la</w:t>
-      </w:r>
-      <w:proofErr w:type="gramEnd"/>
+        <w:t>Small world map: id trong ham render la</w:t>
+      </w:r>
     </w:p>
     <w:p/>
     <w:p>
@@ -1084,34 +1058,7 @@
           <w:sz w:val="19"/>
           <w:szCs w:val="19"/>
         </w:rPr>
-        <w:t>STATE_MARIO_UP_LEVEL</w:t>
-      </w:r>
-      <w:r>
-        <w:rPr>
-          <w:rFonts w:ascii="Consolas" w:hAnsi="Consolas" w:cs="Consolas"/>
-          <w:color w:val="6F008A"/>
-          <w:sz w:val="19"/>
-          <w:szCs w:val="19"/>
-        </w:rPr>
-        <w:t xml:space="preserve"> là state </w:t>
-      </w:r>
-      <w:r>
-        <w:rPr>
-          <w:rFonts w:ascii="Consolas" w:hAnsi="Consolas" w:cs="Consolas"/>
-          <w:color w:val="6F008A"/>
-          <w:sz w:val="19"/>
-          <w:szCs w:val="19"/>
-        </w:rPr>
-        <w:t>MARIO_STATE_GROWUP</w:t>
-      </w:r>
-      <w:r>
-        <w:rPr>
-          <w:rFonts w:ascii="Consolas" w:hAnsi="Consolas" w:cs="Consolas"/>
-          <w:color w:val="6F008A"/>
-          <w:sz w:val="19"/>
-          <w:szCs w:val="19"/>
-        </w:rPr>
-        <w:t xml:space="preserve"> trong game A</w:t>
+        <w:t>STATE_MARIO_UP_LEVEL là state MARIO_STATE_GROWUP trong game A</w:t>
       </w:r>
     </w:p>
     <w:p>
@@ -1129,8 +1076,17 @@
           <w:sz w:val="19"/>
           <w:szCs w:val="19"/>
         </w:rPr>
-        <w:t>marioStateSmoke</w:t>
-      </w:r>
+        <w:t>marioStateSmoke là state khi va chạm với lá (leaf)</w:t>
+      </w:r>
+    </w:p>
+    <w:p>
+      <w:pPr>
+        <w:pStyle w:val="ListParagraph"/>
+        <w:numPr>
+          <w:ilvl w:val="0"/>
+          <w:numId w:val="1"/>
+        </w:numPr>
+      </w:pPr>
       <w:r>
         <w:rPr>
           <w:rFonts w:ascii="Consolas" w:hAnsi="Consolas" w:cs="Consolas"/>
@@ -1138,7 +1094,7 @@
           <w:sz w:val="19"/>
           <w:szCs w:val="19"/>
         </w:rPr>
-        <w:t xml:space="preserve"> là state khi va chạm với lá (leaf)</w:t>
+        <w:t>handlerMarioUpLevelSmoke: xử lí khi va chạm với lá</w:t>
       </w:r>
     </w:p>
     <w:p>
@@ -1156,8 +1112,17 @@
           <w:sz w:val="19"/>
           <w:szCs w:val="19"/>
         </w:rPr>
-        <w:t>handlerMarioUpLevelSmoke</w:t>
-      </w:r>
+        <w:t>ani-set: 30 là 534 là ani mario fire jump.</w:t>
+      </w:r>
+    </w:p>
+    <w:p>
+      <w:pPr>
+        <w:pStyle w:val="ListParagraph"/>
+        <w:numPr>
+          <w:ilvl w:val="0"/>
+          <w:numId w:val="1"/>
+        </w:numPr>
+      </w:pPr>
       <w:r>
         <w:rPr>
           <w:rFonts w:ascii="Consolas" w:hAnsi="Consolas" w:cs="Consolas"/>
@@ -1165,7 +1130,7 @@
           <w:sz w:val="19"/>
           <w:szCs w:val="19"/>
         </w:rPr>
-        <w:t>: xử lí khi va chạm với lá</w:t>
+        <w:t>ani-set: 40 là 544 là ani mario small toitorsell right.</w:t>
       </w:r>
     </w:p>
     <w:p>
@@ -1183,17 +1148,8 @@
           <w:sz w:val="19"/>
           <w:szCs w:val="19"/>
         </w:rPr>
-        <w:t>ani-set: 30 là 534 là ani mario fire jump.</w:t>
-      </w:r>
-    </w:p>
-    <w:p>
-      <w:pPr>
-        <w:pStyle w:val="ListParagraph"/>
-        <w:numPr>
-          <w:ilvl w:val="0"/>
-          <w:numId w:val="1"/>
-        </w:numPr>
-      </w:pPr>
+        <w:t xml:space="preserve">ani-set: 50 là 554 là ani mario </w:t>
+      </w:r>
       <w:r>
         <w:rPr>
           <w:rFonts w:ascii="Consolas" w:hAnsi="Consolas" w:cs="Consolas"/>
@@ -1201,7 +1157,7 @@
           <w:sz w:val="19"/>
           <w:szCs w:val="19"/>
         </w:rPr>
-        <w:t xml:space="preserve">ani-set: </w:t>
+        <w:t>big</w:t>
       </w:r>
       <w:r>
         <w:rPr>
@@ -1210,6 +1166,141 @@
           <w:sz w:val="19"/>
           <w:szCs w:val="19"/>
         </w:rPr>
+        <w:t xml:space="preserve"> </w:t>
+      </w:r>
+      <w:r>
+        <w:rPr>
+          <w:rFonts w:ascii="Consolas" w:hAnsi="Consolas" w:cs="Consolas"/>
+          <w:color w:val="000000"/>
+          <w:sz w:val="19"/>
+          <w:szCs w:val="19"/>
+        </w:rPr>
+        <w:t xml:space="preserve">jump </w:t>
+      </w:r>
+      <w:r>
+        <w:rPr>
+          <w:rFonts w:ascii="Consolas" w:hAnsi="Consolas" w:cs="Consolas"/>
+          <w:color w:val="000000"/>
+          <w:sz w:val="19"/>
+          <w:szCs w:val="19"/>
+        </w:rPr>
+        <w:t>toitorsell right.</w:t>
+      </w:r>
+    </w:p>
+    <w:p>
+      <w:pPr>
+        <w:pStyle w:val="ListParagraph"/>
+        <w:numPr>
+          <w:ilvl w:val="0"/>
+          <w:numId w:val="1"/>
+        </w:numPr>
+      </w:pPr>
+      <w:r>
+        <w:rPr>
+          <w:rFonts w:ascii="Consolas" w:hAnsi="Consolas" w:cs="Consolas"/>
+          <w:color w:val="000000"/>
+          <w:sz w:val="19"/>
+          <w:szCs w:val="19"/>
+        </w:rPr>
+        <w:t>ani-set: 60 là 564 là ani mario big walk right toitorsell,</w:t>
+      </w:r>
+      <w:r>
+        <w:rPr>
+          <w:rFonts w:ascii="Consolas" w:hAnsi="Consolas" w:cs="Consolas"/>
+          <w:color w:val="000000"/>
+          <w:sz w:val="19"/>
+          <w:szCs w:val="19"/>
+        </w:rPr>
+        <w:t xml:space="preserve"> </w:t>
+      </w:r>
+      <w:r>
+        <w:rPr>
+          <w:rFonts w:ascii="Consolas" w:hAnsi="Consolas" w:cs="Consolas"/>
+          <w:color w:val="000000"/>
+          <w:sz w:val="19"/>
+          <w:szCs w:val="19"/>
+        </w:rPr>
+        <w:t xml:space="preserve">61 là 565 là ani mario big walk left toitorsell </w:t>
+      </w:r>
+    </w:p>
+    <w:p>
+      <w:pPr>
+        <w:pStyle w:val="ListParagraph"/>
+        <w:numPr>
+          <w:ilvl w:val="0"/>
+          <w:numId w:val="1"/>
+        </w:numPr>
+      </w:pPr>
+      <w:r>
+        <w:rPr>
+          <w:rFonts w:ascii="Consolas" w:hAnsi="Consolas" w:cs="Consolas"/>
+          <w:color w:val="000000"/>
+          <w:sz w:val="19"/>
+          <w:szCs w:val="19"/>
+        </w:rPr>
+        <w:t xml:space="preserve">ani-set: 70 là </w:t>
+      </w:r>
+      <w:r>
+        <w:rPr>
+          <w:rFonts w:ascii="Consolas" w:hAnsi="Consolas" w:cs="Consolas"/>
+          <w:color w:val="000000"/>
+          <w:sz w:val="19"/>
+          <w:szCs w:val="19"/>
+        </w:rPr>
+        <w:t>574</w:t>
+      </w:r>
+      <w:r>
+        <w:rPr>
+          <w:rFonts w:ascii="Consolas" w:hAnsi="Consolas" w:cs="Consolas"/>
+          <w:color w:val="000000"/>
+          <w:sz w:val="19"/>
+          <w:szCs w:val="19"/>
+        </w:rPr>
+        <w:t xml:space="preserve"> là ani mario fire turn right.</w:t>
+      </w:r>
+    </w:p>
+    <w:p>
+      <w:pPr>
+        <w:pStyle w:val="ListParagraph"/>
+        <w:numPr>
+          <w:ilvl w:val="0"/>
+          <w:numId w:val="1"/>
+        </w:numPr>
+      </w:pPr>
+      <w:r>
+        <w:rPr>
+          <w:rFonts w:ascii="Consolas" w:hAnsi="Consolas" w:cs="Consolas"/>
+          <w:color w:val="000000"/>
+          <w:sz w:val="19"/>
+          <w:szCs w:val="19"/>
+        </w:rPr>
+        <w:t xml:space="preserve">ani-set: 80 là </w:t>
+      </w:r>
+      <w:r>
+        <w:rPr>
+          <w:rFonts w:ascii="Consolas" w:hAnsi="Consolas" w:cs="Consolas"/>
+          <w:color w:val="000000"/>
+          <w:sz w:val="19"/>
+          <w:szCs w:val="19"/>
+        </w:rPr>
+        <w:t>5</w:t>
+      </w:r>
+      <w:r>
+        <w:rPr>
+          <w:rFonts w:ascii="Consolas" w:hAnsi="Consolas" w:cs="Consolas"/>
+          <w:color w:val="000000"/>
+          <w:sz w:val="19"/>
+          <w:szCs w:val="19"/>
+        </w:rPr>
+        <w:t>8</w:t>
+      </w:r>
+      <w:r>
+        <w:rPr>
+          <w:rFonts w:ascii="Consolas" w:hAnsi="Consolas" w:cs="Consolas"/>
+          <w:color w:val="000000"/>
+          <w:sz w:val="19"/>
+          <w:szCs w:val="19"/>
+        </w:rPr>
         <w:t>4</w:t>
       </w:r>
       <w:r>
@@ -1219,8 +1310,26 @@
           <w:sz w:val="19"/>
           <w:szCs w:val="19"/>
         </w:rPr>
-        <w:t>0 là 5</w:t>
-      </w:r>
+        <w:t xml:space="preserve"> là ani mario fire</w:t>
+      </w:r>
+      <w:r>
+        <w:t xml:space="preserve"> </w:t>
+      </w:r>
+      <w:r>
+        <w:t xml:space="preserve"> </w:t>
+      </w:r>
+      <w:r>
+        <w:t>run fast left fire</w:t>
+      </w:r>
+    </w:p>
+    <w:p>
+      <w:pPr>
+        <w:pStyle w:val="ListParagraph"/>
+        <w:numPr>
+          <w:ilvl w:val="0"/>
+          <w:numId w:val="1"/>
+        </w:numPr>
+      </w:pPr>
       <w:r>
         <w:rPr>
           <w:rFonts w:ascii="Consolas" w:hAnsi="Consolas" w:cs="Consolas"/>
@@ -1228,6 +1337,33 @@
           <w:sz w:val="19"/>
           <w:szCs w:val="19"/>
         </w:rPr>
+        <w:t xml:space="preserve">ani-set: 90 là </w:t>
+      </w:r>
+      <w:r>
+        <w:rPr>
+          <w:rFonts w:ascii="Consolas" w:hAnsi="Consolas" w:cs="Consolas"/>
+          <w:color w:val="000000"/>
+          <w:sz w:val="19"/>
+          <w:szCs w:val="19"/>
+        </w:rPr>
+        <w:t>5</w:t>
+      </w:r>
+      <w:r>
+        <w:rPr>
+          <w:rFonts w:ascii="Consolas" w:hAnsi="Consolas" w:cs="Consolas"/>
+          <w:color w:val="000000"/>
+          <w:sz w:val="19"/>
+          <w:szCs w:val="19"/>
+        </w:rPr>
+        <w:t>9</w:t>
+      </w:r>
+      <w:r>
+        <w:rPr>
+          <w:rFonts w:ascii="Consolas" w:hAnsi="Consolas" w:cs="Consolas"/>
+          <w:color w:val="000000"/>
+          <w:sz w:val="19"/>
+          <w:szCs w:val="19"/>
+        </w:rPr>
         <w:t>4</w:t>
       </w:r>
       <w:r>
@@ -1237,7 +1373,19 @@
           <w:sz w:val="19"/>
           <w:szCs w:val="19"/>
         </w:rPr>
-        <w:t xml:space="preserve">4 là ani </w:t>
+        <w:t xml:space="preserve"> là ani mario fire</w:t>
+      </w:r>
+      <w:r>
+        <w:t xml:space="preserve"> </w:t>
+      </w:r>
+      <w:r>
+        <w:t xml:space="preserve">  </w:t>
+      </w:r>
+      <w:r>
+        <w:t>sit fire left</w:t>
+      </w:r>
+      <w:r>
+        <w:t xml:space="preserve">, </w:t>
       </w:r>
       <w:r>
         <w:rPr>
@@ -1246,7 +1394,13 @@
           <w:sz w:val="19"/>
           <w:szCs w:val="19"/>
         </w:rPr>
-        <w:t>mario small toitorsell right</w:t>
+        <w:t>91 là _ là ani mario fire</w:t>
+      </w:r>
+      <w:r>
+        <w:t xml:space="preserve"> </w:t>
+      </w:r>
+      <w:r>
+        <w:t xml:space="preserve"> bắn lửa right, </w:t>
       </w:r>
       <w:r>
         <w:rPr>
@@ -1255,7 +1409,13 @@
           <w:sz w:val="19"/>
           <w:szCs w:val="19"/>
         </w:rPr>
-        <w:t>.</w:t>
+        <w:t>92 là _ là ani mario fire</w:t>
+      </w:r>
+      <w:r>
+        <w:t xml:space="preserve"> </w:t>
+      </w:r>
+      <w:r>
+        <w:t xml:space="preserve"> bắn lửa left</w:t>
       </w:r>
     </w:p>
     <w:p>
@@ -1273,673 +1433,7 @@
           <w:sz w:val="19"/>
           <w:szCs w:val="19"/>
         </w:rPr>
-        <w:t xml:space="preserve">ani-set: </w:t>
-      </w:r>
-      <w:r>
-        <w:rPr>
-          <w:rFonts w:ascii="Consolas" w:hAnsi="Consolas" w:cs="Consolas"/>
-          <w:color w:val="000000"/>
-          <w:sz w:val="19"/>
-          <w:szCs w:val="19"/>
-        </w:rPr>
-        <w:t>5</w:t>
-      </w:r>
-      <w:r>
-        <w:rPr>
-          <w:rFonts w:ascii="Consolas" w:hAnsi="Consolas" w:cs="Consolas"/>
-          <w:color w:val="000000"/>
-          <w:sz w:val="19"/>
-          <w:szCs w:val="19"/>
-        </w:rPr>
-        <w:t>0 là 5</w:t>
-      </w:r>
-      <w:r>
-        <w:rPr>
-          <w:rFonts w:ascii="Consolas" w:hAnsi="Consolas" w:cs="Consolas"/>
-          <w:color w:val="000000"/>
-          <w:sz w:val="19"/>
-          <w:szCs w:val="19"/>
-        </w:rPr>
-        <w:t>5</w:t>
-      </w:r>
-      <w:r>
-        <w:rPr>
-          <w:rFonts w:ascii="Consolas" w:hAnsi="Consolas" w:cs="Consolas"/>
-          <w:color w:val="000000"/>
-          <w:sz w:val="19"/>
-          <w:szCs w:val="19"/>
-        </w:rPr>
-        <w:t xml:space="preserve">4 là ani mario </w:t>
-      </w:r>
-      <w:r>
-        <w:rPr>
-          <w:rFonts w:ascii="Consolas" w:hAnsi="Consolas" w:cs="Consolas"/>
-          <w:color w:val="000000"/>
-          <w:sz w:val="19"/>
-          <w:szCs w:val="19"/>
-        </w:rPr>
-        <w:t>big</w:t>
-      </w:r>
-      <w:r>
-        <w:rPr>
-          <w:rFonts w:ascii="Consolas" w:hAnsi="Consolas" w:cs="Consolas"/>
-          <w:color w:val="000000"/>
-          <w:sz w:val="19"/>
-          <w:szCs w:val="19"/>
-        </w:rPr>
-        <w:t xml:space="preserve"> </w:t>
-      </w:r>
-      <w:r>
-        <w:rPr>
-          <w:rFonts w:ascii="Consolas" w:hAnsi="Consolas" w:cs="Consolas"/>
-          <w:color w:val="000000"/>
-          <w:sz w:val="19"/>
-          <w:szCs w:val="19"/>
-        </w:rPr>
-        <w:t xml:space="preserve">jump </w:t>
-      </w:r>
-      <w:r>
-        <w:rPr>
-          <w:rFonts w:ascii="Consolas" w:hAnsi="Consolas" w:cs="Consolas"/>
-          <w:color w:val="000000"/>
-          <w:sz w:val="19"/>
-          <w:szCs w:val="19"/>
-        </w:rPr>
-        <w:t>toitorsell right.</w:t>
-      </w:r>
-    </w:p>
-    <w:p>
-      <w:pPr>
-        <w:pStyle w:val="ListParagraph"/>
-        <w:numPr>
-          <w:ilvl w:val="0"/>
-          <w:numId w:val="1"/>
-        </w:numPr>
-      </w:pPr>
-      <w:r>
-        <w:rPr>
-          <w:rFonts w:ascii="Consolas" w:hAnsi="Consolas" w:cs="Consolas"/>
-          <w:color w:val="000000"/>
-          <w:sz w:val="19"/>
-          <w:szCs w:val="19"/>
-        </w:rPr>
-        <w:t xml:space="preserve">ani-set: </w:t>
-      </w:r>
-      <w:r>
-        <w:rPr>
-          <w:rFonts w:ascii="Consolas" w:hAnsi="Consolas" w:cs="Consolas"/>
-          <w:color w:val="000000"/>
-          <w:sz w:val="19"/>
-          <w:szCs w:val="19"/>
-        </w:rPr>
-        <w:t>60</w:t>
-      </w:r>
-      <w:r>
-        <w:rPr>
-          <w:rFonts w:ascii="Consolas" w:hAnsi="Consolas" w:cs="Consolas"/>
-          <w:color w:val="000000"/>
-          <w:sz w:val="19"/>
-          <w:szCs w:val="19"/>
-        </w:rPr>
-        <w:t xml:space="preserve"> là 5</w:t>
-      </w:r>
-      <w:r>
-        <w:rPr>
-          <w:rFonts w:ascii="Consolas" w:hAnsi="Consolas" w:cs="Consolas"/>
-          <w:color w:val="000000"/>
-          <w:sz w:val="19"/>
-          <w:szCs w:val="19"/>
-        </w:rPr>
-        <w:t>6</w:t>
-      </w:r>
-      <w:r>
-        <w:rPr>
-          <w:rFonts w:ascii="Consolas" w:hAnsi="Consolas" w:cs="Consolas"/>
-          <w:color w:val="000000"/>
-          <w:sz w:val="19"/>
-          <w:szCs w:val="19"/>
-        </w:rPr>
-        <w:t xml:space="preserve">4 là ani mario big </w:t>
-      </w:r>
-      <w:r>
-        <w:rPr>
-          <w:rFonts w:ascii="Consolas" w:hAnsi="Consolas" w:cs="Consolas"/>
-          <w:color w:val="000000"/>
-          <w:sz w:val="19"/>
-          <w:szCs w:val="19"/>
-        </w:rPr>
-        <w:t>walk</w:t>
-      </w:r>
-      <w:r>
-        <w:rPr>
-          <w:rFonts w:ascii="Consolas" w:hAnsi="Consolas" w:cs="Consolas"/>
-          <w:color w:val="000000"/>
-          <w:sz w:val="19"/>
-          <w:szCs w:val="19"/>
-        </w:rPr>
-        <w:t xml:space="preserve"> right</w:t>
-      </w:r>
-      <w:r>
-        <w:rPr>
-          <w:rFonts w:ascii="Consolas" w:hAnsi="Consolas" w:cs="Consolas"/>
-          <w:color w:val="000000"/>
-          <w:sz w:val="19"/>
-          <w:szCs w:val="19"/>
-        </w:rPr>
-        <w:t xml:space="preserve"> toitorsell,</w:t>
-      </w:r>
-      <w:r>
-        <w:rPr>
-          <w:rFonts w:ascii="Consolas" w:hAnsi="Consolas" w:cs="Consolas"/>
-          <w:color w:val="000000"/>
-          <w:sz w:val="19"/>
-          <w:szCs w:val="19"/>
-        </w:rPr>
-        <w:t xml:space="preserve"> </w:t>
-      </w:r>
-      <w:r>
-        <w:rPr>
-          <w:rFonts w:ascii="Consolas" w:hAnsi="Consolas" w:cs="Consolas"/>
-          <w:color w:val="000000"/>
-          <w:sz w:val="19"/>
-          <w:szCs w:val="19"/>
-        </w:rPr>
-        <w:t>6</w:t>
-      </w:r>
-      <w:r>
-        <w:rPr>
-          <w:rFonts w:ascii="Consolas" w:hAnsi="Consolas" w:cs="Consolas"/>
-          <w:color w:val="000000"/>
-          <w:sz w:val="19"/>
-          <w:szCs w:val="19"/>
-        </w:rPr>
-        <w:t>1</w:t>
-      </w:r>
-      <w:r>
-        <w:rPr>
-          <w:rFonts w:ascii="Consolas" w:hAnsi="Consolas" w:cs="Consolas"/>
-          <w:color w:val="000000"/>
-          <w:sz w:val="19"/>
-          <w:szCs w:val="19"/>
-        </w:rPr>
-        <w:t xml:space="preserve"> là 56</w:t>
-      </w:r>
-      <w:r>
-        <w:rPr>
-          <w:rFonts w:ascii="Consolas" w:hAnsi="Consolas" w:cs="Consolas"/>
-          <w:color w:val="000000"/>
-          <w:sz w:val="19"/>
-          <w:szCs w:val="19"/>
-        </w:rPr>
-        <w:t>5</w:t>
-      </w:r>
-      <w:r>
-        <w:rPr>
-          <w:rFonts w:ascii="Consolas" w:hAnsi="Consolas" w:cs="Consolas"/>
-          <w:color w:val="000000"/>
-          <w:sz w:val="19"/>
-          <w:szCs w:val="19"/>
-        </w:rPr>
-        <w:t xml:space="preserve"> là ani mario big walk </w:t>
-      </w:r>
-      <w:r>
-        <w:rPr>
-          <w:rFonts w:ascii="Consolas" w:hAnsi="Consolas" w:cs="Consolas"/>
-          <w:color w:val="000000"/>
-          <w:sz w:val="19"/>
-          <w:szCs w:val="19"/>
-        </w:rPr>
-        <w:t>left</w:t>
-      </w:r>
-      <w:r>
-        <w:rPr>
-          <w:rFonts w:ascii="Consolas" w:hAnsi="Consolas" w:cs="Consolas"/>
-          <w:color w:val="000000"/>
-          <w:sz w:val="19"/>
-          <w:szCs w:val="19"/>
-        </w:rPr>
-        <w:t xml:space="preserve"> </w:t>
-      </w:r>
-      <w:proofErr w:type="gramStart"/>
-      <w:r>
-        <w:rPr>
-          <w:rFonts w:ascii="Consolas" w:hAnsi="Consolas" w:cs="Consolas"/>
-          <w:color w:val="000000"/>
-          <w:sz w:val="19"/>
-          <w:szCs w:val="19"/>
-        </w:rPr>
-        <w:t>toitorsell</w:t>
-      </w:r>
-      <w:proofErr w:type="gramEnd"/>
-      <w:r>
-        <w:rPr>
-          <w:rFonts w:ascii="Consolas" w:hAnsi="Consolas" w:cs="Consolas"/>
-          <w:color w:val="000000"/>
-          <w:sz w:val="19"/>
-          <w:szCs w:val="19"/>
-        </w:rPr>
-        <w:t xml:space="preserve"> </w:t>
-      </w:r>
-    </w:p>
-    <w:p>
-      <w:pPr>
-        <w:pStyle w:val="ListParagraph"/>
-        <w:numPr>
-          <w:ilvl w:val="0"/>
-          <w:numId w:val="1"/>
-        </w:numPr>
-      </w:pPr>
-      <w:r>
-        <w:rPr>
-          <w:rFonts w:ascii="Consolas" w:hAnsi="Consolas" w:cs="Consolas"/>
-          <w:color w:val="000000"/>
-          <w:sz w:val="19"/>
-          <w:szCs w:val="19"/>
-        </w:rPr>
-        <w:t xml:space="preserve">ani-set: </w:t>
-      </w:r>
-      <w:r>
-        <w:rPr>
-          <w:rFonts w:ascii="Consolas" w:hAnsi="Consolas" w:cs="Consolas"/>
-          <w:color w:val="000000"/>
-          <w:sz w:val="19"/>
-          <w:szCs w:val="19"/>
-        </w:rPr>
-        <w:t>7</w:t>
-      </w:r>
-      <w:r>
-        <w:rPr>
-          <w:rFonts w:ascii="Consolas" w:hAnsi="Consolas" w:cs="Consolas"/>
-          <w:color w:val="000000"/>
-          <w:sz w:val="19"/>
-          <w:szCs w:val="19"/>
-        </w:rPr>
-        <w:t xml:space="preserve">0 là </w:t>
-      </w:r>
-      <w:r>
-        <w:rPr>
-          <w:rFonts w:ascii="Consolas" w:hAnsi="Consolas" w:cs="Consolas"/>
-          <w:color w:val="000000"/>
-          <w:sz w:val="19"/>
-          <w:szCs w:val="19"/>
-        </w:rPr>
-        <w:t>574</w:t>
-      </w:r>
-      <w:r>
-        <w:rPr>
-          <w:rFonts w:ascii="Consolas" w:hAnsi="Consolas" w:cs="Consolas"/>
-          <w:color w:val="000000"/>
-          <w:sz w:val="19"/>
-          <w:szCs w:val="19"/>
-        </w:rPr>
-        <w:t xml:space="preserve"> </w:t>
-      </w:r>
-      <w:r>
-        <w:rPr>
-          <w:rFonts w:ascii="Consolas" w:hAnsi="Consolas" w:cs="Consolas"/>
-          <w:color w:val="000000"/>
-          <w:sz w:val="19"/>
-          <w:szCs w:val="19"/>
-        </w:rPr>
-        <w:t xml:space="preserve">là ani mario </w:t>
-      </w:r>
-      <w:r>
-        <w:rPr>
-          <w:rFonts w:ascii="Consolas" w:hAnsi="Consolas" w:cs="Consolas"/>
-          <w:color w:val="000000"/>
-          <w:sz w:val="19"/>
-          <w:szCs w:val="19"/>
-        </w:rPr>
-        <w:t>fire</w:t>
-      </w:r>
-      <w:r>
-        <w:rPr>
-          <w:rFonts w:ascii="Consolas" w:hAnsi="Consolas" w:cs="Consolas"/>
-          <w:color w:val="000000"/>
-          <w:sz w:val="19"/>
-          <w:szCs w:val="19"/>
-        </w:rPr>
-        <w:t xml:space="preserve"> </w:t>
-      </w:r>
-      <w:r>
-        <w:rPr>
-          <w:rFonts w:ascii="Consolas" w:hAnsi="Consolas" w:cs="Consolas"/>
-          <w:color w:val="000000"/>
-          <w:sz w:val="19"/>
-          <w:szCs w:val="19"/>
-        </w:rPr>
-        <w:t xml:space="preserve">turn </w:t>
-      </w:r>
-      <w:r>
-        <w:rPr>
-          <w:rFonts w:ascii="Consolas" w:hAnsi="Consolas" w:cs="Consolas"/>
-          <w:color w:val="000000"/>
-          <w:sz w:val="19"/>
-          <w:szCs w:val="19"/>
-        </w:rPr>
-        <w:t>right.</w:t>
-      </w:r>
-    </w:p>
-    <w:p>
-      <w:pPr>
-        <w:pStyle w:val="ListParagraph"/>
-        <w:numPr>
-          <w:ilvl w:val="0"/>
-          <w:numId w:val="1"/>
-        </w:numPr>
-      </w:pPr>
-      <w:r>
-        <w:rPr>
-          <w:rFonts w:ascii="Consolas" w:hAnsi="Consolas" w:cs="Consolas"/>
-          <w:color w:val="000000"/>
-          <w:sz w:val="19"/>
-          <w:szCs w:val="19"/>
-        </w:rPr>
-        <w:t xml:space="preserve">ani-set: </w:t>
-      </w:r>
-      <w:r>
-        <w:rPr>
-          <w:rFonts w:ascii="Consolas" w:hAnsi="Consolas" w:cs="Consolas"/>
-          <w:color w:val="000000"/>
-          <w:sz w:val="19"/>
-          <w:szCs w:val="19"/>
-        </w:rPr>
-        <w:t>8</w:t>
-      </w:r>
-      <w:r>
-        <w:rPr>
-          <w:rFonts w:ascii="Consolas" w:hAnsi="Consolas" w:cs="Consolas"/>
-          <w:color w:val="000000"/>
-          <w:sz w:val="19"/>
-          <w:szCs w:val="19"/>
-        </w:rPr>
-        <w:t xml:space="preserve">0 là </w:t>
-      </w:r>
-      <w:r>
-        <w:rPr>
-          <w:rFonts w:ascii="Consolas" w:hAnsi="Consolas" w:cs="Consolas"/>
-          <w:color w:val="000000"/>
-          <w:sz w:val="19"/>
-          <w:szCs w:val="19"/>
-        </w:rPr>
-        <w:t>5</w:t>
-      </w:r>
-      <w:r>
-        <w:rPr>
-          <w:rFonts w:ascii="Consolas" w:hAnsi="Consolas" w:cs="Consolas"/>
-          <w:color w:val="000000"/>
-          <w:sz w:val="19"/>
-          <w:szCs w:val="19"/>
-        </w:rPr>
-        <w:t>8</w:t>
-      </w:r>
-      <w:r>
-        <w:rPr>
-          <w:rFonts w:ascii="Consolas" w:hAnsi="Consolas" w:cs="Consolas"/>
-          <w:color w:val="000000"/>
-          <w:sz w:val="19"/>
-          <w:szCs w:val="19"/>
-        </w:rPr>
-        <w:t>4</w:t>
-      </w:r>
-      <w:r>
-        <w:rPr>
-          <w:rFonts w:ascii="Consolas" w:hAnsi="Consolas" w:cs="Consolas"/>
-          <w:color w:val="000000"/>
-          <w:sz w:val="19"/>
-          <w:szCs w:val="19"/>
-        </w:rPr>
-        <w:t xml:space="preserve"> là ani mario </w:t>
-      </w:r>
-      <w:proofErr w:type="gramStart"/>
-      <w:r>
-        <w:rPr>
-          <w:rFonts w:ascii="Consolas" w:hAnsi="Consolas" w:cs="Consolas"/>
-          <w:color w:val="000000"/>
-          <w:sz w:val="19"/>
-          <w:szCs w:val="19"/>
-        </w:rPr>
-        <w:t>fire</w:t>
-      </w:r>
-      <w:r>
-        <w:t xml:space="preserve"> </w:t>
-      </w:r>
-      <w:r>
-        <w:t xml:space="preserve"> </w:t>
-      </w:r>
-      <w:r>
-        <w:t>run</w:t>
-      </w:r>
-      <w:proofErr w:type="gramEnd"/>
-      <w:r>
-        <w:t xml:space="preserve"> fast left fire</w:t>
-      </w:r>
-    </w:p>
-    <w:p>
-      <w:pPr>
-        <w:pStyle w:val="ListParagraph"/>
-        <w:numPr>
-          <w:ilvl w:val="0"/>
-          <w:numId w:val="1"/>
-        </w:numPr>
-      </w:pPr>
-      <w:r>
-        <w:rPr>
-          <w:rFonts w:ascii="Consolas" w:hAnsi="Consolas" w:cs="Consolas"/>
-          <w:color w:val="000000"/>
-          <w:sz w:val="19"/>
-          <w:szCs w:val="19"/>
-        </w:rPr>
-        <w:t xml:space="preserve">ani-set: </w:t>
-      </w:r>
-      <w:r>
-        <w:rPr>
-          <w:rFonts w:ascii="Consolas" w:hAnsi="Consolas" w:cs="Consolas"/>
-          <w:color w:val="000000"/>
-          <w:sz w:val="19"/>
-          <w:szCs w:val="19"/>
-        </w:rPr>
-        <w:t>9</w:t>
-      </w:r>
-      <w:r>
-        <w:rPr>
-          <w:rFonts w:ascii="Consolas" w:hAnsi="Consolas" w:cs="Consolas"/>
-          <w:color w:val="000000"/>
-          <w:sz w:val="19"/>
-          <w:szCs w:val="19"/>
-        </w:rPr>
-        <w:t xml:space="preserve">0 là </w:t>
-      </w:r>
-      <w:r>
-        <w:rPr>
-          <w:rFonts w:ascii="Consolas" w:hAnsi="Consolas" w:cs="Consolas"/>
-          <w:color w:val="000000"/>
-          <w:sz w:val="19"/>
-          <w:szCs w:val="19"/>
-        </w:rPr>
-        <w:t>5</w:t>
-      </w:r>
-      <w:r>
-        <w:rPr>
-          <w:rFonts w:ascii="Consolas" w:hAnsi="Consolas" w:cs="Consolas"/>
-          <w:color w:val="000000"/>
-          <w:sz w:val="19"/>
-          <w:szCs w:val="19"/>
-        </w:rPr>
-        <w:t>9</w:t>
-      </w:r>
-      <w:r>
-        <w:rPr>
-          <w:rFonts w:ascii="Consolas" w:hAnsi="Consolas" w:cs="Consolas"/>
-          <w:color w:val="000000"/>
-          <w:sz w:val="19"/>
-          <w:szCs w:val="19"/>
-        </w:rPr>
-        <w:t>4</w:t>
-      </w:r>
-      <w:r>
-        <w:rPr>
-          <w:rFonts w:ascii="Consolas" w:hAnsi="Consolas" w:cs="Consolas"/>
-          <w:color w:val="000000"/>
-          <w:sz w:val="19"/>
-          <w:szCs w:val="19"/>
-        </w:rPr>
-        <w:t xml:space="preserve"> là ani mario fire</w:t>
-      </w:r>
-      <w:r>
-        <w:t xml:space="preserve"> </w:t>
-      </w:r>
-      <w:r>
-        <w:t xml:space="preserve"> </w:t>
-      </w:r>
-      <w:r>
-        <w:t xml:space="preserve"> </w:t>
-      </w:r>
-      <w:r>
-        <w:t>sit fire left</w:t>
-      </w:r>
-      <w:r>
-        <w:t xml:space="preserve">, </w:t>
-      </w:r>
-      <w:r>
-        <w:rPr>
-          <w:rFonts w:ascii="Consolas" w:hAnsi="Consolas" w:cs="Consolas"/>
-          <w:color w:val="000000"/>
-          <w:sz w:val="19"/>
-          <w:szCs w:val="19"/>
-        </w:rPr>
-        <w:t xml:space="preserve">91 là _ là ani mario </w:t>
-      </w:r>
-      <w:proofErr w:type="gramStart"/>
-      <w:r>
-        <w:rPr>
-          <w:rFonts w:ascii="Consolas" w:hAnsi="Consolas" w:cs="Consolas"/>
-          <w:color w:val="000000"/>
-          <w:sz w:val="19"/>
-          <w:szCs w:val="19"/>
-        </w:rPr>
-        <w:t>fire</w:t>
-      </w:r>
-      <w:r>
-        <w:t xml:space="preserve"> </w:t>
-      </w:r>
-      <w:r>
-        <w:t xml:space="preserve"> bắn</w:t>
-      </w:r>
-      <w:proofErr w:type="gramEnd"/>
-      <w:r>
-        <w:t xml:space="preserve"> lửa right</w:t>
-      </w:r>
-      <w:r>
-        <w:t xml:space="preserve">, </w:t>
-      </w:r>
-      <w:r>
-        <w:rPr>
-          <w:rFonts w:ascii="Consolas" w:hAnsi="Consolas" w:cs="Consolas"/>
-          <w:color w:val="000000"/>
-          <w:sz w:val="19"/>
-          <w:szCs w:val="19"/>
-        </w:rPr>
-        <w:t>9</w:t>
-      </w:r>
-      <w:r>
-        <w:rPr>
-          <w:rFonts w:ascii="Consolas" w:hAnsi="Consolas" w:cs="Consolas"/>
-          <w:color w:val="000000"/>
-          <w:sz w:val="19"/>
-          <w:szCs w:val="19"/>
-        </w:rPr>
-        <w:t>2</w:t>
-      </w:r>
-      <w:r>
-        <w:rPr>
-          <w:rFonts w:ascii="Consolas" w:hAnsi="Consolas" w:cs="Consolas"/>
-          <w:color w:val="000000"/>
-          <w:sz w:val="19"/>
-          <w:szCs w:val="19"/>
-        </w:rPr>
-        <w:t xml:space="preserve"> là _ là ani mario fire</w:t>
-      </w:r>
-      <w:r>
-        <w:t xml:space="preserve"> </w:t>
-      </w:r>
-      <w:r>
-        <w:t xml:space="preserve"> bắn lửa </w:t>
-      </w:r>
-      <w:r>
-        <w:t>left</w:t>
-      </w:r>
-    </w:p>
-    <w:p>
-      <w:pPr>
-        <w:pStyle w:val="ListParagraph"/>
-        <w:numPr>
-          <w:ilvl w:val="0"/>
-          <w:numId w:val="1"/>
-        </w:numPr>
-      </w:pPr>
-      <w:r>
-        <w:rPr>
-          <w:rFonts w:ascii="Consolas" w:hAnsi="Consolas" w:cs="Consolas"/>
-          <w:color w:val="000000"/>
-          <w:sz w:val="19"/>
-          <w:szCs w:val="19"/>
-        </w:rPr>
-        <w:t xml:space="preserve">ani-set: </w:t>
-      </w:r>
-      <w:r>
-        <w:rPr>
-          <w:rFonts w:ascii="Consolas" w:hAnsi="Consolas" w:cs="Consolas"/>
-          <w:color w:val="000000"/>
-          <w:sz w:val="19"/>
-          <w:szCs w:val="19"/>
-        </w:rPr>
-        <w:t>95</w:t>
-      </w:r>
-      <w:r>
-        <w:rPr>
-          <w:rFonts w:ascii="Consolas" w:hAnsi="Consolas" w:cs="Consolas"/>
-          <w:color w:val="000000"/>
-          <w:sz w:val="19"/>
-          <w:szCs w:val="19"/>
-        </w:rPr>
-        <w:t xml:space="preserve"> là </w:t>
-      </w:r>
-      <w:r>
-        <w:rPr>
-          <w:rFonts w:ascii="Consolas" w:hAnsi="Consolas" w:cs="Consolas"/>
-          <w:color w:val="000000"/>
-          <w:sz w:val="19"/>
-          <w:szCs w:val="19"/>
-        </w:rPr>
-        <w:t>911</w:t>
-      </w:r>
-      <w:r>
-        <w:rPr>
-          <w:rFonts w:ascii="Consolas" w:hAnsi="Consolas" w:cs="Consolas"/>
-          <w:color w:val="000000"/>
-          <w:sz w:val="19"/>
-          <w:szCs w:val="19"/>
-        </w:rPr>
-        <w:t xml:space="preserve"> là ani mario </w:t>
-      </w:r>
-      <w:r>
-        <w:rPr>
-          <w:rFonts w:ascii="Consolas" w:hAnsi="Consolas" w:cs="Consolas"/>
-          <w:color w:val="000000"/>
-          <w:sz w:val="19"/>
-          <w:szCs w:val="19"/>
-        </w:rPr>
-        <w:t>smoke</w:t>
-      </w:r>
-      <w:r>
-        <w:rPr>
-          <w:rFonts w:ascii="Consolas" w:hAnsi="Consolas" w:cs="Consolas"/>
-          <w:color w:val="000000"/>
-          <w:sz w:val="19"/>
-          <w:szCs w:val="19"/>
-        </w:rPr>
-        <w:t>.</w:t>
+        <w:t>ani-set: 95 là 911 là ani mario smoke.</w:t>
       </w:r>
     </w:p>
     <w:p>
@@ -2258,18 +1752,187 @@
     </w:p>
     <w:p>
       <w:pPr>
-        <w:pStyle w:val="ListParagraph"/>
-        <w:numPr>
-          <w:ilvl w:val="0"/>
-          <w:numId w:val="1"/>
-        </w:numPr>
-      </w:pPr>
-    </w:p>
-    <w:p>
-      <w:pPr>
         <w:pStyle w:val="Heading1"/>
       </w:pPr>
       <w:r>
+        <w:t>Class Coin Hub</w:t>
+      </w:r>
+    </w:p>
+    <w:p>
+      <w:pPr>
+        <w:pStyle w:val="ListParagraph"/>
+        <w:numPr>
+          <w:ilvl w:val="0"/>
+          <w:numId w:val="1"/>
+        </w:numPr>
+      </w:pPr>
+      <w:r>
+        <w:t>Là coin sẽ được lưu trong class game, sau khi va chạm sẽ add coin trong class game, update của class coin sẽ get instance của class game ra và đi update.</w:t>
+      </w:r>
+    </w:p>
+    <w:p>
+      <w:pPr>
+        <w:pStyle w:val="ListParagraph"/>
+        <w:numPr>
+          <w:ilvl w:val="0"/>
+          <w:numId w:val="1"/>
+        </w:numPr>
+      </w:pPr>
+    </w:p>
+    <w:p>
+      <w:pPr>
+        <w:pStyle w:val="Heading1"/>
+        <w:rPr>
+          <w:rFonts w:ascii="Consolas" w:hAnsi="Consolas" w:cs="Consolas"/>
+          <w:color w:val="2B91AF"/>
+          <w:sz w:val="19"/>
+          <w:szCs w:val="19"/>
+        </w:rPr>
+      </w:pPr>
+      <w:r>
+        <w:t xml:space="preserve">Class  </w:t>
+      </w:r>
+      <w:r>
+        <w:rPr>
+          <w:rFonts w:ascii="Consolas" w:hAnsi="Consolas" w:cs="Consolas"/>
+          <w:color w:val="2B91AF"/>
+          <w:sz w:val="19"/>
+          <w:szCs w:val="19"/>
+        </w:rPr>
+        <w:t>C</w:t>
+      </w:r>
+      <w:r>
+        <w:rPr>
+          <w:rFonts w:ascii="Consolas" w:hAnsi="Consolas" w:cs="Consolas"/>
+          <w:color w:val="2B91AF"/>
+          <w:sz w:val="19"/>
+          <w:szCs w:val="19"/>
+        </w:rPr>
+        <w:t>q</w:t>
+      </w:r>
+      <w:r>
+        <w:rPr>
+          <w:rFonts w:ascii="Consolas" w:hAnsi="Consolas" w:cs="Consolas"/>
+          <w:color w:val="2B91AF"/>
+          <w:sz w:val="19"/>
+          <w:szCs w:val="19"/>
+        </w:rPr>
+        <w:t>uestionBrick</w:t>
+      </w:r>
+      <w:r>
+        <w:rPr>
+          <w:rFonts w:ascii="Consolas" w:hAnsi="Consolas" w:cs="Consolas"/>
+          <w:color w:val="2B91AF"/>
+          <w:sz w:val="19"/>
+          <w:szCs w:val="19"/>
+        </w:rPr>
+        <w:t>:</w:t>
+      </w:r>
+    </w:p>
+    <w:p>
+      <w:pPr>
+        <w:pStyle w:val="ListParagraph"/>
+        <w:numPr>
+          <w:ilvl w:val="0"/>
+          <w:numId w:val="1"/>
+        </w:numPr>
+      </w:pPr>
+      <w:r>
+        <w:rPr>
+          <w:rFonts w:ascii="Consolas" w:hAnsi="Consolas" w:cs="Consolas"/>
+          <w:color w:val="000000"/>
+          <w:sz w:val="19"/>
+          <w:szCs w:val="19"/>
+        </w:rPr>
+        <w:t>SetItemWhenCollision</w:t>
+      </w:r>
+      <w:r>
+        <w:rPr>
+          <w:rFonts w:ascii="Consolas" w:hAnsi="Consolas" w:cs="Consolas"/>
+          <w:color w:val="000000"/>
+          <w:sz w:val="19"/>
+          <w:szCs w:val="19"/>
+        </w:rPr>
+        <w:t xml:space="preserve"> là hàm để xuất hiện những item như coin, leaf sau khi mario hoặc object khác va chạm với gạch chấm hỏi, </w:t>
+      </w:r>
+    </w:p>
+    <w:p>
+      <w:pPr>
+        <w:pStyle w:val="ListParagraph"/>
+        <w:numPr>
+          <w:ilvl w:val="0"/>
+          <w:numId w:val="1"/>
+        </w:numPr>
+      </w:pPr>
+      <w:r>
+        <w:rPr>
+          <w:rFonts w:ascii="Consolas" w:hAnsi="Consolas" w:cs="Consolas"/>
+          <w:color w:val="6F008A"/>
+          <w:sz w:val="19"/>
+          <w:szCs w:val="19"/>
+        </w:rPr>
+        <w:t>NUMBER_ITEM_IN_BRICK</w:t>
+      </w:r>
+      <w:r>
+        <w:rPr>
+          <w:rFonts w:ascii="Consolas" w:hAnsi="Consolas" w:cs="Consolas"/>
+          <w:color w:val="6F008A"/>
+          <w:sz w:val="19"/>
+          <w:szCs w:val="19"/>
+        </w:rPr>
+        <w:t xml:space="preserve"> là </w:t>
+      </w:r>
+      <w:r>
+        <w:rPr>
+          <w:rFonts w:ascii="Consolas" w:hAnsi="Consolas" w:cs="Consolas"/>
+          <w:color w:val="6F008A"/>
+          <w:sz w:val="19"/>
+          <w:szCs w:val="19"/>
+        </w:rPr>
+        <w:t>ITEM_AMOUNT</w:t>
+      </w:r>
+      <w:r>
+        <w:rPr>
+          <w:rFonts w:ascii="Consolas" w:hAnsi="Consolas" w:cs="Consolas"/>
+          <w:color w:val="6F008A"/>
+          <w:sz w:val="19"/>
+          <w:szCs w:val="19"/>
+        </w:rPr>
+        <w:t xml:space="preserve"> trong game A</w:t>
+      </w:r>
+    </w:p>
+    <w:p>
+      <w:pPr>
+        <w:pStyle w:val="ListParagraph"/>
+        <w:numPr>
+          <w:ilvl w:val="0"/>
+          <w:numId w:val="1"/>
+        </w:numPr>
+      </w:pPr>
+      <w:r>
+        <w:rPr>
+          <w:rFonts w:ascii="Consolas" w:hAnsi="Consolas" w:cs="Consolas"/>
+          <w:color w:val="6F008A"/>
+          <w:sz w:val="19"/>
+          <w:szCs w:val="19"/>
+        </w:rPr>
+        <w:t>QUESTION_BRICK_STATE_MOVING</w:t>
+      </w:r>
+      <w:r>
+        <w:rPr>
+          <w:rFonts w:ascii="Consolas" w:hAnsi="Consolas" w:cs="Consolas"/>
+          <w:color w:val="6F008A"/>
+          <w:sz w:val="19"/>
+          <w:szCs w:val="19"/>
+        </w:rPr>
+        <w:t xml:space="preserve"> là trạng thái: …</w:t>
+      </w:r>
+    </w:p>
+    <w:p>
+      <w:pPr>
+        <w:pStyle w:val="Heading1"/>
+      </w:pPr>
+      <w:r>
         <w:t>Class leaf – lá</w:t>
       </w:r>
     </w:p>
@@ -2358,6 +2021,7 @@
         <w:rPr>
           <w:color w:val="FF0000"/>
         </w:rPr>
+        <w:lastRenderedPageBreak/>
         <w:t>BUG</w:t>
       </w:r>
     </w:p>
@@ -2448,51 +2112,32 @@
         </w:numPr>
       </w:pPr>
       <w:r>
-        <w:t xml:space="preserve">Trạng thái mario </w:t>
-      </w:r>
-      <w:proofErr w:type="gramStart"/>
-      <w:r>
-        <w:t>trượt  -</w:t>
-      </w:r>
-      <w:proofErr w:type="gramEnd"/>
-      <w:r>
-        <w:t>&gt; done</w:t>
-      </w:r>
-    </w:p>
-    <w:p>
-      <w:pPr>
-        <w:pStyle w:val="ListParagraph"/>
-        <w:numPr>
-          <w:ilvl w:val="0"/>
-          <w:numId w:val="1"/>
-        </w:numPr>
-      </w:pPr>
-      <w:r>
-        <w:t xml:space="preserve">Nhảy thấp -&gt; </w:t>
-      </w:r>
-      <w:proofErr w:type="gramStart"/>
-      <w:r>
-        <w:t>done</w:t>
-      </w:r>
-      <w:proofErr w:type="gramEnd"/>
-    </w:p>
-    <w:p>
-      <w:pPr>
-        <w:pStyle w:val="ListParagraph"/>
-        <w:numPr>
-          <w:ilvl w:val="0"/>
-          <w:numId w:val="1"/>
-        </w:numPr>
-      </w:pPr>
-      <w:r>
-        <w:lastRenderedPageBreak/>
-        <w:t xml:space="preserve">Nhảy cao -&gt; </w:t>
-      </w:r>
-      <w:proofErr w:type="gramStart"/>
-      <w:r>
-        <w:t>done</w:t>
-      </w:r>
-      <w:proofErr w:type="gramEnd"/>
+        <w:t>Trạng thái mario trượt  -&gt; done</w:t>
+      </w:r>
+    </w:p>
+    <w:p>
+      <w:pPr>
+        <w:pStyle w:val="ListParagraph"/>
+        <w:numPr>
+          <w:ilvl w:val="0"/>
+          <w:numId w:val="1"/>
+        </w:numPr>
+      </w:pPr>
+      <w:r>
+        <w:t>Nhảy thấp -&gt; done</w:t>
+      </w:r>
+    </w:p>
+    <w:p>
+      <w:pPr>
+        <w:pStyle w:val="ListParagraph"/>
+        <w:numPr>
+          <w:ilvl w:val="0"/>
+          <w:numId w:val="1"/>
+        </w:numPr>
+      </w:pPr>
+      <w:r>
+        <w:t>Nhảy cao -&gt; done</w:t>
+      </w:r>
     </w:p>
     <w:p>
       <w:pPr>
@@ -2522,30 +2167,20 @@
         </w:numPr>
       </w:pPr>
       <w:r>
-        <w:t xml:space="preserve">Đang đi nhảy thấp -&gt; </w:t>
-      </w:r>
-      <w:proofErr w:type="gramStart"/>
-      <w:r>
-        <w:t>done</w:t>
-      </w:r>
-      <w:proofErr w:type="gramEnd"/>
-    </w:p>
-    <w:p>
-      <w:pPr>
-        <w:pStyle w:val="ListParagraph"/>
-        <w:numPr>
-          <w:ilvl w:val="0"/>
-          <w:numId w:val="1"/>
-        </w:numPr>
-      </w:pPr>
-      <w:r>
-        <w:t xml:space="preserve">Đang đi nhảy cao -&gt; </w:t>
-      </w:r>
-      <w:proofErr w:type="gramStart"/>
-      <w:r>
-        <w:t>done</w:t>
-      </w:r>
-      <w:proofErr w:type="gramEnd"/>
+        <w:t>Đang đi nhảy thấp -&gt; done</w:t>
+      </w:r>
+    </w:p>
+    <w:p>
+      <w:pPr>
+        <w:pStyle w:val="ListParagraph"/>
+        <w:numPr>
+          <w:ilvl w:val="0"/>
+          <w:numId w:val="1"/>
+        </w:numPr>
+      </w:pPr>
+      <w:r>
+        <w:t>Đang đi nhảy cao -&gt; done</w:t>
+      </w:r>
     </w:p>
     <w:p>
       <w:pPr>
@@ -2558,7 +2193,6 @@
       <w:r>
         <w:t xml:space="preserve">Đang nhảy lên thì không được nhảy tiếp -&gt; </w:t>
       </w:r>
-      <w:proofErr w:type="gramStart"/>
       <w:r>
         <w:rPr>
           <w:b/>
@@ -2566,24 +2200,18 @@
         </w:rPr>
         <w:t>pending</w:t>
       </w:r>
-      <w:proofErr w:type="gramEnd"/>
-    </w:p>
-    <w:p>
-      <w:pPr>
-        <w:pStyle w:val="ListParagraph"/>
-        <w:numPr>
-          <w:ilvl w:val="0"/>
-          <w:numId w:val="1"/>
-        </w:numPr>
-      </w:pPr>
-      <w:r>
-        <w:t xml:space="preserve">Nhạy nhanh và nhảy -&gt; </w:t>
-      </w:r>
-      <w:proofErr w:type="gramStart"/>
-      <w:r>
-        <w:t>done</w:t>
-      </w:r>
-      <w:proofErr w:type="gramEnd"/>
+    </w:p>
+    <w:p>
+      <w:pPr>
+        <w:pStyle w:val="ListParagraph"/>
+        <w:numPr>
+          <w:ilvl w:val="0"/>
+          <w:numId w:val="1"/>
+        </w:numPr>
+      </w:pPr>
+      <w:r>
+        <w:t>Nhạy nhanh và nhảy -&gt; done</w:t>
+      </w:r>
     </w:p>
     <w:p>
       <w:pPr>
@@ -2666,21 +2294,13 @@
         </w:numPr>
       </w:pPr>
       <w:r>
-        <w:t xml:space="preserve">Trạng thái mario </w:t>
-      </w:r>
-      <w:proofErr w:type="gramStart"/>
-      <w:r>
-        <w:t>trượt</w:t>
+        <w:t>Trạng thái mario trượt</w:t>
       </w:r>
       <w:r>
         <w:t xml:space="preserve"> </w:t>
       </w:r>
       <w:r>
-        <w:t xml:space="preserve"> -</w:t>
-      </w:r>
-      <w:proofErr w:type="gramEnd"/>
-      <w:r>
-        <w:t>&gt; done</w:t>
+        <w:t xml:space="preserve"> -&gt; done</w:t>
       </w:r>
     </w:p>
     <w:p>
@@ -2695,13 +2315,8 @@
         <w:t>Nhảy thấp -&gt;</w:t>
       </w:r>
       <w:r>
-        <w:t xml:space="preserve"> </w:t>
-      </w:r>
-      <w:proofErr w:type="gramStart"/>
-      <w:r>
-        <w:t>done</w:t>
-      </w:r>
-      <w:proofErr w:type="gramEnd"/>
+        <w:t xml:space="preserve"> done</w:t>
+      </w:r>
     </w:p>
     <w:p>
       <w:pPr>
@@ -2715,13 +2330,8 @@
         <w:t>Nhảy cao</w:t>
       </w:r>
       <w:r>
-        <w:t xml:space="preserve"> -&gt; </w:t>
-      </w:r>
-      <w:proofErr w:type="gramStart"/>
-      <w:r>
-        <w:t>done</w:t>
-      </w:r>
-      <w:proofErr w:type="gramEnd"/>
+        <w:t xml:space="preserve"> -&gt; done</w:t>
+      </w:r>
     </w:p>
     <w:p>
       <w:pPr>
@@ -2757,49 +2367,38 @@
         <w:t>Đang đi nhảy thấp</w:t>
       </w:r>
       <w:r>
+        <w:t xml:space="preserve"> -&gt; done</w:t>
+      </w:r>
+    </w:p>
+    <w:p>
+      <w:pPr>
+        <w:pStyle w:val="ListParagraph"/>
+        <w:numPr>
+          <w:ilvl w:val="0"/>
+          <w:numId w:val="1"/>
+        </w:numPr>
+      </w:pPr>
+      <w:r>
+        <w:t>Đang đi nhảy cao</w:t>
+      </w:r>
+      <w:r>
+        <w:t xml:space="preserve"> -&gt; done</w:t>
+      </w:r>
+    </w:p>
+    <w:p>
+      <w:pPr>
+        <w:pStyle w:val="ListParagraph"/>
+        <w:numPr>
+          <w:ilvl w:val="0"/>
+          <w:numId w:val="1"/>
+        </w:numPr>
+      </w:pPr>
+      <w:r>
+        <w:t>Đang nhảy lên thì không được nhảy tiếp</w:t>
+      </w:r>
+      <w:r>
         <w:t xml:space="preserve"> -&gt; </w:t>
       </w:r>
-      <w:proofErr w:type="gramStart"/>
-      <w:r>
-        <w:t>done</w:t>
-      </w:r>
-      <w:proofErr w:type="gramEnd"/>
-    </w:p>
-    <w:p>
-      <w:pPr>
-        <w:pStyle w:val="ListParagraph"/>
-        <w:numPr>
-          <w:ilvl w:val="0"/>
-          <w:numId w:val="1"/>
-        </w:numPr>
-      </w:pPr>
-      <w:r>
-        <w:t>Đang đi nhảy cao</w:t>
-      </w:r>
-      <w:r>
-        <w:t xml:space="preserve"> -&gt; </w:t>
-      </w:r>
-      <w:proofErr w:type="gramStart"/>
-      <w:r>
-        <w:t>done</w:t>
-      </w:r>
-      <w:proofErr w:type="gramEnd"/>
-    </w:p>
-    <w:p>
-      <w:pPr>
-        <w:pStyle w:val="ListParagraph"/>
-        <w:numPr>
-          <w:ilvl w:val="0"/>
-          <w:numId w:val="1"/>
-        </w:numPr>
-      </w:pPr>
-      <w:r>
-        <w:t>Đang nhảy lên thì không được nhảy tiếp</w:t>
-      </w:r>
-      <w:r>
-        <w:t xml:space="preserve"> -&gt; </w:t>
-      </w:r>
-      <w:proofErr w:type="gramStart"/>
       <w:r>
         <w:rPr>
           <w:b/>
@@ -2807,7 +2406,6 @@
         </w:rPr>
         <w:t>pending</w:t>
       </w:r>
-      <w:proofErr w:type="gramEnd"/>
     </w:p>
     <w:p>
       <w:pPr>
@@ -2821,13 +2419,8 @@
         <w:t>Nhạy nhanh và nhảy</w:t>
       </w:r>
       <w:r>
-        <w:t xml:space="preserve"> -&gt; </w:t>
-      </w:r>
-      <w:proofErr w:type="gramStart"/>
-      <w:r>
-        <w:t>done</w:t>
-      </w:r>
-      <w:proofErr w:type="gramEnd"/>
+        <w:t xml:space="preserve"> -&gt; done</w:t>
+      </w:r>
     </w:p>
     <w:p>
       <w:pPr>
@@ -2903,7 +2496,6 @@
       <w:r>
         <w:t xml:space="preserve">-&gt; </w:t>
       </w:r>
-      <w:proofErr w:type="gramStart"/>
       <w:r>
         <w:rPr>
           <w:b/>
@@ -2911,7 +2503,6 @@
         </w:rPr>
         <w:t>done</w:t>
       </w:r>
-      <w:proofErr w:type="gramEnd"/>
     </w:p>
     <w:p>
       <w:pPr>
@@ -2927,7 +2518,6 @@
       <w:r>
         <w:t xml:space="preserve">-&gt; </w:t>
       </w:r>
-      <w:proofErr w:type="gramStart"/>
       <w:r>
         <w:rPr>
           <w:b/>
@@ -2935,7 +2525,6 @@
         </w:rPr>
         <w:t>done</w:t>
       </w:r>
-      <w:proofErr w:type="gramEnd"/>
     </w:p>
     <w:p>
       <w:pPr>
@@ -2951,7 +2540,6 @@
       <w:r>
         <w:t xml:space="preserve"> -&gt; </w:t>
       </w:r>
-      <w:proofErr w:type="gramStart"/>
       <w:r>
         <w:rPr>
           <w:b/>
@@ -2959,7 +2547,6 @@
         </w:rPr>
         <w:t>done</w:t>
       </w:r>
-      <w:proofErr w:type="gramEnd"/>
     </w:p>
     <w:p>
       <w:pPr>
@@ -3021,6 +2608,7 @@
         </w:numPr>
       </w:pPr>
       <w:r>
+        <w:lastRenderedPageBreak/>
         <w:t>Chạy nhanh và nhảy</w:t>
       </w:r>
     </w:p>
@@ -3053,7 +2641,6 @@
       <w:r>
         <w:t xml:space="preserve"> </w:t>
       </w:r>
-      <w:proofErr w:type="gramStart"/>
       <w:r>
         <w:rPr>
           <w:b/>
@@ -3061,7 +2648,6 @@
         </w:rPr>
         <w:t>Done</w:t>
       </w:r>
-      <w:proofErr w:type="gramEnd"/>
     </w:p>
     <w:p>
       <w:pPr>
@@ -3140,7 +2726,6 @@
         <w:pStyle w:val="Heading1"/>
       </w:pPr>
       <w:r>
-        <w:lastRenderedPageBreak/>
         <w:t>CLASS KOOPAS</w:t>
       </w:r>
     </w:p>
@@ -3153,30 +2738,20 @@
         </w:numPr>
       </w:pPr>
       <w:r>
-        <w:t xml:space="preserve">Animation </w:t>
-      </w:r>
-      <w:proofErr w:type="gramStart"/>
-      <w:r>
-        <w:t>set</w:t>
-      </w:r>
-      <w:proofErr w:type="gramEnd"/>
-    </w:p>
-    <w:p>
-      <w:pPr>
-        <w:pStyle w:val="ListParagraph"/>
-        <w:numPr>
-          <w:ilvl w:val="0"/>
-          <w:numId w:val="1"/>
-        </w:numPr>
-      </w:pPr>
-      <w:r>
-        <w:t xml:space="preserve">0 là walking right màu </w:t>
-      </w:r>
-      <w:proofErr w:type="gramStart"/>
-      <w:r>
-        <w:t>đỏ</w:t>
-      </w:r>
-      <w:proofErr w:type="gramEnd"/>
+        <w:t>Animation set</w:t>
+      </w:r>
+    </w:p>
+    <w:p>
+      <w:pPr>
+        <w:pStyle w:val="ListParagraph"/>
+        <w:numPr>
+          <w:ilvl w:val="0"/>
+          <w:numId w:val="1"/>
+        </w:numPr>
+      </w:pPr>
+      <w:r>
+        <w:t>0 là walking right màu đỏ</w:t>
+      </w:r>
     </w:p>
     <w:p>
       <w:pPr>
@@ -3193,32 +2768,19 @@
         <w:t xml:space="preserve"> </w:t>
       </w:r>
       <w:r>
-        <w:t xml:space="preserve">là walking </w:t>
-      </w:r>
-      <w:proofErr w:type="gramStart"/>
-      <w:r>
-        <w:t>L</w:t>
-      </w:r>
-      <w:proofErr w:type="gramEnd"/>
-    </w:p>
-    <w:p>
-      <w:pPr>
-        <w:pStyle w:val="ListParagraph"/>
-        <w:numPr>
-          <w:ilvl w:val="0"/>
-          <w:numId w:val="1"/>
-        </w:numPr>
-      </w:pPr>
-      <w:r>
-        <w:t xml:space="preserve">2 là mới bị mario đập từ trên xuống, dùng để mario </w:t>
-      </w:r>
-      <w:proofErr w:type="gramStart"/>
-      <w:r>
-        <w:t>bring :</w:t>
-      </w:r>
-      <w:proofErr w:type="gramEnd"/>
-      <w:r>
-        <w:t xml:space="preserve"> red</w:t>
+        <w:t>là walking L</w:t>
+      </w:r>
+    </w:p>
+    <w:p>
+      <w:pPr>
+        <w:pStyle w:val="ListParagraph"/>
+        <w:numPr>
+          <w:ilvl w:val="0"/>
+          <w:numId w:val="1"/>
+        </w:numPr>
+      </w:pPr>
+      <w:r>
+        <w:t>2 là mới bị mario đập từ trên xuống, dùng để mario bring : red</w:t>
       </w:r>
     </w:p>
     <w:p>
@@ -3257,30 +2819,20 @@
         </w:numPr>
       </w:pPr>
       <w:r>
-        <w:t xml:space="preserve">5 là walking right màu </w:t>
-      </w:r>
-      <w:proofErr w:type="gramStart"/>
-      <w:r>
-        <w:t>xanh</w:t>
-      </w:r>
-      <w:proofErr w:type="gramEnd"/>
-    </w:p>
-    <w:p>
-      <w:pPr>
-        <w:pStyle w:val="ListParagraph"/>
-        <w:numPr>
-          <w:ilvl w:val="0"/>
-          <w:numId w:val="1"/>
-        </w:numPr>
-      </w:pPr>
-      <w:r>
-        <w:t xml:space="preserve"> 6 là là walking L màu </w:t>
-      </w:r>
-      <w:proofErr w:type="gramStart"/>
-      <w:r>
-        <w:t>xanh</w:t>
-      </w:r>
-      <w:proofErr w:type="gramEnd"/>
+        <w:t>5 là walking right màu xanh</w:t>
+      </w:r>
+    </w:p>
+    <w:p>
+      <w:pPr>
+        <w:pStyle w:val="ListParagraph"/>
+        <w:numPr>
+          <w:ilvl w:val="0"/>
+          <w:numId w:val="1"/>
+        </w:numPr>
+      </w:pPr>
+      <w:r>
+        <w:t xml:space="preserve"> 6 là là walking L màu xanh</w:t>
+      </w:r>
     </w:p>
     <w:p>
       <w:pPr>
@@ -3303,13 +2855,8 @@
         </w:numPr>
       </w:pPr>
       <w:r>
-        <w:t xml:space="preserve">8 là xuay khi bị mario </w:t>
-      </w:r>
-      <w:proofErr w:type="gramStart"/>
-      <w:r>
-        <w:t>kick  xanh</w:t>
-      </w:r>
-      <w:proofErr w:type="gramEnd"/>
+        <w:t>8 là xuay khi bị mario kick  xanh</w:t>
+      </w:r>
     </w:p>
     <w:p>
       <w:pPr>
@@ -3332,30 +2879,20 @@
         </w:numPr>
       </w:pPr>
       <w:r>
-        <w:t xml:space="preserve">10 có Cánh walking R màu </w:t>
-      </w:r>
-      <w:proofErr w:type="gramStart"/>
-      <w:r>
-        <w:t>Xanh</w:t>
-      </w:r>
-      <w:proofErr w:type="gramEnd"/>
-    </w:p>
-    <w:p>
-      <w:pPr>
-        <w:pStyle w:val="ListParagraph"/>
-        <w:numPr>
-          <w:ilvl w:val="0"/>
-          <w:numId w:val="1"/>
-        </w:numPr>
-      </w:pPr>
-      <w:r>
-        <w:t xml:space="preserve">11 có Cánh walking L màu </w:t>
-      </w:r>
-      <w:proofErr w:type="gramStart"/>
-      <w:r>
-        <w:t>Xanh</w:t>
-      </w:r>
-      <w:proofErr w:type="gramEnd"/>
+        <w:t>10 có Cánh walking R màu Xanh</w:t>
+      </w:r>
+    </w:p>
+    <w:p>
+      <w:pPr>
+        <w:pStyle w:val="ListParagraph"/>
+        <w:numPr>
+          <w:ilvl w:val="0"/>
+          <w:numId w:val="1"/>
+        </w:numPr>
+      </w:pPr>
+      <w:r>
+        <w:t>11 có Cánh walking L màu Xanh</w:t>
+      </w:r>
     </w:p>
     <w:p>
       <w:pPr>
@@ -3444,15 +2981,7 @@
         </w:numPr>
       </w:pPr>
       <w:r>
-        <w:t xml:space="preserve">18 chuẩn bị hồi </w:t>
-      </w:r>
-      <w:proofErr w:type="gramStart"/>
-      <w:r>
-        <w:t>sinh  huong</w:t>
-      </w:r>
-      <w:proofErr w:type="gramEnd"/>
-      <w:r>
-        <w:t xml:space="preserve"> len tren vào đỏ</w:t>
+        <w:t>18 chuẩn bị hồi sinh  huong len tren vào đỏ</w:t>
       </w:r>
     </w:p>
     <w:p>
@@ -3512,13 +3041,8 @@
         </w:numPr>
       </w:pPr>
       <w:r>
-        <w:t xml:space="preserve">Animation </w:t>
-      </w:r>
-      <w:proofErr w:type="gramStart"/>
-      <w:r>
-        <w:t>set</w:t>
-      </w:r>
-      <w:proofErr w:type="gramEnd"/>
+        <w:t>Animation set</w:t>
+      </w:r>
     </w:p>
     <w:p>
       <w:pPr>
@@ -3532,13 +3056,8 @@
         <w:t>401</w:t>
       </w:r>
       <w:r>
-        <w:t xml:space="preserve"> la walking goomba màu vàn: trong render la </w:t>
-      </w:r>
-      <w:proofErr w:type="gramStart"/>
-      <w:r>
-        <w:t>0</w:t>
-      </w:r>
-      <w:proofErr w:type="gramEnd"/>
+        <w:t xml:space="preserve"> la walking goomba màu vàn: trong render la 0</w:t>
+      </w:r>
     </w:p>
     <w:p>
       <w:pPr>
@@ -3558,13 +3077,8 @@
         <w:t>nâu</w:t>
       </w:r>
       <w:r>
-        <w:t xml:space="preserve">: trong render la </w:t>
-      </w:r>
-      <w:proofErr w:type="gramStart"/>
-      <w:r>
-        <w:t>1</w:t>
-      </w:r>
-      <w:proofErr w:type="gramEnd"/>
+        <w:t>: trong render la 1</w:t>
+      </w:r>
     </w:p>
     <w:p>
       <w:pPr>
@@ -3584,13 +3098,8 @@
         <w:t>nâu có cánh đang bay</w:t>
       </w:r>
       <w:r>
-        <w:t xml:space="preserve">: trong render la </w:t>
-      </w:r>
-      <w:proofErr w:type="gramStart"/>
-      <w:r>
-        <w:t>2</w:t>
-      </w:r>
-      <w:proofErr w:type="gramEnd"/>
+        <w:t>: trong render la 2</w:t>
+      </w:r>
     </w:p>
     <w:p>
       <w:pPr>
@@ -3610,13 +3119,8 @@
         <w:t>nâu có cánh mà đang úp vào</w:t>
       </w:r>
       <w:r>
-        <w:t xml:space="preserve">: trong render la </w:t>
-      </w:r>
-      <w:proofErr w:type="gramStart"/>
-      <w:r>
-        <w:t>3</w:t>
-      </w:r>
-      <w:proofErr w:type="gramEnd"/>
+        <w:t>: trong render la 3</w:t>
+      </w:r>
     </w:p>
     <w:p>
       <w:pPr>
@@ -3630,18 +3134,10 @@
         <w:t>4</w:t>
       </w:r>
       <w:r>
-        <w:t xml:space="preserve">11 la walking goomba </w:t>
-      </w:r>
-      <w:proofErr w:type="gramStart"/>
-      <w:r>
-        <w:t xml:space="preserve">màu </w:t>
-      </w:r>
-      <w:r>
-        <w:t xml:space="preserve"> vàng</w:t>
-      </w:r>
-      <w:proofErr w:type="gramEnd"/>
-      <w:r>
-        <w:t xml:space="preserve"> </w:t>
+        <w:t xml:space="preserve">11 la walking goomba màu </w:t>
+      </w:r>
+      <w:r>
+        <w:t xml:space="preserve"> vàng </w:t>
       </w:r>
       <w:r>
         <w:t>mới bị mario đạp xong màu vàng</w:t>
@@ -3659,6 +3155,7 @@
         </w:numPr>
       </w:pPr>
       <w:r>
+        <w:lastRenderedPageBreak/>
         <w:t>41</w:t>
       </w:r>
       <w:r>
@@ -3668,13 +3165,8 @@
         <w:t>nâu mới bị mario đạp xong màu vàng</w:t>
       </w:r>
       <w:r>
-        <w:t xml:space="preserve">: trong render la </w:t>
-      </w:r>
-      <w:proofErr w:type="gramStart"/>
-      <w:r>
-        <w:t>5</w:t>
-      </w:r>
-      <w:proofErr w:type="gramEnd"/>
+        <w:t>: trong render la 5</w:t>
+      </w:r>
     </w:p>
     <w:p>
       <w:pPr>
@@ -3742,7 +3234,6 @@
         <w:pStyle w:val="Heading1"/>
       </w:pPr>
       <w:r>
-        <w:lastRenderedPageBreak/>
         <w:t>CLASS ITEM COIN</w:t>
       </w:r>
     </w:p>
@@ -3791,16 +3282,11 @@
         </w:numPr>
       </w:pPr>
       <w:r>
-        <w:t xml:space="preserve">Dùng màu đường để nơi những tấm màu xanh, </w:t>
-      </w:r>
-      <w:proofErr w:type="gramStart"/>
-      <w:r>
-        <w:t>trắng</w:t>
+        <w:t>Dùng màu đường để nơi những tấm màu xanh, trắng</w:t>
       </w:r>
       <w:r>
         <w:t>,..</w:t>
       </w:r>
-      <w:proofErr w:type="gramEnd"/>
     </w:p>
     <w:p/>
     <w:p/>

</xml_diff>

<commit_message>
add class point score in hub
</commit_message>
<xml_diff>
--- a/nodeGame.docx
+++ b/nodeGame.docx
@@ -1799,34 +1799,7 @@
           <w:sz w:val="19"/>
           <w:szCs w:val="19"/>
         </w:rPr>
-        <w:t>C</w:t>
-      </w:r>
-      <w:r>
-        <w:rPr>
-          <w:rFonts w:ascii="Consolas" w:hAnsi="Consolas" w:cs="Consolas"/>
-          <w:color w:val="2B91AF"/>
-          <w:sz w:val="19"/>
-          <w:szCs w:val="19"/>
-        </w:rPr>
-        <w:t>q</w:t>
-      </w:r>
-      <w:r>
-        <w:rPr>
-          <w:rFonts w:ascii="Consolas" w:hAnsi="Consolas" w:cs="Consolas"/>
-          <w:color w:val="2B91AF"/>
-          <w:sz w:val="19"/>
-          <w:szCs w:val="19"/>
-        </w:rPr>
-        <w:t>uestionBrick</w:t>
-      </w:r>
-      <w:r>
-        <w:rPr>
-          <w:rFonts w:ascii="Consolas" w:hAnsi="Consolas" w:cs="Consolas"/>
-          <w:color w:val="2B91AF"/>
-          <w:sz w:val="19"/>
-          <w:szCs w:val="19"/>
-        </w:rPr>
-        <w:t>:</w:t>
+        <w:t>CquestionBrick:</w:t>
       </w:r>
     </w:p>
     <w:p>
@@ -1844,8 +1817,141 @@
           <w:sz w:val="19"/>
           <w:szCs w:val="19"/>
         </w:rPr>
-        <w:t>SetItemWhenCollision</w:t>
-      </w:r>
+        <w:t xml:space="preserve">SetItemWhenCollision là hàm để xuất hiện những item như coin, leaf sau khi mario hoặc object khác va chạm với gạch chấm hỏi, </w:t>
+      </w:r>
+    </w:p>
+    <w:p>
+      <w:pPr>
+        <w:pStyle w:val="ListParagraph"/>
+        <w:numPr>
+          <w:ilvl w:val="0"/>
+          <w:numId w:val="1"/>
+        </w:numPr>
+      </w:pPr>
+      <w:r>
+        <w:rPr>
+          <w:rFonts w:ascii="Consolas" w:hAnsi="Consolas" w:cs="Consolas"/>
+          <w:color w:val="6F008A"/>
+          <w:sz w:val="19"/>
+          <w:szCs w:val="19"/>
+        </w:rPr>
+        <w:t>NUMBER_ITEM_IN_BRICK là ITEM_AMOUNT trong game A</w:t>
+      </w:r>
+    </w:p>
+    <w:p>
+      <w:pPr>
+        <w:pStyle w:val="ListParagraph"/>
+        <w:numPr>
+          <w:ilvl w:val="0"/>
+          <w:numId w:val="1"/>
+        </w:numPr>
+      </w:pPr>
+      <w:r>
+        <w:rPr>
+          <w:rFonts w:ascii="Consolas" w:hAnsi="Consolas" w:cs="Consolas"/>
+          <w:color w:val="6F008A"/>
+          <w:sz w:val="19"/>
+          <w:szCs w:val="19"/>
+        </w:rPr>
+        <w:t>QUESTION_BRICK_STATE_MOVING là trạng thái: …</w:t>
+      </w:r>
+    </w:p>
+    <w:p>
+      <w:pPr>
+        <w:pStyle w:val="Heading1"/>
+      </w:pPr>
+      <w:r>
+        <w:t>Class leaf – lá</w:t>
+      </w:r>
+    </w:p>
+    <w:p/>
+    <w:p>
+      <w:pPr>
+        <w:pStyle w:val="ListParagraph"/>
+        <w:numPr>
+          <w:ilvl w:val="0"/>
+          <w:numId w:val="1"/>
+        </w:numPr>
+      </w:pPr>
+      <w:r>
+        <w:t>Chua xu li xong</w:t>
+      </w:r>
+    </w:p>
+    <w:p>
+      <w:pPr>
+        <w:pStyle w:val="Heading1"/>
+      </w:pPr>
+      <w:r>
+        <w:t>Class score</w:t>
+      </w:r>
+    </w:p>
+    <w:p>
+      <w:pPr>
+        <w:pStyle w:val="ListParagraph"/>
+        <w:numPr>
+          <w:ilvl w:val="0"/>
+          <w:numId w:val="1"/>
+        </w:numPr>
+      </w:pPr>
+      <w:r>
+        <w:t>Type load là 26</w:t>
+      </w:r>
+    </w:p>
+    <w:p>
+      <w:pPr>
+        <w:pStyle w:val="ListParagraph"/>
+        <w:numPr>
+          <w:ilvl w:val="0"/>
+          <w:numId w:val="1"/>
+        </w:numPr>
+      </w:pPr>
+      <w:r>
+        <w:t>Là class điểm trên màn hình hub</w:t>
+      </w:r>
+    </w:p>
+    <w:p>
+      <w:pPr>
+        <w:pStyle w:val="Heading1"/>
+      </w:pPr>
+      <w:r>
+        <w:t>Class List Score – là class scoreEffect</w:t>
+      </w:r>
+    </w:p>
+    <w:p>
+      <w:pPr>
+        <w:pStyle w:val="ListParagraph"/>
+        <w:numPr>
+          <w:ilvl w:val="0"/>
+          <w:numId w:val="1"/>
+        </w:numPr>
+      </w:pPr>
+      <w:r>
+        <w:t>Type load là 2</w:t>
+      </w:r>
+      <w:r>
+        <w:t>5</w:t>
+      </w:r>
+    </w:p>
+    <w:p>
+      <w:pPr>
+        <w:pStyle w:val="ListParagraph"/>
+        <w:numPr>
+          <w:ilvl w:val="0"/>
+          <w:numId w:val="1"/>
+        </w:numPr>
+      </w:pPr>
+      <w:r>
+        <w:t xml:space="preserve">Là class hiển thị ra số điểm di chuyển trên màn hình, </w:t>
+      </w:r>
+    </w:p>
+    <w:p>
+      <w:pPr>
+        <w:pStyle w:val="ListParagraph"/>
+        <w:numPr>
+          <w:ilvl w:val="0"/>
+          <w:numId w:val="1"/>
+        </w:numPr>
+      </w:pPr>
       <w:r>
         <w:rPr>
           <w:rFonts w:ascii="Consolas" w:hAnsi="Consolas" w:cs="Consolas"/>
@@ -1853,79 +1959,125 @@
           <w:sz w:val="19"/>
           <w:szCs w:val="19"/>
         </w:rPr>
-        <w:t xml:space="preserve"> là hàm để xuất hiện những item như coin, leaf sau khi mario hoặc object khác va chạm với gạch chấm hỏi, </w:t>
-      </w:r>
-    </w:p>
-    <w:p>
-      <w:pPr>
-        <w:pStyle w:val="ListParagraph"/>
-        <w:numPr>
-          <w:ilvl w:val="0"/>
-          <w:numId w:val="1"/>
-        </w:numPr>
-      </w:pPr>
-      <w:r>
-        <w:rPr>
-          <w:rFonts w:ascii="Consolas" w:hAnsi="Consolas" w:cs="Consolas"/>
-          <w:color w:val="6F008A"/>
-          <w:sz w:val="19"/>
-          <w:szCs w:val="19"/>
-        </w:rPr>
-        <w:t>NUMBER_ITEM_IN_BRICK</w:t>
-      </w:r>
-      <w:r>
-        <w:rPr>
-          <w:rFonts w:ascii="Consolas" w:hAnsi="Consolas" w:cs="Consolas"/>
-          <w:color w:val="6F008A"/>
-          <w:sz w:val="19"/>
-          <w:szCs w:val="19"/>
-        </w:rPr>
-        <w:t xml:space="preserve"> là </w:t>
-      </w:r>
-      <w:r>
-        <w:rPr>
-          <w:rFonts w:ascii="Consolas" w:hAnsi="Consolas" w:cs="Consolas"/>
-          <w:color w:val="6F008A"/>
-          <w:sz w:val="19"/>
-          <w:szCs w:val="19"/>
-        </w:rPr>
-        <w:t>ITEM_AMOUNT</w:t>
-      </w:r>
-      <w:r>
-        <w:rPr>
-          <w:rFonts w:ascii="Consolas" w:hAnsi="Consolas" w:cs="Consolas"/>
-          <w:color w:val="6F008A"/>
-          <w:sz w:val="19"/>
-          <w:szCs w:val="19"/>
-        </w:rPr>
-        <w:t xml:space="preserve"> trong game A</w:t>
-      </w:r>
-    </w:p>
-    <w:p>
-      <w:pPr>
-        <w:pStyle w:val="ListParagraph"/>
-        <w:numPr>
-          <w:ilvl w:val="0"/>
-          <w:numId w:val="1"/>
-        </w:numPr>
-      </w:pPr>
-      <w:r>
-        <w:rPr>
-          <w:rFonts w:ascii="Consolas" w:hAnsi="Consolas" w:cs="Consolas"/>
-          <w:color w:val="6F008A"/>
-          <w:sz w:val="19"/>
-          <w:szCs w:val="19"/>
-        </w:rPr>
-        <w:t>QUESTION_BRICK_STATE_MOVING</w:t>
-      </w:r>
-      <w:r>
-        <w:rPr>
-          <w:rFonts w:ascii="Consolas" w:hAnsi="Consolas" w:cs="Consolas"/>
-          <w:color w:val="6F008A"/>
-          <w:sz w:val="19"/>
-          <w:szCs w:val="19"/>
-        </w:rPr>
-        <w:t xml:space="preserve"> là trạng thái: …</w:t>
+        <w:t>CreateListScore</w:t>
+      </w:r>
+      <w:r>
+        <w:rPr>
+          <w:rFonts w:ascii="Consolas" w:hAnsi="Consolas" w:cs="Consolas"/>
+          <w:color w:val="000000"/>
+          <w:sz w:val="19"/>
+          <w:szCs w:val="19"/>
+        </w:rPr>
+        <w:t xml:space="preserve"> được dùng</w:t>
+      </w:r>
+      <w:r>
+        <w:rPr>
+          <w:rFonts w:ascii="Consolas" w:hAnsi="Consolas" w:cs="Consolas"/>
+          <w:color w:val="000000"/>
+          <w:sz w:val="19"/>
+          <w:szCs w:val="19"/>
+        </w:rPr>
+        <w:t xml:space="preserve"> để tạo ra tối đa 3 số và new instance cho nó</w:t>
+      </w:r>
+    </w:p>
+    <w:p>
+      <w:pPr>
+        <w:pStyle w:val="ListParagraph"/>
+        <w:numPr>
+          <w:ilvl w:val="0"/>
+          <w:numId w:val="1"/>
+        </w:numPr>
+      </w:pPr>
+      <w:r>
+        <w:rPr>
+          <w:rFonts w:ascii="Consolas" w:hAnsi="Consolas" w:cs="Consolas"/>
+          <w:color w:val="000000"/>
+          <w:sz w:val="19"/>
+          <w:szCs w:val="19"/>
+        </w:rPr>
+        <w:t>DisplayListScore</w:t>
+      </w:r>
+      <w:r>
+        <w:rPr>
+          <w:rFonts w:ascii="Consolas" w:hAnsi="Consolas" w:cs="Consolas"/>
+          <w:color w:val="000000"/>
+          <w:sz w:val="19"/>
+          <w:szCs w:val="19"/>
+        </w:rPr>
+        <w:t>: là hàm dùng để xuất hiện số, có tham số đầu tiên là số điểm được cộng</w:t>
+      </w:r>
+    </w:p>
+    <w:p>
+      <w:pPr>
+        <w:pStyle w:val="ListParagraph"/>
+        <w:numPr>
+          <w:ilvl w:val="1"/>
+          <w:numId w:val="1"/>
+        </w:numPr>
+      </w:pPr>
+      <w:r>
+        <w:rPr>
+          <w:rFonts w:ascii="Consolas" w:hAnsi="Consolas" w:cs="Consolas"/>
+          <w:color w:val="000000"/>
+          <w:sz w:val="19"/>
+          <w:szCs w:val="19"/>
+        </w:rPr>
+        <w:t>1 là 200</w:t>
+      </w:r>
+    </w:p>
+    <w:p>
+      <w:pPr>
+        <w:pStyle w:val="ListParagraph"/>
+        <w:numPr>
+          <w:ilvl w:val="1"/>
+          <w:numId w:val="1"/>
+        </w:numPr>
+      </w:pPr>
+      <w:r>
+        <w:rPr>
+          <w:rFonts w:ascii="Consolas" w:hAnsi="Consolas" w:cs="Consolas"/>
+          <w:color w:val="000000"/>
+          <w:sz w:val="19"/>
+          <w:szCs w:val="19"/>
+        </w:rPr>
+        <w:lastRenderedPageBreak/>
+        <w:t>2 là 400</w:t>
+      </w:r>
+    </w:p>
+    <w:p>
+      <w:pPr>
+        <w:pStyle w:val="ListParagraph"/>
+        <w:numPr>
+          <w:ilvl w:val="1"/>
+          <w:numId w:val="1"/>
+        </w:numPr>
+      </w:pPr>
+      <w:r>
+        <w:rPr>
+          <w:rFonts w:ascii="Consolas" w:hAnsi="Consolas" w:cs="Consolas"/>
+          <w:color w:val="000000"/>
+          <w:sz w:val="19"/>
+          <w:szCs w:val="19"/>
+        </w:rPr>
+        <w:t>3 là 800</w:t>
+      </w:r>
+    </w:p>
+    <w:p>
+      <w:pPr>
+        <w:pStyle w:val="ListParagraph"/>
+        <w:numPr>
+          <w:ilvl w:val="1"/>
+          <w:numId w:val="1"/>
+        </w:numPr>
+      </w:pPr>
+      <w:r>
+        <w:rPr>
+          <w:rFonts w:ascii="Consolas" w:hAnsi="Consolas" w:cs="Consolas"/>
+          <w:color w:val="000000"/>
+          <w:sz w:val="19"/>
+          <w:szCs w:val="19"/>
+        </w:rPr>
+        <w:t>4 là 1000</w:t>
       </w:r>
     </w:p>
     <w:p>
@@ -1933,20 +2085,19 @@
         <w:pStyle w:val="Heading1"/>
       </w:pPr>
       <w:r>
-        <w:t>Class leaf – lá</w:t>
-      </w:r>
-    </w:p>
-    <w:p/>
-    <w:p>
-      <w:pPr>
-        <w:pStyle w:val="ListParagraph"/>
-        <w:numPr>
-          <w:ilvl w:val="0"/>
-          <w:numId w:val="1"/>
-        </w:numPr>
-      </w:pPr>
-      <w:r>
-        <w:t>Chua xu li xong</w:t>
+        <w:t>Class wood block</w:t>
+      </w:r>
+    </w:p>
+    <w:p>
+      <w:pPr>
+        <w:pStyle w:val="ListParagraph"/>
+        <w:numPr>
+          <w:ilvl w:val="0"/>
+          <w:numId w:val="1"/>
+        </w:numPr>
+      </w:pPr>
+      <w:r>
+        <w:t>Type = 7</w:t>
       </w:r>
     </w:p>
     <w:p>
@@ -1954,65 +2105,33 @@
         <w:pStyle w:val="Heading1"/>
       </w:pPr>
       <w:r>
-        <w:t>Class score</w:t>
-      </w:r>
-    </w:p>
-    <w:p>
-      <w:pPr>
-        <w:pStyle w:val="ListParagraph"/>
-        <w:numPr>
-          <w:ilvl w:val="0"/>
-          <w:numId w:val="1"/>
-        </w:numPr>
-      </w:pPr>
-      <w:r>
-        <w:t>Todo</w:t>
-      </w:r>
+        <w:t>Class Woodblock –</w:t>
+      </w:r>
+    </w:p>
+    <w:p>
+      <w:pPr>
+        <w:pStyle w:val="ListParagraph"/>
+        <w:numPr>
+          <w:ilvl w:val="0"/>
+          <w:numId w:val="1"/>
+        </w:numPr>
+      </w:pPr>
+      <w:r>
+        <w:t xml:space="preserve"> Là cục gạch mà không có xử lí gì cả chỉ cho mario đứng lên.</w:t>
+      </w:r>
+    </w:p>
+    <w:p>
+      <w:pPr>
+        <w:pStyle w:val="ListParagraph"/>
+        <w:numPr>
+          <w:ilvl w:val="0"/>
+          <w:numId w:val="1"/>
+        </w:numPr>
+      </w:pPr>
     </w:p>
     <w:p>
       <w:pPr>
         <w:pStyle w:val="Heading1"/>
-      </w:pPr>
-      <w:r>
-        <w:t>Class List Score – là class scoreEffect</w:t>
-      </w:r>
-    </w:p>
-    <w:p>
-      <w:pPr>
-        <w:pStyle w:val="ListParagraph"/>
-        <w:numPr>
-          <w:ilvl w:val="0"/>
-          <w:numId w:val="1"/>
-        </w:numPr>
-      </w:pPr>
-      <w:r>
-        <w:t>Todo</w:t>
-      </w:r>
-    </w:p>
-    <w:p>
-      <w:pPr>
-        <w:pStyle w:val="Heading1"/>
-      </w:pPr>
-      <w:r>
-        <w:t>Class wood block</w:t>
-      </w:r>
-    </w:p>
-    <w:p>
-      <w:pPr>
-        <w:pStyle w:val="ListParagraph"/>
-        <w:numPr>
-          <w:ilvl w:val="0"/>
-          <w:numId w:val="1"/>
-        </w:numPr>
-      </w:pPr>
-      <w:r>
-        <w:t>Type = 7</w:t>
-      </w:r>
-    </w:p>
-    <w:p/>
-    <w:p>
-      <w:pPr>
-        <w:pStyle w:val="Heading1"/>
         <w:rPr>
           <w:color w:val="FF0000"/>
         </w:rPr>
@@ -2021,7 +2140,6 @@
         <w:rPr>
           <w:color w:val="FF0000"/>
         </w:rPr>
-        <w:lastRenderedPageBreak/>
         <w:t>BUG</w:t>
       </w:r>
     </w:p>
@@ -2455,6 +2573,7 @@
         </w:numPr>
       </w:pPr>
       <w:r>
+        <w:lastRenderedPageBreak/>
         <w:t>Cầm rùa đứng tại chỗ</w:t>
       </w:r>
     </w:p>
@@ -2608,7 +2727,6 @@
         </w:numPr>
       </w:pPr>
       <w:r>
-        <w:lastRenderedPageBreak/>
         <w:t>Chạy nhanh và nhảy</w:t>
       </w:r>
     </w:p>
@@ -3155,7 +3273,6 @@
         </w:numPr>
       </w:pPr>
       <w:r>
-        <w:lastRenderedPageBreak/>
         <w:t>41</w:t>
       </w:r>
       <w:r>
@@ -3313,6 +3430,7 @@
         <w:rPr>
           <w:color w:val="FF0000"/>
         </w:rPr>
+        <w:lastRenderedPageBreak/>
         <w:t>Note</w:t>
       </w:r>
     </w:p>
@@ -5343,4 +5461,16 @@
     </a:ext>
   </a:extLst>
 </a:theme>
+</file>
+
+<file path=customXml/item1.xml><?xml version="1.0" encoding="utf-8"?>
+<b:Sources xmlns:b="http://schemas.openxmlformats.org/officeDocument/2006/bibliography" xmlns="http://schemas.openxmlformats.org/officeDocument/2006/bibliography" SelectedStyle="\APASixthEditionOfficeOnline.xsl" StyleName="APA" Version="6"/>
+</file>
+
+<file path=customXml/itemProps1.xml><?xml version="1.0" encoding="utf-8"?>
+<ds:datastoreItem xmlns:ds="http://schemas.openxmlformats.org/officeDocument/2006/customXml" ds:itemID="{CD1DBDAB-1599-4A91-9481-96F1C5BF8D6B}">
+  <ds:schemaRefs>
+    <ds:schemaRef ds:uri="http://schemas.openxmlformats.org/officeDocument/2006/bibliography"/>
+  </ds:schemaRefs>
+</ds:datastoreItem>
 </file>
</xml_diff>

<commit_message>
create piece brick when collision brick
</commit_message>
<xml_diff>
--- a/nodeGame.docx
+++ b/nodeGame.docx
@@ -601,8 +601,13 @@
         </w:numPr>
       </w:pPr>
       <w:r>
-        <w:t>Take tortoiseshell: là mario trang thái mang rùa nhảy</w:t>
-      </w:r>
+        <w:t xml:space="preserve">Take tortoiseshell: là mario trang thái mang rùa </w:t>
+      </w:r>
+      <w:proofErr w:type="gramStart"/>
+      <w:r>
+        <w:t>nhảy</w:t>
+      </w:r>
+      <w:proofErr w:type="gramEnd"/>
     </w:p>
     <w:p>
       <w:pPr>
@@ -669,7 +674,15 @@
         </w:numPr>
       </w:pPr>
       <w:r>
-        <w:t>Mario sẽ là  từ 1000-&gt;1999</w:t>
+        <w:t xml:space="preserve">Mario sẽ </w:t>
+      </w:r>
+      <w:proofErr w:type="gramStart"/>
+      <w:r>
+        <w:t>là  từ</w:t>
+      </w:r>
+      <w:proofErr w:type="gramEnd"/>
+      <w:r>
+        <w:t xml:space="preserve"> 1000-&gt;1999</w:t>
       </w:r>
     </w:p>
     <w:p>
@@ -822,9 +835,11 @@
       <w:r>
         <w:t>Id trong hàm render mario là từ 0-&gt;</w:t>
       </w:r>
+      <w:proofErr w:type="gramStart"/>
       <w:r>
         <w:t>21</w:t>
       </w:r>
+      <w:proofErr w:type="gramEnd"/>
     </w:p>
     <w:p>
       <w:pPr>
@@ -870,12 +885,14 @@
       <w:r>
         <w:t>-&gt;</w:t>
       </w:r>
+      <w:proofErr w:type="gramStart"/>
       <w:r>
         <w:t>4</w:t>
       </w:r>
       <w:r>
         <w:t>5</w:t>
       </w:r>
+      <w:proofErr w:type="gramEnd"/>
     </w:p>
     <w:p>
       <w:pPr>
@@ -921,9 +938,11 @@
       <w:r>
         <w:t>Id trong hàm render mario là từ 46-&gt;</w:t>
       </w:r>
+      <w:proofErr w:type="gramStart"/>
       <w:r>
         <w:t>73</w:t>
       </w:r>
+      <w:proofErr w:type="gramEnd"/>
     </w:p>
     <w:p>
       <w:pPr>
@@ -969,9 +988,11 @@
       <w:r>
         <w:t>Id trong hàm render mario là từ 74-&gt;</w:t>
       </w:r>
+      <w:proofErr w:type="gramStart"/>
       <w:r>
         <w:t>99</w:t>
       </w:r>
+      <w:proofErr w:type="gramEnd"/>
     </w:p>
     <w:p>
       <w:pPr>
@@ -992,8 +1013,13 @@
         <w:ind w:left="1080"/>
       </w:pPr>
       <w:r>
-        <w:t>Small world map: id trong ham render la</w:t>
-      </w:r>
+        <w:t xml:space="preserve">Small world map: id trong ham render </w:t>
+      </w:r>
+      <w:proofErr w:type="gramStart"/>
+      <w:r>
+        <w:t>la</w:t>
+      </w:r>
+      <w:proofErr w:type="gramEnd"/>
     </w:p>
     <w:p/>
     <w:p>
@@ -1220,17 +1246,9 @@
           <w:sz w:val="19"/>
           <w:szCs w:val="19"/>
         </w:rPr>
-        <w:t xml:space="preserve">61 là 565 là ani mario big walk left toitorsell </w:t>
-      </w:r>
-    </w:p>
-    <w:p>
-      <w:pPr>
-        <w:pStyle w:val="ListParagraph"/>
-        <w:numPr>
-          <w:ilvl w:val="0"/>
-          <w:numId w:val="1"/>
-        </w:numPr>
-      </w:pPr>
+        <w:t xml:space="preserve">61 là 565 là ani mario big walk left </w:t>
+      </w:r>
+      <w:proofErr w:type="gramStart"/>
       <w:r>
         <w:rPr>
           <w:rFonts w:ascii="Consolas" w:hAnsi="Consolas" w:cs="Consolas"/>
@@ -1238,6 +1256,34 @@
           <w:sz w:val="19"/>
           <w:szCs w:val="19"/>
         </w:rPr>
+        <w:t>toitorsell</w:t>
+      </w:r>
+      <w:proofErr w:type="gramEnd"/>
+      <w:r>
+        <w:rPr>
+          <w:rFonts w:ascii="Consolas" w:hAnsi="Consolas" w:cs="Consolas"/>
+          <w:color w:val="000000"/>
+          <w:sz w:val="19"/>
+          <w:szCs w:val="19"/>
+        </w:rPr>
+        <w:t xml:space="preserve"> </w:t>
+      </w:r>
+    </w:p>
+    <w:p>
+      <w:pPr>
+        <w:pStyle w:val="ListParagraph"/>
+        <w:numPr>
+          <w:ilvl w:val="0"/>
+          <w:numId w:val="1"/>
+        </w:numPr>
+      </w:pPr>
+      <w:r>
+        <w:rPr>
+          <w:rFonts w:ascii="Consolas" w:hAnsi="Consolas" w:cs="Consolas"/>
+          <w:color w:val="000000"/>
+          <w:sz w:val="19"/>
+          <w:szCs w:val="19"/>
+        </w:rPr>
         <w:t xml:space="preserve">ani-set: 70 là </w:t>
       </w:r>
       <w:r>
@@ -1310,97 +1356,125 @@
           <w:sz w:val="19"/>
           <w:szCs w:val="19"/>
         </w:rPr>
+        <w:t xml:space="preserve"> là ani mario </w:t>
+      </w:r>
+      <w:proofErr w:type="gramStart"/>
+      <w:r>
+        <w:rPr>
+          <w:rFonts w:ascii="Consolas" w:hAnsi="Consolas" w:cs="Consolas"/>
+          <w:color w:val="000000"/>
+          <w:sz w:val="19"/>
+          <w:szCs w:val="19"/>
+        </w:rPr>
+        <w:t>fire</w:t>
+      </w:r>
+      <w:r>
+        <w:t xml:space="preserve"> </w:t>
+      </w:r>
+      <w:r>
+        <w:t xml:space="preserve"> </w:t>
+      </w:r>
+      <w:r>
+        <w:t>run</w:t>
+      </w:r>
+      <w:proofErr w:type="gramEnd"/>
+      <w:r>
+        <w:t xml:space="preserve"> fast left fire</w:t>
+      </w:r>
+    </w:p>
+    <w:p>
+      <w:pPr>
+        <w:pStyle w:val="ListParagraph"/>
+        <w:numPr>
+          <w:ilvl w:val="0"/>
+          <w:numId w:val="1"/>
+        </w:numPr>
+      </w:pPr>
+      <w:r>
+        <w:rPr>
+          <w:rFonts w:ascii="Consolas" w:hAnsi="Consolas" w:cs="Consolas"/>
+          <w:color w:val="000000"/>
+          <w:sz w:val="19"/>
+          <w:szCs w:val="19"/>
+        </w:rPr>
+        <w:t xml:space="preserve">ani-set: 90 là </w:t>
+      </w:r>
+      <w:r>
+        <w:rPr>
+          <w:rFonts w:ascii="Consolas" w:hAnsi="Consolas" w:cs="Consolas"/>
+          <w:color w:val="000000"/>
+          <w:sz w:val="19"/>
+          <w:szCs w:val="19"/>
+        </w:rPr>
+        <w:t>5</w:t>
+      </w:r>
+      <w:r>
+        <w:rPr>
+          <w:rFonts w:ascii="Consolas" w:hAnsi="Consolas" w:cs="Consolas"/>
+          <w:color w:val="000000"/>
+          <w:sz w:val="19"/>
+          <w:szCs w:val="19"/>
+        </w:rPr>
+        <w:t>9</w:t>
+      </w:r>
+      <w:r>
+        <w:rPr>
+          <w:rFonts w:ascii="Consolas" w:hAnsi="Consolas" w:cs="Consolas"/>
+          <w:color w:val="000000"/>
+          <w:sz w:val="19"/>
+          <w:szCs w:val="19"/>
+        </w:rPr>
+        <w:t>4</w:t>
+      </w:r>
+      <w:r>
+        <w:rPr>
+          <w:rFonts w:ascii="Consolas" w:hAnsi="Consolas" w:cs="Consolas"/>
+          <w:color w:val="000000"/>
+          <w:sz w:val="19"/>
+          <w:szCs w:val="19"/>
+        </w:rPr>
         <w:t xml:space="preserve"> là ani mario fire</w:t>
       </w:r>
       <w:r>
         <w:t xml:space="preserve"> </w:t>
       </w:r>
       <w:r>
+        <w:t xml:space="preserve">  </w:t>
+      </w:r>
+      <w:r>
+        <w:t>sit fire left</w:t>
+      </w:r>
+      <w:r>
+        <w:t xml:space="preserve">, </w:t>
+      </w:r>
+      <w:r>
+        <w:rPr>
+          <w:rFonts w:ascii="Consolas" w:hAnsi="Consolas" w:cs="Consolas"/>
+          <w:color w:val="000000"/>
+          <w:sz w:val="19"/>
+          <w:szCs w:val="19"/>
+        </w:rPr>
+        <w:t xml:space="preserve">91 là _ là ani mario </w:t>
+      </w:r>
+      <w:proofErr w:type="gramStart"/>
+      <w:r>
+        <w:rPr>
+          <w:rFonts w:ascii="Consolas" w:hAnsi="Consolas" w:cs="Consolas"/>
+          <w:color w:val="000000"/>
+          <w:sz w:val="19"/>
+          <w:szCs w:val="19"/>
+        </w:rPr>
+        <w:t>fire</w:t>
+      </w:r>
+      <w:r>
         <w:t xml:space="preserve"> </w:t>
       </w:r>
       <w:r>
-        <w:t>run fast left fire</w:t>
-      </w:r>
-    </w:p>
-    <w:p>
-      <w:pPr>
-        <w:pStyle w:val="ListParagraph"/>
-        <w:numPr>
-          <w:ilvl w:val="0"/>
-          <w:numId w:val="1"/>
-        </w:numPr>
-      </w:pPr>
-      <w:r>
-        <w:rPr>
-          <w:rFonts w:ascii="Consolas" w:hAnsi="Consolas" w:cs="Consolas"/>
-          <w:color w:val="000000"/>
-          <w:sz w:val="19"/>
-          <w:szCs w:val="19"/>
-        </w:rPr>
-        <w:t xml:space="preserve">ani-set: 90 là </w:t>
-      </w:r>
-      <w:r>
-        <w:rPr>
-          <w:rFonts w:ascii="Consolas" w:hAnsi="Consolas" w:cs="Consolas"/>
-          <w:color w:val="000000"/>
-          <w:sz w:val="19"/>
-          <w:szCs w:val="19"/>
-        </w:rPr>
-        <w:t>5</w:t>
-      </w:r>
-      <w:r>
-        <w:rPr>
-          <w:rFonts w:ascii="Consolas" w:hAnsi="Consolas" w:cs="Consolas"/>
-          <w:color w:val="000000"/>
-          <w:sz w:val="19"/>
-          <w:szCs w:val="19"/>
-        </w:rPr>
-        <w:t>9</w:t>
-      </w:r>
-      <w:r>
-        <w:rPr>
-          <w:rFonts w:ascii="Consolas" w:hAnsi="Consolas" w:cs="Consolas"/>
-          <w:color w:val="000000"/>
-          <w:sz w:val="19"/>
-          <w:szCs w:val="19"/>
-        </w:rPr>
-        <w:t>4</w:t>
-      </w:r>
-      <w:r>
-        <w:rPr>
-          <w:rFonts w:ascii="Consolas" w:hAnsi="Consolas" w:cs="Consolas"/>
-          <w:color w:val="000000"/>
-          <w:sz w:val="19"/>
-          <w:szCs w:val="19"/>
-        </w:rPr>
-        <w:t xml:space="preserve"> là ani mario fire</w:t>
-      </w:r>
-      <w:r>
-        <w:t xml:space="preserve"> </w:t>
-      </w:r>
-      <w:r>
-        <w:t xml:space="preserve">  </w:t>
-      </w:r>
-      <w:r>
-        <w:t>sit fire left</w:t>
-      </w:r>
-      <w:r>
-        <w:t xml:space="preserve">, </w:t>
-      </w:r>
-      <w:r>
-        <w:rPr>
-          <w:rFonts w:ascii="Consolas" w:hAnsi="Consolas" w:cs="Consolas"/>
-          <w:color w:val="000000"/>
-          <w:sz w:val="19"/>
-          <w:szCs w:val="19"/>
-        </w:rPr>
-        <w:t>91 là _ là ani mario fire</w:t>
-      </w:r>
-      <w:r>
-        <w:t xml:space="preserve"> </w:t>
-      </w:r>
-      <w:r>
-        <w:t xml:space="preserve"> bắn lửa right, </w:t>
+        <w:t xml:space="preserve"> bắn</w:t>
+      </w:r>
+      <w:proofErr w:type="gramEnd"/>
+      <w:r>
+        <w:t xml:space="preserve"> lửa right, </w:t>
       </w:r>
       <w:r>
         <w:rPr>
@@ -1699,6 +1773,59 @@
         </w:rPr>
         <w:t>eaf</w:t>
       </w:r>
+    </w:p>
+    <w:p>
+      <w:pPr>
+        <w:pStyle w:val="Heading2"/>
+      </w:pPr>
+      <w:r>
+        <w:t>Class brick</w:t>
+      </w:r>
+    </w:p>
+    <w:p>
+      <w:pPr>
+        <w:pStyle w:val="ListParagraph"/>
+        <w:numPr>
+          <w:ilvl w:val="0"/>
+          <w:numId w:val="1"/>
+        </w:numPr>
+      </w:pPr>
+      <w:r>
+        <w:t>Type trong gird recoud là 90</w:t>
+      </w:r>
+    </w:p>
+    <w:p>
+      <w:pPr>
+        <w:pStyle w:val="ListParagraph"/>
+        <w:numPr>
+          <w:ilvl w:val="0"/>
+          <w:numId w:val="1"/>
+        </w:numPr>
+      </w:pPr>
+      <w:r>
+        <w:t>Va chạm vào thì 4 viên ngọc nhỏ bay ra</w:t>
+      </w:r>
+    </w:p>
+    <w:p>
+      <w:pPr>
+        <w:pStyle w:val="Heading2"/>
+        <w:numPr>
+          <w:ilvl w:val="0"/>
+          <w:numId w:val="12"/>
+        </w:numPr>
+      </w:pPr>
+      <w:r>
+        <w:t>Hàm update</w:t>
+      </w:r>
+    </w:p>
+    <w:p>
+      <w:pPr>
+        <w:pStyle w:val="ListParagraph"/>
+        <w:numPr>
+          <w:ilvl w:val="0"/>
+          <w:numId w:val="1"/>
+        </w:numPr>
+      </w:pPr>
     </w:p>
     <w:p>
       <w:pPr>
@@ -1771,7 +1898,27 @@
           <w:sz w:val="19"/>
           <w:szCs w:val="19"/>
         </w:rPr>
-        <w:t>typeKoopa là loại koopa, ví dụ như màu đỏ,màu xanh</w:t>
+        <w:t xml:space="preserve">typeKoopa là loại koopa, ví dụ như màu </w:t>
+      </w:r>
+      <w:proofErr w:type="gramStart"/>
+      <w:r>
+        <w:rPr>
+          <w:rFonts w:ascii="Consolas" w:hAnsi="Consolas" w:cs="Consolas"/>
+          <w:color w:val="000000"/>
+          <w:sz w:val="19"/>
+          <w:szCs w:val="19"/>
+        </w:rPr>
+        <w:t>đỏ,màu</w:t>
+      </w:r>
+      <w:proofErr w:type="gramEnd"/>
+      <w:r>
+        <w:rPr>
+          <w:rFonts w:ascii="Consolas" w:hAnsi="Consolas" w:cs="Consolas"/>
+          <w:color w:val="000000"/>
+          <w:sz w:val="19"/>
+          <w:szCs w:val="19"/>
+        </w:rPr>
+        <w:t xml:space="preserve"> xanh</w:t>
       </w:r>
     </w:p>
     <w:p>
@@ -1848,6 +1995,7 @@
           <w:szCs w:val="19"/>
         </w:rPr>
       </w:pPr>
+      <w:proofErr w:type="gramStart"/>
       <w:r>
         <w:t xml:space="preserve">Class  </w:t>
       </w:r>
@@ -1858,7 +2006,17 @@
           <w:sz w:val="19"/>
           <w:szCs w:val="19"/>
         </w:rPr>
-        <w:t>CquestionBrick:</w:t>
+        <w:t>CquestionBrick</w:t>
+      </w:r>
+      <w:proofErr w:type="gramEnd"/>
+      <w:r>
+        <w:rPr>
+          <w:rFonts w:ascii="Consolas" w:hAnsi="Consolas" w:cs="Consolas"/>
+          <w:color w:val="2B91AF"/>
+          <w:sz w:val="19"/>
+          <w:szCs w:val="19"/>
+        </w:rPr>
+        <w:t>:</w:t>
       </w:r>
     </w:p>
     <w:p>
@@ -1941,6 +2099,7 @@
         <w:pStyle w:val="Heading1"/>
       </w:pPr>
       <w:r>
+        <w:lastRenderedPageBreak/>
         <w:t>Class score</w:t>
       </w:r>
     </w:p>
@@ -2042,7 +2201,6 @@
           <w:sz w:val="19"/>
           <w:szCs w:val="19"/>
         </w:rPr>
-        <w:lastRenderedPageBreak/>
         <w:t>DisplayListScore: là hàm dùng để xuất hiện số, có tham số đầu tiên là số điểm được cộng</w:t>
       </w:r>
     </w:p>
@@ -2268,32 +2426,50 @@
         </w:numPr>
       </w:pPr>
       <w:r>
-        <w:t>Trạng thái mario trượt  -&gt; done</w:t>
-      </w:r>
-    </w:p>
-    <w:p>
-      <w:pPr>
-        <w:pStyle w:val="ListParagraph"/>
-        <w:numPr>
-          <w:ilvl w:val="0"/>
-          <w:numId w:val="1"/>
-        </w:numPr>
-      </w:pPr>
-      <w:r>
-        <w:t>Nhảy thấp -&gt; done</w:t>
-      </w:r>
-    </w:p>
-    <w:p>
-      <w:pPr>
-        <w:pStyle w:val="ListParagraph"/>
-        <w:numPr>
-          <w:ilvl w:val="0"/>
-          <w:numId w:val="1"/>
-        </w:numPr>
-      </w:pPr>
-      <w:r>
-        <w:t>Nhảy cao -&gt; done</w:t>
-      </w:r>
+        <w:t xml:space="preserve">Trạng thái mario </w:t>
+      </w:r>
+      <w:proofErr w:type="gramStart"/>
+      <w:r>
+        <w:t>trượt  -</w:t>
+      </w:r>
+      <w:proofErr w:type="gramEnd"/>
+      <w:r>
+        <w:t>&gt; done</w:t>
+      </w:r>
+    </w:p>
+    <w:p>
+      <w:pPr>
+        <w:pStyle w:val="ListParagraph"/>
+        <w:numPr>
+          <w:ilvl w:val="0"/>
+          <w:numId w:val="1"/>
+        </w:numPr>
+      </w:pPr>
+      <w:r>
+        <w:t xml:space="preserve">Nhảy thấp -&gt; </w:t>
+      </w:r>
+      <w:proofErr w:type="gramStart"/>
+      <w:r>
+        <w:t>done</w:t>
+      </w:r>
+      <w:proofErr w:type="gramEnd"/>
+    </w:p>
+    <w:p>
+      <w:pPr>
+        <w:pStyle w:val="ListParagraph"/>
+        <w:numPr>
+          <w:ilvl w:val="0"/>
+          <w:numId w:val="1"/>
+        </w:numPr>
+      </w:pPr>
+      <w:r>
+        <w:t xml:space="preserve">Nhảy cao -&gt; </w:t>
+      </w:r>
+      <w:proofErr w:type="gramStart"/>
+      <w:r>
+        <w:t>done</w:t>
+      </w:r>
+      <w:proofErr w:type="gramEnd"/>
     </w:p>
     <w:p>
       <w:pPr>
@@ -2323,20 +2499,30 @@
         </w:numPr>
       </w:pPr>
       <w:r>
-        <w:t>Đang đi nhảy thấp -&gt; done</w:t>
-      </w:r>
-    </w:p>
-    <w:p>
-      <w:pPr>
-        <w:pStyle w:val="ListParagraph"/>
-        <w:numPr>
-          <w:ilvl w:val="0"/>
-          <w:numId w:val="1"/>
-        </w:numPr>
-      </w:pPr>
-      <w:r>
-        <w:t>Đang đi nhảy cao -&gt; done</w:t>
-      </w:r>
+        <w:t xml:space="preserve">Đang đi nhảy thấp -&gt; </w:t>
+      </w:r>
+      <w:proofErr w:type="gramStart"/>
+      <w:r>
+        <w:t>done</w:t>
+      </w:r>
+      <w:proofErr w:type="gramEnd"/>
+    </w:p>
+    <w:p>
+      <w:pPr>
+        <w:pStyle w:val="ListParagraph"/>
+        <w:numPr>
+          <w:ilvl w:val="0"/>
+          <w:numId w:val="1"/>
+        </w:numPr>
+      </w:pPr>
+      <w:r>
+        <w:t xml:space="preserve">Đang đi nhảy cao -&gt; </w:t>
+      </w:r>
+      <w:proofErr w:type="gramStart"/>
+      <w:r>
+        <w:t>done</w:t>
+      </w:r>
+      <w:proofErr w:type="gramEnd"/>
     </w:p>
     <w:p>
       <w:pPr>
@@ -2349,6 +2535,7 @@
       <w:r>
         <w:t xml:space="preserve">Đang nhảy lên thì không được nhảy tiếp -&gt; </w:t>
       </w:r>
+      <w:proofErr w:type="gramStart"/>
       <w:r>
         <w:rPr>
           <w:b/>
@@ -2356,18 +2543,24 @@
         </w:rPr>
         <w:t>pending</w:t>
       </w:r>
-    </w:p>
-    <w:p>
-      <w:pPr>
-        <w:pStyle w:val="ListParagraph"/>
-        <w:numPr>
-          <w:ilvl w:val="0"/>
-          <w:numId w:val="1"/>
-        </w:numPr>
-      </w:pPr>
-      <w:r>
-        <w:t>Nhạy nhanh và nhảy -&gt; done</w:t>
-      </w:r>
+      <w:proofErr w:type="gramEnd"/>
+    </w:p>
+    <w:p>
+      <w:pPr>
+        <w:pStyle w:val="ListParagraph"/>
+        <w:numPr>
+          <w:ilvl w:val="0"/>
+          <w:numId w:val="1"/>
+        </w:numPr>
+      </w:pPr>
+      <w:r>
+        <w:t xml:space="preserve">Nhạy nhanh và nhảy -&gt; </w:t>
+      </w:r>
+      <w:proofErr w:type="gramStart"/>
+      <w:r>
+        <w:t>done</w:t>
+      </w:r>
+      <w:proofErr w:type="gramEnd"/>
     </w:p>
     <w:p>
       <w:pPr>
@@ -2438,6 +2631,7 @@
         </w:numPr>
       </w:pPr>
       <w:r>
+        <w:lastRenderedPageBreak/>
         <w:t>Mario level big</w:t>
       </w:r>
     </w:p>
@@ -2450,13 +2644,21 @@
         </w:numPr>
       </w:pPr>
       <w:r>
-        <w:t>Trạng thái mario trượt</w:t>
+        <w:t xml:space="preserve">Trạng thái mario </w:t>
+      </w:r>
+      <w:proofErr w:type="gramStart"/>
+      <w:r>
+        <w:t>trượt</w:t>
       </w:r>
       <w:r>
         <w:t xml:space="preserve"> </w:t>
       </w:r>
       <w:r>
-        <w:t xml:space="preserve"> -&gt; done</w:t>
+        <w:t xml:space="preserve"> -</w:t>
+      </w:r>
+      <w:proofErr w:type="gramEnd"/>
+      <w:r>
+        <w:t>&gt; done</w:t>
       </w:r>
     </w:p>
     <w:p>
@@ -2471,8 +2673,13 @@
         <w:t>Nhảy thấp -&gt;</w:t>
       </w:r>
       <w:r>
-        <w:t xml:space="preserve"> done</w:t>
-      </w:r>
+        <w:t xml:space="preserve"> </w:t>
+      </w:r>
+      <w:proofErr w:type="gramStart"/>
+      <w:r>
+        <w:t>done</w:t>
+      </w:r>
+      <w:proofErr w:type="gramEnd"/>
     </w:p>
     <w:p>
       <w:pPr>
@@ -2486,8 +2693,13 @@
         <w:t>Nhảy cao</w:t>
       </w:r>
       <w:r>
-        <w:t xml:space="preserve"> -&gt; done</w:t>
-      </w:r>
+        <w:t xml:space="preserve"> -&gt; </w:t>
+      </w:r>
+      <w:proofErr w:type="gramStart"/>
+      <w:r>
+        <w:t>done</w:t>
+      </w:r>
+      <w:proofErr w:type="gramEnd"/>
     </w:p>
     <w:p>
       <w:pPr>
@@ -2523,8 +2735,13 @@
         <w:t>Đang đi nhảy thấp</w:t>
       </w:r>
       <w:r>
-        <w:t xml:space="preserve"> -&gt; done</w:t>
-      </w:r>
+        <w:t xml:space="preserve"> -&gt; </w:t>
+      </w:r>
+      <w:proofErr w:type="gramStart"/>
+      <w:r>
+        <w:t>done</w:t>
+      </w:r>
+      <w:proofErr w:type="gramEnd"/>
     </w:p>
     <w:p>
       <w:pPr>
@@ -2538,8 +2755,13 @@
         <w:t>Đang đi nhảy cao</w:t>
       </w:r>
       <w:r>
-        <w:t xml:space="preserve"> -&gt; done</w:t>
-      </w:r>
+        <w:t xml:space="preserve"> -&gt; </w:t>
+      </w:r>
+      <w:proofErr w:type="gramStart"/>
+      <w:r>
+        <w:t>done</w:t>
+      </w:r>
+      <w:proofErr w:type="gramEnd"/>
     </w:p>
     <w:p>
       <w:pPr>
@@ -2555,6 +2777,7 @@
       <w:r>
         <w:t xml:space="preserve"> -&gt; </w:t>
       </w:r>
+      <w:proofErr w:type="gramStart"/>
       <w:r>
         <w:rPr>
           <w:b/>
@@ -2562,22 +2785,27 @@
         </w:rPr>
         <w:t>pending</w:t>
       </w:r>
-    </w:p>
-    <w:p>
-      <w:pPr>
-        <w:pStyle w:val="ListParagraph"/>
-        <w:numPr>
-          <w:ilvl w:val="0"/>
-          <w:numId w:val="1"/>
-        </w:numPr>
-      </w:pPr>
-      <w:r>
-        <w:lastRenderedPageBreak/>
+      <w:proofErr w:type="gramEnd"/>
+    </w:p>
+    <w:p>
+      <w:pPr>
+        <w:pStyle w:val="ListParagraph"/>
+        <w:numPr>
+          <w:ilvl w:val="0"/>
+          <w:numId w:val="1"/>
+        </w:numPr>
+      </w:pPr>
+      <w:r>
         <w:t>Nhạy nhanh và nhảy</w:t>
       </w:r>
       <w:r>
-        <w:t xml:space="preserve"> -&gt; done</w:t>
-      </w:r>
+        <w:t xml:space="preserve"> -&gt; </w:t>
+      </w:r>
+      <w:proofErr w:type="gramStart"/>
+      <w:r>
+        <w:t>done</w:t>
+      </w:r>
+      <w:proofErr w:type="gramEnd"/>
     </w:p>
     <w:p>
       <w:pPr>
@@ -2653,6 +2881,7 @@
       <w:r>
         <w:t xml:space="preserve">-&gt; </w:t>
       </w:r>
+      <w:proofErr w:type="gramStart"/>
       <w:r>
         <w:rPr>
           <w:b/>
@@ -2660,6 +2889,7 @@
         </w:rPr>
         <w:t>done</w:t>
       </w:r>
+      <w:proofErr w:type="gramEnd"/>
     </w:p>
     <w:p>
       <w:pPr>
@@ -2675,6 +2905,7 @@
       <w:r>
         <w:t xml:space="preserve">-&gt; </w:t>
       </w:r>
+      <w:proofErr w:type="gramStart"/>
       <w:r>
         <w:rPr>
           <w:b/>
@@ -2682,6 +2913,7 @@
         </w:rPr>
         <w:t>done</w:t>
       </w:r>
+      <w:proofErr w:type="gramEnd"/>
     </w:p>
     <w:p>
       <w:pPr>
@@ -2697,6 +2929,7 @@
       <w:r>
         <w:t xml:space="preserve"> -&gt; </w:t>
       </w:r>
+      <w:proofErr w:type="gramStart"/>
       <w:r>
         <w:rPr>
           <w:b/>
@@ -2704,6 +2937,7 @@
         </w:rPr>
         <w:t>done</w:t>
       </w:r>
+      <w:proofErr w:type="gramEnd"/>
     </w:p>
     <w:p>
       <w:pPr>
@@ -2797,6 +3031,7 @@
       <w:r>
         <w:t xml:space="preserve"> </w:t>
       </w:r>
+      <w:proofErr w:type="gramStart"/>
       <w:r>
         <w:rPr>
           <w:b/>
@@ -2804,6 +3039,7 @@
         </w:rPr>
         <w:t>Done</w:t>
       </w:r>
+      <w:proofErr w:type="gramEnd"/>
     </w:p>
     <w:p>
       <w:pPr>
@@ -2894,20 +3130,30 @@
         </w:numPr>
       </w:pPr>
       <w:r>
-        <w:t>Animation set</w:t>
-      </w:r>
-    </w:p>
-    <w:p>
-      <w:pPr>
-        <w:pStyle w:val="ListParagraph"/>
-        <w:numPr>
-          <w:ilvl w:val="0"/>
-          <w:numId w:val="1"/>
-        </w:numPr>
-      </w:pPr>
-      <w:r>
-        <w:t>0 là walking right màu đỏ</w:t>
-      </w:r>
+        <w:t xml:space="preserve">Animation </w:t>
+      </w:r>
+      <w:proofErr w:type="gramStart"/>
+      <w:r>
+        <w:t>set</w:t>
+      </w:r>
+      <w:proofErr w:type="gramEnd"/>
+    </w:p>
+    <w:p>
+      <w:pPr>
+        <w:pStyle w:val="ListParagraph"/>
+        <w:numPr>
+          <w:ilvl w:val="0"/>
+          <w:numId w:val="1"/>
+        </w:numPr>
+      </w:pPr>
+      <w:r>
+        <w:t xml:space="preserve">0 là walking right màu </w:t>
+      </w:r>
+      <w:proofErr w:type="gramStart"/>
+      <w:r>
+        <w:t>đỏ</w:t>
+      </w:r>
+      <w:proofErr w:type="gramEnd"/>
     </w:p>
     <w:p>
       <w:pPr>
@@ -2924,19 +3170,32 @@
         <w:t xml:space="preserve"> </w:t>
       </w:r>
       <w:r>
-        <w:t>là walking L</w:t>
-      </w:r>
-    </w:p>
-    <w:p>
-      <w:pPr>
-        <w:pStyle w:val="ListParagraph"/>
-        <w:numPr>
-          <w:ilvl w:val="0"/>
-          <w:numId w:val="1"/>
-        </w:numPr>
-      </w:pPr>
-      <w:r>
-        <w:t>2 là mới bị mario đập từ trên xuống, dùng để mario bring : red</w:t>
+        <w:t xml:space="preserve">là walking </w:t>
+      </w:r>
+      <w:proofErr w:type="gramStart"/>
+      <w:r>
+        <w:t>L</w:t>
+      </w:r>
+      <w:proofErr w:type="gramEnd"/>
+    </w:p>
+    <w:p>
+      <w:pPr>
+        <w:pStyle w:val="ListParagraph"/>
+        <w:numPr>
+          <w:ilvl w:val="0"/>
+          <w:numId w:val="1"/>
+        </w:numPr>
+      </w:pPr>
+      <w:r>
+        <w:t xml:space="preserve">2 là mới bị mario đập từ trên xuống, dùng để mario </w:t>
+      </w:r>
+      <w:proofErr w:type="gramStart"/>
+      <w:r>
+        <w:t>bring :</w:t>
+      </w:r>
+      <w:proofErr w:type="gramEnd"/>
+      <w:r>
+        <w:t xml:space="preserve"> red</w:t>
       </w:r>
     </w:p>
     <w:p>
@@ -2975,20 +3234,30 @@
         </w:numPr>
       </w:pPr>
       <w:r>
-        <w:t>5 là walking right màu xanh</w:t>
-      </w:r>
-    </w:p>
-    <w:p>
-      <w:pPr>
-        <w:pStyle w:val="ListParagraph"/>
-        <w:numPr>
-          <w:ilvl w:val="0"/>
-          <w:numId w:val="1"/>
-        </w:numPr>
-      </w:pPr>
-      <w:r>
-        <w:t xml:space="preserve"> 6 là là walking L màu xanh</w:t>
-      </w:r>
+        <w:t xml:space="preserve">5 là walking right màu </w:t>
+      </w:r>
+      <w:proofErr w:type="gramStart"/>
+      <w:r>
+        <w:t>xanh</w:t>
+      </w:r>
+      <w:proofErr w:type="gramEnd"/>
+    </w:p>
+    <w:p>
+      <w:pPr>
+        <w:pStyle w:val="ListParagraph"/>
+        <w:numPr>
+          <w:ilvl w:val="0"/>
+          <w:numId w:val="1"/>
+        </w:numPr>
+      </w:pPr>
+      <w:r>
+        <w:t xml:space="preserve"> 6 là là walking L màu </w:t>
+      </w:r>
+      <w:proofErr w:type="gramStart"/>
+      <w:r>
+        <w:t>xanh</w:t>
+      </w:r>
+      <w:proofErr w:type="gramEnd"/>
     </w:p>
     <w:p>
       <w:pPr>
@@ -3011,18 +3280,24 @@
         </w:numPr>
       </w:pPr>
       <w:r>
-        <w:t>8 là xuay khi bị mario kick  xanh</w:t>
-      </w:r>
-    </w:p>
-    <w:p>
-      <w:pPr>
-        <w:pStyle w:val="ListParagraph"/>
-        <w:numPr>
-          <w:ilvl w:val="0"/>
-          <w:numId w:val="1"/>
-        </w:numPr>
-      </w:pPr>
-      <w:r>
+        <w:t xml:space="preserve">8 là xuay khi bị mario </w:t>
+      </w:r>
+      <w:proofErr w:type="gramStart"/>
+      <w:r>
+        <w:t>kick  xanh</w:t>
+      </w:r>
+      <w:proofErr w:type="gramEnd"/>
+    </w:p>
+    <w:p>
+      <w:pPr>
+        <w:pStyle w:val="ListParagraph"/>
+        <w:numPr>
+          <w:ilvl w:val="0"/>
+          <w:numId w:val="1"/>
+        </w:numPr>
+      </w:pPr>
+      <w:r>
+        <w:lastRenderedPageBreak/>
         <w:t>9 là đứng yên nhưng mũi vào giữa màu Xanh</w:t>
       </w:r>
     </w:p>
@@ -3035,20 +3310,30 @@
         </w:numPr>
       </w:pPr>
       <w:r>
-        <w:t>10 có Cánh walking R màu Xanh</w:t>
-      </w:r>
-    </w:p>
-    <w:p>
-      <w:pPr>
-        <w:pStyle w:val="ListParagraph"/>
-        <w:numPr>
-          <w:ilvl w:val="0"/>
-          <w:numId w:val="1"/>
-        </w:numPr>
-      </w:pPr>
-      <w:r>
-        <w:t>11 có Cánh walking L màu Xanh</w:t>
-      </w:r>
+        <w:t xml:space="preserve">10 có Cánh walking R màu </w:t>
+      </w:r>
+      <w:proofErr w:type="gramStart"/>
+      <w:r>
+        <w:t>Xanh</w:t>
+      </w:r>
+      <w:proofErr w:type="gramEnd"/>
+    </w:p>
+    <w:p>
+      <w:pPr>
+        <w:pStyle w:val="ListParagraph"/>
+        <w:numPr>
+          <w:ilvl w:val="0"/>
+          <w:numId w:val="1"/>
+        </w:numPr>
+      </w:pPr>
+      <w:r>
+        <w:t xml:space="preserve">11 có Cánh walking L màu </w:t>
+      </w:r>
+      <w:proofErr w:type="gramStart"/>
+      <w:r>
+        <w:t>Xanh</w:t>
+      </w:r>
+      <w:proofErr w:type="gramEnd"/>
     </w:p>
     <w:p>
       <w:pPr>
@@ -3125,7 +3410,6 @@
         </w:numPr>
       </w:pPr>
       <w:r>
-        <w:lastRenderedPageBreak/>
         <w:t>17 chuẩn bị hồi sinh vào xanh</w:t>
       </w:r>
     </w:p>
@@ -3138,7 +3422,15 @@
         </w:numPr>
       </w:pPr>
       <w:r>
-        <w:t>18 chuẩn bị hồi sinh  huong len tren vào đỏ</w:t>
+        <w:t xml:space="preserve">18 chuẩn bị hồi </w:t>
+      </w:r>
+      <w:proofErr w:type="gramStart"/>
+      <w:r>
+        <w:t>sinh  huong</w:t>
+      </w:r>
+      <w:proofErr w:type="gramEnd"/>
+      <w:r>
+        <w:t xml:space="preserve"> len tren vào đỏ</w:t>
       </w:r>
     </w:p>
     <w:p>
@@ -3198,8 +3490,13 @@
         </w:numPr>
       </w:pPr>
       <w:r>
-        <w:t>Animation set</w:t>
-      </w:r>
+        <w:t xml:space="preserve">Animation </w:t>
+      </w:r>
+      <w:proofErr w:type="gramStart"/>
+      <w:r>
+        <w:t>set</w:t>
+      </w:r>
+      <w:proofErr w:type="gramEnd"/>
     </w:p>
     <w:p>
       <w:pPr>
@@ -3213,8 +3510,13 @@
         <w:t>401</w:t>
       </w:r>
       <w:r>
-        <w:t xml:space="preserve"> la walking goomba màu vàn: trong render la 0</w:t>
-      </w:r>
+        <w:t xml:space="preserve"> la walking goomba màu vàn: trong render la </w:t>
+      </w:r>
+      <w:proofErr w:type="gramStart"/>
+      <w:r>
+        <w:t>0</w:t>
+      </w:r>
+      <w:proofErr w:type="gramEnd"/>
     </w:p>
     <w:p>
       <w:pPr>
@@ -3234,8 +3536,13 @@
         <w:t>nâu</w:t>
       </w:r>
       <w:r>
-        <w:t>: trong render la 1</w:t>
-      </w:r>
+        <w:t xml:space="preserve">: trong render la </w:t>
+      </w:r>
+      <w:proofErr w:type="gramStart"/>
+      <w:r>
+        <w:t>1</w:t>
+      </w:r>
+      <w:proofErr w:type="gramEnd"/>
     </w:p>
     <w:p>
       <w:pPr>
@@ -3255,8 +3562,13 @@
         <w:t>nâu có cánh đang bay</w:t>
       </w:r>
       <w:r>
-        <w:t>: trong render la 2</w:t>
-      </w:r>
+        <w:t xml:space="preserve">: trong render la </w:t>
+      </w:r>
+      <w:proofErr w:type="gramStart"/>
+      <w:r>
+        <w:t>2</w:t>
+      </w:r>
+      <w:proofErr w:type="gramEnd"/>
     </w:p>
     <w:p>
       <w:pPr>
@@ -3276,8 +3588,13 @@
         <w:t>nâu có cánh mà đang úp vào</w:t>
       </w:r>
       <w:r>
-        <w:t>: trong render la 3</w:t>
-      </w:r>
+        <w:t xml:space="preserve">: trong render la </w:t>
+      </w:r>
+      <w:proofErr w:type="gramStart"/>
+      <w:r>
+        <w:t>3</w:t>
+      </w:r>
+      <w:proofErr w:type="gramEnd"/>
     </w:p>
     <w:p>
       <w:pPr>
@@ -3291,10 +3608,18 @@
         <w:t>4</w:t>
       </w:r>
       <w:r>
-        <w:t xml:space="preserve">11 la walking goomba màu </w:t>
-      </w:r>
-      <w:r>
-        <w:t xml:space="preserve"> vàng </w:t>
+        <w:t xml:space="preserve">11 la walking goomba </w:t>
+      </w:r>
+      <w:proofErr w:type="gramStart"/>
+      <w:r>
+        <w:t xml:space="preserve">màu </w:t>
+      </w:r>
+      <w:r>
+        <w:t xml:space="preserve"> vàng</w:t>
+      </w:r>
+      <w:proofErr w:type="gramEnd"/>
+      <w:r>
+        <w:t xml:space="preserve"> </w:t>
       </w:r>
       <w:r>
         <w:t>mới bị mario đạp xong màu vàng</w:t>
@@ -3321,8 +3646,13 @@
         <w:t>nâu mới bị mario đạp xong màu vàng</w:t>
       </w:r>
       <w:r>
-        <w:t>: trong render la 5</w:t>
-      </w:r>
+        <w:t xml:space="preserve">: trong render la </w:t>
+      </w:r>
+      <w:proofErr w:type="gramStart"/>
+      <w:r>
+        <w:t>5</w:t>
+      </w:r>
+      <w:proofErr w:type="gramEnd"/>
     </w:p>
     <w:p>
       <w:pPr>
@@ -3438,11 +3768,16 @@
         </w:numPr>
       </w:pPr>
       <w:r>
-        <w:t>Dùng màu đường để nơi những tấm màu xanh, trắng</w:t>
+        <w:t xml:space="preserve">Dùng màu đường để nơi những tấm màu xanh, </w:t>
+      </w:r>
+      <w:proofErr w:type="gramStart"/>
+      <w:r>
+        <w:t>trắng</w:t>
       </w:r>
       <w:r>
         <w:t>,..</w:t>
       </w:r>
+      <w:proofErr w:type="gramEnd"/>
     </w:p>
     <w:p/>
     <w:p/>
@@ -4023,6 +4358,95 @@
     </w:lvl>
   </w:abstractNum>
   <w:abstractNum w:abstractNumId="5" w15:restartNumberingAfterBreak="0">
+    <w:nsid w:val="54F33B15"/>
+    <w:multiLevelType w:val="hybridMultilevel"/>
+    <w:tmpl w:val="5B9254F0"/>
+    <w:lvl w:ilvl="0" w:tplc="0409000F">
+      <w:start w:val="1"/>
+      <w:numFmt w:val="decimal"/>
+      <w:lvlText w:val="%1."/>
+      <w:lvlJc w:val="left"/>
+      <w:pPr>
+        <w:ind w:left="720" w:hanging="360"/>
+      </w:pPr>
+      <w:rPr>
+        <w:rFonts w:hint="default"/>
+      </w:rPr>
+    </w:lvl>
+    <w:lvl w:ilvl="1" w:tplc="04090019" w:tentative="1">
+      <w:start w:val="1"/>
+      <w:numFmt w:val="lowerLetter"/>
+      <w:lvlText w:val="%2."/>
+      <w:lvlJc w:val="left"/>
+      <w:pPr>
+        <w:ind w:left="1440" w:hanging="360"/>
+      </w:pPr>
+    </w:lvl>
+    <w:lvl w:ilvl="2" w:tplc="0409001B" w:tentative="1">
+      <w:start w:val="1"/>
+      <w:numFmt w:val="lowerRoman"/>
+      <w:lvlText w:val="%3."/>
+      <w:lvlJc w:val="right"/>
+      <w:pPr>
+        <w:ind w:left="2160" w:hanging="180"/>
+      </w:pPr>
+    </w:lvl>
+    <w:lvl w:ilvl="3" w:tplc="0409000F" w:tentative="1">
+      <w:start w:val="1"/>
+      <w:numFmt w:val="decimal"/>
+      <w:lvlText w:val="%4."/>
+      <w:lvlJc w:val="left"/>
+      <w:pPr>
+        <w:ind w:left="2880" w:hanging="360"/>
+      </w:pPr>
+    </w:lvl>
+    <w:lvl w:ilvl="4" w:tplc="04090019" w:tentative="1">
+      <w:start w:val="1"/>
+      <w:numFmt w:val="lowerLetter"/>
+      <w:lvlText w:val="%5."/>
+      <w:lvlJc w:val="left"/>
+      <w:pPr>
+        <w:ind w:left="3600" w:hanging="360"/>
+      </w:pPr>
+    </w:lvl>
+    <w:lvl w:ilvl="5" w:tplc="0409001B" w:tentative="1">
+      <w:start w:val="1"/>
+      <w:numFmt w:val="lowerRoman"/>
+      <w:lvlText w:val="%6."/>
+      <w:lvlJc w:val="right"/>
+      <w:pPr>
+        <w:ind w:left="4320" w:hanging="180"/>
+      </w:pPr>
+    </w:lvl>
+    <w:lvl w:ilvl="6" w:tplc="0409000F" w:tentative="1">
+      <w:start w:val="1"/>
+      <w:numFmt w:val="decimal"/>
+      <w:lvlText w:val="%7."/>
+      <w:lvlJc w:val="left"/>
+      <w:pPr>
+        <w:ind w:left="5040" w:hanging="360"/>
+      </w:pPr>
+    </w:lvl>
+    <w:lvl w:ilvl="7" w:tplc="04090019" w:tentative="1">
+      <w:start w:val="1"/>
+      <w:numFmt w:val="lowerLetter"/>
+      <w:lvlText w:val="%8."/>
+      <w:lvlJc w:val="left"/>
+      <w:pPr>
+        <w:ind w:left="5760" w:hanging="360"/>
+      </w:pPr>
+    </w:lvl>
+    <w:lvl w:ilvl="8" w:tplc="0409001B" w:tentative="1">
+      <w:start w:val="1"/>
+      <w:numFmt w:val="lowerRoman"/>
+      <w:lvlText w:val="%9."/>
+      <w:lvlJc w:val="right"/>
+      <w:pPr>
+        <w:ind w:left="6480" w:hanging="180"/>
+      </w:pPr>
+    </w:lvl>
+  </w:abstractNum>
+  <w:abstractNum w:abstractNumId="6" w15:restartNumberingAfterBreak="0">
     <w:nsid w:val="64FB34B1"/>
     <w:multiLevelType w:val="hybridMultilevel"/>
     <w:tmpl w:val="7ACC40DE"/>
@@ -4111,7 +4535,7 @@
       </w:pPr>
     </w:lvl>
   </w:abstractNum>
-  <w:abstractNum w:abstractNumId="6" w15:restartNumberingAfterBreak="0">
+  <w:abstractNum w:abstractNumId="7" w15:restartNumberingAfterBreak="0">
     <w:nsid w:val="6B364DE1"/>
     <w:multiLevelType w:val="hybridMultilevel"/>
     <w:tmpl w:val="097A04E2"/>
@@ -4200,7 +4624,7 @@
       </w:pPr>
     </w:lvl>
   </w:abstractNum>
-  <w:abstractNum w:abstractNumId="7" w15:restartNumberingAfterBreak="0">
+  <w:abstractNum w:abstractNumId="8" w15:restartNumberingAfterBreak="0">
     <w:nsid w:val="6D0F28FA"/>
     <w:multiLevelType w:val="hybridMultilevel"/>
     <w:tmpl w:val="D31EB1C6"/>
@@ -4312,7 +4736,7 @@
       </w:rPr>
     </w:lvl>
   </w:abstractNum>
-  <w:abstractNum w:abstractNumId="8" w15:restartNumberingAfterBreak="0">
+  <w:abstractNum w:abstractNumId="9" w15:restartNumberingAfterBreak="0">
     <w:nsid w:val="7346197C"/>
     <w:multiLevelType w:val="hybridMultilevel"/>
     <w:tmpl w:val="B282AD2E"/>
@@ -4424,7 +4848,7 @@
       </w:rPr>
     </w:lvl>
   </w:abstractNum>
-  <w:abstractNum w:abstractNumId="9" w15:restartNumberingAfterBreak="0">
+  <w:abstractNum w:abstractNumId="10" w15:restartNumberingAfterBreak="0">
     <w:nsid w:val="783964B5"/>
     <w:multiLevelType w:val="hybridMultilevel"/>
     <w:tmpl w:val="9E84A13A"/>
@@ -4537,7 +4961,7 @@
       </w:rPr>
     </w:lvl>
   </w:abstractNum>
-  <w:abstractNum w:abstractNumId="10" w15:restartNumberingAfterBreak="0">
+  <w:abstractNum w:abstractNumId="11" w15:restartNumberingAfterBreak="0">
     <w:nsid w:val="7A5E481A"/>
     <w:multiLevelType w:val="hybridMultilevel"/>
     <w:tmpl w:val="ADF4FCBE"/>
@@ -4627,10 +5051,10 @@
     </w:lvl>
   </w:abstractNum>
   <w:num w:numId="1">
-    <w:abstractNumId w:val="7"/>
+    <w:abstractNumId w:val="8"/>
   </w:num>
   <w:num w:numId="2">
-    <w:abstractNumId w:val="8"/>
+    <w:abstractNumId w:val="9"/>
   </w:num>
   <w:num w:numId="3">
     <w:abstractNumId w:val="0"/>
@@ -4642,22 +5066,25 @@
     <w:abstractNumId w:val="3"/>
   </w:num>
   <w:num w:numId="6">
-    <w:abstractNumId w:val="6"/>
+    <w:abstractNumId w:val="7"/>
   </w:num>
   <w:num w:numId="7">
-    <w:abstractNumId w:val="9"/>
+    <w:abstractNumId w:val="10"/>
   </w:num>
   <w:num w:numId="8">
     <w:abstractNumId w:val="4"/>
   </w:num>
   <w:num w:numId="9">
-    <w:abstractNumId w:val="10"/>
+    <w:abstractNumId w:val="11"/>
   </w:num>
   <w:num w:numId="10">
-    <w:abstractNumId w:val="5"/>
+    <w:abstractNumId w:val="6"/>
   </w:num>
   <w:num w:numId="11">
     <w:abstractNumId w:val="1"/>
+  </w:num>
+  <w:num w:numId="12">
+    <w:abstractNumId w:val="5"/>
   </w:num>
 </w:numbering>
 </file>

</xml_diff>

<commit_message>
add animation world map
</commit_message>
<xml_diff>
--- a/nodeGame.docx
+++ b/nodeGame.docx
@@ -3674,73 +3674,136 @@
           <w:sz w:val="19"/>
           <w:szCs w:val="19"/>
         </w:rPr>
-        <w:t>C</w:t>
-      </w:r>
-      <w:r>
-        <w:rPr>
-          <w:rFonts w:ascii="Consolas" w:hAnsi="Consolas" w:cs="Consolas"/>
-          <w:color w:val="2B91AF"/>
-          <w:sz w:val="19"/>
-          <w:szCs w:val="19"/>
-        </w:rPr>
-        <w:t>b</w:t>
-      </w:r>
-      <w:r>
-        <w:rPr>
-          <w:rFonts w:ascii="Consolas" w:hAnsi="Consolas" w:cs="Consolas"/>
-          <w:color w:val="2B91AF"/>
-          <w:sz w:val="19"/>
-          <w:szCs w:val="19"/>
-        </w:rPr>
-        <w:t>ackgroundObject</w:t>
-      </w:r>
-      <w:r>
-        <w:rPr>
-          <w:rFonts w:ascii="Consolas" w:hAnsi="Consolas" w:cs="Consolas"/>
-          <w:color w:val="2B91AF"/>
-          <w:sz w:val="19"/>
-          <w:szCs w:val="19"/>
-        </w:rPr>
-        <w:t xml:space="preserve"> -&gt; thì chuyển thành </w:t>
-      </w:r>
-      <w:r>
-        <w:rPr>
-          <w:rFonts w:ascii="Consolas" w:hAnsi="Consolas" w:cs="Consolas"/>
-          <w:color w:val="2B91AF"/>
-          <w:sz w:val="19"/>
-          <w:szCs w:val="19"/>
-        </w:rPr>
-        <w:t>C</w:t>
-      </w:r>
-      <w:r>
-        <w:rPr>
-          <w:rFonts w:ascii="Consolas" w:hAnsi="Consolas" w:cs="Consolas"/>
-          <w:color w:val="2B91AF"/>
-          <w:sz w:val="19"/>
-          <w:szCs w:val="19"/>
-        </w:rPr>
-        <w:t>b</w:t>
-      </w:r>
-      <w:r>
-        <w:rPr>
-          <w:rFonts w:ascii="Consolas" w:hAnsi="Consolas" w:cs="Consolas"/>
-          <w:color w:val="2B91AF"/>
-          <w:sz w:val="19"/>
-          <w:szCs w:val="19"/>
-        </w:rPr>
-        <w:t>ackground</w:t>
-      </w:r>
-      <w:r>
-        <w:rPr>
-          <w:rFonts w:ascii="Consolas" w:hAnsi="Consolas" w:cs="Consolas"/>
-          <w:color w:val="2B91AF"/>
-          <w:sz w:val="19"/>
-          <w:szCs w:val="19"/>
-        </w:rPr>
-        <w:t>Worldmap</w:t>
+        <w:t>CbackgroundObject -&gt; thì chuyển thành CbackgroundWorldmap</w:t>
       </w:r>
     </w:p>
     <w:p/>
+    <w:p>
+      <w:pPr>
+        <w:pStyle w:val="ListParagraph"/>
+        <w:numPr>
+          <w:ilvl w:val="0"/>
+          <w:numId w:val="1"/>
+        </w:numPr>
+      </w:pPr>
+      <w:r>
+        <w:t>ob</w:t>
+      </w:r>
+      <w:r>
+        <w:t>ECT tree trong file txt là cây 3 ani qua lại.</w:t>
+      </w:r>
+    </w:p>
+    <w:p>
+      <w:pPr>
+        <w:pStyle w:val="ListParagraph"/>
+        <w:numPr>
+          <w:ilvl w:val="0"/>
+          <w:numId w:val="1"/>
+        </w:numPr>
+      </w:pPr>
+      <w:r>
+        <w:t>castle</w:t>
+      </w:r>
+      <w:r>
+        <w:t xml:space="preserve"> là ngôi nhà có chữ help</w:t>
+      </w:r>
+    </w:p>
+    <w:p>
+      <w:pPr>
+        <w:pStyle w:val="ListParagraph"/>
+        <w:numPr>
+          <w:ilvl w:val="0"/>
+          <w:numId w:val="1"/>
+        </w:numPr>
+      </w:pPr>
+      <w:r>
+        <w:t>turtle</w:t>
+      </w:r>
+      <w:r>
+        <w:t xml:space="preserve"> là con vật giống như con ngữa đi qua lại chỗ cây cầu.</w:t>
+      </w:r>
+    </w:p>
+    <w:p>
+      <w:pPr>
+        <w:pStyle w:val="Heading2"/>
+        <w:numPr>
+          <w:ilvl w:val="0"/>
+          <w:numId w:val="13"/>
+        </w:numPr>
+      </w:pPr>
+      <w:r>
+        <w:t>Class hub</w:t>
+      </w:r>
+    </w:p>
+    <w:p>
+      <w:pPr>
+        <w:pStyle w:val="ListParagraph"/>
+        <w:numPr>
+          <w:ilvl w:val="0"/>
+          <w:numId w:val="1"/>
+        </w:numPr>
+      </w:pPr>
+      <w:r>
+        <w:t xml:space="preserve"> Trong class Hub có các thông số như:</w:t>
+      </w:r>
+    </w:p>
+    <w:p>
+      <w:pPr>
+        <w:pStyle w:val="ListParagraph"/>
+        <w:numPr>
+          <w:ilvl w:val="1"/>
+          <w:numId w:val="1"/>
+        </w:numPr>
+      </w:pPr>
+      <w:r>
+        <w:t>Có Number</w:t>
+      </w:r>
+    </w:p>
+    <w:p>
+      <w:pPr>
+        <w:pStyle w:val="ListParagraph"/>
+        <w:numPr>
+          <w:ilvl w:val="1"/>
+          <w:numId w:val="1"/>
+        </w:numPr>
+      </w:pPr>
+      <w:r>
+        <w:t>Point</w:t>
+      </w:r>
+    </w:p>
+    <w:p>
+      <w:pPr>
+        <w:pStyle w:val="ListParagraph"/>
+        <w:numPr>
+          <w:ilvl w:val="1"/>
+          <w:numId w:val="1"/>
+        </w:numPr>
+      </w:pPr>
+      <w:r>
+        <w:t>Arrow</w:t>
+      </w:r>
+    </w:p>
+    <w:p>
+      <w:pPr>
+        <w:pStyle w:val="ListParagraph"/>
+        <w:numPr>
+          <w:ilvl w:val="0"/>
+          <w:numId w:val="1"/>
+        </w:numPr>
+      </w:pPr>
+      <w:r>
+        <w:t>Hiện tại thì score  Object type trong txt đã # để ko load</w:t>
+      </w:r>
+    </w:p>
+    <w:p>
+      <w:pPr>
+        <w:pStyle w:val="ListParagraph"/>
+        <w:numPr>
+          <w:ilvl w:val="0"/>
+          <w:numId w:val="1"/>
+        </w:numPr>
+      </w:pPr>
+    </w:p>
     <w:p/>
     <w:p/>
     <w:p>
@@ -3829,6 +3892,13 @@
         </w:rPr>
         <w:t>là bông hoa di chuyển lên xuống bắn đạn</w:t>
       </w:r>
+    </w:p>
+    <w:p>
+      <w:pPr>
+        <w:rPr>
+          <w:color w:val="000000" w:themeColor="text1"/>
+        </w:rPr>
+      </w:pPr>
     </w:p>
     <w:sectPr>
       <w:pgSz w:w="12240" w:h="15840"/>

</xml_diff>

<commit_message>
fix mario collisoin goomba
</commit_message>
<xml_diff>
--- a/nodeGame.docx
+++ b/nodeGame.docx
@@ -3804,7 +3804,30 @@
         </w:numPr>
       </w:pPr>
     </w:p>
-    <w:p/>
+    <w:p>
+      <w:pPr>
+        <w:pStyle w:val="Heading2"/>
+        <w:numPr>
+          <w:ilvl w:val="0"/>
+          <w:numId w:val="13"/>
+        </w:numPr>
+      </w:pPr>
+      <w:r>
+        <w:t>Node</w:t>
+      </w:r>
+    </w:p>
+    <w:p>
+      <w:pPr>
+        <w:pStyle w:val="ListParagraph"/>
+        <w:numPr>
+          <w:ilvl w:val="0"/>
+          <w:numId w:val="1"/>
+        </w:numPr>
+      </w:pPr>
+      <w:r>
+        <w:t>Type của node mà là 1 và 4 là scene 1 và scene 4</w:t>
+      </w:r>
+    </w:p>
     <w:p/>
     <w:p>
       <w:pPr>
@@ -3871,6 +3894,7 @@
           <w:bCs/>
           <w:color w:val="000000" w:themeColor="text1"/>
         </w:rPr>
+        <w:lastRenderedPageBreak/>
         <w:t xml:space="preserve">class </w:t>
       </w:r>
       <w:r>

</xml_diff>

<commit_message>
fix switch scene and collison brick
</commit_message>
<xml_diff>
--- a/nodeGame.docx
+++ b/nodeGame.docx
@@ -2047,6 +2047,141 @@
     </w:p>
     <w:p>
       <w:pPr>
+        <w:pStyle w:val="ListParagraph"/>
+        <w:numPr>
+          <w:ilvl w:val="0"/>
+          <w:numId w:val="1"/>
+        </w:numPr>
+      </w:pPr>
+      <w:r>
+        <w:rPr>
+          <w:rFonts w:ascii="Consolas" w:hAnsi="Consolas" w:cs="Consolas"/>
+          <w:color w:val="6F008A"/>
+          <w:sz w:val="19"/>
+          <w:szCs w:val="19"/>
+        </w:rPr>
+        <w:t>QUESTION_BRICK_STATE_CRETE</w:t>
+      </w:r>
+      <w:r>
+        <w:rPr>
+          <w:rFonts w:ascii="Consolas" w:hAnsi="Consolas" w:cs="Consolas"/>
+          <w:color w:val="6F008A"/>
+          <w:sz w:val="19"/>
+          <w:szCs w:val="19"/>
+        </w:rPr>
+        <w:t xml:space="preserve"> là ..</w:t>
+      </w:r>
+    </w:p>
+    <w:p>
+      <w:pPr>
+        <w:pStyle w:val="ListParagraph"/>
+        <w:numPr>
+          <w:ilvl w:val="0"/>
+          <w:numId w:val="1"/>
+        </w:numPr>
+      </w:pPr>
+      <w:r>
+        <w:rPr>
+          <w:rFonts w:ascii="Consolas" w:hAnsi="Consolas" w:cs="Consolas"/>
+          <w:color w:val="000000"/>
+          <w:sz w:val="19"/>
+          <w:szCs w:val="19"/>
+        </w:rPr>
+        <w:t>QUESTIONBLOCK_ITEM_STATE</w:t>
+      </w:r>
+      <w:r>
+        <w:rPr>
+          <w:rFonts w:ascii="Consolas" w:hAnsi="Consolas" w:cs="Consolas"/>
+          <w:color w:val="000000"/>
+          <w:sz w:val="19"/>
+          <w:szCs w:val="19"/>
+        </w:rPr>
+        <w:t xml:space="preserve"> là trạng thái ban đầu, gạch vẫn còn dấu chấm hỏi</w:t>
+      </w:r>
+    </w:p>
+    <w:p>
+      <w:pPr>
+        <w:pStyle w:val="ListParagraph"/>
+        <w:numPr>
+          <w:ilvl w:val="0"/>
+          <w:numId w:val="1"/>
+        </w:numPr>
+      </w:pPr>
+      <w:r>
+        <w:rPr>
+          <w:rFonts w:ascii="Consolas" w:hAnsi="Consolas" w:cs="Consolas"/>
+          <w:color w:val="6F008A"/>
+          <w:sz w:val="19"/>
+          <w:szCs w:val="19"/>
+        </w:rPr>
+        <w:t>QUESTIONBLOCK_DEFLECT_STATE</w:t>
+      </w:r>
+      <w:r>
+        <w:rPr>
+          <w:rFonts w:ascii="Consolas" w:hAnsi="Consolas" w:cs="Consolas"/>
+          <w:color w:val="6F008A"/>
+          <w:sz w:val="19"/>
+          <w:szCs w:val="19"/>
+        </w:rPr>
+        <w:t xml:space="preserve"> là trạg thái mới va chạm với mario xong hiện ra item</w:t>
+      </w:r>
+    </w:p>
+    <w:p>
+      <w:pPr>
+        <w:pStyle w:val="Heading2"/>
+        <w:numPr>
+          <w:ilvl w:val="0"/>
+          <w:numId w:val="14"/>
+        </w:numPr>
+      </w:pPr>
+      <w:r>
+        <w:t>Animation</w:t>
+      </w:r>
+    </w:p>
+    <w:p>
+      <w:pPr>
+        <w:pStyle w:val="ListParagraph"/>
+        <w:numPr>
+          <w:ilvl w:val="0"/>
+          <w:numId w:val="1"/>
+        </w:numPr>
+      </w:pPr>
+      <w:r>
+        <w:t>Ani = 0: là trạng thái bình thường vẫn còn item</w:t>
+      </w:r>
+    </w:p>
+    <w:p>
+      <w:pPr>
+        <w:pStyle w:val="ListParagraph"/>
+        <w:numPr>
+          <w:ilvl w:val="0"/>
+          <w:numId w:val="1"/>
+        </w:numPr>
+      </w:pPr>
+      <w:r>
+        <w:t xml:space="preserve">Ani = </w:t>
+      </w:r>
+      <w:r>
+        <w:t>1</w:t>
+      </w:r>
+      <w:r>
+        <w:t xml:space="preserve">: là trạng thái </w:t>
+      </w:r>
+      <w:r>
+        <w:t>đã chuyển sang trạng thái bê tông</w:t>
+      </w:r>
+    </w:p>
+    <w:p>
+      <w:pPr>
+        <w:pStyle w:val="ListParagraph"/>
+        <w:numPr>
+          <w:ilvl w:val="0"/>
+          <w:numId w:val="1"/>
+        </w:numPr>
+      </w:pPr>
+    </w:p>
+    <w:p>
+      <w:pPr>
         <w:pStyle w:val="Heading1"/>
       </w:pPr>
       <w:r>
@@ -2334,6 +2469,7 @@
         </w:numPr>
       </w:pPr>
       <w:r>
+        <w:lastRenderedPageBreak/>
         <w:t>Mario level small khi nhấn xuống thì rớt khỏi màn hình</w:t>
       </w:r>
     </w:p>
@@ -2424,7 +2560,6 @@
         </w:numPr>
       </w:pPr>
       <w:r>
-        <w:lastRenderedPageBreak/>
         <w:t>Nhảy cao -&gt; done</w:t>
       </w:r>
     </w:p>
@@ -2946,6 +3081,7 @@
         </w:numPr>
       </w:pPr>
       <w:r>
+        <w:lastRenderedPageBreak/>
         <w:t>Cầm rùa đi</w:t>
       </w:r>
     </w:p>
@@ -3014,7 +3150,6 @@
         <w:pStyle w:val="Heading1"/>
       </w:pPr>
       <w:r>
-        <w:lastRenderedPageBreak/>
         <w:t>CLASS KOOPAS</w:t>
       </w:r>
     </w:p>
@@ -3470,6 +3605,7 @@
         </w:numPr>
       </w:pPr>
       <w:r>
+        <w:lastRenderedPageBreak/>
         <w:t>Các trạng thái của goomba:</w:t>
       </w:r>
     </w:p>
@@ -3522,7 +3658,6 @@
         <w:pStyle w:val="Heading1"/>
       </w:pPr>
       <w:r>
-        <w:lastRenderedPageBreak/>
         <w:t>CLASS ITEM COIN</w:t>
       </w:r>
     </w:p>
@@ -3795,6 +3930,7 @@
         </w:numPr>
       </w:pPr>
       <w:r>
+        <w:lastRenderedPageBreak/>
         <w:t>Có Number</w:t>
       </w:r>
     </w:p>
@@ -3852,7 +3988,6 @@
         </w:numPr>
       </w:pPr>
       <w:r>
-        <w:lastRenderedPageBreak/>
         <w:t>Node</w:t>
       </w:r>
     </w:p>
@@ -4534,6 +4669,95 @@
     </w:lvl>
   </w:abstractNum>
   <w:abstractNum w:abstractNumId="6" w15:restartNumberingAfterBreak="0">
+    <w:nsid w:val="4ECF1EB3"/>
+    <w:multiLevelType w:val="hybridMultilevel"/>
+    <w:tmpl w:val="8C04FF94"/>
+    <w:lvl w:ilvl="0" w:tplc="0409000F">
+      <w:start w:val="1"/>
+      <w:numFmt w:val="decimal"/>
+      <w:lvlText w:val="%1."/>
+      <w:lvlJc w:val="left"/>
+      <w:pPr>
+        <w:ind w:left="720" w:hanging="360"/>
+      </w:pPr>
+      <w:rPr>
+        <w:rFonts w:hint="default"/>
+      </w:rPr>
+    </w:lvl>
+    <w:lvl w:ilvl="1" w:tplc="04090019" w:tentative="1">
+      <w:start w:val="1"/>
+      <w:numFmt w:val="lowerLetter"/>
+      <w:lvlText w:val="%2."/>
+      <w:lvlJc w:val="left"/>
+      <w:pPr>
+        <w:ind w:left="1440" w:hanging="360"/>
+      </w:pPr>
+    </w:lvl>
+    <w:lvl w:ilvl="2" w:tplc="0409001B" w:tentative="1">
+      <w:start w:val="1"/>
+      <w:numFmt w:val="lowerRoman"/>
+      <w:lvlText w:val="%3."/>
+      <w:lvlJc w:val="right"/>
+      <w:pPr>
+        <w:ind w:left="2160" w:hanging="180"/>
+      </w:pPr>
+    </w:lvl>
+    <w:lvl w:ilvl="3" w:tplc="0409000F" w:tentative="1">
+      <w:start w:val="1"/>
+      <w:numFmt w:val="decimal"/>
+      <w:lvlText w:val="%4."/>
+      <w:lvlJc w:val="left"/>
+      <w:pPr>
+        <w:ind w:left="2880" w:hanging="360"/>
+      </w:pPr>
+    </w:lvl>
+    <w:lvl w:ilvl="4" w:tplc="04090019" w:tentative="1">
+      <w:start w:val="1"/>
+      <w:numFmt w:val="lowerLetter"/>
+      <w:lvlText w:val="%5."/>
+      <w:lvlJc w:val="left"/>
+      <w:pPr>
+        <w:ind w:left="3600" w:hanging="360"/>
+      </w:pPr>
+    </w:lvl>
+    <w:lvl w:ilvl="5" w:tplc="0409001B" w:tentative="1">
+      <w:start w:val="1"/>
+      <w:numFmt w:val="lowerRoman"/>
+      <w:lvlText w:val="%6."/>
+      <w:lvlJc w:val="right"/>
+      <w:pPr>
+        <w:ind w:left="4320" w:hanging="180"/>
+      </w:pPr>
+    </w:lvl>
+    <w:lvl w:ilvl="6" w:tplc="0409000F" w:tentative="1">
+      <w:start w:val="1"/>
+      <w:numFmt w:val="decimal"/>
+      <w:lvlText w:val="%7."/>
+      <w:lvlJc w:val="left"/>
+      <w:pPr>
+        <w:ind w:left="5040" w:hanging="360"/>
+      </w:pPr>
+    </w:lvl>
+    <w:lvl w:ilvl="7" w:tplc="04090019" w:tentative="1">
+      <w:start w:val="1"/>
+      <w:numFmt w:val="lowerLetter"/>
+      <w:lvlText w:val="%8."/>
+      <w:lvlJc w:val="left"/>
+      <w:pPr>
+        <w:ind w:left="5760" w:hanging="360"/>
+      </w:pPr>
+    </w:lvl>
+    <w:lvl w:ilvl="8" w:tplc="0409001B" w:tentative="1">
+      <w:start w:val="1"/>
+      <w:numFmt w:val="lowerRoman"/>
+      <w:lvlText w:val="%9."/>
+      <w:lvlJc w:val="right"/>
+      <w:pPr>
+        <w:ind w:left="6480" w:hanging="180"/>
+      </w:pPr>
+    </w:lvl>
+  </w:abstractNum>
+  <w:abstractNum w:abstractNumId="7" w15:restartNumberingAfterBreak="0">
     <w:nsid w:val="54F33B15"/>
     <w:multiLevelType w:val="hybridMultilevel"/>
     <w:tmpl w:val="5B9254F0"/>
@@ -4622,7 +4846,7 @@
       </w:pPr>
     </w:lvl>
   </w:abstractNum>
-  <w:abstractNum w:abstractNumId="7" w15:restartNumberingAfterBreak="0">
+  <w:abstractNum w:abstractNumId="8" w15:restartNumberingAfterBreak="0">
     <w:nsid w:val="64FB34B1"/>
     <w:multiLevelType w:val="hybridMultilevel"/>
     <w:tmpl w:val="7ACC40DE"/>
@@ -4711,7 +4935,7 @@
       </w:pPr>
     </w:lvl>
   </w:abstractNum>
-  <w:abstractNum w:abstractNumId="8" w15:restartNumberingAfterBreak="0">
+  <w:abstractNum w:abstractNumId="9" w15:restartNumberingAfterBreak="0">
     <w:nsid w:val="6B364DE1"/>
     <w:multiLevelType w:val="hybridMultilevel"/>
     <w:tmpl w:val="097A04E2"/>
@@ -4800,7 +5024,7 @@
       </w:pPr>
     </w:lvl>
   </w:abstractNum>
-  <w:abstractNum w:abstractNumId="9" w15:restartNumberingAfterBreak="0">
+  <w:abstractNum w:abstractNumId="10" w15:restartNumberingAfterBreak="0">
     <w:nsid w:val="6D0F28FA"/>
     <w:multiLevelType w:val="hybridMultilevel"/>
     <w:tmpl w:val="D31EB1C6"/>
@@ -4912,7 +5136,7 @@
       </w:rPr>
     </w:lvl>
   </w:abstractNum>
-  <w:abstractNum w:abstractNumId="10" w15:restartNumberingAfterBreak="0">
+  <w:abstractNum w:abstractNumId="11" w15:restartNumberingAfterBreak="0">
     <w:nsid w:val="7346197C"/>
     <w:multiLevelType w:val="hybridMultilevel"/>
     <w:tmpl w:val="B282AD2E"/>
@@ -5024,7 +5248,7 @@
       </w:rPr>
     </w:lvl>
   </w:abstractNum>
-  <w:abstractNum w:abstractNumId="11" w15:restartNumberingAfterBreak="0">
+  <w:abstractNum w:abstractNumId="12" w15:restartNumberingAfterBreak="0">
     <w:nsid w:val="783964B5"/>
     <w:multiLevelType w:val="hybridMultilevel"/>
     <w:tmpl w:val="9E84A13A"/>
@@ -5137,7 +5361,7 @@
       </w:rPr>
     </w:lvl>
   </w:abstractNum>
-  <w:abstractNum w:abstractNumId="12" w15:restartNumberingAfterBreak="0">
+  <w:abstractNum w:abstractNumId="13" w15:restartNumberingAfterBreak="0">
     <w:nsid w:val="7A5E481A"/>
     <w:multiLevelType w:val="hybridMultilevel"/>
     <w:tmpl w:val="ADF4FCBE"/>
@@ -5227,10 +5451,10 @@
     </w:lvl>
   </w:abstractNum>
   <w:num w:numId="1">
-    <w:abstractNumId w:val="9"/>
+    <w:abstractNumId w:val="10"/>
   </w:num>
   <w:num w:numId="2">
-    <w:abstractNumId w:val="10"/>
+    <w:abstractNumId w:val="11"/>
   </w:num>
   <w:num w:numId="3">
     <w:abstractNumId w:val="0"/>
@@ -5242,28 +5466,31 @@
     <w:abstractNumId w:val="3"/>
   </w:num>
   <w:num w:numId="6">
-    <w:abstractNumId w:val="8"/>
+    <w:abstractNumId w:val="9"/>
   </w:num>
   <w:num w:numId="7">
-    <w:abstractNumId w:val="11"/>
+    <w:abstractNumId w:val="12"/>
   </w:num>
   <w:num w:numId="8">
     <w:abstractNumId w:val="4"/>
   </w:num>
   <w:num w:numId="9">
-    <w:abstractNumId w:val="12"/>
+    <w:abstractNumId w:val="13"/>
   </w:num>
   <w:num w:numId="10">
-    <w:abstractNumId w:val="7"/>
+    <w:abstractNumId w:val="8"/>
   </w:num>
   <w:num w:numId="11">
     <w:abstractNumId w:val="1"/>
   </w:num>
   <w:num w:numId="12">
-    <w:abstractNumId w:val="6"/>
+    <w:abstractNumId w:val="7"/>
   </w:num>
   <w:num w:numId="13">
     <w:abstractNumId w:val="5"/>
+  </w:num>
+  <w:num w:numId="14">
+    <w:abstractNumId w:val="6"/>
   </w:num>
 </w:numbering>
 </file>

</xml_diff>

<commit_message>
tile map scene 3 done
</commit_message>
<xml_diff>
--- a/nodeGame.docx
+++ b/nodeGame.docx
@@ -4342,6 +4342,120 @@
           <w:numId w:val="1"/>
         </w:numPr>
       </w:pPr>
+      <w:r>
+        <w:lastRenderedPageBreak/>
+        <w:t>[MAPBACKGROUND]</w:t>
+      </w:r>
+    </w:p>
+    <w:p>
+      <w:pPr>
+        <w:pStyle w:val="ListParagraph"/>
+      </w:pPr>
+    </w:p>
+    <w:p>
+      <w:pPr>
+        <w:pStyle w:val="ListParagraph"/>
+        <w:numPr>
+          <w:ilvl w:val="1"/>
+          <w:numId w:val="1"/>
+        </w:numPr>
+      </w:pPr>
+      <w:r>
+        <w:t>I</w:t>
+      </w:r>
+      <w:r>
+        <w:t>dtexture</w:t>
+      </w:r>
+      <w:r>
+        <w:t xml:space="preserve"> là id của texture add phía trên</w:t>
+      </w:r>
+    </w:p>
+    <w:p>
+      <w:pPr>
+        <w:pStyle w:val="ListParagraph"/>
+        <w:numPr>
+          <w:ilvl w:val="1"/>
+          <w:numId w:val="1"/>
+        </w:numPr>
+      </w:pPr>
+      <w:r>
+        <w:t>columnMap</w:t>
+      </w:r>
+      <w:r>
+        <w:t>: ảnh full khi bảo vào tile thì ra số côt với kich thước là 32 32</w:t>
+      </w:r>
+    </w:p>
+    <w:p>
+      <w:pPr>
+        <w:pStyle w:val="ListParagraph"/>
+        <w:numPr>
+          <w:ilvl w:val="1"/>
+          <w:numId w:val="1"/>
+        </w:numPr>
+      </w:pPr>
+      <w:r>
+        <w:t>rowMap</w:t>
+      </w:r>
+      <w:r>
+        <w:t xml:space="preserve"> là số dòng </w:t>
+      </w:r>
+      <w:r>
+        <w:t>khi bảo vào tile thì ra số côt với kich thước là 32 32</w:t>
+      </w:r>
+    </w:p>
+    <w:p>
+      <w:pPr>
+        <w:pStyle w:val="ListParagraph"/>
+        <w:numPr>
+          <w:ilvl w:val="1"/>
+          <w:numId w:val="1"/>
+        </w:numPr>
+      </w:pPr>
+      <w:r>
+        <w:t>columnTileSet</w:t>
+      </w:r>
+      <w:r>
+        <w:t>: là số cột của ảnh sau khi slip thành unique trong anh load</w:t>
+      </w:r>
+    </w:p>
+    <w:p>
+      <w:pPr>
+        <w:pStyle w:val="ListParagraph"/>
+        <w:numPr>
+          <w:ilvl w:val="1"/>
+          <w:numId w:val="1"/>
+        </w:numPr>
+      </w:pPr>
+      <w:r>
+        <w:t>rowTileSet</w:t>
+      </w:r>
+      <w:r>
+        <w:t xml:space="preserve"> </w:t>
+      </w:r>
+      <w:r>
+        <w:t xml:space="preserve">là số </w:t>
+      </w:r>
+      <w:r>
+        <w:t>dòng</w:t>
+      </w:r>
+      <w:r>
+        <w:t xml:space="preserve"> của ảnh sau khi slip thành unique trong anh load</w:t>
+      </w:r>
+    </w:p>
+    <w:p>
+      <w:pPr>
+        <w:pStyle w:val="ListParagraph"/>
+        <w:numPr>
+          <w:ilvl w:val="1"/>
+          <w:numId w:val="1"/>
+        </w:numPr>
+      </w:pPr>
+      <w:r>
+        <w:t>maxTileSet</w:t>
+      </w:r>
+      <w:r>
+        <w:t xml:space="preserve"> là số ảnh split với 32 32</w:t>
+      </w:r>
     </w:p>
     <w:sectPr>
       <w:pgSz w:w="12240" w:h="15840"/>

</xml_diff>

<commit_message>
add item not collision
</commit_message>
<xml_diff>
--- a/nodeGame.docx
+++ b/nodeGame.docx
@@ -2434,7 +2434,19 @@
         <w:pStyle w:val="Heading1"/>
       </w:pPr>
       <w:r>
-        <w:t>Class wood block</w:t>
+        <w:t>Class Woodblock –</w:t>
+      </w:r>
+    </w:p>
+    <w:p>
+      <w:pPr>
+        <w:pStyle w:val="ListParagraph"/>
+        <w:numPr>
+          <w:ilvl w:val="0"/>
+          <w:numId w:val="1"/>
+        </w:numPr>
+      </w:pPr>
+      <w:r>
+        <w:t xml:space="preserve"> Là cục gạch mà không có xử lí gì cả chỉ cho mario đứng lên.</w:t>
       </w:r>
     </w:p>
     <w:p>
@@ -2451,22 +2463,14 @@
     </w:p>
     <w:p>
       <w:pPr>
-        <w:pStyle w:val="Heading1"/>
-      </w:pPr>
-      <w:r>
-        <w:t>Class Woodblock –</w:t>
-      </w:r>
-    </w:p>
-    <w:p>
-      <w:pPr>
-        <w:pStyle w:val="ListParagraph"/>
-        <w:numPr>
-          <w:ilvl w:val="0"/>
-          <w:numId w:val="1"/>
-        </w:numPr>
-      </w:pPr>
-      <w:r>
-        <w:t xml:space="preserve"> Là cục gạch mà không có xử lí gì cả chỉ cho mario đứng lên.</w:t>
+        <w:pStyle w:val="ListParagraph"/>
+        <w:numPr>
+          <w:ilvl w:val="0"/>
+          <w:numId w:val="1"/>
+        </w:numPr>
+      </w:pPr>
+      <w:r>
+        <w:t>Ani mation set = 91</w:t>
       </w:r>
     </w:p>
     <w:p/>
@@ -2929,22 +2933,22 @@
         </w:numPr>
       </w:pPr>
       <w:r>
+        <w:t>Nhảy cao</w:t>
+      </w:r>
+      <w:r>
+        <w:t xml:space="preserve"> -&gt; done</w:t>
+      </w:r>
+    </w:p>
+    <w:p>
+      <w:pPr>
+        <w:pStyle w:val="ListParagraph"/>
+        <w:numPr>
+          <w:ilvl w:val="0"/>
+          <w:numId w:val="1"/>
+        </w:numPr>
+      </w:pPr>
+      <w:r>
         <w:lastRenderedPageBreak/>
-        <w:t>Nhảy cao</w:t>
-      </w:r>
-      <w:r>
-        <w:t xml:space="preserve"> -&gt; done</w:t>
-      </w:r>
-    </w:p>
-    <w:p>
-      <w:pPr>
-        <w:pStyle w:val="ListParagraph"/>
-        <w:numPr>
-          <w:ilvl w:val="0"/>
-          <w:numId w:val="1"/>
-        </w:numPr>
-      </w:pPr>
-      <w:r>
         <w:t>Đang ngồi mà đi thì phải đứng dậy dã rồi đi.</w:t>
       </w:r>
       <w:r>
@@ -3505,19 +3509,19 @@
         </w:numPr>
       </w:pPr>
       <w:r>
+        <w:t>12 là xuay nhưng hướng lên trên màu Đỏ</w:t>
+      </w:r>
+    </w:p>
+    <w:p>
+      <w:pPr>
+        <w:pStyle w:val="ListParagraph"/>
+        <w:numPr>
+          <w:ilvl w:val="0"/>
+          <w:numId w:val="1"/>
+        </w:numPr>
+      </w:pPr>
+      <w:r>
         <w:lastRenderedPageBreak/>
-        <w:t>12 là xuay nhưng hướng lên trên màu Đỏ</w:t>
-      </w:r>
-    </w:p>
-    <w:p>
-      <w:pPr>
-        <w:pStyle w:val="ListParagraph"/>
-        <w:numPr>
-          <w:ilvl w:val="0"/>
-          <w:numId w:val="1"/>
-        </w:numPr>
-      </w:pPr>
-      <w:r>
         <w:t>13 là xuay nhưng hướng lên trên màu Xanh</w:t>
       </w:r>
     </w:p>
@@ -4361,10 +4365,7 @@
         </w:numPr>
       </w:pPr>
       <w:r>
-        <w:t>I</w:t>
-      </w:r>
-      <w:r>
-        <w:t>dtexture</w:t>
+        <w:t>Idtexture</w:t>
       </w:r>
       <w:r>
         <w:t xml:space="preserve"> là id của texture add phía trên</w:t>
@@ -4397,10 +4398,7 @@
         <w:t>rowMap</w:t>
       </w:r>
       <w:r>
-        <w:t xml:space="preserve"> là số dòng </w:t>
-      </w:r>
-      <w:r>
-        <w:t>khi bảo vào tile thì ra số côt với kich thước là 32 32</w:t>
+        <w:t xml:space="preserve"> là số dòng khi bảo vào tile thì ra số côt với kich thước là 32 32</w:t>
       </w:r>
     </w:p>
     <w:p>
@@ -4430,16 +4428,7 @@
         <w:t>rowTileSet</w:t>
       </w:r>
       <w:r>
-        <w:t xml:space="preserve"> </w:t>
-      </w:r>
-      <w:r>
-        <w:t xml:space="preserve">là số </w:t>
-      </w:r>
-      <w:r>
-        <w:t>dòng</w:t>
-      </w:r>
-      <w:r>
-        <w:t xml:space="preserve"> của ảnh sau khi slip thành unique trong anh load</w:t>
+        <w:t xml:space="preserve"> là số dòng của ảnh sau khi slip thành unique trong anh load</w:t>
       </w:r>
     </w:p>
     <w:p>

</xml_diff>

<commit_message>
add live and ani wood brick
</commit_message>
<xml_diff>
--- a/nodeGame.docx
+++ b/nodeGame.docx
@@ -4261,8 +4261,42 @@
     </w:p>
     <w:p>
       <w:pPr>
-        <w:ind w:left="360"/>
-      </w:pPr>
+        <w:pStyle w:val="Heading2"/>
+        <w:numPr>
+          <w:ilvl w:val="0"/>
+          <w:numId w:val="9"/>
+        </w:numPr>
+      </w:pPr>
+      <w:r>
+        <w:t>Type:</w:t>
+      </w:r>
+    </w:p>
+    <w:p>
+      <w:pPr>
+        <w:pStyle w:val="ListParagraph"/>
+        <w:numPr>
+          <w:ilvl w:val="0"/>
+          <w:numId w:val="1"/>
+        </w:numPr>
+      </w:pPr>
+      <w:r>
+        <w:rPr>
+          <w:rFonts w:ascii="Consolas" w:hAnsi="Consolas" w:cs="Consolas"/>
+          <w:color w:val="6F008A"/>
+          <w:sz w:val="19"/>
+          <w:szCs w:val="19"/>
+        </w:rPr>
+        <w:t>PARA_GOOMBA_BROWN</w:t>
+      </w:r>
+      <w:r>
+        <w:rPr>
+          <w:rFonts w:ascii="Consolas" w:hAnsi="Consolas" w:cs="Consolas"/>
+          <w:color w:val="6F008A"/>
+          <w:sz w:val="19"/>
+          <w:szCs w:val="19"/>
+        </w:rPr>
+        <w:t xml:space="preserve"> = 2: màu nâu</w:t>
+      </w:r>
     </w:p>
     <w:p>
       <w:pPr>

</xml_diff>